<commit_message>
started working on lab report 4
</commit_message>
<xml_diff>
--- a/Labs/Lab 4 - Investigation of the Hall Effect in Semiconductors/3175353 - Report 4 - Investigation of the Hall Effect in Semiconductors.docx
+++ b/Labs/Lab 4 - Investigation of the Hall Effect in Semiconductors/3175353 - Report 4 - Investigation of the Hall Effect in Semiconductors.docx
@@ -964,8 +964,6 @@
               <w:fldChar w:fldCharType="end"/>
             </w:r>
           </w:hyperlink>
-          <w:bookmarkStart w:id="0" w:name="_GoBack"/>
-          <w:bookmarkEnd w:id="0"/>
         </w:p>
         <w:p>
           <w:pPr>
@@ -1539,239 +1537,124 @@
         </w:p>
       </w:sdtContent>
     </w:sdt>
-    <w:p>
-      <w:pPr>
-        <w:pStyle w:val="Title"/>
-      </w:pPr>
-    </w:p>
-    <w:p/>
-    <w:p/>
-    <w:p/>
-    <w:p/>
-    <w:p/>
-    <w:p/>
-    <w:p/>
-    <w:p/>
-    <w:p/>
-    <w:p/>
-    <w:p/>
-    <w:p/>
-    <w:p/>
-    <w:p/>
-    <w:p/>
-    <w:p/>
-    <w:p/>
     <w:p/>
     <w:p>
+      <w:r>
+        <w:br w:type="page"/>
+      </w:r>
+    </w:p>
+    <w:p>
       <w:pPr>
         <w:pStyle w:val="Heading1"/>
       </w:pPr>
-      <w:bookmarkStart w:id="1" w:name="_Toc513752246"/>
+      <w:bookmarkStart w:id="0" w:name="_Toc513752246"/>
       <w:r>
         <w:lastRenderedPageBreak/>
         <w:t>Abstract</w:t>
+      </w:r>
+      <w:bookmarkEnd w:id="0"/>
+    </w:p>
+    <w:p>
+      <w:r>
+        <w:t xml:space="preserve">This report details </w:t>
+      </w:r>
+      <w:r>
+        <w:t>the observation of the Hall effect in two germanium samples, 3369 and 3375. Hall Voltages were recorded for changing magnetic fields and used to calculate the hall coefficient, carrier type</w:t>
+      </w:r>
+      <w:r>
+        <w:t xml:space="preserve">, </w:t>
+      </w:r>
+      <w:r>
+        <w:t>density and carrier mobility of each material. Sample 3369 was found to be a p-type semiconductor and its carrier density was 3.</w:t>
+      </w:r>
+      <w:r>
+        <w:t>03x10</w:t>
+      </w:r>
+      <w:r>
+        <w:rPr>
+          <w:vertAlign w:val="superscript"/>
+        </w:rPr>
+        <w:t>13</w:t>
+      </w:r>
+      <w:r>
+        <w:t xml:space="preserve"> ± </w:t>
+      </w:r>
+      <w:r>
+        <w:rPr>
+          <w:b/>
+        </w:rPr>
+        <w:t xml:space="preserve">XX </w:t>
+      </w:r>
+      <w:r>
+        <w:t>cm</w:t>
+      </w:r>
+      <w:r>
+        <w:rPr>
+          <w:vertAlign w:val="superscript"/>
+        </w:rPr>
+        <w:t>-3</w:t>
+      </w:r>
+      <w:r>
+        <w:t>. Sample 3375 was found to be an n-type semiconductor with a carrier density of 3.12 x10</w:t>
+      </w:r>
+      <w:r>
+        <w:rPr>
+          <w:vertAlign w:val="superscript"/>
+        </w:rPr>
+        <w:t xml:space="preserve">13 </w:t>
+      </w:r>
+      <w:r>
+        <w:t xml:space="preserve">± </w:t>
+      </w:r>
+      <w:r>
+        <w:rPr>
+          <w:b/>
+        </w:rPr>
+        <w:t xml:space="preserve">XX </w:t>
+      </w:r>
+      <w:r>
+        <w:t>cm</w:t>
+      </w:r>
+      <w:r>
+        <w:rPr>
+          <w:vertAlign w:val="superscript"/>
+        </w:rPr>
+        <w:t>-3</w:t>
+      </w:r>
+      <w:r>
+        <w:t>.</w:t>
+      </w:r>
+      <w:r>
+        <w:t xml:space="preserve"> </w:t>
+      </w:r>
+    </w:p>
+    <w:p>
+      <w:pPr>
+        <w:pStyle w:val="Heading1"/>
+      </w:pPr>
+      <w:bookmarkStart w:id="1" w:name="_Toc513752247"/>
+    </w:p>
+    <w:p>
+      <w:pPr>
+        <w:pStyle w:val="Heading1"/>
+      </w:pPr>
+      <w:r>
+        <w:t>Introduction</w:t>
       </w:r>
       <w:bookmarkEnd w:id="1"/>
     </w:p>
     <w:p>
       <w:r>
-        <w:t xml:space="preserve">This report details the </w:t>
-      </w:r>
-      <w:r>
-        <w:t xml:space="preserve">effects </w:t>
-      </w:r>
-      <w:r>
-        <w:t xml:space="preserve">of temperature on the conductivity of a germanium crystal. The conductivity is calculated </w:t>
-      </w:r>
-      <w:r>
-        <w:t xml:space="preserve">by </w:t>
-      </w:r>
-      <w:r>
-        <w:t>using data obtained via the four</w:t>
-      </w:r>
-      <w:r>
-        <w:t>-</w:t>
-      </w:r>
-      <w:r>
-        <w:t>probe method</w:t>
-      </w:r>
-      <w:r>
-        <w:t>.</w:t>
-      </w:r>
-      <w:r>
-        <w:t xml:space="preserve"> It was found that an increase in temperature increased the conductivity of the material. This is as the thermal agitation of </w:t>
-      </w:r>
-      <w:r>
-        <w:t xml:space="preserve">the </w:t>
-      </w:r>
-      <w:r>
-        <w:t>electrons in the valence band forced them across the band gap of the material and into the conduction band</w:t>
-      </w:r>
-      <w:r>
-        <w:t xml:space="preserve">, thus engaging the </w:t>
-      </w:r>
-      <w:r>
-        <w:rPr>
-          <w:i/>
-        </w:rPr>
-        <w:t xml:space="preserve">intrinsic </w:t>
-      </w:r>
-      <w:r>
-        <w:t>conductivity of the germanium.</w:t>
-      </w:r>
-      <w:r>
-        <w:t xml:space="preserve"> This </w:t>
-      </w:r>
-      <w:r>
-        <w:t>data was used to calculate the energy band gap for germanium</w:t>
-      </w:r>
-      <w:r>
-        <w:t>. T</w:t>
-      </w:r>
-      <w:r>
-        <w:t xml:space="preserve">he </w:t>
-      </w:r>
-      <w:r>
-        <w:t xml:space="preserve">bandgap </w:t>
-      </w:r>
-      <w:r>
-        <w:t xml:space="preserve">value </w:t>
-      </w:r>
-      <w:r>
-        <w:t xml:space="preserve">calculated using experimental data </w:t>
-      </w:r>
-      <w:r>
-        <w:t xml:space="preserve">was </w:t>
-      </w:r>
-      <w:r>
-        <w:t>0.516</w:t>
-      </w:r>
-      <w:r>
-        <w:t>0</w:t>
-      </w:r>
-      <w:r>
-        <w:rPr>
-          <w:b/>
-        </w:rPr>
-        <w:t xml:space="preserve"> </w:t>
-      </w:r>
-      <w:r>
-        <w:t>± 0.026</w:t>
-      </w:r>
-      <w:r>
-        <w:t>eV</w:t>
-      </w:r>
-      <w:r>
-        <w:rPr>
-          <w:b/>
-        </w:rPr>
-        <w:t xml:space="preserve"> </w:t>
-      </w:r>
-      <w:r>
-        <w:t>and t</w:t>
-      </w:r>
-      <w:r>
-        <w:t xml:space="preserve">he value </w:t>
-      </w:r>
-      <w:r>
-        <w:t>calculated using theoretical data was</w:t>
-      </w:r>
-      <w:r>
-        <w:t xml:space="preserve"> </w:t>
-      </w:r>
-      <w:r>
-        <w:t>0.4429</w:t>
-      </w:r>
-      <w:r>
-        <w:t xml:space="preserve"> </w:t>
-      </w:r>
-      <w:r>
-        <w:t>±0.026</w:t>
-      </w:r>
-      <w:r>
-        <w:t>eV</w:t>
-      </w:r>
-      <w:r>
-        <w:t>.</w:t>
-      </w:r>
-      <w:r>
-        <w:t xml:space="preserve"> </w:t>
-      </w:r>
-      <w:r>
-        <w:t>This is 20-40% less than the actual value of the band gap in germanium which is 0.66 eV</w:t>
-      </w:r>
-      <w:sdt>
-        <w:sdtPr>
-          <w:id w:val="757324016"/>
-          <w:citation/>
-        </w:sdtPr>
-        <w:sdtEndPr/>
-        <w:sdtContent>
-          <w:r>
-            <w:fldChar w:fldCharType="begin"/>
-          </w:r>
-          <w:r>
-            <w:rPr>
-              <w:lang w:val="en-US"/>
-            </w:rPr>
-            <w:instrText xml:space="preserve"> CITATION Mat18 \l 1033 </w:instrText>
-          </w:r>
-          <w:r>
-            <w:fldChar w:fldCharType="separate"/>
-          </w:r>
-          <w:r>
-            <w:rPr>
-              <w:noProof/>
-              <w:lang w:val="en-US"/>
-            </w:rPr>
-            <w:t xml:space="preserve"> </w:t>
-          </w:r>
-          <w:r>
-            <w:rPr>
-              <w:noProof/>
-              <w:lang w:val="en-US"/>
-            </w:rPr>
-            <w:t>[1]</w:t>
-          </w:r>
-          <w:r>
-            <w:fldChar w:fldCharType="end"/>
-          </w:r>
-        </w:sdtContent>
-      </w:sdt>
-      <w:r>
-        <w:t>.</w:t>
-      </w:r>
-    </w:p>
-    <w:p>
-      <w:pPr>
-        <w:pStyle w:val="Heading1"/>
-      </w:pPr>
-    </w:p>
-    <w:p>
-      <w:pPr>
-        <w:pStyle w:val="Heading1"/>
-      </w:pPr>
-      <w:bookmarkStart w:id="2" w:name="_Toc513752247"/>
-      <w:r>
-        <w:t>Introduction</w:t>
-      </w:r>
-      <w:bookmarkEnd w:id="2"/>
-    </w:p>
-    <w:p>
-      <w:r>
-        <w:t>The conductive properties of semiconducting materials are dependent on the band structure of the</w:t>
-      </w:r>
-      <w:r>
-        <w:t xml:space="preserve"> </w:t>
-      </w:r>
-      <w:r>
-        <w:t>energy levels of their electrons.</w:t>
-      </w:r>
-      <w:r>
-        <w:t xml:space="preserve"> The band structure is modelled as consisting of a conduction band and a valence band (See figure 1).</w:t>
-      </w:r>
-      <w:r>
-        <w:t xml:space="preserve"> </w:t>
+        <w:t>The Hall Effect is phenomenon where in a magnetic field is applied perpendicular to a current passing through a conductor. This in turn generates a force on the charge carriers in the conductor deflecting them in the axis perpendicular to both the magnetic field and current direction</w:t>
+      </w:r>
+      <w:r>
+        <w:t xml:space="preserve"> (s</w:t>
+      </w:r>
+      <w:r>
+        <w:t>ee Figure 1.)</w:t>
+      </w:r>
+      <w:r>
+        <w:t xml:space="preserve"> The deflection of the carriers creates an accumulation of charges in one place and hence potential difference is created. This potential difference is the “hall voltage”.</w:t>
       </w:r>
     </w:p>
     <w:p>
@@ -1783,10 +1666,10 @@
           <w:noProof/>
         </w:rPr>
         <w:drawing>
-          <wp:inline distT="0" distB="0" distL="0" distR="0" wp14:anchorId="32EEF318" wp14:editId="13F0BD02">
-            <wp:extent cx="2939544" cy="1545911"/>
-            <wp:effectExtent l="19050" t="19050" r="13335" b="16510"/>
-            <wp:docPr id="8" name="Picture 8" descr="http://hyperphysics.phy-astr.gsu.edu/hbase/Solids/imgsol/band2.gif"/>
+          <wp:inline distT="0" distB="0" distL="0" distR="0" wp14:anchorId="65CEB2F2" wp14:editId="2745B424">
+            <wp:extent cx="2749550" cy="1698611"/>
+            <wp:effectExtent l="19050" t="19050" r="12700" b="16510"/>
+            <wp:docPr id="3" name="Picture 3" descr="http://dangerousprototypes.com/blog/wp-content/media/2012/01/HallEffect.jpg"/>
             <wp:cNvGraphicFramePr>
               <a:graphicFrameLocks xmlns:a="http://schemas.openxmlformats.org/drawingml/2006/main" noChangeAspect="1"/>
             </wp:cNvGraphicFramePr>
@@ -1794,7 +1677,7 @@
               <a:graphicData uri="http://schemas.openxmlformats.org/drawingml/2006/picture">
                 <pic:pic xmlns:pic="http://schemas.openxmlformats.org/drawingml/2006/picture">
                   <pic:nvPicPr>
-                    <pic:cNvPr id="0" name="Picture 4" descr="http://hyperphysics.phy-astr.gsu.edu/hbase/Solids/imgsol/band2.gif"/>
+                    <pic:cNvPr id="0" name="Picture 1" descr="http://dangerousprototypes.com/blog/wp-content/media/2012/01/HallEffect.jpg"/>
                     <pic:cNvPicPr>
                       <a:picLocks noChangeAspect="1" noChangeArrowheads="1"/>
                     </pic:cNvPicPr>
@@ -1815,7 +1698,7 @@
                   <pic:spPr bwMode="auto">
                     <a:xfrm>
                       <a:off x="0" y="0"/>
-                      <a:ext cx="2959326" cy="1556314"/>
+                      <a:ext cx="2772505" cy="1712792"/>
                     </a:xfrm>
                     <a:prstGeom prst="rect">
                       <a:avLst/>
@@ -1841,178 +1724,63 @@
       <w:r>
         <w:t xml:space="preserve">Figure </w:t>
       </w:r>
-      <w:r>
-        <w:fldChar w:fldCharType="begin"/>
-      </w:r>
-      <w:r>
-        <w:instrText xml:space="preserve"> SEQ Figure \* ARABIC </w:instrText>
-      </w:r>
-      <w:r>
-        <w:fldChar w:fldCharType="separate"/>
+      <w:fldSimple w:instr=" SEQ Figure \* ARABIC ">
+        <w:r>
+          <w:rPr>
+            <w:noProof/>
+          </w:rPr>
+          <w:t>1</w:t>
+        </w:r>
+      </w:fldSimple>
+      <w:r>
+        <w:t xml:space="preserve">: Magnetic field and current applied to a conductor generating a hall voltage (source: </w:t>
+      </w:r>
+      <w:r>
+        <w:t>dangerousprototypes.com</w:t>
       </w:r>
       <w:r>
         <w:rPr>
           <w:noProof/>
         </w:rPr>
-        <w:t>1</w:t>
-      </w:r>
+        <w:t>)</w:t>
+      </w:r>
+    </w:p>
+    <w:p>
+      <w:r>
+        <w:t xml:space="preserve">By knowing the direction of the magnetic field </w:t>
+      </w:r>
+      <w:r>
+        <w:t xml:space="preserve">and </w:t>
+      </w:r>
+      <w:r>
+        <w:t>current</w:t>
+      </w:r>
+      <w:r>
+        <w:t>, the direction of the force acting on a charge carrier can be determine</w:t>
+      </w:r>
+      <w:r>
+        <w:t>d</w:t>
+      </w:r>
+      <w:r>
+        <w:t xml:space="preserve"> (See figure 2).</w:t>
+      </w:r>
+      <w:r>
+        <w:t xml:space="preserve"> This information in combination with knowing the orientation of the voltmeter terminals measuring the hall voltage can be used to figure out the majority carrier “type” of the sample.</w:t>
+      </w:r>
+    </w:p>
+    <w:p>
+      <w:pPr>
+        <w:keepNext/>
+      </w:pPr>
       <w:r>
         <w:rPr>
           <w:noProof/>
         </w:rPr>
-        <w:fldChar w:fldCharType="end"/>
-      </w:r>
-      <w:r>
-        <w:t>: Model of the band structure of an insulator, semiconductor and conductor.</w:t>
-      </w:r>
-    </w:p>
-    <w:p>
-      <w:r>
-        <w:t>The size of the energy band gap determines the amount of energy required to move an electron from the valence band to the conduction band. The highest energy level in the valence band is called the “Fermi level</w:t>
-      </w:r>
-      <w:r>
-        <w:t>”</w:t>
-      </w:r>
-      <w:r>
-        <w:t xml:space="preserve">. </w:t>
-      </w:r>
-      <w:r>
-        <w:t xml:space="preserve">By reducing the gap between </w:t>
-      </w:r>
-      <w:r>
-        <w:t>the Fermi level and the next allowable energy level</w:t>
-      </w:r>
-      <w:r>
-        <w:t xml:space="preserve"> </w:t>
-      </w:r>
-      <w:r>
-        <w:t xml:space="preserve">a material’s </w:t>
-      </w:r>
-      <w:r>
-        <w:t>conducti</w:t>
-      </w:r>
-      <w:r>
-        <w:t>ve properties</w:t>
-      </w:r>
-      <w:r>
-        <w:t xml:space="preserve"> will improve</w:t>
-      </w:r>
-      <w:r>
-        <w:t xml:space="preserve">. </w:t>
-      </w:r>
-    </w:p>
-    <w:p>
-      <w:r>
-        <w:t>Another method</w:t>
-      </w:r>
-      <w:r>
-        <w:t xml:space="preserve"> of </w:t>
-      </w:r>
-      <w:r>
-        <w:t xml:space="preserve">improving </w:t>
-      </w:r>
-      <w:r>
-        <w:t xml:space="preserve">a semiconductor’s </w:t>
-      </w:r>
-      <w:r>
-        <w:t xml:space="preserve">conductive properties </w:t>
-      </w:r>
-      <w:r>
-        <w:t>is called “doping</w:t>
-      </w:r>
-      <w:r>
-        <w:t>”</w:t>
-      </w:r>
-      <w:r>
-        <w:t xml:space="preserve">. This is where </w:t>
-      </w:r>
-      <w:r>
-        <w:t xml:space="preserve">molecular </w:t>
-      </w:r>
-      <w:r>
-        <w:t>impurities</w:t>
-      </w:r>
-      <w:r>
-        <w:t xml:space="preserve"> </w:t>
-      </w:r>
-      <w:r>
-        <w:t>are</w:t>
-      </w:r>
-      <w:r>
-        <w:t xml:space="preserve"> </w:t>
-      </w:r>
-      <w:r>
-        <w:t>created</w:t>
-      </w:r>
-      <w:r>
-        <w:t xml:space="preserve"> </w:t>
-      </w:r>
-      <w:r>
-        <w:t>by bonding group 3 or group 5 elements with</w:t>
-      </w:r>
-      <w:r>
-        <w:t xml:space="preserve"> group 4 (metalloids)</w:t>
-      </w:r>
-      <w:r>
-        <w:t xml:space="preserve"> for example silicon phosphate or germanium phosphate.</w:t>
-      </w:r>
-      <w:r>
-        <w:t xml:space="preserve"> </w:t>
-      </w:r>
-      <w:r>
-        <w:t xml:space="preserve">The impurity introduces </w:t>
-      </w:r>
-      <w:r>
-        <w:t>additional charge carrying conductors, either electrons (n-type) or electron holes</w:t>
-      </w:r>
-      <w:r>
-        <w:t xml:space="preserve"> (p-type)</w:t>
-      </w:r>
-      <w:r>
-        <w:t xml:space="preserve"> (see Figure 2)</w:t>
-      </w:r>
-      <w:r>
-        <w:t>.</w:t>
-      </w:r>
-      <w:r>
-        <w:t xml:space="preserve"> </w:t>
-      </w:r>
-      <w:r>
-        <w:t xml:space="preserve">This type of conduction is termed </w:t>
-      </w:r>
-      <w:r>
-        <w:rPr>
-          <w:i/>
-        </w:rPr>
-        <w:t xml:space="preserve">extrinsic </w:t>
-      </w:r>
-      <w:r>
-        <w:t xml:space="preserve">as it does not depend on the </w:t>
-      </w:r>
-      <w:r>
-        <w:t xml:space="preserve">base element </w:t>
-      </w:r>
-      <w:r>
-        <w:t>but the introduced impurity</w:t>
-      </w:r>
-      <w:r>
-        <w:t>.</w:t>
-      </w:r>
-    </w:p>
-    <w:p>
-      <w:pPr>
-        <w:keepNext/>
-      </w:pPr>
-      <w:r>
-        <w:rPr>
-          <w:noProof/>
-        </w:rPr>
-        <w:lastRenderedPageBreak/>
         <w:drawing>
-          <wp:inline distT="0" distB="0" distL="0" distR="0" wp14:anchorId="61746856" wp14:editId="091717B9">
-            <wp:extent cx="3461093" cy="1448409"/>
-            <wp:effectExtent l="19050" t="19050" r="25400" b="19050"/>
-            <wp:docPr id="11" name="Picture 11" descr="Image result for doped germanium"/>
+          <wp:inline distT="0" distB="0" distL="0" distR="0" wp14:anchorId="1266163B" wp14:editId="7DBB1F08">
+            <wp:extent cx="2435527" cy="1695450"/>
+            <wp:effectExtent l="19050" t="19050" r="22225" b="19050"/>
+            <wp:docPr id="6" name="Picture 6" descr="Image result for right hand rule"/>
             <wp:cNvGraphicFramePr>
               <a:graphicFrameLocks xmlns:a="http://schemas.openxmlformats.org/drawingml/2006/main" noChangeAspect="1"/>
             </wp:cNvGraphicFramePr>
@@ -2020,13 +1788,13 @@
               <a:graphicData uri="http://schemas.openxmlformats.org/drawingml/2006/picture">
                 <pic:pic xmlns:pic="http://schemas.openxmlformats.org/drawingml/2006/picture">
                   <pic:nvPicPr>
-                    <pic:cNvPr id="0" name="Picture 3" descr="Image result for doped germanium"/>
+                    <pic:cNvPr id="0" name="Picture 5" descr="Image result for right hand rule"/>
                     <pic:cNvPicPr>
                       <a:picLocks noChangeAspect="1" noChangeArrowheads="1"/>
                     </pic:cNvPicPr>
                   </pic:nvPicPr>
                   <pic:blipFill>
-                    <a:blip r:embed="rId12">
+                    <a:blip r:embed="rId12" cstate="print">
                       <a:extLst>
                         <a:ext uri="{28A0092B-C50C-407E-A947-70E740481C1C}">
                           <a14:useLocalDpi xmlns:a14="http://schemas.microsoft.com/office/drawing/2010/main" val="0"/>
@@ -2041,7 +1809,7 @@
                   <pic:spPr bwMode="auto">
                     <a:xfrm>
                       <a:off x="0" y="0"/>
-                      <a:ext cx="3504545" cy="1466593"/>
+                      <a:ext cx="2447006" cy="1703441"/>
                     </a:xfrm>
                     <a:prstGeom prst="rect">
                       <a:avLst/>
@@ -2067,111 +1835,96 @@
       <w:r>
         <w:t xml:space="preserve">Figure </w:t>
       </w:r>
-      <w:r>
-        <w:fldChar w:fldCharType="begin"/>
-      </w:r>
-      <w:r>
-        <w:instrText xml:space="preserve"> SEQ Figure \* ARABIC </w:instrText>
-      </w:r>
-      <w:r>
-        <w:fldChar w:fldCharType="separate"/>
-      </w:r>
-      <w:r>
-        <w:rPr>
-          <w:noProof/>
-        </w:rPr>
-        <w:t>2</w:t>
-      </w:r>
-      <w:r>
-        <w:rPr>
-          <w:noProof/>
-        </w:rPr>
-        <w:fldChar w:fldCharType="end"/>
-      </w:r>
-      <w:r>
-        <w:t>: Different types of charged carries created by impurities in a silicon crystal.</w:t>
+      <w:fldSimple w:instr=" SEQ Figure \* ARABIC ">
+        <w:r>
+          <w:rPr>
+            <w:noProof/>
+          </w:rPr>
+          <w:t>2</w:t>
+        </w:r>
+      </w:fldSimple>
+      <w:r>
+        <w:t>: Right-hand rule, indicating the direction of force acting on a positive charge carrier.</w:t>
       </w:r>
     </w:p>
     <w:p>
       <w:r>
-        <w:t xml:space="preserve">Further by agitating electrons in the valence band of a semiconductor they will be sufficiently energised to jump across the band gap and into the conduction band. </w:t>
-      </w:r>
-      <w:r>
-        <w:t>This creates additional electrons n-type charge carries in the conduction band and p-type charge carries in the valence band.</w:t>
-      </w:r>
-      <w:r>
-        <w:t xml:space="preserve"> </w:t>
-      </w:r>
-      <w:r>
-        <w:t xml:space="preserve">This will promote conduction in the material and is termed </w:t>
-      </w:r>
-      <w:r>
-        <w:rPr>
-          <w:i/>
-        </w:rPr>
-        <w:t xml:space="preserve">intrinsic </w:t>
-      </w:r>
-      <w:r>
-        <w:t>conduction.</w:t>
-      </w:r>
-      <w:r>
-        <w:t xml:space="preserve"> At absolute zero (0 °K) all electrons will be in the valence band of a material.</w:t>
+        <w:t xml:space="preserve">If the magnitude </w:t>
+      </w:r>
+      <w:r>
+        <w:t xml:space="preserve">of the magnetic field </w:t>
+      </w:r>
+      <w:r>
+        <w:t>is increased</w:t>
+      </w:r>
+      <w:r>
+        <w:t xml:space="preserve"> the hall voltage will either increase or decrease</w:t>
+      </w:r>
+      <w:r>
+        <w:t xml:space="preserve"> relative to the initial reading. </w:t>
+      </w:r>
+      <w:r>
+        <w:t xml:space="preserve">This indicates </w:t>
+      </w:r>
+      <w:r>
+        <w:t>which terminal</w:t>
+      </w:r>
+      <w:r>
+        <w:t xml:space="preserve"> charges are accumulating</w:t>
+      </w:r>
+      <w:r>
+        <w:t xml:space="preserve"> on</w:t>
+      </w:r>
+      <w:r>
+        <w:t>.</w:t>
+      </w:r>
+      <w:r>
+        <w:t xml:space="preserve"> For example, if </w:t>
+      </w:r>
+      <w:r>
+        <w:t xml:space="preserve">the voltage is negative and increasing in the negative direction then negative charges are accumulating at the positive terminal OR positive charges are accumulating at the negative terminal </w:t>
+      </w:r>
+      <w:r>
+        <w:lastRenderedPageBreak/>
+        <w:t>of the voltmeter</w:t>
+      </w:r>
+      <w:r>
+        <w:t xml:space="preserve">. Say that things are oriented as in Figure 3. </w:t>
+      </w:r>
+      <w:r>
+        <w:t>By using the right-hand</w:t>
+      </w:r>
+      <w:r>
+        <w:t>-</w:t>
+      </w:r>
+      <w:r>
+        <w:t xml:space="preserve">rule </w:t>
+      </w:r>
+      <w:r>
+        <w:t>you can determine which of these two cases is occurring and hence what the m</w:t>
+      </w:r>
+      <w:bookmarkStart w:id="2" w:name="_GoBack"/>
+      <w:bookmarkEnd w:id="2"/>
+      <w:r>
+        <w:t>ajority charge carrier is.</w:t>
+      </w:r>
+      <w:r>
+        <w:tab/>
       </w:r>
     </w:p>
     <w:p>
-      <w:r>
-        <w:t>Germanium</w:t>
-      </w:r>
-      <w:r>
-        <w:t xml:space="preserve"> </w:t>
-      </w:r>
-      <w:r>
-        <w:t xml:space="preserve">is a metalloid or semimetal, meaning it exhibits properties </w:t>
-      </w:r>
-      <w:r>
-        <w:t>like</w:t>
-      </w:r>
-      <w:r>
-        <w:t xml:space="preserve"> that of a metal, most notably its conductive properties.</w:t>
-      </w:r>
-      <w:r>
-        <w:t xml:space="preserve"> It also has a diamond cubic crystal structure</w:t>
-      </w:r>
-      <w:r>
-        <w:t xml:space="preserve"> (see </w:t>
-      </w:r>
-      <w:r>
-        <w:t>F</w:t>
-      </w:r>
-      <w:r>
-        <w:t xml:space="preserve">igure </w:t>
-      </w:r>
-      <w:r>
-        <w:t>3</w:t>
-      </w:r>
-      <w:r>
-        <w:t>.)</w:t>
-      </w:r>
-    </w:p>
-    <w:p>
       <w:pPr>
         <w:keepNext/>
       </w:pPr>
-      <w:r>
-        <w:rPr>
-          <w:noProof/>
-        </w:rPr>
-        <w:t xml:space="preserve"> </w:t>
-      </w:r>
       <w:r>
         <w:rPr>
           <w:noProof/>
         </w:rPr>
         <w:drawing>
-          <wp:inline distT="0" distB="0" distL="0" distR="0" wp14:anchorId="60750519" wp14:editId="290C7381">
-            <wp:extent cx="1567133" cy="1528876"/>
-            <wp:effectExtent l="19050" t="19050" r="14605" b="14605"/>
-            <wp:docPr id="9" name="Picture 9" descr="Diamond00.png"/>
+          <wp:inline distT="0" distB="0" distL="0" distR="0" wp14:anchorId="6B3848C1" wp14:editId="2CDAB553">
+            <wp:extent cx="3078524" cy="2508250"/>
+            <wp:effectExtent l="19050" t="19050" r="26670" b="25400"/>
+            <wp:docPr id="7" name="Picture 7"/>
             <wp:cNvGraphicFramePr>
               <a:graphicFrameLocks xmlns:a="http://schemas.openxmlformats.org/drawingml/2006/main" noChangeAspect="1"/>
             </wp:cNvGraphicFramePr>
@@ -2179,36 +1932,32 @@
               <a:graphicData uri="http://schemas.openxmlformats.org/drawingml/2006/picture">
                 <pic:pic xmlns:pic="http://schemas.openxmlformats.org/drawingml/2006/picture">
                   <pic:nvPicPr>
-                    <pic:cNvPr id="0" name="Picture 1" descr="Diamond00.png"/>
-                    <pic:cNvPicPr>
-                      <a:picLocks noChangeAspect="1" noChangeArrowheads="1"/>
-                    </pic:cNvPicPr>
+                    <pic:cNvPr id="7" name="Working out carrier type.png"/>
+                    <pic:cNvPicPr/>
                   </pic:nvPicPr>
                   <pic:blipFill>
-                    <a:blip r:embed="rId13">
+                    <a:blip r:embed="rId13" cstate="print">
                       <a:extLst>
                         <a:ext uri="{28A0092B-C50C-407E-A947-70E740481C1C}">
                           <a14:useLocalDpi xmlns:a14="http://schemas.microsoft.com/office/drawing/2010/main" val="0"/>
                         </a:ext>
                       </a:extLst>
                     </a:blip>
-                    <a:srcRect/>
                     <a:stretch>
                       <a:fillRect/>
                     </a:stretch>
                   </pic:blipFill>
-                  <pic:spPr bwMode="auto">
+                  <pic:spPr>
                     <a:xfrm>
                       <a:off x="0" y="0"/>
-                      <a:ext cx="1579038" cy="1540491"/>
+                      <a:ext cx="3101320" cy="2526823"/>
                     </a:xfrm>
                     <a:prstGeom prst="rect">
                       <a:avLst/>
                     </a:prstGeom>
-                    <a:noFill/>
                     <a:ln>
                       <a:solidFill>
-                        <a:schemeClr val="tx1"/>
+                        <a:schemeClr val="bg1"/>
                       </a:solidFill>
                     </a:ln>
                   </pic:spPr>
@@ -2226,31 +1975,29 @@
       <w:r>
         <w:t xml:space="preserve">Figure </w:t>
       </w:r>
-      <w:r>
-        <w:t>3</w:t>
-      </w:r>
-      <w:r>
-        <w:t>: Fundamental unit of a diamond cubic crystal structure lattice.</w:t>
+      <w:fldSimple w:instr=" SEQ Figure \* ARABIC ">
+        <w:r>
+          <w:rPr>
+            <w:noProof/>
+          </w:rPr>
+          <w:t>3</w:t>
+        </w:r>
+      </w:fldSimple>
+      <w:r>
+        <w:t>: Conducting material experiencing hall effect due to current and magnetic field.</w:t>
       </w:r>
     </w:p>
     <w:p>
       <w:r>
-        <w:t xml:space="preserve">By </w:t>
-      </w:r>
-      <w:r>
-        <w:t>applying the four-probe method to a germanium wafer as it is heated or cooled and using that data to calculate the conductivity of the material the intrinsic and extrinsic contributions to conduction may be identified.</w:t>
-      </w:r>
-      <w:r>
-        <w:t xml:space="preserve"> This is as change in temperature will change intrinsic conduction but not extrinsic.</w:t>
+        <w:t xml:space="preserve">Applying the right-hand-rule to figure 3 according to the behaviour described, </w:t>
       </w:r>
     </w:p>
     <w:p/>
-    <w:p/>
-    <w:p/>
-    <w:p/>
-    <w:p/>
-    <w:p/>
-    <w:p/>
+    <w:p>
+      <w:r>
+        <w:t xml:space="preserve">If the majority of charges accumulate on the positive terminal of the voltmeter (and hence the voltage is positive) then the  </w:t>
+      </w:r>
+    </w:p>
     <w:p/>
     <w:p/>
     <w:p>
@@ -2505,27 +2252,14 @@
       <w:r>
         <w:t xml:space="preserve">Table </w:t>
       </w:r>
-      <w:r>
-        <w:fldChar w:fldCharType="begin"/>
-      </w:r>
-      <w:r>
-        <w:instrText xml:space="preserve"> SEQ Table \* ARABIC </w:instrText>
-      </w:r>
-      <w:r>
-        <w:fldChar w:fldCharType="separate"/>
-      </w:r>
-      <w:r>
-        <w:rPr>
-          <w:noProof/>
-        </w:rPr>
-        <w:t>1</w:t>
-      </w:r>
-      <w:r>
-        <w:rPr>
-          <w:noProof/>
-        </w:rPr>
-        <w:fldChar w:fldCharType="end"/>
-      </w:r>
+      <w:fldSimple w:instr=" SEQ Table \* ARABIC ">
+        <w:r>
+          <w:rPr>
+            <w:noProof/>
+          </w:rPr>
+          <w:t>1</w:t>
+        </w:r>
+      </w:fldSimple>
       <w:r>
         <w:t xml:space="preserve">: The gradient and energy gap </w:t>
       </w:r>
@@ -8394,7 +8128,7 @@
 </file>
 
 <file path=customXml/itemProps2.xml><?xml version="1.0" encoding="utf-8"?>
-<ds:datastoreItem xmlns:ds="http://schemas.openxmlformats.org/officeDocument/2006/customXml" ds:itemID="{3F230DFA-DB4C-40CA-9DAB-04C4C593F7C0}">
+<ds:datastoreItem xmlns:ds="http://schemas.openxmlformats.org/officeDocument/2006/customXml" ds:itemID="{4B360C4D-7EF3-498F-9F4B-1FA7F4218ADB}">
   <ds:schemaRefs>
     <ds:schemaRef ds:uri="http://schemas.openxmlformats.org/officeDocument/2006/bibliography"/>
   </ds:schemaRefs>

</xml_diff>

<commit_message>
Completed: abstract, introduction, procedures and results.
Need to do discussion and conclusion.
</commit_message>
<xml_diff>
--- a/Labs/Lab 4 - Investigation of the Hall Effect in Semiconductors/3175353 - Report 4 - Investigation of the Hall Effect in Semiconductors.docx
+++ b/Labs/Lab 4 - Investigation of the Hall Effect in Semiconductors/3175353 - Report 4 - Investigation of the Hall Effect in Semiconductors.docx
@@ -1559,13 +1559,25 @@
         <w:t xml:space="preserve">This report details </w:t>
       </w:r>
       <w:r>
-        <w:t>the observation of the Hall effect in two germanium samples, 3369 and 3375. Hall Voltages were recorded for changing magnetic fields and used to calculate the hall coefficient, carrier type</w:t>
+        <w:t>the observation of the Hall effect in two germanium samples, 336</w:t>
+      </w:r>
+      <w:r>
+        <w:t>1</w:t>
+      </w:r>
+      <w:r>
+        <w:t xml:space="preserve"> and 3375. Hall Voltages were recorded for changing magnetic fields and used to calculate the hall coefficient, carrier type</w:t>
       </w:r>
       <w:r>
         <w:t xml:space="preserve">, </w:t>
       </w:r>
       <w:r>
-        <w:t>density and carrier mobility of each material. Sample 3369 was found to be a p-type semiconductor and its carrier density was 3.</w:t>
+        <w:t>density and carrier mobility of each material. Sample 336</w:t>
+      </w:r>
+      <w:r>
+        <w:t>1</w:t>
+      </w:r>
+      <w:r>
+        <w:t xml:space="preserve"> was found to be a p-type semiconductor and its carrier density was 3.</w:t>
       </w:r>
       <w:r>
         <w:t>03x10</w:t>
@@ -1645,7 +1657,19 @@
     </w:p>
     <w:p>
       <w:r>
-        <w:t>The Hall Effect is phenomenon where in a magnetic field is applied perpendicular to a current passing through a conductor. This in turn generates a force on the charge carriers in the conductor deflecting them in the axis perpendicular to both the magnetic field and current direction</w:t>
+        <w:t xml:space="preserve">The Hall Effect is phenomenon where in a magnetic field is applied perpendicular to a current passing through a conductor. </w:t>
+      </w:r>
+      <w:r>
+        <w:t>The charges moving in the magnetic field experience a</w:t>
+      </w:r>
+      <w:r>
+        <w:t xml:space="preserve"> force </w:t>
+      </w:r>
+      <w:r>
+        <w:t xml:space="preserve">deflecting </w:t>
+      </w:r>
+      <w:r>
+        <w:t>perpendicular to both the magnetic field and current direction</w:t>
       </w:r>
       <w:r>
         <w:t xml:space="preserve"> (s</w:t>
@@ -1654,7 +1678,13 @@
         <w:t>ee Figure 1.)</w:t>
       </w:r>
       <w:r>
-        <w:t xml:space="preserve"> The deflection of the carriers creates an accumulation of charges in one place and hence potential difference is created. This potential difference is the “hall voltage”.</w:t>
+        <w:t xml:space="preserve"> The deflection of the carriers creates an accumulation of charges in one place and hence potential difference </w:t>
+      </w:r>
+      <w:r>
+        <w:t xml:space="preserve">and associated electric field </w:t>
+      </w:r>
+      <w:r>
+        <w:t>is created. This potential difference is the “hall voltage”.</w:t>
       </w:r>
     </w:p>
     <w:p>
@@ -1724,14 +1754,27 @@
       <w:r>
         <w:t xml:space="preserve">Figure </w:t>
       </w:r>
-      <w:fldSimple w:instr=" SEQ Figure \* ARABIC ">
-        <w:r>
-          <w:rPr>
-            <w:noProof/>
-          </w:rPr>
-          <w:t>1</w:t>
-        </w:r>
-      </w:fldSimple>
+      <w:r>
+        <w:fldChar w:fldCharType="begin"/>
+      </w:r>
+      <w:r>
+        <w:instrText xml:space="preserve"> SEQ Figure \* ARABIC </w:instrText>
+      </w:r>
+      <w:r>
+        <w:fldChar w:fldCharType="separate"/>
+      </w:r>
+      <w:r>
+        <w:rPr>
+          <w:noProof/>
+        </w:rPr>
+        <w:t>1</w:t>
+      </w:r>
+      <w:r>
+        <w:rPr>
+          <w:noProof/>
+        </w:rPr>
+        <w:fldChar w:fldCharType="end"/>
+      </w:r>
       <w:r>
         <w:t xml:space="preserve">: Magnetic field and current applied to a conductor generating a hall voltage (source: </w:t>
       </w:r>
@@ -1835,81 +1878,569 @@
       <w:r>
         <w:t xml:space="preserve">Figure </w:t>
       </w:r>
-      <w:fldSimple w:instr=" SEQ Figure \* ARABIC ">
-        <w:r>
-          <w:rPr>
-            <w:noProof/>
-          </w:rPr>
-          <w:t>2</w:t>
-        </w:r>
-      </w:fldSimple>
+      <w:r>
+        <w:fldChar w:fldCharType="begin"/>
+      </w:r>
+      <w:r>
+        <w:instrText xml:space="preserve"> SEQ Figur</w:instrText>
+      </w:r>
+      <w:r>
+        <w:instrText xml:space="preserve">e \* ARABIC </w:instrText>
+      </w:r>
+      <w:r>
+        <w:fldChar w:fldCharType="separate"/>
+      </w:r>
+      <w:r>
+        <w:rPr>
+          <w:noProof/>
+        </w:rPr>
+        <w:t>2</w:t>
+      </w:r>
+      <w:r>
+        <w:rPr>
+          <w:noProof/>
+        </w:rPr>
+        <w:fldChar w:fldCharType="end"/>
+      </w:r>
       <w:r>
         <w:t>: Right-hand rule, indicating the direction of force acting on a positive charge carrier.</w:t>
       </w:r>
     </w:p>
     <w:p>
       <w:r>
-        <w:t xml:space="preserve">If the magnitude </w:t>
-      </w:r>
-      <w:r>
-        <w:t xml:space="preserve">of the magnetic field </w:t>
-      </w:r>
-      <w:r>
-        <w:t>is increased</w:t>
-      </w:r>
-      <w:r>
-        <w:t xml:space="preserve"> the hall voltage will either increase or decrease</w:t>
-      </w:r>
-      <w:r>
-        <w:t xml:space="preserve"> relative to the initial reading. </w:t>
-      </w:r>
-      <w:r>
-        <w:t xml:space="preserve">This indicates </w:t>
-      </w:r>
-      <w:r>
-        <w:t>which terminal</w:t>
-      </w:r>
-      <w:r>
-        <w:t xml:space="preserve"> charges are accumulating</w:t>
-      </w:r>
-      <w:r>
-        <w:t xml:space="preserve"> on</w:t>
+        <w:t xml:space="preserve">The force is calculated as the cross product of the </w:t>
+      </w:r>
+      <w:r>
+        <w:t>hall voltage (V)</w:t>
+      </w:r>
+      <w:r>
+        <w:t xml:space="preserve"> and current </w:t>
+      </w:r>
+      <w:r>
+        <w:t>(I)</w:t>
       </w:r>
       <w:r>
         <w:t>.</w:t>
       </w:r>
-      <w:r>
-        <w:t xml:space="preserve"> For example, if </w:t>
-      </w:r>
-      <w:r>
-        <w:t xml:space="preserve">the voltage is negative and increasing in the negative direction then negative charges are accumulating at the positive terminal OR positive charges are accumulating at the negative terminal </w:t>
-      </w:r>
-      <w:r>
+    </w:p>
+    <w:p>
+      <w:pPr>
+        <w:rPr>
+          <w:rFonts w:eastAsiaTheme="minorEastAsia"/>
+        </w:rPr>
+      </w:pPr>
+      <m:oMathPara>
+        <m:oMath>
+          <m:r>
+            <w:rPr>
+              <w:rFonts w:ascii="Cambria Math" w:hAnsi="Cambria Math"/>
+            </w:rPr>
+            <m:t>F=</m:t>
+          </m:r>
+          <m:r>
+            <w:rPr>
+              <w:rFonts w:ascii="Cambria Math" w:hAnsi="Cambria Math"/>
+            </w:rPr>
+            <m:t>V</m:t>
+          </m:r>
+          <m:r>
+            <w:rPr>
+              <w:rFonts w:ascii="Cambria Math" w:hAnsi="Cambria Math"/>
+            </w:rPr>
+            <m:t xml:space="preserve"> </m:t>
+          </m:r>
+          <m:r>
+            <m:rPr>
+              <m:sty m:val="p"/>
+            </m:rPr>
+            <w:rPr>
+              <w:rFonts w:ascii="Cambria Math" w:hAnsi="Cambria Math"/>
+            </w:rPr>
+            <m:t>x</m:t>
+          </m:r>
+          <m:r>
+            <m:rPr>
+              <m:sty m:val="p"/>
+            </m:rPr>
+            <w:rPr>
+              <w:rFonts w:ascii="Cambria Math" w:hAnsi="Cambria Math"/>
+            </w:rPr>
+            <m:t xml:space="preserve"> </m:t>
+          </m:r>
+          <m:r>
+            <w:rPr>
+              <w:rFonts w:ascii="Cambria Math" w:hAnsi="Cambria Math"/>
+            </w:rPr>
+            <m:t>B</m:t>
+          </m:r>
+        </m:oMath>
+      </m:oMathPara>
+    </w:p>
+    <w:p>
+      <w:pPr>
+        <w:rPr>
+          <w:rFonts w:eastAsiaTheme="minorEastAsia"/>
+        </w:rPr>
+      </w:pPr>
+      <m:oMathPara>
+        <m:oMathParaPr>
+          <m:jc m:val="left"/>
+        </m:oMathParaPr>
+        <m:oMath>
+          <m:r>
+            <w:rPr>
+              <w:rFonts w:ascii="Cambria Math" w:hAnsi="Cambria Math"/>
+            </w:rPr>
+            <m:t xml:space="preserve">Where F, </m:t>
+          </m:r>
+          <m:r>
+            <w:rPr>
+              <w:rFonts w:ascii="Cambria Math" w:hAnsi="Cambria Math"/>
+            </w:rPr>
+            <m:t>V</m:t>
+          </m:r>
+          <m:r>
+            <w:rPr>
+              <w:rFonts w:ascii="Cambria Math" w:hAnsi="Cambria Math"/>
+            </w:rPr>
+            <m:t xml:space="preserve"> and B are all vectors</m:t>
+          </m:r>
+          <m:r>
+            <w:rPr>
+              <w:rFonts w:ascii="Cambria Math" w:hAnsi="Cambria Math"/>
+            </w:rPr>
+            <m:t>.</m:t>
+          </m:r>
+        </m:oMath>
+      </m:oMathPara>
+    </w:p>
+    <w:p>
+      <w:pPr>
+        <w:rPr>
+          <w:rFonts w:eastAsiaTheme="minorEastAsia"/>
+        </w:rPr>
+      </w:pPr>
+      <w:r>
+        <w:rPr>
+          <w:rFonts w:eastAsiaTheme="minorEastAsia"/>
+        </w:rPr>
         <w:lastRenderedPageBreak/>
-        <w:t>of the voltmeter</w:t>
-      </w:r>
-      <w:r>
-        <w:t xml:space="preserve">. Say that things are oriented as in Figure 3. </w:t>
-      </w:r>
-      <w:r>
-        <w:t>By using the right-hand</w:t>
-      </w:r>
-      <w:r>
-        <w:t>-</w:t>
-      </w:r>
-      <w:r>
-        <w:t xml:space="preserve">rule </w:t>
-      </w:r>
-      <w:r>
-        <w:t>you can determine which of these two cases is occurring and hence what the m</w:t>
-      </w:r>
-      <w:bookmarkStart w:id="2" w:name="_GoBack"/>
-      <w:bookmarkEnd w:id="2"/>
-      <w:r>
-        <w:t>ajority charge carrier is.</w:t>
-      </w:r>
-      <w:r>
-        <w:tab/>
+        <w:t xml:space="preserve">The Hall voltage (V) is related to the magnetic field (B), current (I), charge (q), carrier density (p) and sample conductor thickness (t) by: </w:t>
+      </w:r>
+    </w:p>
+    <w:p>
+      <w:pPr>
+        <w:rPr>
+          <w:rFonts w:eastAsiaTheme="minorEastAsia"/>
+        </w:rPr>
+      </w:pPr>
+    </w:p>
+    <w:p>
+      <w:pPr>
+        <w:rPr>
+          <w:rFonts w:eastAsiaTheme="minorEastAsia"/>
+        </w:rPr>
+      </w:pPr>
+      <m:oMathPara>
+        <m:oMathParaPr>
+          <m:jc m:val="left"/>
+        </m:oMathParaPr>
+        <m:oMath>
+          <m:d>
+            <m:dPr>
+              <m:ctrlPr>
+                <w:rPr>
+                  <w:rFonts w:ascii="Cambria Math" w:eastAsiaTheme="minorEastAsia" w:hAnsi="Cambria Math"/>
+                  <w:i/>
+                </w:rPr>
+              </m:ctrlPr>
+            </m:dPr>
+            <m:e>
+              <m:r>
+                <w:rPr>
+                  <w:rFonts w:ascii="Cambria Math" w:eastAsiaTheme="minorEastAsia" w:hAnsi="Cambria Math"/>
+                </w:rPr>
+                <m:t>1</m:t>
+              </m:r>
+            </m:e>
+          </m:d>
+          <m:r>
+            <w:rPr>
+              <w:rFonts w:ascii="Cambria Math" w:eastAsiaTheme="minorEastAsia" w:hAnsi="Cambria Math"/>
+            </w:rPr>
+            <m:t xml:space="preserve">                                                                              V=</m:t>
+          </m:r>
+          <m:f>
+            <m:fPr>
+              <m:ctrlPr>
+                <w:rPr>
+                  <w:rFonts w:ascii="Cambria Math" w:eastAsiaTheme="minorEastAsia" w:hAnsi="Cambria Math"/>
+                  <w:i/>
+                </w:rPr>
+              </m:ctrlPr>
+            </m:fPr>
+            <m:num>
+              <m:r>
+                <w:rPr>
+                  <w:rFonts w:ascii="Cambria Math" w:eastAsiaTheme="minorEastAsia" w:hAnsi="Cambria Math"/>
+                </w:rPr>
+                <m:t>BI</m:t>
+              </m:r>
+            </m:num>
+            <m:den>
+              <m:r>
+                <w:rPr>
+                  <w:rFonts w:ascii="Cambria Math" w:eastAsiaTheme="minorEastAsia" w:hAnsi="Cambria Math"/>
+                </w:rPr>
+                <m:t>pqt</m:t>
+              </m:r>
+            </m:den>
+          </m:f>
+          <m:r>
+            <w:rPr>
+              <w:rFonts w:ascii="Cambria Math" w:eastAsiaTheme="minorEastAsia" w:hAnsi="Cambria Math"/>
+            </w:rPr>
+            <m:t>=</m:t>
+          </m:r>
+          <m:f>
+            <m:fPr>
+              <m:ctrlPr>
+                <w:rPr>
+                  <w:rFonts w:ascii="Cambria Math" w:eastAsiaTheme="minorEastAsia" w:hAnsi="Cambria Math"/>
+                  <w:i/>
+                </w:rPr>
+              </m:ctrlPr>
+            </m:fPr>
+            <m:num>
+              <m:r>
+                <w:rPr>
+                  <w:rFonts w:ascii="Cambria Math" w:eastAsiaTheme="minorEastAsia" w:hAnsi="Cambria Math"/>
+                </w:rPr>
+                <m:t>BI</m:t>
+              </m:r>
+              <m:sSub>
+                <m:sSubPr>
+                  <m:ctrlPr>
+                    <w:rPr>
+                      <w:rFonts w:ascii="Cambria Math" w:eastAsiaTheme="minorEastAsia" w:hAnsi="Cambria Math"/>
+                      <w:i/>
+                    </w:rPr>
+                  </m:ctrlPr>
+                </m:sSubPr>
+                <m:e>
+                  <m:r>
+                    <w:rPr>
+                      <w:rFonts w:ascii="Cambria Math" w:eastAsiaTheme="minorEastAsia" w:hAnsi="Cambria Math"/>
+                    </w:rPr>
+                    <m:t>R</m:t>
+                  </m:r>
+                </m:e>
+                <m:sub>
+                  <m:r>
+                    <w:rPr>
+                      <w:rFonts w:ascii="Cambria Math" w:eastAsiaTheme="minorEastAsia" w:hAnsi="Cambria Math"/>
+                    </w:rPr>
+                    <m:t>H</m:t>
+                  </m:r>
+                </m:sub>
+              </m:sSub>
+            </m:num>
+            <m:den>
+              <m:r>
+                <w:rPr>
+                  <w:rFonts w:ascii="Cambria Math" w:eastAsiaTheme="minorEastAsia" w:hAnsi="Cambria Math"/>
+                </w:rPr>
+                <m:t>t</m:t>
+              </m:r>
+            </m:den>
+          </m:f>
+        </m:oMath>
+      </m:oMathPara>
+    </w:p>
+    <w:p>
+      <w:pPr>
+        <w:rPr>
+          <w:rFonts w:eastAsiaTheme="minorEastAsia"/>
+        </w:rPr>
+      </w:pPr>
+    </w:p>
+    <w:p>
+      <w:r>
+        <w:t xml:space="preserve">If the charges in Figure 1 are positive and the current direction is taken as positive, then </w:t>
+      </w:r>
+      <m:oMath>
+        <m:r>
+          <w:rPr>
+            <w:rFonts w:ascii="Cambria Math" w:hAnsi="Cambria Math"/>
+          </w:rPr>
+          <m:t xml:space="preserve">F = </m:t>
+        </m:r>
+        <m:r>
+          <w:rPr>
+            <w:rFonts w:ascii="Cambria Math" w:hAnsi="Cambria Math"/>
+          </w:rPr>
+          <m:t>V</m:t>
+        </m:r>
+        <m:r>
+          <w:rPr>
+            <w:rFonts w:ascii="Cambria Math" w:hAnsi="Cambria Math"/>
+          </w:rPr>
+          <m:t xml:space="preserve"> </m:t>
+        </m:r>
+        <m:r>
+          <w:rPr>
+            <w:rFonts w:ascii="Cambria Math" w:hAnsi="Cambria Math"/>
+          </w:rPr>
+          <m:t>x</m:t>
+        </m:r>
+        <m:r>
+          <w:rPr>
+            <w:rFonts w:ascii="Cambria Math" w:hAnsi="Cambria Math"/>
+          </w:rPr>
+          <m:t xml:space="preserve"> B.</m:t>
+        </m:r>
+      </m:oMath>
+      <w:r>
+        <w:t xml:space="preserve"> If the charges were </w:t>
+      </w:r>
+      <w:r>
+        <w:t>negative the current direction would be opposite but so would the sign on the charge therefore,</w:t>
+      </w:r>
+    </w:p>
+    <w:p>
+      <w:pPr>
+        <w:jc w:val="center"/>
+        <w:rPr>
+          <w:rFonts w:eastAsiaTheme="minorEastAsia"/>
+        </w:rPr>
+      </w:pPr>
+      <m:oMathPara>
+        <m:oMath>
+          <m:r>
+            <w:rPr>
+              <w:rFonts w:ascii="Cambria Math" w:hAnsi="Cambria Math"/>
+            </w:rPr>
+            <m:t xml:space="preserve">V = </m:t>
+          </m:r>
+          <m:f>
+            <m:fPr>
+              <m:ctrlPr>
+                <w:rPr>
+                  <w:rFonts w:ascii="Cambria Math" w:hAnsi="Cambria Math"/>
+                  <w:i/>
+                </w:rPr>
+              </m:ctrlPr>
+            </m:fPr>
+            <m:num>
+              <m:r>
+                <w:rPr>
+                  <w:rFonts w:ascii="Cambria Math" w:hAnsi="Cambria Math"/>
+                </w:rPr>
+                <m:t>B</m:t>
+              </m:r>
+              <m:d>
+                <m:dPr>
+                  <m:ctrlPr>
+                    <w:rPr>
+                      <w:rFonts w:ascii="Cambria Math" w:hAnsi="Cambria Math"/>
+                      <w:i/>
+                    </w:rPr>
+                  </m:ctrlPr>
+                </m:dPr>
+                <m:e>
+                  <m:r>
+                    <w:rPr>
+                      <w:rFonts w:ascii="Cambria Math" w:hAnsi="Cambria Math"/>
+                    </w:rPr>
+                    <m:t>-I</m:t>
+                  </m:r>
+                </m:e>
+              </m:d>
+            </m:num>
+            <m:den>
+              <m:r>
+                <w:rPr>
+                  <w:rFonts w:ascii="Cambria Math" w:hAnsi="Cambria Math"/>
+                </w:rPr>
+                <m:t>p</m:t>
+              </m:r>
+              <m:d>
+                <m:dPr>
+                  <m:ctrlPr>
+                    <w:rPr>
+                      <w:rFonts w:ascii="Cambria Math" w:hAnsi="Cambria Math"/>
+                      <w:i/>
+                    </w:rPr>
+                  </m:ctrlPr>
+                </m:dPr>
+                <m:e>
+                  <m:r>
+                    <w:rPr>
+                      <w:rFonts w:ascii="Cambria Math" w:hAnsi="Cambria Math"/>
+                    </w:rPr>
+                    <m:t>-q</m:t>
+                  </m:r>
+                </m:e>
+              </m:d>
+              <m:r>
+                <w:rPr>
+                  <w:rFonts w:ascii="Cambria Math" w:hAnsi="Cambria Math"/>
+                </w:rPr>
+                <m:t>t</m:t>
+              </m:r>
+            </m:den>
+          </m:f>
+          <m:r>
+            <w:rPr>
+              <w:rFonts w:ascii="Cambria Math" w:hAnsi="Cambria Math"/>
+            </w:rPr>
+            <m:t>=</m:t>
+          </m:r>
+          <m:f>
+            <m:fPr>
+              <m:ctrlPr>
+                <w:rPr>
+                  <w:rFonts w:ascii="Cambria Math" w:hAnsi="Cambria Math"/>
+                  <w:i/>
+                </w:rPr>
+              </m:ctrlPr>
+            </m:fPr>
+            <m:num>
+              <m:r>
+                <w:rPr>
+                  <w:rFonts w:ascii="Cambria Math" w:hAnsi="Cambria Math"/>
+                </w:rPr>
+                <m:t>BI</m:t>
+              </m:r>
+            </m:num>
+            <m:den>
+              <m:r>
+                <w:rPr>
+                  <w:rFonts w:ascii="Cambria Math" w:hAnsi="Cambria Math"/>
+                </w:rPr>
+                <m:t>pqt</m:t>
+              </m:r>
+            </m:den>
+          </m:f>
+        </m:oMath>
+      </m:oMathPara>
+    </w:p>
+    <w:p>
+      <w:pPr>
+        <w:jc w:val="center"/>
+        <w:rPr>
+          <w:rFonts w:eastAsiaTheme="minorEastAsia"/>
+        </w:rPr>
+      </w:pPr>
+    </w:p>
+    <w:p>
+      <w:pPr>
+        <w:rPr>
+          <w:rFonts w:eastAsiaTheme="minorEastAsia"/>
+        </w:rPr>
+      </w:pPr>
+      <w:r>
+        <w:rPr>
+          <w:rFonts w:eastAsiaTheme="minorEastAsia"/>
+        </w:rPr>
+        <w:t>and hence</w:t>
+      </w:r>
+      <m:oMath>
+        <m:r>
+          <w:rPr>
+            <w:rFonts w:ascii="Cambria Math" w:eastAsiaTheme="minorEastAsia" w:hAnsi="Cambria Math"/>
+          </w:rPr>
+          <m:t xml:space="preserve"> F = V x B</m:t>
+        </m:r>
+      </m:oMath>
+      <w:r>
+        <w:rPr>
+          <w:rFonts w:eastAsiaTheme="minorEastAsia"/>
+        </w:rPr>
+        <w:t xml:space="preserve">. That is to say if the moving charge is positive or negative it doesn’t matter, they will be deflected in the same direction with the same force </w:t>
+      </w:r>
+      <w:sdt>
+        <w:sdtPr>
+          <w:rPr>
+            <w:rFonts w:eastAsiaTheme="minorEastAsia"/>
+          </w:rPr>
+          <w:id w:val="-1774088705"/>
+          <w:citation/>
+        </w:sdtPr>
+        <w:sdtContent>
+          <w:r>
+            <w:rPr>
+              <w:rFonts w:eastAsiaTheme="minorEastAsia"/>
+            </w:rPr>
+            <w:fldChar w:fldCharType="begin"/>
+          </w:r>
+          <w:r>
+            <w:rPr>
+              <w:rFonts w:eastAsiaTheme="minorEastAsia"/>
+              <w:lang w:val="en-US"/>
+            </w:rPr>
+            <w:instrText xml:space="preserve"> CITATION Phy06 \l 1033 </w:instrText>
+          </w:r>
+          <w:r>
+            <w:rPr>
+              <w:rFonts w:eastAsiaTheme="minorEastAsia"/>
+            </w:rPr>
+            <w:fldChar w:fldCharType="separate"/>
+          </w:r>
+          <w:r>
+            <w:rPr>
+              <w:rFonts w:eastAsiaTheme="minorEastAsia"/>
+              <w:noProof/>
+              <w:lang w:val="en-US"/>
+            </w:rPr>
+            <w:t>[1]</w:t>
+          </w:r>
+          <w:r>
+            <w:rPr>
+              <w:rFonts w:eastAsiaTheme="minorEastAsia"/>
+            </w:rPr>
+            <w:fldChar w:fldCharType="end"/>
+          </w:r>
+        </w:sdtContent>
+      </w:sdt>
+      <w:r>
+        <w:rPr>
+          <w:rFonts w:eastAsiaTheme="minorEastAsia"/>
+        </w:rPr>
+        <w:t xml:space="preserve">. </w:t>
+      </w:r>
+    </w:p>
+    <w:p>
+      <w:pPr>
+        <w:rPr>
+          <w:rFonts w:eastAsiaTheme="minorEastAsia"/>
+        </w:rPr>
+      </w:pPr>
+      <w:r>
+        <w:t xml:space="preserve">If the magnitude of the magnetic field is increased the hall voltage will either increase or decrease relative to the initial reading. </w:t>
+      </w:r>
+      <w:r>
+        <w:t xml:space="preserve">Knowing that positive charges (holes) and negative charges (electrons) must be accumulating at the same terminal the majority charge carrier of the material can be determined. </w:t>
+      </w:r>
+    </w:p>
+    <w:p>
+      <w:r>
+        <w:t>Say that things are oriented as in Figure 3</w:t>
+      </w:r>
+      <w:r>
+        <w:t xml:space="preserve"> and the current direction is describing positive charges</w:t>
+      </w:r>
+      <w:r>
+        <w:t>.</w:t>
+      </w:r>
+      <w:r>
+        <w:t xml:space="preserve"> Assume also that as magnetic field is increased the hall voltage decreases. This implies that the majority carrier is negative charges accruing at the positive terminal OR the majority carrier is positive charges</w:t>
+      </w:r>
+      <w:r>
+        <w:t xml:space="preserve"> </w:t>
+      </w:r>
+      <w:r>
+        <w:t xml:space="preserve">accruing at the negative terminal. </w:t>
       </w:r>
     </w:p>
     <w:p>
@@ -1921,7 +2452,7 @@
           <w:noProof/>
         </w:rPr>
         <w:drawing>
-          <wp:inline distT="0" distB="0" distL="0" distR="0" wp14:anchorId="6B3848C1" wp14:editId="2CDAB553">
+          <wp:inline distT="0" distB="0" distL="0" distR="0" wp14:anchorId="6B3848C1" wp14:editId="3D92A886">
             <wp:extent cx="3078524" cy="2508250"/>
             <wp:effectExtent l="19050" t="19050" r="26670" b="25400"/>
             <wp:docPr id="7" name="Picture 7"/>
@@ -1957,7 +2488,7 @@
                     </a:prstGeom>
                     <a:ln>
                       <a:solidFill>
-                        <a:schemeClr val="bg1"/>
+                        <a:schemeClr val="tx1"/>
                       </a:solidFill>
                     </a:ln>
                   </pic:spPr>
@@ -1975,30 +2506,388 @@
       <w:r>
         <w:t xml:space="preserve">Figure </w:t>
       </w:r>
-      <w:fldSimple w:instr=" SEQ Figure \* ARABIC ">
-        <w:r>
-          <w:rPr>
-            <w:noProof/>
-          </w:rPr>
-          <w:t>3</w:t>
-        </w:r>
-      </w:fldSimple>
+      <w:r>
+        <w:fldChar w:fldCharType="begin"/>
+      </w:r>
+      <w:r>
+        <w:instrText xml:space="preserve"> SEQ Figure \* ARABIC </w:instrText>
+      </w:r>
+      <w:r>
+        <w:fldChar w:fldCharType="separate"/>
+      </w:r>
+      <w:r>
+        <w:rPr>
+          <w:noProof/>
+        </w:rPr>
+        <w:t>3</w:t>
+      </w:r>
+      <w:r>
+        <w:rPr>
+          <w:noProof/>
+        </w:rPr>
+        <w:fldChar w:fldCharType="end"/>
+      </w:r>
       <w:r>
         <w:t>: Conducting material experiencing hall effect due to current and magnetic field.</w:t>
       </w:r>
     </w:p>
     <w:p>
       <w:r>
-        <w:t xml:space="preserve">Applying the right-hand-rule to figure 3 according to the behaviour described, </w:t>
+        <w:t>Applying the right-hand-rule</w:t>
+      </w:r>
+      <w:r>
+        <w:t xml:space="preserve"> (and </w:t>
+      </w:r>
+      <w:r>
+        <w:t>left-hand</w:t>
+      </w:r>
+      <w:r>
+        <w:t xml:space="preserve"> rule)</w:t>
+      </w:r>
+      <w:r>
+        <w:t xml:space="preserve"> to </w:t>
+      </w:r>
+      <w:r>
+        <w:t>F</w:t>
+      </w:r>
+      <w:r>
+        <w:t>igure 3</w:t>
+      </w:r>
+      <w:r>
+        <w:t xml:space="preserve"> indicates that</w:t>
+      </w:r>
+      <w:r>
+        <w:t xml:space="preserve"> both positive and negative charges are accumulating at the negative terminal. As the voltage is decreasing with increased magnetic field strength then the majority charge carrier must be positive holes. </w:t>
       </w:r>
     </w:p>
     <w:p/>
     <w:p>
-      <w:r>
-        <w:t xml:space="preserve">If the majority of charges accumulate on the positive terminal of the voltmeter (and hence the voltage is positive) then the  </w:t>
+      <w:pPr>
+        <w:rPr>
+          <w:rFonts w:eastAsiaTheme="minorEastAsia"/>
+        </w:rPr>
+      </w:pPr>
+      <w:r>
+        <w:lastRenderedPageBreak/>
+        <w:t xml:space="preserve">Furthermore, the </w:t>
+      </w:r>
+      <w:r>
+        <w:rPr>
+          <w:i/>
+        </w:rPr>
+        <w:t xml:space="preserve">carrier density </w:t>
+      </w:r>
+      <w:r>
+        <w:t>may be calculated, knowing the hall coefficient of the material (See Equation 1 – R</w:t>
+      </w:r>
+      <w:r>
+        <w:rPr>
+          <w:vertAlign w:val="subscript"/>
+        </w:rPr>
+        <w:t>H</w:t>
+      </w:r>
+      <w:r>
+        <w:t>), by:</w:t>
+      </w:r>
+      <w:r>
+        <w:br/>
+      </w:r>
+      <w:r>
+        <w:br/>
+      </w:r>
+      <m:oMathPara>
+        <m:oMathParaPr>
+          <m:jc m:val="left"/>
+        </m:oMathParaPr>
+        <m:oMath>
+          <m:d>
+            <m:dPr>
+              <m:ctrlPr>
+                <w:rPr>
+                  <w:rFonts w:ascii="Cambria Math" w:hAnsi="Cambria Math"/>
+                  <w:i/>
+                </w:rPr>
+              </m:ctrlPr>
+            </m:dPr>
+            <m:e>
+              <m:r>
+                <w:rPr>
+                  <w:rFonts w:ascii="Cambria Math" w:hAnsi="Cambria Math"/>
+                </w:rPr>
+                <m:t>2</m:t>
+              </m:r>
+            </m:e>
+          </m:d>
+          <m:r>
+            <w:rPr>
+              <w:rFonts w:ascii="Cambria Math" w:hAnsi="Cambria Math"/>
+            </w:rPr>
+            <m:t xml:space="preserve">                                                                       n=</m:t>
+          </m:r>
+          <m:f>
+            <m:fPr>
+              <m:ctrlPr>
+                <w:rPr>
+                  <w:rFonts w:ascii="Cambria Math" w:hAnsi="Cambria Math"/>
+                  <w:i/>
+                </w:rPr>
+              </m:ctrlPr>
+            </m:fPr>
+            <m:num>
+              <m:r>
+                <w:rPr>
+                  <w:rFonts w:ascii="Cambria Math" w:hAnsi="Cambria Math"/>
+                </w:rPr>
+                <m:t>1</m:t>
+              </m:r>
+            </m:num>
+            <m:den>
+              <m:sSub>
+                <m:sSubPr>
+                  <m:ctrlPr>
+                    <w:rPr>
+                      <w:rFonts w:ascii="Cambria Math" w:hAnsi="Cambria Math"/>
+                      <w:i/>
+                    </w:rPr>
+                  </m:ctrlPr>
+                </m:sSubPr>
+                <m:e>
+                  <m:r>
+                    <w:rPr>
+                      <w:rFonts w:ascii="Cambria Math" w:hAnsi="Cambria Math"/>
+                    </w:rPr>
+                    <m:t>R</m:t>
+                  </m:r>
+                </m:e>
+                <m:sub>
+                  <m:r>
+                    <w:rPr>
+                      <w:rFonts w:ascii="Cambria Math" w:hAnsi="Cambria Math"/>
+                    </w:rPr>
+                    <m:t>H</m:t>
+                  </m:r>
+                </m:sub>
+              </m:sSub>
+              <m:r>
+                <w:rPr>
+                  <w:rFonts w:ascii="Cambria Math" w:hAnsi="Cambria Math"/>
+                </w:rPr>
+                <m:t>q</m:t>
+              </m:r>
+            </m:den>
+          </m:f>
+        </m:oMath>
+      </m:oMathPara>
+    </w:p>
+    <w:p>
+      <w:pPr>
+        <w:rPr>
+          <w:rFonts w:eastAsiaTheme="minorEastAsia"/>
+        </w:rPr>
+      </w:pPr>
+      <w:r>
+        <w:t xml:space="preserve"> </w:t>
+      </w:r>
+      <w:r>
+        <w:br/>
+      </w:r>
+      <m:oMathPara>
+        <m:oMathParaPr>
+          <m:jc m:val="left"/>
+        </m:oMathParaPr>
+        <m:oMath>
+          <m:r>
+            <w:rPr>
+              <w:rFonts w:ascii="Cambria Math" w:eastAsiaTheme="minorEastAsia" w:hAnsi="Cambria Math"/>
+            </w:rPr>
+            <m:t xml:space="preserve">Where density is n, hall coeffienct is </m:t>
+          </m:r>
+          <m:sSub>
+            <m:sSubPr>
+              <m:ctrlPr>
+                <w:rPr>
+                  <w:rFonts w:ascii="Cambria Math" w:eastAsiaTheme="minorEastAsia" w:hAnsi="Cambria Math"/>
+                  <w:i/>
+                </w:rPr>
+              </m:ctrlPr>
+            </m:sSubPr>
+            <m:e>
+              <m:r>
+                <w:rPr>
+                  <w:rFonts w:ascii="Cambria Math" w:eastAsiaTheme="minorEastAsia" w:hAnsi="Cambria Math"/>
+                </w:rPr>
+                <m:t>R</m:t>
+              </m:r>
+            </m:e>
+            <m:sub>
+              <m:r>
+                <w:rPr>
+                  <w:rFonts w:ascii="Cambria Math" w:eastAsiaTheme="minorEastAsia" w:hAnsi="Cambria Math"/>
+                </w:rPr>
+                <m:t>H</m:t>
+              </m:r>
+            </m:sub>
+          </m:sSub>
+          <m:r>
+            <w:rPr>
+              <w:rFonts w:ascii="Cambria Math" w:eastAsiaTheme="minorEastAsia" w:hAnsi="Cambria Math"/>
+            </w:rPr>
+            <m:t xml:space="preserve"> and carrier charge is q.</m:t>
+          </m:r>
+          <m:r>
+            <w:rPr>
+              <w:rFonts w:ascii="Cambria Math" w:eastAsiaTheme="minorEastAsia" w:hAnsi="Cambria Math"/>
+            </w:rPr>
+            <m:t xml:space="preserve"> </m:t>
+          </m:r>
+        </m:oMath>
+      </m:oMathPara>
+    </w:p>
+    <w:p>
+      <w:pPr>
+        <w:rPr>
+          <w:rFonts w:eastAsiaTheme="minorEastAsia"/>
+        </w:rPr>
+      </w:pPr>
+      <m:oMath>
+        <m:r>
+          <w:rPr>
+            <w:rFonts w:ascii="Cambria Math" w:eastAsiaTheme="minorEastAsia" w:hAnsi="Cambria Math"/>
+          </w:rPr>
+          <m:t>NB:Charge will be negative for an n-type material.</m:t>
+        </m:r>
+      </m:oMath>
+      <w:r>
+        <w:rPr>
+          <w:rFonts w:eastAsiaTheme="minorEastAsia"/>
+        </w:rPr>
+        <w:t xml:space="preserve"> </w:t>
       </w:r>
     </w:p>
     <w:p/>
+    <w:p>
+      <w:r>
+        <w:t>The mobility of the charge carrier (</w:t>
+      </w:r>
+      <w:r>
+        <w:rPr>
+          <w:rFonts w:cstheme="minorHAnsi"/>
+        </w:rPr>
+        <w:t>μ</w:t>
+      </w:r>
+      <w:r>
+        <w:t>)</w:t>
+      </w:r>
+      <w:r>
+        <w:rPr>
+          <w:rFonts w:cstheme="minorHAnsi"/>
+        </w:rPr>
+        <w:t xml:space="preserve"> </w:t>
+      </w:r>
+      <w:r>
+        <w:t xml:space="preserve">may be determined, knowing the conductivity of the material </w:t>
+      </w:r>
+      <w:r>
+        <w:t>(</w:t>
+      </w:r>
+      <w:r>
+        <w:rPr>
+          <w:rFonts w:cstheme="minorHAnsi"/>
+        </w:rPr>
+        <w:t>σ)</w:t>
+      </w:r>
+      <w:r>
+        <w:t xml:space="preserve">, its carrier density (n) and charge (q). </w:t>
+      </w:r>
+    </w:p>
+    <w:p/>
+    <w:p>
+      <w:pPr>
+        <w:rPr>
+          <w:rFonts w:eastAsiaTheme="minorEastAsia"/>
+        </w:rPr>
+      </w:pPr>
+      <m:oMathPara>
+        <m:oMathParaPr>
+          <m:jc m:val="left"/>
+        </m:oMathParaPr>
+        <m:oMath>
+          <m:d>
+            <m:dPr>
+              <m:ctrlPr>
+                <w:rPr>
+                  <w:rFonts w:ascii="Cambria Math" w:hAnsi="Cambria Math"/>
+                  <w:i/>
+                </w:rPr>
+              </m:ctrlPr>
+            </m:dPr>
+            <m:e>
+              <m:r>
+                <w:rPr>
+                  <w:rFonts w:ascii="Cambria Math" w:hAnsi="Cambria Math"/>
+                </w:rPr>
+                <m:t>3</m:t>
+              </m:r>
+            </m:e>
+          </m:d>
+          <m:r>
+            <w:rPr>
+              <w:rFonts w:ascii="Cambria Math" w:hAnsi="Cambria Math"/>
+            </w:rPr>
+            <m:t xml:space="preserve">                                                                       μ=</m:t>
+          </m:r>
+          <m:f>
+            <m:fPr>
+              <m:ctrlPr>
+                <w:rPr>
+                  <w:rFonts w:ascii="Cambria Math" w:hAnsi="Cambria Math" w:cstheme="minorHAnsi"/>
+                </w:rPr>
+              </m:ctrlPr>
+            </m:fPr>
+            <m:num>
+              <m:r>
+                <m:rPr>
+                  <m:sty m:val="p"/>
+                </m:rPr>
+                <w:rPr>
+                  <w:rFonts w:ascii="Cambria Math" w:hAnsi="Cambria Math" w:cstheme="minorHAnsi"/>
+                </w:rPr>
+                <m:t>σ</m:t>
+              </m:r>
+              <m:ctrlPr>
+                <w:rPr>
+                  <w:rFonts w:ascii="Cambria Math" w:hAnsi="Cambria Math"/>
+                  <w:i/>
+                </w:rPr>
+              </m:ctrlPr>
+            </m:num>
+            <m:den>
+              <m:r>
+                <m:rPr>
+                  <m:sty m:val="p"/>
+                </m:rPr>
+                <w:rPr>
+                  <w:rFonts w:ascii="Cambria Math" w:hAnsi="Cambria Math" w:cstheme="minorHAnsi"/>
+                </w:rPr>
+                <m:t>nq</m:t>
+              </m:r>
+            </m:den>
+          </m:f>
+        </m:oMath>
+      </m:oMathPara>
+    </w:p>
+    <w:p>
+      <w:r>
+        <w:t xml:space="preserve"> </w:t>
+      </w:r>
+    </w:p>
+    <w:p>
+      <w:pPr>
+        <w:rPr>
+          <w:rFonts w:eastAsiaTheme="minorEastAsia"/>
+        </w:rPr>
+      </w:pPr>
+    </w:p>
     <w:p/>
     <w:p>
       <w:pPr>
@@ -2007,25 +2896,257 @@
       <w:r>
         <w:br w:type="page"/>
       </w:r>
-      <w:bookmarkStart w:id="3" w:name="_Toc513752248"/>
+      <w:bookmarkStart w:id="2" w:name="_Toc513752248"/>
       <w:r>
         <w:lastRenderedPageBreak/>
         <w:t>Procedure</w:t>
       </w:r>
-      <w:bookmarkEnd w:id="3"/>
+      <w:bookmarkEnd w:id="2"/>
     </w:p>
     <w:p>
       <w:r>
-        <w:t>Using the four-probe method on a 6x8x0.05cm wafer of germanium allowed the change in resistance of the material be calculated as it cooled</w:t>
-      </w:r>
-      <w:r>
-        <w:t xml:space="preserve">. </w:t>
-      </w:r>
-      <w:r>
-        <w:t>The wafer was heated in a small oven and temperature was measured with a probe thermometer</w:t>
-      </w:r>
-      <w:r>
-        <w:t xml:space="preserve"> (see Figure 4).</w:t>
+        <w:t xml:space="preserve">The magnetic field strength of </w:t>
+      </w:r>
+      <w:r>
+        <w:t>an</w:t>
+      </w:r>
+      <w:r>
+        <w:t xml:space="preserve"> electromagnet was recorded at increments of 0.25 A from 0 to 4A using a Gauss Probe.</w:t>
+      </w:r>
+      <w:r>
+        <w:t xml:space="preserve"> A</w:t>
+      </w:r>
+      <w:r>
+        <w:t xml:space="preserve"> conductive sample was placed between </w:t>
+      </w:r>
+      <w:r>
+        <w:t xml:space="preserve">the poles of </w:t>
+      </w:r>
+      <w:r>
+        <w:t xml:space="preserve">the </w:t>
+      </w:r>
+      <w:r>
+        <w:t>calibrated</w:t>
+      </w:r>
+      <w:r>
+        <w:t xml:space="preserve"> </w:t>
+      </w:r>
+      <w:r>
+        <w:t>electromagnet.</w:t>
+      </w:r>
+      <w:r>
+        <w:t xml:space="preserve"> </w:t>
+      </w:r>
+      <w:r>
+        <w:t xml:space="preserve">A current of 5mA was passed through the sample perpendicular to the magnetic field and the terminals of a voltmeter that contacted the sample (See Figure </w:t>
+      </w:r>
+      <w:r>
+        <w:t>3</w:t>
+      </w:r>
+      <w:r>
+        <w:t>).</w:t>
+      </w:r>
+      <w:r>
+        <w:t xml:space="preserve"> </w:t>
+      </w:r>
+    </w:p>
+    <w:p>
+      <w:pPr>
+        <w:rPr>
+          <w:rFonts w:eastAsiaTheme="minorEastAsia"/>
+        </w:rPr>
+      </w:pPr>
+      <w:r>
+        <w:t>The strength of the magnetic field experienced by the sample was varied by increasing the current through the electromagnet at increments of 0.25A. The voltage was recorded across the sample for each current through the electromagnet and its associated magnetic field strength in Tesla. The magnetic field direction was reversed the process repeated to account for electromagnet misalignment. The offset voltage for each magnetic field strength was calculated using the following formula:</w:t>
+      </w:r>
+      <w:r>
+        <w:br/>
+      </w:r>
+      <w:r>
+        <w:br/>
+      </w:r>
+      <m:oMathPara>
+        <m:oMathParaPr>
+          <m:jc m:val="left"/>
+        </m:oMathParaPr>
+        <m:oMath>
+          <m:d>
+            <m:dPr>
+              <m:ctrlPr>
+                <w:rPr>
+                  <w:rFonts w:ascii="Cambria Math" w:hAnsi="Cambria Math"/>
+                  <w:i/>
+                </w:rPr>
+              </m:ctrlPr>
+            </m:dPr>
+            <m:e>
+              <m:r>
+                <w:rPr>
+                  <w:rFonts w:ascii="Cambria Math" w:hAnsi="Cambria Math"/>
+                </w:rPr>
+                <m:t>4</m:t>
+              </m:r>
+            </m:e>
+          </m:d>
+          <m:r>
+            <w:rPr>
+              <w:rFonts w:ascii="Cambria Math" w:hAnsi="Cambria Math"/>
+            </w:rPr>
+            <m:t xml:space="preserve">                          </m:t>
+          </m:r>
+          <m:r>
+            <w:rPr>
+              <w:rFonts w:ascii="Cambria Math" w:hAnsi="Cambria Math"/>
+            </w:rPr>
+            <m:t xml:space="preserve"> </m:t>
+          </m:r>
+          <m:r>
+            <w:rPr>
+              <w:rFonts w:ascii="Cambria Math" w:hAnsi="Cambria Math"/>
+            </w:rPr>
+            <m:t xml:space="preserve">                                      </m:t>
+          </m:r>
+          <m:r>
+            <w:rPr>
+              <w:rFonts w:ascii="Cambria Math" w:hAnsi="Cambria Math"/>
+            </w:rPr>
+            <m:t xml:space="preserve"> </m:t>
+          </m:r>
+          <m:sSub>
+            <m:sSubPr>
+              <m:ctrlPr>
+                <w:rPr>
+                  <w:rFonts w:ascii="Cambria Math" w:hAnsi="Cambria Math"/>
+                  <w:i/>
+                </w:rPr>
+              </m:ctrlPr>
+            </m:sSubPr>
+            <m:e>
+              <m:r>
+                <w:rPr>
+                  <w:rFonts w:ascii="Cambria Math" w:hAnsi="Cambria Math"/>
+                </w:rPr>
+                <m:t>V</m:t>
+              </m:r>
+            </m:e>
+            <m:sub>
+              <m:r>
+                <w:rPr>
+                  <w:rFonts w:ascii="Cambria Math" w:hAnsi="Cambria Math"/>
+                </w:rPr>
+                <m:t>offset</m:t>
+              </m:r>
+            </m:sub>
+          </m:sSub>
+          <m:r>
+            <w:rPr>
+              <w:rFonts w:ascii="Cambria Math" w:hAnsi="Cambria Math"/>
+            </w:rPr>
+            <m:t>=</m:t>
+          </m:r>
+          <m:f>
+            <m:fPr>
+              <m:ctrlPr>
+                <w:rPr>
+                  <w:rFonts w:ascii="Cambria Math" w:hAnsi="Cambria Math"/>
+                  <w:i/>
+                </w:rPr>
+              </m:ctrlPr>
+            </m:fPr>
+            <m:num>
+              <m:r>
+                <w:rPr>
+                  <w:rFonts w:ascii="Cambria Math" w:hAnsi="Cambria Math"/>
+                </w:rPr>
+                <m:t>1</m:t>
+              </m:r>
+            </m:num>
+            <m:den>
+              <m:r>
+                <w:rPr>
+                  <w:rFonts w:ascii="Cambria Math" w:hAnsi="Cambria Math"/>
+                </w:rPr>
+                <m:t>2</m:t>
+              </m:r>
+            </m:den>
+          </m:f>
+          <m:d>
+            <m:dPr>
+              <m:ctrlPr>
+                <w:rPr>
+                  <w:rFonts w:ascii="Cambria Math" w:hAnsi="Cambria Math"/>
+                  <w:i/>
+                </w:rPr>
+              </m:ctrlPr>
+            </m:dPr>
+            <m:e>
+              <m:sSub>
+                <m:sSubPr>
+                  <m:ctrlPr>
+                    <w:rPr>
+                      <w:rFonts w:ascii="Cambria Math" w:hAnsi="Cambria Math"/>
+                      <w:i/>
+                    </w:rPr>
+                  </m:ctrlPr>
+                </m:sSubPr>
+                <m:e>
+                  <m:r>
+                    <w:rPr>
+                      <w:rFonts w:ascii="Cambria Math" w:hAnsi="Cambria Math"/>
+                    </w:rPr>
+                    <m:t>V</m:t>
+                  </m:r>
+                </m:e>
+                <m:sub>
+                  <m:r>
+                    <w:rPr>
+                      <w:rFonts w:ascii="Cambria Math" w:hAnsi="Cambria Math"/>
+                    </w:rPr>
+                    <m:t>H1</m:t>
+                  </m:r>
+                </m:sub>
+              </m:sSub>
+              <m:r>
+                <w:rPr>
+                  <w:rFonts w:ascii="Cambria Math" w:hAnsi="Cambria Math"/>
+                </w:rPr>
+                <m:t>-</m:t>
+              </m:r>
+              <m:sSub>
+                <m:sSubPr>
+                  <m:ctrlPr>
+                    <w:rPr>
+                      <w:rFonts w:ascii="Cambria Math" w:hAnsi="Cambria Math"/>
+                      <w:i/>
+                    </w:rPr>
+                  </m:ctrlPr>
+                </m:sSubPr>
+                <m:e>
+                  <m:r>
+                    <w:rPr>
+                      <w:rFonts w:ascii="Cambria Math" w:hAnsi="Cambria Math"/>
+                    </w:rPr>
+                    <m:t>V</m:t>
+                  </m:r>
+                </m:e>
+                <m:sub>
+                  <m:r>
+                    <w:rPr>
+                      <w:rFonts w:ascii="Cambria Math" w:hAnsi="Cambria Math"/>
+                    </w:rPr>
+                    <m:t>H2</m:t>
+                  </m:r>
+                </m:sub>
+              </m:sSub>
+            </m:e>
+          </m:d>
+        </m:oMath>
+      </m:oMathPara>
+    </w:p>
+    <w:p/>
+    <w:p>
+      <w:r>
+        <w:t>The apparatus was as shown in Figure 4.</w:t>
       </w:r>
     </w:p>
     <w:p>
@@ -2034,14 +3155,13 @@
       </w:pPr>
       <w:r>
         <w:rPr>
-          <w:b/>
           <w:noProof/>
         </w:rPr>
         <w:drawing>
-          <wp:inline distT="0" distB="0" distL="0" distR="0" wp14:anchorId="7B30E675" wp14:editId="404D4B8D">
-            <wp:extent cx="4824899" cy="2713939"/>
-            <wp:effectExtent l="19050" t="19050" r="13970" b="10795"/>
-            <wp:docPr id="13" name="Picture 13"/>
+          <wp:inline distT="0" distB="0" distL="0" distR="0" wp14:anchorId="363BC119" wp14:editId="0A1CC9B5">
+            <wp:extent cx="5816600" cy="2698750"/>
+            <wp:effectExtent l="19050" t="19050" r="12700" b="25400"/>
+            <wp:docPr id="8" name="Picture 8"/>
             <wp:cNvGraphicFramePr>
               <a:graphicFrameLocks xmlns:a="http://schemas.openxmlformats.org/drawingml/2006/main" noChangeAspect="1"/>
             </wp:cNvGraphicFramePr>
@@ -2049,25 +3169,24 @@
               <a:graphicData uri="http://schemas.openxmlformats.org/drawingml/2006/picture">
                 <pic:pic xmlns:pic="http://schemas.openxmlformats.org/drawingml/2006/picture">
                   <pic:nvPicPr>
-                    <pic:cNvPr id="13" name="apparatud.png"/>
+                    <pic:cNvPr id="8" name="hall effect apparatus.png"/>
                     <pic:cNvPicPr/>
                   </pic:nvPicPr>
-                  <pic:blipFill>
-                    <a:blip r:embed="rId14">
+                  <pic:blipFill rotWithShape="1">
+                    <a:blip r:embed="rId14" cstate="print">
                       <a:extLst>
                         <a:ext uri="{28A0092B-C50C-407E-A947-70E740481C1C}">
                           <a14:useLocalDpi xmlns:a14="http://schemas.microsoft.com/office/drawing/2010/main" val="0"/>
                         </a:ext>
                       </a:extLst>
                     </a:blip>
-                    <a:stretch>
-                      <a:fillRect/>
-                    </a:stretch>
+                    <a:srcRect r="22628"/>
+                    <a:stretch/>
                   </pic:blipFill>
-                  <pic:spPr>
+                  <pic:spPr bwMode="auto">
                     <a:xfrm>
                       <a:off x="0" y="0"/>
-                      <a:ext cx="4840777" cy="2722870"/>
+                      <a:ext cx="5829040" cy="2704522"/>
                     </a:xfrm>
                     <a:prstGeom prst="rect">
                       <a:avLst/>
@@ -2077,6 +3196,11 @@
                         <a:schemeClr val="tx1"/>
                       </a:solidFill>
                     </a:ln>
+                    <a:extLst>
+                      <a:ext uri="{53640926-AAD7-44D8-BBD7-CCE9431645EC}">
+                        <a14:shadowObscured xmlns:a14="http://schemas.microsoft.com/office/drawing/2010/main"/>
+                      </a:ext>
+                    </a:extLst>
                   </pic:spPr>
                 </pic:pic>
               </a:graphicData>
@@ -2088,122 +3212,81 @@
     <w:p>
       <w:pPr>
         <w:pStyle w:val="Caption"/>
-        <w:rPr>
-          <w:b/>
-        </w:rPr>
       </w:pPr>
       <w:r>
-        <w:t xml:space="preserve">Figure 4: Apparatus for four-probe testing of </w:t>
-      </w:r>
-      <w:r>
-        <w:t>germanium wafer including test unit, oven and thermometer.</w:t>
+        <w:t xml:space="preserve">Figure </w:t>
+      </w:r>
+      <w:fldSimple w:instr=" SEQ Figure \* ARABIC ">
+        <w:r>
+          <w:rPr>
+            <w:noProof/>
+          </w:rPr>
+          <w:t>4</w:t>
+        </w:r>
+      </w:fldSimple>
+      <w:r>
+        <w:t>: Semiconducting sample placing between electromagnetic poles having current passed through it to induce a hall voltage.</w:t>
+      </w:r>
+    </w:p>
+    <w:p>
+      <w:r>
+        <w:t xml:space="preserve">Two </w:t>
+      </w:r>
+      <w:r>
+        <w:t xml:space="preserve">samples were </w:t>
+      </w:r>
+      <w:r>
+        <w:t xml:space="preserve">tested and </w:t>
+      </w:r>
+      <w:r>
+        <w:t>both germanium.</w:t>
+      </w:r>
+      <w:r>
+        <w:t xml:space="preserve"> The plot of the offset voltage vs the magnetic field was used to calculate the Hall Coefficient (see Equation 1) and hence carrier density (See Equation 2) and carrier mobility (see Equation 3</w:t>
+      </w:r>
+      <w:r>
+        <w:t>).</w:t>
       </w:r>
       <w:r>
         <w:t xml:space="preserve"> </w:t>
       </w:r>
+    </w:p>
+    <w:p>
+      <w:bookmarkStart w:id="3" w:name="_Toc513752249"/>
     </w:p>
     <w:p/>
     <w:p>
       <w:r>
-        <w:t xml:space="preserve">The germanium wafer was heated to 170 °C and then allowed to cool. Voltage readings were taken every 5 °C until the wafer reached 50 °C and then voltage readings were taken every 2 °C until the wafer reached 34 °C. </w:t>
+        <w:br w:type="page"/>
       </w:r>
     </w:p>
-    <w:p>
-      <w:r>
-        <w:t>Using the voltage/temperature data pairs at each point the resistance of the wafer could be calculated and hence the conductivity of the material (See Appendix – Calculations).</w:t>
-      </w:r>
-      <w:r>
-        <w:t xml:space="preserve"> </w:t>
-      </w:r>
-      <w:r>
-        <w:t>A</w:t>
-      </w:r>
-      <w:r>
-        <w:t xml:space="preserve">pplying the natural logarithm to the </w:t>
-      </w:r>
-      <w:r>
-        <w:t xml:space="preserve">calculated </w:t>
-      </w:r>
-      <w:r>
-        <w:t>resistance value</w:t>
-      </w:r>
-      <w:r>
-        <w:t>s</w:t>
-      </w:r>
-      <w:r>
-        <w:t xml:space="preserve"> and </w:t>
-      </w:r>
-      <w:r>
-        <w:t>plotting them</w:t>
-      </w:r>
-      <w:r>
-        <w:t xml:space="preserve"> </w:t>
-      </w:r>
-      <w:r>
-        <w:t xml:space="preserve">against the </w:t>
-      </w:r>
-      <w:r>
-        <w:t>inverse</w:t>
-      </w:r>
-      <w:r>
-        <w:t xml:space="preserve"> of the matching temperature value gives a near linear plot. Fitting the data to a linear plot and taking the plots gradient gives the energy gap of the germanium wafer</w:t>
-      </w:r>
-      <w:r>
-        <w:t xml:space="preserve"> (See </w:t>
-      </w:r>
-      <w:r>
-        <w:t>Figure 5).</w:t>
-      </w:r>
-      <w:r>
-        <w:rPr>
-          <w:b/>
-        </w:rPr>
-        <w:t xml:space="preserve"> </w:t>
-      </w:r>
-      <w:r>
-        <w:br/>
-      </w:r>
-    </w:p>
-    <w:p/>
-    <w:p/>
-    <w:p/>
-    <w:p/>
-    <w:p/>
-    <w:p/>
     <w:p>
       <w:pPr>
         <w:pStyle w:val="Heading1"/>
       </w:pPr>
       <w:r>
-        <w:br w:type="page"/>
-      </w:r>
-      <w:bookmarkStart w:id="4" w:name="_Toc513752249"/>
-      <w:r>
         <w:lastRenderedPageBreak/>
         <w:t>Results</w:t>
       </w:r>
-      <w:bookmarkEnd w:id="4"/>
+      <w:bookmarkEnd w:id="3"/>
     </w:p>
-    <w:p/>
     <w:p/>
     <w:p>
       <w:pPr>
         <w:keepNext/>
-        <w:ind w:left="-567"/>
-        <w:jc w:val="center"/>
       </w:pPr>
       <w:r>
         <w:rPr>
           <w:noProof/>
         </w:rPr>
         <w:drawing>
-          <wp:inline distT="0" distB="0" distL="0" distR="0" wp14:anchorId="2A76B0E5" wp14:editId="035875E5">
-            <wp:extent cx="5755640" cy="2677363"/>
-            <wp:effectExtent l="0" t="0" r="16510" b="8890"/>
-            <wp:docPr id="12" name="Chart 12">
+          <wp:inline distT="0" distB="0" distL="0" distR="0" wp14:anchorId="5F39F7D4" wp14:editId="7B7FE605">
+            <wp:extent cx="5731510" cy="3187065"/>
+            <wp:effectExtent l="0" t="0" r="2540" b="13335"/>
+            <wp:docPr id="9" name="Chart 9">
               <a:extLst xmlns:a="http://schemas.openxmlformats.org/drawingml/2006/main">
                 <a:ext uri="{FF2B5EF4-FFF2-40B4-BE49-F238E27FC236}">
-                  <a16:creationId xmlns:a16="http://schemas.microsoft.com/office/drawing/2014/main" id="{C5568154-E418-4777-83A2-7B0E161BB2F7}"/>
+                  <a16:creationId xmlns:a16="http://schemas.microsoft.com/office/drawing/2014/main" id="{94C6EF6D-522E-4F46-BECC-46A9730E595B}"/>
                 </a:ext>
               </a:extLst>
             </wp:docPr>
@@ -2220,34 +3303,484 @@
     <w:p>
       <w:pPr>
         <w:pStyle w:val="Caption"/>
-        <w:ind w:left="-284"/>
       </w:pPr>
       <w:r>
-        <w:t xml:space="preserve">Figure 5: Natural log of resistance of a cooling germanium wafer plotted against the inverse of </w:t>
-      </w:r>
-      <w:r>
-        <w:t xml:space="preserve">its </w:t>
-      </w:r>
-      <w:r>
-        <w:t>temperature.</w:t>
+        <w:t xml:space="preserve">Figure </w:t>
+      </w:r>
+      <w:fldSimple w:instr=" SEQ Figure \* ARABIC ">
+        <w:r>
+          <w:rPr>
+            <w:noProof/>
+          </w:rPr>
+          <w:t>5</w:t>
+        </w:r>
+      </w:fldSimple>
+      <w:r>
+        <w:t>: Plot of magnetic field against offset hall voltage for germanium sample 3361</w:t>
+      </w:r>
+      <w:r>
+        <w:t xml:space="preserve"> placed in an electromagnet </w:t>
+      </w:r>
+      <w:r>
+        <w:t xml:space="preserve">and </w:t>
+      </w:r>
+      <w:r>
+        <w:t>experiencing a current.</w:t>
+      </w:r>
+    </w:p>
+    <w:p>
+      <w:pPr>
+        <w:keepNext/>
+      </w:pPr>
+      <w:r>
+        <w:rPr>
+          <w:noProof/>
+        </w:rPr>
+        <w:drawing>
+          <wp:inline distT="0" distB="0" distL="0" distR="0" wp14:anchorId="0B4790FC" wp14:editId="19AAED81">
+            <wp:extent cx="5731510" cy="3152140"/>
+            <wp:effectExtent l="0" t="0" r="2540" b="10160"/>
+            <wp:docPr id="10" name="Chart 10">
+              <a:extLst xmlns:a="http://schemas.openxmlformats.org/drawingml/2006/main">
+                <a:ext uri="{FF2B5EF4-FFF2-40B4-BE49-F238E27FC236}">
+                  <a16:creationId xmlns:a16="http://schemas.microsoft.com/office/drawing/2014/main" id="{EE02085B-7408-4BE4-AD08-8AB41492DF93}"/>
+                </a:ext>
+              </a:extLst>
+            </wp:docPr>
+            <wp:cNvGraphicFramePr/>
+            <a:graphic xmlns:a="http://schemas.openxmlformats.org/drawingml/2006/main">
+              <a:graphicData uri="http://schemas.openxmlformats.org/drawingml/2006/chart">
+                <c:chart xmlns:c="http://schemas.openxmlformats.org/drawingml/2006/chart" xmlns:r="http://schemas.openxmlformats.org/officeDocument/2006/relationships" r:id="rId16"/>
+              </a:graphicData>
+            </a:graphic>
+          </wp:inline>
+        </w:drawing>
       </w:r>
     </w:p>
     <w:p>
       <w:pPr>
         <w:pStyle w:val="Caption"/>
-        <w:keepNext/>
       </w:pPr>
+      <w:r>
+        <w:t xml:space="preserve">Figure </w:t>
+      </w:r>
+      <w:fldSimple w:instr=" SEQ Figure \* ARABIC ">
+        <w:r>
+          <w:rPr>
+            <w:noProof/>
+          </w:rPr>
+          <w:t>6</w:t>
+        </w:r>
+      </w:fldSimple>
+      <w:r>
+        <w:t>: Plot of magnetic field against offset hall voltage for germanium sample 3375 placed in an electromagnet and experiencing a current.</w:t>
+      </w:r>
     </w:p>
+    <w:p>
+      <w:r>
+        <w:t xml:space="preserve"> </w:t>
+      </w:r>
+    </w:p>
+    <w:p/>
+    <w:p/>
+    <w:tbl>
+      <w:tblPr>
+        <w:tblStyle w:val="TableGrid"/>
+        <w:tblW w:w="5000" w:type="pct"/>
+        <w:tblLook w:val="04A0" w:firstRow="1" w:lastRow="0" w:firstColumn="1" w:lastColumn="0" w:noHBand="0" w:noVBand="1"/>
+      </w:tblPr>
+      <w:tblGrid>
+        <w:gridCol w:w="1804"/>
+        <w:gridCol w:w="1803"/>
+        <w:gridCol w:w="1803"/>
+        <w:gridCol w:w="1803"/>
+        <w:gridCol w:w="1803"/>
+      </w:tblGrid>
+      <w:tr>
+        <w:tc>
+          <w:tcPr>
+            <w:tcW w:w="1000" w:type="pct"/>
+          </w:tcPr>
+          <w:p>
+            <w:pPr>
+              <w:rPr>
+                <w:b/>
+              </w:rPr>
+            </w:pPr>
+            <w:r>
+              <w:rPr>
+                <w:b/>
+              </w:rPr>
+              <w:lastRenderedPageBreak/>
+              <w:t>Sample</w:t>
+            </w:r>
+          </w:p>
+        </w:tc>
+        <w:tc>
+          <w:tcPr>
+            <w:tcW w:w="1000" w:type="pct"/>
+          </w:tcPr>
+          <w:p>
+            <w:pPr>
+              <w:rPr>
+                <w:b/>
+              </w:rPr>
+            </w:pPr>
+            <w:r>
+              <w:rPr>
+                <w:b/>
+              </w:rPr>
+              <w:t>Majority Carrier Type</w:t>
+            </w:r>
+          </w:p>
+        </w:tc>
+        <w:tc>
+          <w:tcPr>
+            <w:tcW w:w="1000" w:type="pct"/>
+          </w:tcPr>
+          <w:p>
+            <w:pPr>
+              <w:rPr>
+                <w:b/>
+              </w:rPr>
+            </w:pPr>
+            <w:r>
+              <w:rPr>
+                <w:b/>
+              </w:rPr>
+              <w:t xml:space="preserve">Hall Coefficient </w:t>
+            </w:r>
+            <w:r>
+              <w:rPr>
+                <w:b/>
+              </w:rPr>
+              <w:t>(cm</w:t>
+            </w:r>
+            <w:r>
+              <w:rPr>
+                <w:b/>
+                <w:vertAlign w:val="superscript"/>
+              </w:rPr>
+              <w:t>3</w:t>
+            </w:r>
+            <w:r>
+              <w:rPr>
+                <w:b/>
+              </w:rPr>
+              <w:t>C</w:t>
+            </w:r>
+            <w:r>
+              <w:rPr>
+                <w:b/>
+                <w:vertAlign w:val="superscript"/>
+              </w:rPr>
+              <w:t>-1</w:t>
+            </w:r>
+            <w:r>
+              <w:rPr>
+                <w:b/>
+              </w:rPr>
+              <w:t>)</w:t>
+            </w:r>
+          </w:p>
+        </w:tc>
+        <w:tc>
+          <w:tcPr>
+            <w:tcW w:w="1000" w:type="pct"/>
+          </w:tcPr>
+          <w:p>
+            <w:pPr>
+              <w:rPr>
+                <w:b/>
+              </w:rPr>
+            </w:pPr>
+            <w:r>
+              <w:rPr>
+                <w:b/>
+              </w:rPr>
+              <w:t>Carrier Density (cm</w:t>
+            </w:r>
+            <w:r>
+              <w:rPr>
+                <w:b/>
+                <w:vertAlign w:val="superscript"/>
+              </w:rPr>
+              <w:t>-3</w:t>
+            </w:r>
+            <w:r>
+              <w:rPr>
+                <w:b/>
+              </w:rPr>
+              <w:t>)</w:t>
+            </w:r>
+          </w:p>
+        </w:tc>
+        <w:tc>
+          <w:tcPr>
+            <w:tcW w:w="1000" w:type="pct"/>
+          </w:tcPr>
+          <w:p>
+            <w:pPr>
+              <w:rPr>
+                <w:b/>
+              </w:rPr>
+            </w:pPr>
+            <w:r>
+              <w:rPr>
+                <w:b/>
+              </w:rPr>
+              <w:t>Carrier Mobility (cm</w:t>
+            </w:r>
+            <w:r>
+              <w:rPr>
+                <w:b/>
+                <w:vertAlign w:val="superscript"/>
+              </w:rPr>
+              <w:t>2</w:t>
+            </w:r>
+            <w:r>
+              <w:rPr>
+                <w:b/>
+              </w:rPr>
+              <w:t>V</w:t>
+            </w:r>
+            <w:r>
+              <w:rPr>
+                <w:b/>
+                <w:vertAlign w:val="superscript"/>
+              </w:rPr>
+              <w:t>-1</w:t>
+            </w:r>
+            <w:r>
+              <w:rPr>
+                <w:b/>
+              </w:rPr>
+              <w:t>s</w:t>
+            </w:r>
+            <w:r>
+              <w:rPr>
+                <w:b/>
+                <w:vertAlign w:val="superscript"/>
+              </w:rPr>
+              <w:t>-1</w:t>
+            </w:r>
+            <w:r>
+              <w:rPr>
+                <w:b/>
+              </w:rPr>
+              <w:t>)</w:t>
+            </w:r>
+          </w:p>
+        </w:tc>
+      </w:tr>
+      <w:tr>
+        <w:tc>
+          <w:tcPr>
+            <w:tcW w:w="1000" w:type="pct"/>
+          </w:tcPr>
+          <w:p>
+            <w:r>
+              <w:t>3361</w:t>
+            </w:r>
+          </w:p>
+        </w:tc>
+        <w:tc>
+          <w:tcPr>
+            <w:tcW w:w="1000" w:type="pct"/>
+          </w:tcPr>
+          <w:p>
+            <w:r>
+              <w:t>p-type</w:t>
+            </w:r>
+          </w:p>
+        </w:tc>
+        <w:tc>
+          <w:tcPr>
+            <w:tcW w:w="1000" w:type="pct"/>
+          </w:tcPr>
+          <w:p>
+            <w:r>
+              <w:t xml:space="preserve">20600 ± </w:t>
+            </w:r>
+            <w:r>
+              <w:rPr>
+                <w:b/>
+              </w:rPr>
+              <w:t>XX</w:t>
+            </w:r>
+          </w:p>
+        </w:tc>
+        <w:tc>
+          <w:tcPr>
+            <w:tcW w:w="1000" w:type="pct"/>
+          </w:tcPr>
+          <w:p>
+            <w:r>
+              <w:t>3.03 x 10</w:t>
+            </w:r>
+            <w:r>
+              <w:rPr>
+                <w:vertAlign w:val="superscript"/>
+              </w:rPr>
+              <w:t>13</w:t>
+            </w:r>
+            <w:r>
+              <w:rPr>
+                <w:vertAlign w:val="superscript"/>
+              </w:rPr>
+              <w:t xml:space="preserve"> </w:t>
+            </w:r>
+            <w:r>
+              <w:t xml:space="preserve">± </w:t>
+            </w:r>
+            <w:r>
+              <w:rPr>
+                <w:b/>
+              </w:rPr>
+              <w:t>XX</w:t>
+            </w:r>
+          </w:p>
+        </w:tc>
+        <w:tc>
+          <w:tcPr>
+            <w:tcW w:w="1000" w:type="pct"/>
+          </w:tcPr>
+          <w:p>
+            <w:r>
+              <w:t>2.943 x 10</w:t>
+            </w:r>
+            <w:r>
+              <w:rPr>
+                <w:vertAlign w:val="superscript"/>
+              </w:rPr>
+              <w:t>3</w:t>
+            </w:r>
+            <w:r>
+              <w:t xml:space="preserve"> </w:t>
+            </w:r>
+            <w:r>
+              <w:t xml:space="preserve">± </w:t>
+            </w:r>
+            <w:r>
+              <w:rPr>
+                <w:b/>
+              </w:rPr>
+              <w:t>XX</w:t>
+            </w:r>
+          </w:p>
+        </w:tc>
+      </w:tr>
+      <w:tr>
+        <w:tc>
+          <w:tcPr>
+            <w:tcW w:w="1000" w:type="pct"/>
+          </w:tcPr>
+          <w:p>
+            <w:r>
+              <w:t>3375</w:t>
+            </w:r>
+          </w:p>
+        </w:tc>
+        <w:tc>
+          <w:tcPr>
+            <w:tcW w:w="1000" w:type="pct"/>
+          </w:tcPr>
+          <w:p>
+            <w:r>
+              <w:t>n-type</w:t>
+            </w:r>
+          </w:p>
+        </w:tc>
+        <w:tc>
+          <w:tcPr>
+            <w:tcW w:w="1000" w:type="pct"/>
+          </w:tcPr>
+          <w:p>
+            <w:pPr>
+              <w:rPr>
+                <w:b/>
+              </w:rPr>
+            </w:pPr>
+            <w:r>
+              <w:t xml:space="preserve">20000 ± </w:t>
+            </w:r>
+            <w:r>
+              <w:rPr>
+                <w:b/>
+              </w:rPr>
+              <w:t>XX</w:t>
+            </w:r>
+          </w:p>
+        </w:tc>
+        <w:tc>
+          <w:tcPr>
+            <w:tcW w:w="1000" w:type="pct"/>
+          </w:tcPr>
+          <w:p>
+            <w:r>
+              <w:t>3.12 x 10</w:t>
+            </w:r>
+            <w:r>
+              <w:rPr>
+                <w:vertAlign w:val="superscript"/>
+              </w:rPr>
+              <w:t>13</w:t>
+            </w:r>
+            <w:r>
+              <w:t xml:space="preserve"> </w:t>
+            </w:r>
+            <w:r>
+              <w:t xml:space="preserve">± </w:t>
+            </w:r>
+            <w:r>
+              <w:rPr>
+                <w:b/>
+              </w:rPr>
+              <w:t>XX</w:t>
+            </w:r>
+          </w:p>
+        </w:tc>
+        <w:tc>
+          <w:tcPr>
+            <w:tcW w:w="1000" w:type="pct"/>
+          </w:tcPr>
+          <w:p>
+            <w:pPr>
+              <w:rPr>
+                <w:b/>
+              </w:rPr>
+            </w:pPr>
+            <w:r>
+              <w:t>3.333 x 10</w:t>
+            </w:r>
+            <w:r>
+              <w:rPr>
+                <w:vertAlign w:val="superscript"/>
+              </w:rPr>
+              <w:t>3</w:t>
+            </w:r>
+            <w:r>
+              <w:rPr>
+                <w:vertAlign w:val="superscript"/>
+              </w:rPr>
+              <w:t xml:space="preserve"> </w:t>
+            </w:r>
+            <w:r>
+              <w:t xml:space="preserve">± </w:t>
+            </w:r>
+            <w:r>
+              <w:rPr>
+                <w:b/>
+              </w:rPr>
+              <w:t>XX</w:t>
+            </w:r>
+          </w:p>
+        </w:tc>
+      </w:tr>
+    </w:tbl>
     <w:p>
       <w:pPr>
         <w:pStyle w:val="Caption"/>
-        <w:keepNext/>
-      </w:pPr>
-    </w:p>
-    <w:p>
-      <w:pPr>
-        <w:pStyle w:val="Caption"/>
-        <w:keepNext/>
       </w:pPr>
       <w:r>
         <w:t xml:space="preserve">Table </w:t>
@@ -2261,193 +3794,23 @@
         </w:r>
       </w:fldSimple>
       <w:r>
-        <w:t xml:space="preserve">: The gradient and energy gap </w:t>
-      </w:r>
-      <w:r>
-        <w:t>determined using the experimental and data for a germanium wafer.</w:t>
-      </w:r>
-      <w:r>
-        <w:t xml:space="preserve"> Based on Figure 5.</w:t>
-      </w:r>
-      <w:r>
-        <w:t xml:space="preserve"> For energy gap calculation see Appendix -Calculation</w:t>
-      </w:r>
-      <w:r>
-        <w:t xml:space="preserve"> </w:t>
-      </w:r>
-      <w:r>
-        <w:rPr>
-          <w:b/>
-        </w:rPr>
-        <w:t>1</w:t>
-      </w:r>
-      <w:r>
-        <w:t>.</w:t>
+        <w:t xml:space="preserve">: Properties of the tested germanium samples as determined using </w:t>
+      </w:r>
+      <w:r>
+        <w:t>E</w:t>
+      </w:r>
+      <w:bookmarkStart w:id="4" w:name="_GoBack"/>
+      <w:bookmarkEnd w:id="4"/>
+      <w:r>
+        <w:t>quation</w:t>
+      </w:r>
+      <w:r>
+        <w:t>s</w:t>
+      </w:r>
+      <w:r>
+        <w:t xml:space="preserve"> 1, 2 &amp; 3.</w:t>
       </w:r>
     </w:p>
-    <w:tbl>
-      <w:tblPr>
-        <w:tblStyle w:val="TableGrid"/>
-        <w:tblW w:w="0" w:type="auto"/>
-        <w:tblLook w:val="04A0" w:firstRow="1" w:lastRow="0" w:firstColumn="1" w:lastColumn="0" w:noHBand="0" w:noVBand="1"/>
-      </w:tblPr>
-      <w:tblGrid>
-        <w:gridCol w:w="3005"/>
-        <w:gridCol w:w="3005"/>
-        <w:gridCol w:w="3006"/>
-      </w:tblGrid>
-      <w:tr>
-        <w:tc>
-          <w:tcPr>
-            <w:tcW w:w="3005" w:type="dxa"/>
-          </w:tcPr>
-          <w:p>
-            <w:pPr>
-              <w:jc w:val="center"/>
-              <w:rPr>
-                <w:b/>
-              </w:rPr>
-            </w:pPr>
-            <w:r>
-              <w:rPr>
-                <w:b/>
-              </w:rPr>
-              <w:t>Data Source</w:t>
-            </w:r>
-          </w:p>
-        </w:tc>
-        <w:tc>
-          <w:tcPr>
-            <w:tcW w:w="3005" w:type="dxa"/>
-          </w:tcPr>
-          <w:p>
-            <w:pPr>
-              <w:jc w:val="center"/>
-              <w:rPr>
-                <w:b/>
-              </w:rPr>
-            </w:pPr>
-            <w:r>
-              <w:rPr>
-                <w:b/>
-              </w:rPr>
-              <w:t>Gradient</w:t>
-            </w:r>
-          </w:p>
-        </w:tc>
-        <w:tc>
-          <w:tcPr>
-            <w:tcW w:w="3006" w:type="dxa"/>
-          </w:tcPr>
-          <w:p>
-            <w:pPr>
-              <w:jc w:val="center"/>
-              <w:rPr>
-                <w:b/>
-              </w:rPr>
-            </w:pPr>
-            <w:r>
-              <w:rPr>
-                <w:b/>
-              </w:rPr>
-              <w:t>Energy Gap (eV)</w:t>
-            </w:r>
-          </w:p>
-        </w:tc>
-      </w:tr>
-      <w:tr>
-        <w:tc>
-          <w:tcPr>
-            <w:tcW w:w="3005" w:type="dxa"/>
-          </w:tcPr>
-          <w:p>
-            <w:pPr>
-              <w:jc w:val="center"/>
-            </w:pPr>
-            <w:r>
-              <w:t>Experimental</w:t>
-            </w:r>
-          </w:p>
-        </w:tc>
-        <w:tc>
-          <w:tcPr>
-            <w:tcW w:w="3005" w:type="dxa"/>
-          </w:tcPr>
-          <w:p>
-            <w:pPr>
-              <w:jc w:val="center"/>
-            </w:pPr>
-            <w:r>
-              <w:t>2998.8</w:t>
-            </w:r>
-          </w:p>
-        </w:tc>
-        <w:tc>
-          <w:tcPr>
-            <w:tcW w:w="3006" w:type="dxa"/>
-          </w:tcPr>
-          <w:p>
-            <w:pPr>
-              <w:jc w:val="center"/>
-            </w:pPr>
-            <w:r>
-              <w:t>0.</w:t>
-            </w:r>
-            <w:r>
-              <w:t>516</w:t>
-            </w:r>
-            <w:r>
-              <w:t>0</w:t>
-            </w:r>
-          </w:p>
-        </w:tc>
-      </w:tr>
-      <w:tr>
-        <w:tc>
-          <w:tcPr>
-            <w:tcW w:w="3005" w:type="dxa"/>
-          </w:tcPr>
-          <w:p>
-            <w:pPr>
-              <w:jc w:val="center"/>
-            </w:pPr>
-            <w:r>
-              <w:t>Calculated</w:t>
-            </w:r>
-          </w:p>
-        </w:tc>
-        <w:tc>
-          <w:tcPr>
-            <w:tcW w:w="3005" w:type="dxa"/>
-          </w:tcPr>
-          <w:p>
-            <w:pPr>
-              <w:jc w:val="center"/>
-            </w:pPr>
-            <w:r>
-              <w:t>2570.9</w:t>
-            </w:r>
-          </w:p>
-        </w:tc>
-        <w:tc>
-          <w:tcPr>
-            <w:tcW w:w="3006" w:type="dxa"/>
-          </w:tcPr>
-          <w:p>
-            <w:pPr>
-              <w:jc w:val="center"/>
-            </w:pPr>
-            <w:r>
-              <w:t>0.4429</w:t>
-            </w:r>
-          </w:p>
-        </w:tc>
-      </w:tr>
-    </w:tbl>
-    <w:p/>
-    <w:p/>
-    <w:p/>
-    <w:p/>
     <w:p/>
     <w:p/>
     <w:p/>
@@ -2738,7 +4101,7 @@
                     <pic:cNvPicPr/>
                   </pic:nvPicPr>
                   <pic:blipFill>
-                    <a:blip r:embed="rId16"/>
+                    <a:blip r:embed="rId17"/>
                     <a:stretch>
                       <a:fillRect/>
                     </a:stretch>
@@ -2940,7 +4303,7 @@
             <wp:cNvGraphicFramePr/>
             <a:graphic xmlns:a="http://schemas.openxmlformats.org/drawingml/2006/main">
               <a:graphicData uri="http://schemas.openxmlformats.org/drawingml/2006/chart">
-                <c:chart xmlns:c="http://schemas.openxmlformats.org/drawingml/2006/chart" xmlns:r="http://schemas.openxmlformats.org/officeDocument/2006/relationships" r:id="rId17"/>
+                <c:chart xmlns:c="http://schemas.openxmlformats.org/drawingml/2006/chart" xmlns:r="http://schemas.openxmlformats.org/officeDocument/2006/relationships" r:id="rId18"/>
               </a:graphicData>
             </a:graphic>
           </wp:inline>
@@ -3753,8 +5116,8 @@
       </w:pPr>
     </w:p>
     <w:sectPr>
-      <w:headerReference w:type="default" r:id="rId18"/>
-      <w:footerReference w:type="default" r:id="rId19"/>
+      <w:headerReference w:type="default" r:id="rId19"/>
+      <w:footerReference w:type="default" r:id="rId20"/>
       <w:pgSz w:w="11906" w:h="16838"/>
       <w:pgMar w:top="1440" w:right="1440" w:bottom="1440" w:left="1440" w:header="708" w:footer="708" w:gutter="0"/>
       <w:pgNumType w:start="0"/>
@@ -5239,24 +6602,9 @@
               </a:defRPr>
             </a:pPr>
             <a:r>
-              <a:rPr lang="en-AU"/>
-              <a:t>Band Gap (ln(</a:t>
+              <a:rPr lang="en-US"/>
+              <a:t>Electromagnetic Field vs Offset Voltage</a:t>
             </a:r>
-            <a:r>
-              <a:rPr lang="el-GR">
-                <a:latin typeface="Calibri" panose="020F0502020204030204" pitchFamily="34" charset="0"/>
-                <a:cs typeface="Calibri" panose="020F0502020204030204" pitchFamily="34" charset="0"/>
-              </a:rPr>
-              <a:t>ρ</a:t>
-            </a:r>
-            <a:r>
-              <a:rPr lang="en-AU">
-                <a:latin typeface="Calibri" panose="020F0502020204030204" pitchFamily="34" charset="0"/>
-                <a:cs typeface="Calibri" panose="020F0502020204030204" pitchFamily="34" charset="0"/>
-              </a:rPr>
-              <a:t>) Vs 1/T </a:t>
-            </a:r>
-            <a:endParaRPr lang="en-AU"/>
           </a:p>
         </c:rich>
       </c:tx>
@@ -5291,26 +6639,13 @@
     </c:title>
     <c:autoTitleDeleted val="0"/>
     <c:plotArea>
-      <c:layout>
-        <c:manualLayout>
-          <c:layoutTarget val="inner"/>
-          <c:xMode val="edge"/>
-          <c:yMode val="edge"/>
-          <c:x val="7.5683677227901675E-2"/>
-          <c:y val="0.16028691876588938"/>
-          <c:w val="0.82337953557332055"/>
-          <c:h val="0.55602094578472527"/>
-        </c:manualLayout>
-      </c:layout>
+      <c:layout/>
       <c:scatterChart>
         <c:scatterStyle val="smoothMarker"/>
         <c:varyColors val="0"/>
         <c:ser>
           <c:idx val="0"/>
           <c:order val="0"/>
-          <c:tx>
-            <c:v>Measured</c:v>
-          </c:tx>
           <c:spPr>
             <a:ln w="19050" cap="rnd">
               <a:solidFill>
@@ -5337,6 +6672,12 @@
             <c:dispRSqr val="0"/>
             <c:dispEq val="1"/>
             <c:trendlineLbl>
+              <c:layout>
+                <c:manualLayout>
+                  <c:x val="-0.40069596563587445"/>
+                  <c:y val="0.16581602373887241"/>
+                </c:manualLayout>
+              </c:layout>
               <c:numFmt formatCode="General" sourceLinked="0"/>
               <c:spPr>
                 <a:noFill/>
@@ -5369,216 +6710,120 @@
           </c:trendline>
           <c:xVal>
             <c:numRef>
-              <c:f>Sheet1!$G$3:$G$35</c:f>
+              <c:f>'Voltage Measurements 3361 Ge'!$E$2:$E$18</c:f>
               <c:numCache>
                 <c:formatCode>General</c:formatCode>
-                <c:ptCount val="33"/>
+                <c:ptCount val="17"/>
                 <c:pt idx="0">
-                  <c:v>2.2565722667268421E-3</c:v>
+                  <c:v>-5.5E-2</c:v>
                 </c:pt>
                 <c:pt idx="1">
-                  <c:v>2.2823234052265209E-3</c:v>
+                  <c:v>-0.245</c:v>
                 </c:pt>
                 <c:pt idx="2">
-                  <c:v>2.3086690522913541E-3</c:v>
+                  <c:v>-0.44400000000000001</c:v>
                 </c:pt>
                 <c:pt idx="3">
-                  <c:v>2.3356300362022656E-3</c:v>
+                  <c:v>-0.65200000000000002</c:v>
                 </c:pt>
                 <c:pt idx="4">
-                  <c:v>2.3632281696797826E-3</c:v>
+                  <c:v>-0.85599999999999998</c:v>
                 </c:pt>
                 <c:pt idx="5">
-                  <c:v>2.3914863087408826E-3</c:v>
+                  <c:v>-1.071</c:v>
                 </c:pt>
                 <c:pt idx="6">
-                  <c:v>2.4204284158296022E-3</c:v>
+                  <c:v>-1.2869999999999999</c:v>
                 </c:pt>
                 <c:pt idx="7">
-                  <c:v>2.4500796275878966E-3</c:v>
+                  <c:v>-1.4950000000000001</c:v>
                 </c:pt>
                 <c:pt idx="8">
-                  <c:v>2.4804663276696021E-3</c:v>
+                  <c:v>-1.712</c:v>
                 </c:pt>
                 <c:pt idx="9">
-                  <c:v>2.511616225040814E-3</c:v>
+                  <c:v>-1.9180000000000001</c:v>
                 </c:pt>
                 <c:pt idx="10">
-                  <c:v>2.5435584382551188E-3</c:v>
+                  <c:v>-2.12</c:v>
                 </c:pt>
                 <c:pt idx="11">
-                  <c:v>2.5763235862424324E-3</c:v>
+                  <c:v>-2.34</c:v>
                 </c:pt>
                 <c:pt idx="12">
-                  <c:v>2.6099438862064468E-3</c:v>
+                  <c:v>-2.54</c:v>
                 </c:pt>
                 <c:pt idx="13">
-                  <c:v>2.6444532592886424E-3</c:v>
+                  <c:v>-2.75</c:v>
                 </c:pt>
                 <c:pt idx="14">
-                  <c:v>2.6798874447273215E-3</c:v>
+                  <c:v>-2.95</c:v>
                 </c:pt>
                 <c:pt idx="15">
-                  <c:v>2.7162841233192994E-3</c:v>
+                  <c:v>-3.15</c:v>
                 </c:pt>
                 <c:pt idx="16">
-                  <c:v>2.7536830510808208E-3</c:v>
-                </c:pt>
-                <c:pt idx="17">
-                  <c:v>2.7921262041044259E-3</c:v>
-                </c:pt>
-                <c:pt idx="18">
-                  <c:v>2.831657935721365E-3</c:v>
-                </c:pt>
-                <c:pt idx="19">
-                  <c:v>2.8723251472066642E-3</c:v>
-                </c:pt>
-                <c:pt idx="20">
-                  <c:v>2.9141774734081308E-3</c:v>
-                </c:pt>
-                <c:pt idx="21">
-                  <c:v>2.9572674848440043E-3</c:v>
-                </c:pt>
-                <c:pt idx="22">
-                  <c:v>3.0016509079993999E-3</c:v>
-                </c:pt>
-                <c:pt idx="23">
-                  <c:v>3.0473868657626088E-3</c:v>
-                </c:pt>
-                <c:pt idx="24">
-                  <c:v>3.0945381401825778E-3</c:v>
-                </c:pt>
-                <c:pt idx="25">
-                  <c:v>3.1138097462245057E-3</c:v>
-                </c:pt>
-                <c:pt idx="26">
-                  <c:v>3.1333228889237038E-3</c:v>
-                </c:pt>
-                <c:pt idx="27">
-                  <c:v>3.1530821377896896E-3</c:v>
-                </c:pt>
-                <c:pt idx="28">
-                  <c:v>3.1730921783277807E-3</c:v>
-                </c:pt>
-                <c:pt idx="29">
-                  <c:v>3.1933578157432542E-3</c:v>
-                </c:pt>
-                <c:pt idx="30">
-                  <c:v>3.2138839787883662E-3</c:v>
-                </c:pt>
-                <c:pt idx="31">
-                  <c:v>3.2346757237586934E-3</c:v>
-                </c:pt>
-                <c:pt idx="32">
-                  <c:v>3.255738238645613E-3</c:v>
+                  <c:v>-3.35</c:v>
                 </c:pt>
               </c:numCache>
             </c:numRef>
           </c:xVal>
           <c:yVal>
             <c:numRef>
-              <c:f>Sheet1!$F$3:$F$35</c:f>
+              <c:f>'Voltage Measurements 3361 Ge'!$F$2:$F$18</c:f>
               <c:numCache>
                 <c:formatCode>General</c:formatCode>
-                <c:ptCount val="33"/>
+                <c:ptCount val="17"/>
                 <c:pt idx="0">
-                  <c:v>2.7906909811702647</c:v>
+                  <c:v>-1.1000000000000015E-2</c:v>
                 </c:pt>
                 <c:pt idx="1">
-                  <c:v>2.83151297569052</c:v>
+                  <c:v>-5.899999999999999E-2</c:v>
                 </c:pt>
                 <c:pt idx="2">
-                  <c:v>2.9358729910147625</c:v>
+                  <c:v>-0.10649999999999998</c:v>
                 </c:pt>
                 <c:pt idx="3">
-                  <c:v>3.0385271450748461</c:v>
+                  <c:v>-0.155</c:v>
                 </c:pt>
                 <c:pt idx="4">
-                  <c:v>3.1316175681408578</c:v>
+                  <c:v>-0.20300000000000004</c:v>
                 </c:pt>
                 <c:pt idx="5">
-                  <c:v>3.2502233105487046</c:v>
+                  <c:v>-0.2505</c:v>
                 </c:pt>
                 <c:pt idx="6">
-                  <c:v>3.3621412267526902</c:v>
+                  <c:v>-0.29799999999999999</c:v>
                 </c:pt>
                 <c:pt idx="7">
-                  <c:v>3.4942009487657564</c:v>
+                  <c:v>-0.34399999999999997</c:v>
                 </c:pt>
                 <c:pt idx="8">
-                  <c:v>3.6016211973865935</c:v>
+                  <c:v>-0.38799999999999996</c:v>
                 </c:pt>
                 <c:pt idx="9">
-                  <c:v>3.7478037075646751</c:v>
+                  <c:v>-0.43350000000000011</c:v>
                 </c:pt>
                 <c:pt idx="10">
-                  <c:v>3.8788319699710789</c:v>
+                  <c:v>-0.47449999999999998</c:v>
                 </c:pt>
                 <c:pt idx="11">
-                  <c:v>4.0314777586189168</c:v>
+                  <c:v>-0.51249999999999996</c:v>
                 </c:pt>
                 <c:pt idx="12">
-                  <c:v>4.1612369853220157</c:v>
+                  <c:v>-0.55049999999999999</c:v>
                 </c:pt>
                 <c:pt idx="13">
-                  <c:v>4.3266617417224928</c:v>
+                  <c:v>-0.58899999999999997</c:v>
                 </c:pt>
                 <c:pt idx="14">
-                  <c:v>4.4509012189777879</c:v>
+                  <c:v>-0.62300000000000011</c:v>
                 </c:pt>
                 <c:pt idx="15">
-                  <c:v>4.5380775988553426</c:v>
+                  <c:v>-0.65749999999999997</c:v>
                 </c:pt>
                 <c:pt idx="16">
-                  <c:v>4.7543007073249788</c:v>
-                </c:pt>
-                <c:pt idx="17">
-                  <c:v>4.8920265074848368</c:v>
-                </c:pt>
-                <c:pt idx="18">
-                  <c:v>5.0342777334023543</c:v>
-                </c:pt>
-                <c:pt idx="19">
-                  <c:v>5.1539006959807452</c:v>
-                </c:pt>
-                <c:pt idx="20">
-                  <c:v>5.270375686977113</c:v>
-                </c:pt>
-                <c:pt idx="21">
-                  <c:v>5.6202210798101842</c:v>
-                </c:pt>
-                <c:pt idx="22">
-                  <c:v>5.4423177923538946</c:v>
-                </c:pt>
-                <c:pt idx="23">
-                  <c:v>5.4987411822724743</c:v>
-                </c:pt>
-                <c:pt idx="24">
-                  <c:v>5.5335451044671666</c:v>
-                </c:pt>
-                <c:pt idx="25">
-                  <c:v>5.53956317679273</c:v>
-                </c:pt>
-                <c:pt idx="26">
-                  <c:v>5.5375611741220565</c:v>
-                </c:pt>
-                <c:pt idx="27">
-                  <c:v>5.53956317679273</c:v>
-                </c:pt>
-                <c:pt idx="28">
-                  <c:v>5.5593658040889098</c:v>
-                </c:pt>
-                <c:pt idx="29">
-                  <c:v>5.5415611794554032</c:v>
-                </c:pt>
-                <c:pt idx="30">
-                  <c:v>5.5388962878050263</c:v>
-                </c:pt>
-                <c:pt idx="31">
-                  <c:v>5.535527265671158</c:v>
-                </c:pt>
-                <c:pt idx="32">
-                  <c:v>5.529472756762452</c:v>
+                  <c:v>-0.6905</c:v>
                 </c:pt>
               </c:numCache>
             </c:numRef>
@@ -5586,292 +6831,7 @@
           <c:smooth val="1"/>
           <c:extLst>
             <c:ext xmlns:c16="http://schemas.microsoft.com/office/drawing/2014/chart" uri="{C3380CC4-5D6E-409C-BE32-E72D297353CC}">
-              <c16:uniqueId val="{00000001-5BF6-4FD5-B578-9FEA7AEC0B68}"/>
-            </c:ext>
-          </c:extLst>
-        </c:ser>
-        <c:ser>
-          <c:idx val="1"/>
-          <c:order val="1"/>
-          <c:tx>
-            <c:v>Calculated</c:v>
-          </c:tx>
-          <c:spPr>
-            <a:ln w="19050" cap="rnd">
-              <a:solidFill>
-                <a:schemeClr val="accent2"/>
-              </a:solidFill>
-              <a:round/>
-            </a:ln>
-            <a:effectLst/>
-          </c:spPr>
-          <c:marker>
-            <c:symbol val="none"/>
-          </c:marker>
-          <c:trendline>
-            <c:spPr>
-              <a:ln w="19050" cap="rnd">
-                <a:solidFill>
-                  <a:schemeClr val="accent2"/>
-                </a:solidFill>
-                <a:prstDash val="sysDot"/>
-              </a:ln>
-              <a:effectLst/>
-            </c:spPr>
-            <c:trendlineType val="linear"/>
-            <c:dispRSqr val="0"/>
-            <c:dispEq val="1"/>
-            <c:trendlineLbl>
-              <c:numFmt formatCode="General" sourceLinked="0"/>
-              <c:spPr>
-                <a:noFill/>
-                <a:ln>
-                  <a:noFill/>
-                </a:ln>
-                <a:effectLst/>
-              </c:spPr>
-              <c:txPr>
-                <a:bodyPr rot="0" spcFirstLastPara="1" vertOverflow="ellipsis" vert="horz" wrap="square" anchor="ctr" anchorCtr="1"/>
-                <a:lstStyle/>
-                <a:p>
-                  <a:pPr>
-                    <a:defRPr sz="900" b="0" i="0" u="none" strike="noStrike" kern="1200" baseline="0">
-                      <a:solidFill>
-                        <a:schemeClr val="tx1">
-                          <a:lumMod val="65000"/>
-                          <a:lumOff val="35000"/>
-                        </a:schemeClr>
-                      </a:solidFill>
-                      <a:latin typeface="+mn-lt"/>
-                      <a:ea typeface="+mn-ea"/>
-                      <a:cs typeface="+mn-cs"/>
-                    </a:defRPr>
-                  </a:pPr>
-                  <a:endParaRPr lang="en-US"/>
-                </a:p>
-              </c:txPr>
-            </c:trendlineLbl>
-          </c:trendline>
-          <c:xVal>
-            <c:numRef>
-              <c:f>Sheet1!$G$3:$G$35</c:f>
-              <c:numCache>
-                <c:formatCode>General</c:formatCode>
-                <c:ptCount val="33"/>
-                <c:pt idx="0">
-                  <c:v>2.2565722667268421E-3</c:v>
-                </c:pt>
-                <c:pt idx="1">
-                  <c:v>2.2823234052265209E-3</c:v>
-                </c:pt>
-                <c:pt idx="2">
-                  <c:v>2.3086690522913541E-3</c:v>
-                </c:pt>
-                <c:pt idx="3">
-                  <c:v>2.3356300362022656E-3</c:v>
-                </c:pt>
-                <c:pt idx="4">
-                  <c:v>2.3632281696797826E-3</c:v>
-                </c:pt>
-                <c:pt idx="5">
-                  <c:v>2.3914863087408826E-3</c:v>
-                </c:pt>
-                <c:pt idx="6">
-                  <c:v>2.4204284158296022E-3</c:v>
-                </c:pt>
-                <c:pt idx="7">
-                  <c:v>2.4500796275878966E-3</c:v>
-                </c:pt>
-                <c:pt idx="8">
-                  <c:v>2.4804663276696021E-3</c:v>
-                </c:pt>
-                <c:pt idx="9">
-                  <c:v>2.511616225040814E-3</c:v>
-                </c:pt>
-                <c:pt idx="10">
-                  <c:v>2.5435584382551188E-3</c:v>
-                </c:pt>
-                <c:pt idx="11">
-                  <c:v>2.5763235862424324E-3</c:v>
-                </c:pt>
-                <c:pt idx="12">
-                  <c:v>2.6099438862064468E-3</c:v>
-                </c:pt>
-                <c:pt idx="13">
-                  <c:v>2.6444532592886424E-3</c:v>
-                </c:pt>
-                <c:pt idx="14">
-                  <c:v>2.6798874447273215E-3</c:v>
-                </c:pt>
-                <c:pt idx="15">
-                  <c:v>2.7162841233192994E-3</c:v>
-                </c:pt>
-                <c:pt idx="16">
-                  <c:v>2.7536830510808208E-3</c:v>
-                </c:pt>
-                <c:pt idx="17">
-                  <c:v>2.7921262041044259E-3</c:v>
-                </c:pt>
-                <c:pt idx="18">
-                  <c:v>2.831657935721365E-3</c:v>
-                </c:pt>
-                <c:pt idx="19">
-                  <c:v>2.8723251472066642E-3</c:v>
-                </c:pt>
-                <c:pt idx="20">
-                  <c:v>2.9141774734081308E-3</c:v>
-                </c:pt>
-                <c:pt idx="21">
-                  <c:v>2.9572674848440043E-3</c:v>
-                </c:pt>
-                <c:pt idx="22">
-                  <c:v>3.0016509079993999E-3</c:v>
-                </c:pt>
-                <c:pt idx="23">
-                  <c:v>3.0473868657626088E-3</c:v>
-                </c:pt>
-                <c:pt idx="24">
-                  <c:v>3.0945381401825778E-3</c:v>
-                </c:pt>
-                <c:pt idx="25">
-                  <c:v>3.1138097462245057E-3</c:v>
-                </c:pt>
-                <c:pt idx="26">
-                  <c:v>3.1333228889237038E-3</c:v>
-                </c:pt>
-                <c:pt idx="27">
-                  <c:v>3.1530821377896896E-3</c:v>
-                </c:pt>
-                <c:pt idx="28">
-                  <c:v>3.1730921783277807E-3</c:v>
-                </c:pt>
-                <c:pt idx="29">
-                  <c:v>3.1933578157432542E-3</c:v>
-                </c:pt>
-                <c:pt idx="30">
-                  <c:v>3.2138839787883662E-3</c:v>
-                </c:pt>
-                <c:pt idx="31">
-                  <c:v>3.2346757237586934E-3</c:v>
-                </c:pt>
-                <c:pt idx="32">
-                  <c:v>3.255738238645613E-3</c:v>
-                </c:pt>
-              </c:numCache>
-            </c:numRef>
-          </c:xVal>
-          <c:yVal>
-            <c:numRef>
-              <c:f>Sheet1!$Q$3:$Q$35</c:f>
-              <c:numCache>
-                <c:formatCode>General</c:formatCode>
-                <c:ptCount val="33"/>
-                <c:pt idx="0">
-                  <c:v>-0.97945945585811478</c:v>
-                </c:pt>
-                <c:pt idx="1">
-                  <c:v>-0.87140415426970519</c:v>
-                </c:pt>
-                <c:pt idx="2">
-                  <c:v>-0.7615152195602326</c:v>
-                </c:pt>
-                <c:pt idx="3">
-                  <c:v>-0.64984220538980708</c:v>
-                </c:pt>
-                <c:pt idx="4">
-                  <c:v>-0.53645719773596801</c:v>
-                </c:pt>
-                <c:pt idx="5">
-                  <c:v>-0.42145972097989826</c:v>
-                </c:pt>
-                <c:pt idx="6">
-                  <c:v>-0.30498252206473114</c:v>
-                </c:pt>
-                <c:pt idx="7">
-                  <c:v>-0.18719831749036356</c:v>
-                </c:pt>
-                <c:pt idx="8">
-                  <c:v>-6.8327554701793164E-2</c:v>
-                </c:pt>
-                <c:pt idx="9">
-                  <c:v>5.1352821788517085E-2</c:v>
-                </c:pt>
-                <c:pt idx="10">
-                  <c:v>0.1714997096682904</c:v>
-                </c:pt>
-                <c:pt idx="11">
-                  <c:v>0.2916935555816616</c:v>
-                </c:pt>
-                <c:pt idx="12">
-                  <c:v>0.41142790553960268</c:v>
-                </c:pt>
-                <c:pt idx="13">
-                  <c:v>0.53009955501268113</c:v>
-                </c:pt>
-                <c:pt idx="14">
-                  <c:v>0.64700038894167755</c:v>
-                </c:pt>
-                <c:pt idx="15">
-                  <c:v>0.76131235322759039</c:v>
-                </c:pt>
-                <c:pt idx="16">
-                  <c:v>0.87210729575648027</c:v>
-                </c:pt>
-                <c:pt idx="17">
-                  <c:v>0.97835355292705284</c:v>
-                </c:pt>
-                <c:pt idx="18">
-                  <c:v>1.0789310352254096</c:v>
-                </c:pt>
-                <c:pt idx="19">
-                  <c:v>1.1726561736637233</c:v>
-                </c:pt>
-                <c:pt idx="20">
-                  <c:v>1.258317676886562</c:v>
-                </c:pt>
-                <c:pt idx="21">
-                  <c:v>1.3347243190860349</c:v>
-                </c:pt>
-                <c:pt idx="22">
-                  <c:v>1.4007680722706872</c:v>
-                </c:pt>
-                <c:pt idx="23">
-                  <c:v>1.4555104654755679</c:v>
-                </c:pt>
-                <c:pt idx="24">
-                  <c:v>1.4983041992089616</c:v>
-                </c:pt>
-                <c:pt idx="25">
-                  <c:v>1.5120131234459888</c:v>
-                </c:pt>
-                <c:pt idx="26">
-                  <c:v>1.5237854444248857</c:v>
-                </c:pt>
-                <c:pt idx="27">
-                  <c:v>1.5336522464306992</c:v>
-                </c:pt>
-                <c:pt idx="28">
-                  <c:v>1.5416631835078334</c:v>
-                </c:pt>
-                <c:pt idx="29">
-                  <c:v>1.547886597018644</c:v>
-                </c:pt>
-                <c:pt idx="30">
-                  <c:v>1.5524086505458261</c:v>
-                </c:pt>
-                <c:pt idx="31">
-                  <c:v>1.5553314084051548</c:v>
-                </c:pt>
-                <c:pt idx="32">
-                  <c:v>1.5567699301106039</c:v>
-                </c:pt>
-              </c:numCache>
-            </c:numRef>
-          </c:yVal>
-          <c:smooth val="1"/>
-          <c:extLst>
-            <c:ext xmlns:c16="http://schemas.microsoft.com/office/drawing/2014/chart" uri="{C3380CC4-5D6E-409C-BE32-E72D297353CC}">
-              <c16:uniqueId val="{00000003-5BF6-4FD5-B578-9FEA7AEC0B68}"/>
+              <c16:uniqueId val="{00000001-E13A-48DB-AF34-6EB1A4B73754}"/>
             </c:ext>
           </c:extLst>
         </c:ser>
@@ -5883,14 +6843,13 @@
           <c:showPercent val="0"/>
           <c:showBubbleSize val="0"/>
         </c:dLbls>
-        <c:axId val="437579496"/>
-        <c:axId val="437583432"/>
+        <c:axId val="461534912"/>
+        <c:axId val="461536224"/>
       </c:scatterChart>
       <c:valAx>
-        <c:axId val="437579496"/>
+        <c:axId val="461534912"/>
         <c:scaling>
           <c:orientation val="minMax"/>
-          <c:min val="2.0000000000000005E-3"/>
         </c:scaling>
         <c:delete val="0"/>
         <c:axPos val="b"/>
@@ -5928,14 +6887,9 @@
                   </a:defRPr>
                 </a:pPr>
                 <a:r>
-                  <a:rPr lang="en-AU"/>
-                  <a:t>1/T</a:t>
+                  <a:rPr lang="en-US"/>
+                  <a:t>Electromagnetic Field (T)</a:t>
                 </a:r>
-                <a:r>
-                  <a:rPr lang="en-AU" baseline="0"/>
-                  <a:t> (K)</a:t>
-                </a:r>
-                <a:endParaRPr lang="en-AU"/>
               </a:p>
             </c:rich>
           </c:tx>
@@ -5986,7 +6940,7 @@
           <a:effectLst/>
         </c:spPr>
         <c:txPr>
-          <a:bodyPr rot="-60000000" spcFirstLastPara="1" vertOverflow="ellipsis" vert="horz" wrap="square" anchor="b" anchorCtr="0"/>
+          <a:bodyPr rot="-60000000" spcFirstLastPara="1" vertOverflow="ellipsis" vert="horz" wrap="square" anchor="ctr" anchorCtr="1"/>
           <a:lstStyle/>
           <a:p>
             <a:pPr>
@@ -6005,12 +6959,12 @@
             <a:endParaRPr lang="en-US"/>
           </a:p>
         </c:txPr>
-        <c:crossAx val="437583432"/>
+        <c:crossAx val="461536224"/>
         <c:crosses val="autoZero"/>
         <c:crossBetween val="midCat"/>
       </c:valAx>
       <c:valAx>
-        <c:axId val="437583432"/>
+        <c:axId val="461536224"/>
         <c:scaling>
           <c:orientation val="minMax"/>
         </c:scaling>
@@ -6050,16 +7004,8 @@
                   </a:defRPr>
                 </a:pPr>
                 <a:r>
-                  <a:rPr lang="en-AU"/>
-                  <a:t>ln(</a:t>
-                </a:r>
-                <a:r>
-                  <a:rPr lang="el-GR"/>
-                  <a:t>ρ</a:t>
-                </a:r>
-                <a:r>
-                  <a:rPr lang="en-AU"/>
-                  <a:t>)</a:t>
+                  <a:rPr lang="en-US"/>
+                  <a:t>Hall Voltage (V)</a:t>
                 </a:r>
               </a:p>
             </c:rich>
@@ -6130,7 +7076,7 @@
             <a:endParaRPr lang="en-US"/>
           </a:p>
         </c:txPr>
-        <c:crossAx val="437579496"/>
+        <c:crossAx val="461534912"/>
         <c:crosses val="autoZero"/>
         <c:crossBetween val="midCat"/>
       </c:valAx>
@@ -6142,39 +7088,15 @@
         <a:effectLst/>
       </c:spPr>
     </c:plotArea>
-    <c:legend>
-      <c:legendPos val="b"/>
-      <c:overlay val="0"/>
-      <c:spPr>
-        <a:noFill/>
-        <a:ln>
-          <a:noFill/>
-        </a:ln>
-        <a:effectLst/>
-      </c:spPr>
-      <c:txPr>
-        <a:bodyPr rot="0" spcFirstLastPara="1" vertOverflow="ellipsis" vert="horz" wrap="square" anchor="ctr" anchorCtr="1"/>
-        <a:lstStyle/>
-        <a:p>
-          <a:pPr>
-            <a:defRPr sz="900" b="0" i="0" u="none" strike="noStrike" kern="1200" baseline="0">
-              <a:solidFill>
-                <a:schemeClr val="tx1">
-                  <a:lumMod val="65000"/>
-                  <a:lumOff val="35000"/>
-                </a:schemeClr>
-              </a:solidFill>
-              <a:latin typeface="+mn-lt"/>
-              <a:ea typeface="+mn-ea"/>
-              <a:cs typeface="+mn-cs"/>
-            </a:defRPr>
-          </a:pPr>
-          <a:endParaRPr lang="en-US"/>
-        </a:p>
-      </c:txPr>
-    </c:legend>
     <c:plotVisOnly val="1"/>
     <c:dispBlanksAs val="gap"/>
+    <c:extLst>
+      <c:ext xmlns:c16r3="http://schemas.microsoft.com/office/drawing/2017/03/chart" uri="{56B9EC1D-385E-4148-901F-78D8002777C0}">
+        <c16r3:dataDisplayOptions16>
+          <c16r3:dispNaAsBlank val="1"/>
+        </c16r3:dataDisplayOptions16>
+      </c:ext>
+    </c:extLst>
     <c:showDLblsOverMax val="0"/>
   </c:chart>
   <c:spPr>
@@ -6209,6 +7131,568 @@
 </file>
 
 <file path=word/charts/chart2.xml><?xml version="1.0" encoding="utf-8"?>
+<c:chartSpace xmlns:c="http://schemas.openxmlformats.org/drawingml/2006/chart" xmlns:a="http://schemas.openxmlformats.org/drawingml/2006/main" xmlns:r="http://schemas.openxmlformats.org/officeDocument/2006/relationships" xmlns:c16r2="http://schemas.microsoft.com/office/drawing/2015/06/chart">
+  <c:date1904 val="0"/>
+  <c:lang val="en-US"/>
+  <c:roundedCorners val="0"/>
+  <mc:AlternateContent xmlns:mc="http://schemas.openxmlformats.org/markup-compatibility/2006">
+    <mc:Choice xmlns:c14="http://schemas.microsoft.com/office/drawing/2007/8/2/chart" Requires="c14">
+      <c14:style val="102"/>
+    </mc:Choice>
+    <mc:Fallback>
+      <c:style val="2"/>
+    </mc:Fallback>
+  </mc:AlternateContent>
+  <c:chart>
+    <c:title>
+      <c:tx>
+        <c:rich>
+          <a:bodyPr rot="0" spcFirstLastPara="1" vertOverflow="ellipsis" vert="horz" wrap="square" anchor="ctr" anchorCtr="1"/>
+          <a:lstStyle/>
+          <a:p>
+            <a:pPr>
+              <a:defRPr sz="1400" b="0" i="0" u="none" strike="noStrike" kern="1200" spc="0" baseline="0">
+                <a:solidFill>
+                  <a:schemeClr val="tx1">
+                    <a:lumMod val="65000"/>
+                    <a:lumOff val="35000"/>
+                  </a:schemeClr>
+                </a:solidFill>
+                <a:latin typeface="+mn-lt"/>
+                <a:ea typeface="+mn-ea"/>
+                <a:cs typeface="+mn-cs"/>
+              </a:defRPr>
+            </a:pPr>
+            <a:r>
+              <a:rPr lang="en-US"/>
+              <a:t>Magnetic Field vs Offset Voltage</a:t>
+            </a:r>
+          </a:p>
+        </c:rich>
+      </c:tx>
+      <c:overlay val="0"/>
+      <c:spPr>
+        <a:noFill/>
+        <a:ln>
+          <a:noFill/>
+        </a:ln>
+        <a:effectLst/>
+      </c:spPr>
+      <c:txPr>
+        <a:bodyPr rot="0" spcFirstLastPara="1" vertOverflow="ellipsis" vert="horz" wrap="square" anchor="ctr" anchorCtr="1"/>
+        <a:lstStyle/>
+        <a:p>
+          <a:pPr>
+            <a:defRPr sz="1400" b="0" i="0" u="none" strike="noStrike" kern="1200" spc="0" baseline="0">
+              <a:solidFill>
+                <a:schemeClr val="tx1">
+                  <a:lumMod val="65000"/>
+                  <a:lumOff val="35000"/>
+                </a:schemeClr>
+              </a:solidFill>
+              <a:latin typeface="+mn-lt"/>
+              <a:ea typeface="+mn-ea"/>
+              <a:cs typeface="+mn-cs"/>
+            </a:defRPr>
+          </a:pPr>
+          <a:endParaRPr lang="en-US"/>
+        </a:p>
+      </c:txPr>
+    </c:title>
+    <c:autoTitleDeleted val="0"/>
+    <c:plotArea>
+      <c:layout/>
+      <c:scatterChart>
+        <c:scatterStyle val="smoothMarker"/>
+        <c:varyColors val="0"/>
+        <c:ser>
+          <c:idx val="0"/>
+          <c:order val="0"/>
+          <c:spPr>
+            <a:ln w="19050" cap="rnd">
+              <a:solidFill>
+                <a:schemeClr val="accent1"/>
+              </a:solidFill>
+              <a:round/>
+            </a:ln>
+            <a:effectLst/>
+          </c:spPr>
+          <c:marker>
+            <c:symbol val="none"/>
+          </c:marker>
+          <c:trendline>
+            <c:spPr>
+              <a:ln w="19050" cap="rnd">
+                <a:solidFill>
+                  <a:schemeClr val="accent1"/>
+                </a:solidFill>
+                <a:prstDash val="sysDot"/>
+              </a:ln>
+              <a:effectLst/>
+            </c:spPr>
+            <c:trendlineType val="linear"/>
+            <c:dispRSqr val="0"/>
+            <c:dispEq val="1"/>
+            <c:trendlineLbl>
+              <c:layout>
+                <c:manualLayout>
+                  <c:x val="-0.4309165223637339"/>
+                  <c:y val="0.26840324294614221"/>
+                </c:manualLayout>
+              </c:layout>
+              <c:numFmt formatCode="General" sourceLinked="0"/>
+              <c:spPr>
+                <a:noFill/>
+                <a:ln>
+                  <a:noFill/>
+                </a:ln>
+                <a:effectLst/>
+              </c:spPr>
+              <c:txPr>
+                <a:bodyPr rot="0" spcFirstLastPara="1" vertOverflow="ellipsis" vert="horz" wrap="square" anchor="ctr" anchorCtr="1"/>
+                <a:lstStyle/>
+                <a:p>
+                  <a:pPr>
+                    <a:defRPr sz="900" b="0" i="0" u="none" strike="noStrike" kern="1200" baseline="0">
+                      <a:solidFill>
+                        <a:schemeClr val="tx1">
+                          <a:lumMod val="65000"/>
+                          <a:lumOff val="35000"/>
+                        </a:schemeClr>
+                      </a:solidFill>
+                      <a:latin typeface="+mn-lt"/>
+                      <a:ea typeface="+mn-ea"/>
+                      <a:cs typeface="+mn-cs"/>
+                    </a:defRPr>
+                  </a:pPr>
+                  <a:endParaRPr lang="en-US"/>
+                </a:p>
+              </c:txPr>
+            </c:trendlineLbl>
+          </c:trendline>
+          <c:xVal>
+            <c:numRef>
+              <c:f>'Voltage Measurements 3375 Ge'!$E$2:$E$18</c:f>
+              <c:numCache>
+                <c:formatCode>General</c:formatCode>
+                <c:ptCount val="17"/>
+                <c:pt idx="0">
+                  <c:v>-5.5E-2</c:v>
+                </c:pt>
+                <c:pt idx="1">
+                  <c:v>-0.245</c:v>
+                </c:pt>
+                <c:pt idx="2">
+                  <c:v>-0.44400000000000001</c:v>
+                </c:pt>
+                <c:pt idx="3">
+                  <c:v>-0.65200000000000002</c:v>
+                </c:pt>
+                <c:pt idx="4">
+                  <c:v>-0.85599999999999998</c:v>
+                </c:pt>
+                <c:pt idx="5">
+                  <c:v>-1.071</c:v>
+                </c:pt>
+                <c:pt idx="6">
+                  <c:v>-1.2869999999999999</c:v>
+                </c:pt>
+                <c:pt idx="7">
+                  <c:v>-1.4950000000000001</c:v>
+                </c:pt>
+                <c:pt idx="8">
+                  <c:v>-1.712</c:v>
+                </c:pt>
+                <c:pt idx="9">
+                  <c:v>-1.9180000000000001</c:v>
+                </c:pt>
+                <c:pt idx="10">
+                  <c:v>-2.12</c:v>
+                </c:pt>
+                <c:pt idx="11">
+                  <c:v>-2.34</c:v>
+                </c:pt>
+                <c:pt idx="12">
+                  <c:v>-2.54</c:v>
+                </c:pt>
+                <c:pt idx="13">
+                  <c:v>-2.75</c:v>
+                </c:pt>
+                <c:pt idx="14">
+                  <c:v>-2.95</c:v>
+                </c:pt>
+                <c:pt idx="15">
+                  <c:v>-3.15</c:v>
+                </c:pt>
+                <c:pt idx="16">
+                  <c:v>-3.35</c:v>
+                </c:pt>
+              </c:numCache>
+            </c:numRef>
+          </c:xVal>
+          <c:yVal>
+            <c:numRef>
+              <c:f>'Voltage Measurements 3375 Ge'!$F$2:$F$18</c:f>
+              <c:numCache>
+                <c:formatCode>General</c:formatCode>
+                <c:ptCount val="17"/>
+                <c:pt idx="0">
+                  <c:v>0</c:v>
+                </c:pt>
+                <c:pt idx="1">
+                  <c:v>-0.04</c:v>
+                </c:pt>
+                <c:pt idx="2">
+                  <c:v>-8.1999999999999962E-2</c:v>
+                </c:pt>
+                <c:pt idx="3">
+                  <c:v>-0.12449999999999996</c:v>
+                </c:pt>
+                <c:pt idx="4">
+                  <c:v>-0.16750000000000001</c:v>
+                </c:pt>
+                <c:pt idx="5">
+                  <c:v>-0.21050000000000005</c:v>
+                </c:pt>
+                <c:pt idx="6">
+                  <c:v>-0.25400000000000006</c:v>
+                </c:pt>
+                <c:pt idx="7">
+                  <c:v>-0.29700000000000004</c:v>
+                </c:pt>
+                <c:pt idx="8">
+                  <c:v>-0.33949999999999997</c:v>
+                </c:pt>
+                <c:pt idx="9">
+                  <c:v>-0.38100000000000001</c:v>
+                </c:pt>
+                <c:pt idx="10">
+                  <c:v>-0.4235000000000001</c:v>
+                </c:pt>
+                <c:pt idx="11">
+                  <c:v>-0.46450000000000002</c:v>
+                </c:pt>
+                <c:pt idx="12">
+                  <c:v>-0.50449999999999995</c:v>
+                </c:pt>
+                <c:pt idx="13">
+                  <c:v>-0.54500000000000004</c:v>
+                </c:pt>
+                <c:pt idx="14">
+                  <c:v>-0.58450000000000002</c:v>
+                </c:pt>
+                <c:pt idx="15">
+                  <c:v>-0.62250000000000005</c:v>
+                </c:pt>
+                <c:pt idx="16">
+                  <c:v>-0.65950000000000009</c:v>
+                </c:pt>
+              </c:numCache>
+            </c:numRef>
+          </c:yVal>
+          <c:smooth val="1"/>
+          <c:extLst>
+            <c:ext xmlns:c16="http://schemas.microsoft.com/office/drawing/2014/chart" uri="{C3380CC4-5D6E-409C-BE32-E72D297353CC}">
+              <c16:uniqueId val="{00000001-DCB2-488D-BB1C-80DD51CC603F}"/>
+            </c:ext>
+          </c:extLst>
+        </c:ser>
+        <c:dLbls>
+          <c:showLegendKey val="0"/>
+          <c:showVal val="0"/>
+          <c:showCatName val="0"/>
+          <c:showSerName val="0"/>
+          <c:showPercent val="0"/>
+          <c:showBubbleSize val="0"/>
+        </c:dLbls>
+        <c:axId val="303504864"/>
+        <c:axId val="303510440"/>
+      </c:scatterChart>
+      <c:valAx>
+        <c:axId val="303504864"/>
+        <c:scaling>
+          <c:orientation val="minMax"/>
+        </c:scaling>
+        <c:delete val="0"/>
+        <c:axPos val="b"/>
+        <c:majorGridlines>
+          <c:spPr>
+            <a:ln w="9525" cap="flat" cmpd="sng" algn="ctr">
+              <a:solidFill>
+                <a:schemeClr val="tx1">
+                  <a:lumMod val="15000"/>
+                  <a:lumOff val="85000"/>
+                </a:schemeClr>
+              </a:solidFill>
+              <a:round/>
+            </a:ln>
+            <a:effectLst/>
+          </c:spPr>
+        </c:majorGridlines>
+        <c:title>
+          <c:tx>
+            <c:rich>
+              <a:bodyPr rot="0" spcFirstLastPara="1" vertOverflow="ellipsis" vert="horz" wrap="square" anchor="ctr" anchorCtr="1"/>
+              <a:lstStyle/>
+              <a:p>
+                <a:pPr>
+                  <a:defRPr sz="1000" b="0" i="0" u="none" strike="noStrike" kern="1200" baseline="0">
+                    <a:solidFill>
+                      <a:schemeClr val="tx1">
+                        <a:lumMod val="65000"/>
+                        <a:lumOff val="35000"/>
+                      </a:schemeClr>
+                    </a:solidFill>
+                    <a:latin typeface="+mn-lt"/>
+                    <a:ea typeface="+mn-ea"/>
+                    <a:cs typeface="+mn-cs"/>
+                  </a:defRPr>
+                </a:pPr>
+                <a:r>
+                  <a:rPr lang="en-US"/>
+                  <a:t>Magnetic Field (T)</a:t>
+                </a:r>
+              </a:p>
+            </c:rich>
+          </c:tx>
+          <c:overlay val="0"/>
+          <c:spPr>
+            <a:noFill/>
+            <a:ln>
+              <a:noFill/>
+            </a:ln>
+            <a:effectLst/>
+          </c:spPr>
+          <c:txPr>
+            <a:bodyPr rot="0" spcFirstLastPara="1" vertOverflow="ellipsis" vert="horz" wrap="square" anchor="ctr" anchorCtr="1"/>
+            <a:lstStyle/>
+            <a:p>
+              <a:pPr>
+                <a:defRPr sz="1000" b="0" i="0" u="none" strike="noStrike" kern="1200" baseline="0">
+                  <a:solidFill>
+                    <a:schemeClr val="tx1">
+                      <a:lumMod val="65000"/>
+                      <a:lumOff val="35000"/>
+                    </a:schemeClr>
+                  </a:solidFill>
+                  <a:latin typeface="+mn-lt"/>
+                  <a:ea typeface="+mn-ea"/>
+                  <a:cs typeface="+mn-cs"/>
+                </a:defRPr>
+              </a:pPr>
+              <a:endParaRPr lang="en-US"/>
+            </a:p>
+          </c:txPr>
+        </c:title>
+        <c:numFmt formatCode="General" sourceLinked="1"/>
+        <c:majorTickMark val="none"/>
+        <c:minorTickMark val="none"/>
+        <c:tickLblPos val="nextTo"/>
+        <c:spPr>
+          <a:noFill/>
+          <a:ln w="9525" cap="flat" cmpd="sng" algn="ctr">
+            <a:solidFill>
+              <a:schemeClr val="tx1">
+                <a:lumMod val="25000"/>
+                <a:lumOff val="75000"/>
+              </a:schemeClr>
+            </a:solidFill>
+            <a:round/>
+          </a:ln>
+          <a:effectLst/>
+        </c:spPr>
+        <c:txPr>
+          <a:bodyPr rot="-60000000" spcFirstLastPara="1" vertOverflow="ellipsis" vert="horz" wrap="square" anchor="ctr" anchorCtr="1"/>
+          <a:lstStyle/>
+          <a:p>
+            <a:pPr>
+              <a:defRPr sz="900" b="0" i="0" u="none" strike="noStrike" kern="1200" baseline="0">
+                <a:solidFill>
+                  <a:schemeClr val="tx1">
+                    <a:lumMod val="65000"/>
+                    <a:lumOff val="35000"/>
+                  </a:schemeClr>
+                </a:solidFill>
+                <a:latin typeface="+mn-lt"/>
+                <a:ea typeface="+mn-ea"/>
+                <a:cs typeface="+mn-cs"/>
+              </a:defRPr>
+            </a:pPr>
+            <a:endParaRPr lang="en-US"/>
+          </a:p>
+        </c:txPr>
+        <c:crossAx val="303510440"/>
+        <c:crosses val="autoZero"/>
+        <c:crossBetween val="midCat"/>
+      </c:valAx>
+      <c:valAx>
+        <c:axId val="303510440"/>
+        <c:scaling>
+          <c:orientation val="minMax"/>
+        </c:scaling>
+        <c:delete val="0"/>
+        <c:axPos val="l"/>
+        <c:majorGridlines>
+          <c:spPr>
+            <a:ln w="9525" cap="flat" cmpd="sng" algn="ctr">
+              <a:solidFill>
+                <a:schemeClr val="tx1">
+                  <a:lumMod val="15000"/>
+                  <a:lumOff val="85000"/>
+                </a:schemeClr>
+              </a:solidFill>
+              <a:round/>
+            </a:ln>
+            <a:effectLst/>
+          </c:spPr>
+        </c:majorGridlines>
+        <c:title>
+          <c:tx>
+            <c:rich>
+              <a:bodyPr rot="-5400000" spcFirstLastPara="1" vertOverflow="ellipsis" vert="horz" wrap="square" anchor="ctr" anchorCtr="1"/>
+              <a:lstStyle/>
+              <a:p>
+                <a:pPr>
+                  <a:defRPr sz="1000" b="0" i="0" u="none" strike="noStrike" kern="1200" baseline="0">
+                    <a:solidFill>
+                      <a:schemeClr val="tx1">
+                        <a:lumMod val="65000"/>
+                        <a:lumOff val="35000"/>
+                      </a:schemeClr>
+                    </a:solidFill>
+                    <a:latin typeface="+mn-lt"/>
+                    <a:ea typeface="+mn-ea"/>
+                    <a:cs typeface="+mn-cs"/>
+                  </a:defRPr>
+                </a:pPr>
+                <a:r>
+                  <a:rPr lang="en-US"/>
+                  <a:t>Voltage (V)</a:t>
+                </a:r>
+              </a:p>
+            </c:rich>
+          </c:tx>
+          <c:overlay val="0"/>
+          <c:spPr>
+            <a:noFill/>
+            <a:ln>
+              <a:noFill/>
+            </a:ln>
+            <a:effectLst/>
+          </c:spPr>
+          <c:txPr>
+            <a:bodyPr rot="-5400000" spcFirstLastPara="1" vertOverflow="ellipsis" vert="horz" wrap="square" anchor="ctr" anchorCtr="1"/>
+            <a:lstStyle/>
+            <a:p>
+              <a:pPr>
+                <a:defRPr sz="1000" b="0" i="0" u="none" strike="noStrike" kern="1200" baseline="0">
+                  <a:solidFill>
+                    <a:schemeClr val="tx1">
+                      <a:lumMod val="65000"/>
+                      <a:lumOff val="35000"/>
+                    </a:schemeClr>
+                  </a:solidFill>
+                  <a:latin typeface="+mn-lt"/>
+                  <a:ea typeface="+mn-ea"/>
+                  <a:cs typeface="+mn-cs"/>
+                </a:defRPr>
+              </a:pPr>
+              <a:endParaRPr lang="en-US"/>
+            </a:p>
+          </c:txPr>
+        </c:title>
+        <c:numFmt formatCode="General" sourceLinked="1"/>
+        <c:majorTickMark val="none"/>
+        <c:minorTickMark val="none"/>
+        <c:tickLblPos val="nextTo"/>
+        <c:spPr>
+          <a:noFill/>
+          <a:ln w="9525" cap="flat" cmpd="sng" algn="ctr">
+            <a:solidFill>
+              <a:schemeClr val="tx1">
+                <a:lumMod val="25000"/>
+                <a:lumOff val="75000"/>
+              </a:schemeClr>
+            </a:solidFill>
+            <a:round/>
+          </a:ln>
+          <a:effectLst/>
+        </c:spPr>
+        <c:txPr>
+          <a:bodyPr rot="-60000000" spcFirstLastPara="1" vertOverflow="ellipsis" vert="horz" wrap="square" anchor="ctr" anchorCtr="1"/>
+          <a:lstStyle/>
+          <a:p>
+            <a:pPr>
+              <a:defRPr sz="900" b="0" i="0" u="none" strike="noStrike" kern="1200" baseline="0">
+                <a:solidFill>
+                  <a:schemeClr val="tx1">
+                    <a:lumMod val="65000"/>
+                    <a:lumOff val="35000"/>
+                  </a:schemeClr>
+                </a:solidFill>
+                <a:latin typeface="+mn-lt"/>
+                <a:ea typeface="+mn-ea"/>
+                <a:cs typeface="+mn-cs"/>
+              </a:defRPr>
+            </a:pPr>
+            <a:endParaRPr lang="en-US"/>
+          </a:p>
+        </c:txPr>
+        <c:crossAx val="303504864"/>
+        <c:crosses val="autoZero"/>
+        <c:crossBetween val="midCat"/>
+      </c:valAx>
+      <c:spPr>
+        <a:noFill/>
+        <a:ln>
+          <a:noFill/>
+        </a:ln>
+        <a:effectLst/>
+      </c:spPr>
+    </c:plotArea>
+    <c:plotVisOnly val="1"/>
+    <c:dispBlanksAs val="gap"/>
+    <c:extLst>
+      <c:ext xmlns:c16r3="http://schemas.microsoft.com/office/drawing/2017/03/chart" uri="{56B9EC1D-385E-4148-901F-78D8002777C0}">
+        <c16r3:dataDisplayOptions16>
+          <c16r3:dispNaAsBlank val="1"/>
+        </c16r3:dataDisplayOptions16>
+      </c:ext>
+    </c:extLst>
+    <c:showDLblsOverMax val="0"/>
+  </c:chart>
+  <c:spPr>
+    <a:solidFill>
+      <a:schemeClr val="bg1"/>
+    </a:solidFill>
+    <a:ln w="9525" cap="flat" cmpd="sng" algn="ctr">
+      <a:solidFill>
+        <a:schemeClr val="tx1">
+          <a:lumMod val="15000"/>
+          <a:lumOff val="85000"/>
+        </a:schemeClr>
+      </a:solidFill>
+      <a:round/>
+    </a:ln>
+    <a:effectLst/>
+  </c:spPr>
+  <c:txPr>
+    <a:bodyPr/>
+    <a:lstStyle/>
+    <a:p>
+      <a:pPr>
+        <a:defRPr/>
+      </a:pPr>
+      <a:endParaRPr lang="en-US"/>
+    </a:p>
+  </c:txPr>
+  <c:externalData r:id="rId3">
+    <c:autoUpdate val="0"/>
+  </c:externalData>
+</c:chartSpace>
+</file>
+
+<file path=word/charts/chart3.xml><?xml version="1.0" encoding="utf-8"?>
 <c:chartSpace xmlns:c="http://schemas.openxmlformats.org/drawingml/2006/chart" xmlns:a="http://schemas.openxmlformats.org/drawingml/2006/main" xmlns:r="http://schemas.openxmlformats.org/officeDocument/2006/relationships" xmlns:c16r2="http://schemas.microsoft.com/office/drawing/2015/06/chart">
   <c:date1904 val="0"/>
   <c:lang val="en-US"/>
@@ -6717,6 +8201,46 @@
 </file>
 
 <file path=word/charts/colors2.xml><?xml version="1.0" encoding="utf-8"?>
+<cs:colorStyle xmlns:cs="http://schemas.microsoft.com/office/drawing/2012/chartStyle" xmlns:a="http://schemas.openxmlformats.org/drawingml/2006/main" meth="cycle" id="10">
+  <a:schemeClr val="accent1"/>
+  <a:schemeClr val="accent2"/>
+  <a:schemeClr val="accent3"/>
+  <a:schemeClr val="accent4"/>
+  <a:schemeClr val="accent5"/>
+  <a:schemeClr val="accent6"/>
+  <cs:variation/>
+  <cs:variation>
+    <a:lumMod val="60000"/>
+  </cs:variation>
+  <cs:variation>
+    <a:lumMod val="80000"/>
+    <a:lumOff val="20000"/>
+  </cs:variation>
+  <cs:variation>
+    <a:lumMod val="80000"/>
+  </cs:variation>
+  <cs:variation>
+    <a:lumMod val="60000"/>
+    <a:lumOff val="40000"/>
+  </cs:variation>
+  <cs:variation>
+    <a:lumMod val="50000"/>
+  </cs:variation>
+  <cs:variation>
+    <a:lumMod val="70000"/>
+    <a:lumOff val="30000"/>
+  </cs:variation>
+  <cs:variation>
+    <a:lumMod val="70000"/>
+  </cs:variation>
+  <cs:variation>
+    <a:lumMod val="50000"/>
+    <a:lumOff val="50000"/>
+  </cs:variation>
+</cs:colorStyle>
+</file>
+
+<file path=word/charts/colors3.xml><?xml version="1.0" encoding="utf-8"?>
 <cs:colorStyle xmlns:cs="http://schemas.microsoft.com/office/drawing/2012/chartStyle" xmlns:a="http://schemas.openxmlformats.org/drawingml/2006/main" meth="cycle" id="10">
   <a:schemeClr val="accent1"/>
   <a:schemeClr val="accent2"/>
@@ -7788,6 +9312,1079 @@
 </cs:chartStyle>
 </file>
 
+<file path=word/charts/style3.xml><?xml version="1.0" encoding="utf-8"?>
+<cs:chartStyle xmlns:cs="http://schemas.microsoft.com/office/drawing/2012/chartStyle" xmlns:a="http://schemas.openxmlformats.org/drawingml/2006/main" id="240">
+  <cs:axisTitle>
+    <cs:lnRef idx="0"/>
+    <cs:fillRef idx="0"/>
+    <cs:effectRef idx="0"/>
+    <cs:fontRef idx="minor">
+      <a:schemeClr val="tx1">
+        <a:lumMod val="65000"/>
+        <a:lumOff val="35000"/>
+      </a:schemeClr>
+    </cs:fontRef>
+    <cs:defRPr sz="1000" kern="1200"/>
+  </cs:axisTitle>
+  <cs:categoryAxis>
+    <cs:lnRef idx="0"/>
+    <cs:fillRef idx="0"/>
+    <cs:effectRef idx="0"/>
+    <cs:fontRef idx="minor">
+      <a:schemeClr val="tx1">
+        <a:lumMod val="65000"/>
+        <a:lumOff val="35000"/>
+      </a:schemeClr>
+    </cs:fontRef>
+    <cs:spPr>
+      <a:ln w="9525" cap="flat" cmpd="sng" algn="ctr">
+        <a:solidFill>
+          <a:schemeClr val="tx1">
+            <a:lumMod val="25000"/>
+            <a:lumOff val="75000"/>
+          </a:schemeClr>
+        </a:solidFill>
+        <a:round/>
+      </a:ln>
+    </cs:spPr>
+    <cs:defRPr sz="900" kern="1200"/>
+  </cs:categoryAxis>
+  <cs:chartArea mods="allowNoFillOverride allowNoLineOverride">
+    <cs:lnRef idx="0"/>
+    <cs:fillRef idx="0"/>
+    <cs:effectRef idx="0"/>
+    <cs:fontRef idx="minor">
+      <a:schemeClr val="tx1"/>
+    </cs:fontRef>
+    <cs:spPr>
+      <a:solidFill>
+        <a:schemeClr val="bg1"/>
+      </a:solidFill>
+      <a:ln w="9525" cap="flat" cmpd="sng" algn="ctr">
+        <a:solidFill>
+          <a:schemeClr val="tx1">
+            <a:lumMod val="15000"/>
+            <a:lumOff val="85000"/>
+          </a:schemeClr>
+        </a:solidFill>
+        <a:round/>
+      </a:ln>
+    </cs:spPr>
+    <cs:defRPr sz="1000" kern="1200"/>
+  </cs:chartArea>
+  <cs:dataLabel>
+    <cs:lnRef idx="0"/>
+    <cs:fillRef idx="0"/>
+    <cs:effectRef idx="0"/>
+    <cs:fontRef idx="minor">
+      <a:schemeClr val="tx1">
+        <a:lumMod val="75000"/>
+        <a:lumOff val="25000"/>
+      </a:schemeClr>
+    </cs:fontRef>
+    <cs:defRPr sz="900" kern="1200"/>
+  </cs:dataLabel>
+  <cs:dataLabelCallout>
+    <cs:lnRef idx="0"/>
+    <cs:fillRef idx="0"/>
+    <cs:effectRef idx="0"/>
+    <cs:fontRef idx="minor">
+      <a:schemeClr val="dk1">
+        <a:lumMod val="65000"/>
+        <a:lumOff val="35000"/>
+      </a:schemeClr>
+    </cs:fontRef>
+    <cs:spPr>
+      <a:solidFill>
+        <a:schemeClr val="lt1"/>
+      </a:solidFill>
+      <a:ln>
+        <a:solidFill>
+          <a:schemeClr val="dk1">
+            <a:lumMod val="25000"/>
+            <a:lumOff val="75000"/>
+          </a:schemeClr>
+        </a:solidFill>
+      </a:ln>
+    </cs:spPr>
+    <cs:defRPr sz="900" kern="1200"/>
+    <cs:bodyPr rot="0" spcFirstLastPara="1" vertOverflow="clip" horzOverflow="clip" vert="horz" wrap="square" lIns="36576" tIns="18288" rIns="36576" bIns="18288" anchor="ctr" anchorCtr="1">
+      <a:spAutoFit/>
+    </cs:bodyPr>
+  </cs:dataLabelCallout>
+  <cs:dataPoint>
+    <cs:lnRef idx="0"/>
+    <cs:fillRef idx="1">
+      <cs:styleClr val="auto"/>
+    </cs:fillRef>
+    <cs:effectRef idx="0"/>
+    <cs:fontRef idx="minor">
+      <a:schemeClr val="tx1"/>
+    </cs:fontRef>
+  </cs:dataPoint>
+  <cs:dataPoint3D>
+    <cs:lnRef idx="0"/>
+    <cs:fillRef idx="1">
+      <cs:styleClr val="auto"/>
+    </cs:fillRef>
+    <cs:effectRef idx="0"/>
+    <cs:fontRef idx="minor">
+      <a:schemeClr val="tx1"/>
+    </cs:fontRef>
+  </cs:dataPoint3D>
+  <cs:dataPointLine>
+    <cs:lnRef idx="0">
+      <cs:styleClr val="auto"/>
+    </cs:lnRef>
+    <cs:fillRef idx="1"/>
+    <cs:effectRef idx="0"/>
+    <cs:fontRef idx="minor">
+      <a:schemeClr val="tx1"/>
+    </cs:fontRef>
+    <cs:spPr>
+      <a:ln w="19050" cap="rnd">
+        <a:solidFill>
+          <a:schemeClr val="phClr"/>
+        </a:solidFill>
+        <a:round/>
+      </a:ln>
+    </cs:spPr>
+  </cs:dataPointLine>
+  <cs:dataPointMarker>
+    <cs:lnRef idx="0">
+      <cs:styleClr val="auto"/>
+    </cs:lnRef>
+    <cs:fillRef idx="1">
+      <cs:styleClr val="auto"/>
+    </cs:fillRef>
+    <cs:effectRef idx="0"/>
+    <cs:fontRef idx="minor">
+      <a:schemeClr val="tx1"/>
+    </cs:fontRef>
+    <cs:spPr>
+      <a:ln w="9525">
+        <a:solidFill>
+          <a:schemeClr val="phClr"/>
+        </a:solidFill>
+      </a:ln>
+    </cs:spPr>
+  </cs:dataPointMarker>
+  <cs:dataPointMarkerLayout symbol="circle" size="5"/>
+  <cs:dataPointWireframe>
+    <cs:lnRef idx="0">
+      <cs:styleClr val="auto"/>
+    </cs:lnRef>
+    <cs:fillRef idx="0"/>
+    <cs:effectRef idx="0"/>
+    <cs:fontRef idx="minor">
+      <a:schemeClr val="dk1"/>
+    </cs:fontRef>
+    <cs:spPr>
+      <a:ln w="9525" cap="rnd">
+        <a:solidFill>
+          <a:schemeClr val="phClr"/>
+        </a:solidFill>
+        <a:round/>
+      </a:ln>
+    </cs:spPr>
+  </cs:dataPointWireframe>
+  <cs:dataTable>
+    <cs:lnRef idx="0"/>
+    <cs:fillRef idx="0"/>
+    <cs:effectRef idx="0"/>
+    <cs:fontRef idx="minor">
+      <a:schemeClr val="tx1">
+        <a:lumMod val="65000"/>
+        <a:lumOff val="35000"/>
+      </a:schemeClr>
+    </cs:fontRef>
+    <cs:spPr>
+      <a:noFill/>
+      <a:ln w="9525" cap="flat" cmpd="sng" algn="ctr">
+        <a:solidFill>
+          <a:schemeClr val="tx1">
+            <a:lumMod val="15000"/>
+            <a:lumOff val="85000"/>
+          </a:schemeClr>
+        </a:solidFill>
+        <a:round/>
+      </a:ln>
+    </cs:spPr>
+    <cs:defRPr sz="900" kern="1200"/>
+  </cs:dataTable>
+  <cs:downBar>
+    <cs:lnRef idx="0"/>
+    <cs:fillRef idx="0"/>
+    <cs:effectRef idx="0"/>
+    <cs:fontRef idx="minor">
+      <a:schemeClr val="tx1"/>
+    </cs:fontRef>
+    <cs:spPr>
+      <a:solidFill>
+        <a:schemeClr val="dk1">
+          <a:lumMod val="75000"/>
+          <a:lumOff val="25000"/>
+        </a:schemeClr>
+      </a:solidFill>
+      <a:ln w="9525" cap="flat" cmpd="sng" algn="ctr">
+        <a:solidFill>
+          <a:schemeClr val="tx1">
+            <a:lumMod val="65000"/>
+            <a:lumOff val="35000"/>
+          </a:schemeClr>
+        </a:solidFill>
+        <a:round/>
+      </a:ln>
+    </cs:spPr>
+  </cs:downBar>
+  <cs:dropLine>
+    <cs:lnRef idx="0"/>
+    <cs:fillRef idx="0"/>
+    <cs:effectRef idx="0"/>
+    <cs:fontRef idx="minor">
+      <a:schemeClr val="tx1"/>
+    </cs:fontRef>
+    <cs:spPr>
+      <a:ln w="9525" cap="flat" cmpd="sng" algn="ctr">
+        <a:solidFill>
+          <a:schemeClr val="tx1">
+            <a:lumMod val="35000"/>
+            <a:lumOff val="65000"/>
+          </a:schemeClr>
+        </a:solidFill>
+        <a:round/>
+      </a:ln>
+    </cs:spPr>
+  </cs:dropLine>
+  <cs:errorBar>
+    <cs:lnRef idx="0"/>
+    <cs:fillRef idx="0"/>
+    <cs:effectRef idx="0"/>
+    <cs:fontRef idx="minor">
+      <a:schemeClr val="tx1"/>
+    </cs:fontRef>
+    <cs:spPr>
+      <a:ln w="9525" cap="flat" cmpd="sng" algn="ctr">
+        <a:solidFill>
+          <a:schemeClr val="tx1">
+            <a:lumMod val="65000"/>
+            <a:lumOff val="35000"/>
+          </a:schemeClr>
+        </a:solidFill>
+        <a:round/>
+      </a:ln>
+    </cs:spPr>
+  </cs:errorBar>
+  <cs:floor>
+    <cs:lnRef idx="0"/>
+    <cs:fillRef idx="0"/>
+    <cs:effectRef idx="0"/>
+    <cs:fontRef idx="minor">
+      <a:schemeClr val="tx1"/>
+    </cs:fontRef>
+    <cs:spPr>
+      <a:noFill/>
+      <a:ln>
+        <a:noFill/>
+      </a:ln>
+    </cs:spPr>
+  </cs:floor>
+  <cs:gridlineMajor>
+    <cs:lnRef idx="0"/>
+    <cs:fillRef idx="0"/>
+    <cs:effectRef idx="0"/>
+    <cs:fontRef idx="minor">
+      <a:schemeClr val="tx1"/>
+    </cs:fontRef>
+    <cs:spPr>
+      <a:ln w="9525" cap="flat" cmpd="sng" algn="ctr">
+        <a:solidFill>
+          <a:schemeClr val="tx1">
+            <a:lumMod val="15000"/>
+            <a:lumOff val="85000"/>
+          </a:schemeClr>
+        </a:solidFill>
+        <a:round/>
+      </a:ln>
+    </cs:spPr>
+  </cs:gridlineMajor>
+  <cs:gridlineMinor>
+    <cs:lnRef idx="0"/>
+    <cs:fillRef idx="0"/>
+    <cs:effectRef idx="0"/>
+    <cs:fontRef idx="minor">
+      <a:schemeClr val="tx1"/>
+    </cs:fontRef>
+    <cs:spPr>
+      <a:ln w="9525" cap="flat" cmpd="sng" algn="ctr">
+        <a:solidFill>
+          <a:schemeClr val="tx1">
+            <a:lumMod val="5000"/>
+            <a:lumOff val="95000"/>
+          </a:schemeClr>
+        </a:solidFill>
+        <a:round/>
+      </a:ln>
+    </cs:spPr>
+  </cs:gridlineMinor>
+  <cs:hiLoLine>
+    <cs:lnRef idx="0"/>
+    <cs:fillRef idx="0"/>
+    <cs:effectRef idx="0"/>
+    <cs:fontRef idx="minor">
+      <a:schemeClr val="tx1"/>
+    </cs:fontRef>
+    <cs:spPr>
+      <a:ln w="9525" cap="flat" cmpd="sng" algn="ctr">
+        <a:solidFill>
+          <a:schemeClr val="tx1">
+            <a:lumMod val="50000"/>
+            <a:lumOff val="50000"/>
+          </a:schemeClr>
+        </a:solidFill>
+        <a:round/>
+      </a:ln>
+    </cs:spPr>
+  </cs:hiLoLine>
+  <cs:leaderLine>
+    <cs:lnRef idx="0"/>
+    <cs:fillRef idx="0"/>
+    <cs:effectRef idx="0"/>
+    <cs:fontRef idx="minor">
+      <a:schemeClr val="tx1"/>
+    </cs:fontRef>
+    <cs:spPr>
+      <a:ln w="9525" cap="flat" cmpd="sng" algn="ctr">
+        <a:solidFill>
+          <a:schemeClr val="tx1">
+            <a:lumMod val="35000"/>
+            <a:lumOff val="65000"/>
+          </a:schemeClr>
+        </a:solidFill>
+        <a:round/>
+      </a:ln>
+    </cs:spPr>
+  </cs:leaderLine>
+  <cs:legend>
+    <cs:lnRef idx="0"/>
+    <cs:fillRef idx="0"/>
+    <cs:effectRef idx="0"/>
+    <cs:fontRef idx="minor">
+      <a:schemeClr val="tx1">
+        <a:lumMod val="65000"/>
+        <a:lumOff val="35000"/>
+      </a:schemeClr>
+    </cs:fontRef>
+    <cs:defRPr sz="900" kern="1200"/>
+  </cs:legend>
+  <cs:plotArea mods="allowNoFillOverride allowNoLineOverride">
+    <cs:lnRef idx="0"/>
+    <cs:fillRef idx="0"/>
+    <cs:effectRef idx="0"/>
+    <cs:fontRef idx="minor">
+      <a:schemeClr val="tx1"/>
+    </cs:fontRef>
+  </cs:plotArea>
+  <cs:plotArea3D mods="allowNoFillOverride allowNoLineOverride">
+    <cs:lnRef idx="0"/>
+    <cs:fillRef idx="0"/>
+    <cs:effectRef idx="0"/>
+    <cs:fontRef idx="minor">
+      <a:schemeClr val="tx1"/>
+    </cs:fontRef>
+  </cs:plotArea3D>
+  <cs:seriesAxis>
+    <cs:lnRef idx="0"/>
+    <cs:fillRef idx="0"/>
+    <cs:effectRef idx="0"/>
+    <cs:fontRef idx="minor">
+      <a:schemeClr val="tx1">
+        <a:lumMod val="65000"/>
+        <a:lumOff val="35000"/>
+      </a:schemeClr>
+    </cs:fontRef>
+    <cs:defRPr sz="900" kern="1200"/>
+  </cs:seriesAxis>
+  <cs:seriesLine>
+    <cs:lnRef idx="0"/>
+    <cs:fillRef idx="0"/>
+    <cs:effectRef idx="0"/>
+    <cs:fontRef idx="minor">
+      <a:schemeClr val="tx1"/>
+    </cs:fontRef>
+    <cs:spPr>
+      <a:ln w="9525" cap="flat" cmpd="sng" algn="ctr">
+        <a:solidFill>
+          <a:schemeClr val="tx1">
+            <a:lumMod val="35000"/>
+            <a:lumOff val="65000"/>
+          </a:schemeClr>
+        </a:solidFill>
+        <a:round/>
+      </a:ln>
+    </cs:spPr>
+  </cs:seriesLine>
+  <cs:title>
+    <cs:lnRef idx="0"/>
+    <cs:fillRef idx="0"/>
+    <cs:effectRef idx="0"/>
+    <cs:fontRef idx="minor">
+      <a:schemeClr val="tx1">
+        <a:lumMod val="65000"/>
+        <a:lumOff val="35000"/>
+      </a:schemeClr>
+    </cs:fontRef>
+    <cs:defRPr sz="1400" b="0" kern="1200" spc="0" baseline="0"/>
+  </cs:title>
+  <cs:trendline>
+    <cs:lnRef idx="0">
+      <cs:styleClr val="auto"/>
+    </cs:lnRef>
+    <cs:fillRef idx="0"/>
+    <cs:effectRef idx="0"/>
+    <cs:fontRef idx="minor">
+      <a:schemeClr val="tx1"/>
+    </cs:fontRef>
+    <cs:spPr>
+      <a:ln w="19050" cap="rnd">
+        <a:solidFill>
+          <a:schemeClr val="phClr"/>
+        </a:solidFill>
+        <a:prstDash val="sysDot"/>
+      </a:ln>
+    </cs:spPr>
+  </cs:trendline>
+  <cs:trendlineLabel>
+    <cs:lnRef idx="0"/>
+    <cs:fillRef idx="0"/>
+    <cs:effectRef idx="0"/>
+    <cs:fontRef idx="minor">
+      <a:schemeClr val="tx1">
+        <a:lumMod val="65000"/>
+        <a:lumOff val="35000"/>
+      </a:schemeClr>
+    </cs:fontRef>
+    <cs:defRPr sz="900" kern="1200"/>
+  </cs:trendlineLabel>
+  <cs:upBar>
+    <cs:lnRef idx="0"/>
+    <cs:fillRef idx="0"/>
+    <cs:effectRef idx="0"/>
+    <cs:fontRef idx="minor">
+      <a:schemeClr val="tx1"/>
+    </cs:fontRef>
+    <cs:spPr>
+      <a:solidFill>
+        <a:schemeClr val="lt1"/>
+      </a:solidFill>
+      <a:ln w="9525" cap="flat" cmpd="sng" algn="ctr">
+        <a:solidFill>
+          <a:schemeClr val="tx1">
+            <a:lumMod val="65000"/>
+            <a:lumOff val="35000"/>
+          </a:schemeClr>
+        </a:solidFill>
+        <a:round/>
+      </a:ln>
+    </cs:spPr>
+  </cs:upBar>
+  <cs:valueAxis>
+    <cs:lnRef idx="0"/>
+    <cs:fillRef idx="0"/>
+    <cs:effectRef idx="0"/>
+    <cs:fontRef idx="minor">
+      <a:schemeClr val="tx1">
+        <a:lumMod val="65000"/>
+        <a:lumOff val="35000"/>
+      </a:schemeClr>
+    </cs:fontRef>
+    <cs:spPr>
+      <a:ln w="9525" cap="flat" cmpd="sng" algn="ctr">
+        <a:solidFill>
+          <a:schemeClr val="tx1">
+            <a:lumMod val="25000"/>
+            <a:lumOff val="75000"/>
+          </a:schemeClr>
+        </a:solidFill>
+        <a:round/>
+      </a:ln>
+    </cs:spPr>
+    <cs:defRPr sz="900" kern="1200"/>
+  </cs:valueAxis>
+  <cs:wall>
+    <cs:lnRef idx="0"/>
+    <cs:fillRef idx="0"/>
+    <cs:effectRef idx="0"/>
+    <cs:fontRef idx="minor">
+      <a:schemeClr val="tx1"/>
+    </cs:fontRef>
+    <cs:spPr>
+      <a:noFill/>
+      <a:ln>
+        <a:noFill/>
+      </a:ln>
+    </cs:spPr>
+  </cs:wall>
+</cs:chartStyle>
+</file>
+
+<file path=word/glossary/document.xml><?xml version="1.0" encoding="utf-8"?>
+<w:glossaryDocument xmlns:wpc="http://schemas.microsoft.com/office/word/2010/wordprocessingCanvas" xmlns:cx="http://schemas.microsoft.com/office/drawing/2014/chartex" xmlns:cx1="http://schemas.microsoft.com/office/drawing/2015/9/8/chartex" xmlns:cx2="http://schemas.microsoft.com/office/drawing/2015/10/21/chartex" xmlns:cx3="http://schemas.microsoft.com/office/drawing/2016/5/9/chartex" xmlns:cx4="http://schemas.microsoft.com/office/drawing/2016/5/10/chartex" xmlns:cx5="http://schemas.microsoft.com/office/drawing/2016/5/11/chartex" xmlns:cx6="http://schemas.microsoft.com/office/drawing/2016/5/12/chartex" xmlns:cx7="http://schemas.microsoft.com/office/drawing/2016/5/13/chartex" xmlns:cx8="http://schemas.microsoft.com/office/drawing/2016/5/14/chartex" xmlns:mc="http://schemas.openxmlformats.org/markup-compatibility/2006" xmlns:aink="http://schemas.microsoft.com/office/drawing/2016/ink" xmlns:am3d="http://schemas.microsoft.com/office/drawing/2017/model3d" xmlns:o="urn:schemas-microsoft-com:office:office" xmlns:r="http://schemas.openxmlformats.org/officeDocument/2006/relationships" xmlns:m="http://schemas.openxmlformats.org/officeDocument/2006/math" xmlns:v="urn:schemas-microsoft-com:vml" xmlns:wp14="http://schemas.microsoft.com/office/word/2010/wordprocessingDrawing" xmlns:wp="http://schemas.openxmlformats.org/drawingml/2006/wordprocessingDrawing" xmlns:w10="urn:schemas-microsoft-com:office:word" xmlns:w="http://schemas.openxmlformats.org/wordprocessingml/2006/main" xmlns:w14="http://schemas.microsoft.com/office/word/2010/wordml" xmlns:w15="http://schemas.microsoft.com/office/word/2012/wordml" xmlns:w16cid="http://schemas.microsoft.com/office/word/2016/wordml/cid" xmlns:w16se="http://schemas.microsoft.com/office/word/2015/wordml/symex" xmlns:wpg="http://schemas.microsoft.com/office/word/2010/wordprocessingGroup" xmlns:wpi="http://schemas.microsoft.com/office/word/2010/wordprocessingInk" xmlns:wne="http://schemas.microsoft.com/office/word/2006/wordml" xmlns:wps="http://schemas.microsoft.com/office/word/2010/wordprocessingShape" mc:Ignorable="w14 w15 w16se w16cid wp14"/>
+</file>
+
+<file path=word/glossary/fontTable.xml><?xml version="1.0" encoding="utf-8"?>
+<w:fonts xmlns:mc="http://schemas.openxmlformats.org/markup-compatibility/2006" xmlns:r="http://schemas.openxmlformats.org/officeDocument/2006/relationships" xmlns:w="http://schemas.openxmlformats.org/wordprocessingml/2006/main" xmlns:w14="http://schemas.microsoft.com/office/word/2010/wordml" xmlns:w15="http://schemas.microsoft.com/office/word/2012/wordml" xmlns:w16cid="http://schemas.microsoft.com/office/word/2016/wordml/cid" xmlns:w16se="http://schemas.microsoft.com/office/word/2015/wordml/symex" mc:Ignorable="w14 w15 w16se w16cid">
+  <w:font w:name="Times New Roman">
+    <w:panose1 w:val="02020603050405020304"/>
+    <w:charset w:val="00"/>
+    <w:family w:val="roman"/>
+    <w:pitch w:val="variable"/>
+    <w:sig w:usb0="E0002AFF" w:usb1="C0007843" w:usb2="00000009" w:usb3="00000000" w:csb0="000001FF" w:csb1="00000000"/>
+  </w:font>
+  <w:font w:name="Calibri">
+    <w:panose1 w:val="020F0502020204030204"/>
+    <w:charset w:val="00"/>
+    <w:family w:val="swiss"/>
+    <w:pitch w:val="variable"/>
+    <w:sig w:usb0="E0002AFF" w:usb1="4000ACFF" w:usb2="00000001" w:usb3="00000000" w:csb0="000001FF" w:csb1="00000000"/>
+  </w:font>
+  <w:font w:name="Courier New">
+    <w:panose1 w:val="02070309020205020404"/>
+    <w:charset w:val="00"/>
+    <w:family w:val="modern"/>
+    <w:pitch w:val="fixed"/>
+    <w:sig w:usb0="E0002EFF" w:usb1="C0007843" w:usb2="00000009" w:usb3="00000000" w:csb0="000001FF" w:csb1="00000000"/>
+  </w:font>
+  <w:font w:name="Wingdings">
+    <w:panose1 w:val="05000000000000000000"/>
+    <w:charset w:val="02"/>
+    <w:family w:val="auto"/>
+    <w:pitch w:val="variable"/>
+    <w:sig w:usb0="00000000" w:usb1="10000000" w:usb2="00000000" w:usb3="00000000" w:csb0="80000000" w:csb1="00000000"/>
+  </w:font>
+  <w:font w:name="Symbol">
+    <w:panose1 w:val="05050102010706020507"/>
+    <w:charset w:val="02"/>
+    <w:family w:val="roman"/>
+    <w:pitch w:val="variable"/>
+    <w:sig w:usb0="00000000" w:usb1="10000000" w:usb2="00000000" w:usb3="00000000" w:csb0="80000000" w:csb1="00000000"/>
+  </w:font>
+  <w:font w:name="Calibri Light">
+    <w:panose1 w:val="020F0302020204030204"/>
+    <w:charset w:val="00"/>
+    <w:family w:val="swiss"/>
+    <w:pitch w:val="variable"/>
+    <w:sig w:usb0="A0002AEF" w:usb1="4000207B" w:usb2="00000000" w:usb3="00000000" w:csb0="000001FF" w:csb1="00000000"/>
+  </w:font>
+  <w:font w:name="Segoe UI">
+    <w:panose1 w:val="020B0502040204020203"/>
+    <w:charset w:val="00"/>
+    <w:family w:val="swiss"/>
+    <w:pitch w:val="variable"/>
+    <w:sig w:usb0="E4002EFF" w:usb1="C000E47F" w:usb2="00000009" w:usb3="00000000" w:csb0="000001FF" w:csb1="00000000"/>
+  </w:font>
+  <w:font w:name="Cambria Math">
+    <w:panose1 w:val="02040503050406030204"/>
+    <w:charset w:val="00"/>
+    <w:family w:val="roman"/>
+    <w:pitch w:val="variable"/>
+    <w:sig w:usb0="E00006FF" w:usb1="420024FF" w:usb2="02000000" w:usb3="00000000" w:csb0="0000019F" w:csb1="00000000"/>
+  </w:font>
+  <w:font w:name="Segoe UI Historic">
+    <w:panose1 w:val="020B0502040204020203"/>
+    <w:charset w:val="00"/>
+    <w:family w:val="swiss"/>
+    <w:pitch w:val="variable"/>
+    <w:sig w:usb0="800001EF" w:usb1="02000002" w:usb2="0060C080" w:usb3="00000000" w:csb0="00000001" w:csb1="00000000"/>
+  </w:font>
+</w:fonts>
+</file>
+
+<file path=word/glossary/settings.xml><?xml version="1.0" encoding="utf-8"?>
+<w:settings xmlns:mc="http://schemas.openxmlformats.org/markup-compatibility/2006" xmlns:o="urn:schemas-microsoft-com:office:office" xmlns:r="http://schemas.openxmlformats.org/officeDocument/2006/relationships" xmlns:m="http://schemas.openxmlformats.org/officeDocument/2006/math" xmlns:v="urn:schemas-microsoft-com:vml" xmlns:w10="urn:schemas-microsoft-com:office:word" xmlns:w="http://schemas.openxmlformats.org/wordprocessingml/2006/main" xmlns:w14="http://schemas.microsoft.com/office/word/2010/wordml" xmlns:w15="http://schemas.microsoft.com/office/word/2012/wordml" xmlns:w16cid="http://schemas.microsoft.com/office/word/2016/wordml/cid" xmlns:w16se="http://schemas.microsoft.com/office/word/2015/wordml/symex" xmlns:sl="http://schemas.openxmlformats.org/schemaLibrary/2006/main" mc:Ignorable="w14 w15 w16se w16cid">
+  <w:view w:val="normal"/>
+  <w:defaultTabStop w:val="720"/>
+  <w:characterSpacingControl w:val="doNotCompress"/>
+  <w:compat>
+    <w:useFELayout/>
+    <w:compatSetting w:name="compatibilityMode" w:uri="http://schemas.microsoft.com/office/word" w:val="15"/>
+    <w:compatSetting w:name="overrideTableStyleFontSizeAndJustification" w:uri="http://schemas.microsoft.com/office/word" w:val="1"/>
+    <w:compatSetting w:name="enableOpenTypeFeatures" w:uri="http://schemas.microsoft.com/office/word" w:val="1"/>
+    <w:compatSetting w:name="doNotFlipMirrorIndents" w:uri="http://schemas.microsoft.com/office/word" w:val="1"/>
+    <w:compatSetting w:name="differentiateMultirowTableHeaders" w:uri="http://schemas.microsoft.com/office/word" w:val="1"/>
+    <w:compatSetting w:name="useWord2013TrackBottomHyphenation" w:uri="http://schemas.microsoft.com/office/word" w:val="0"/>
+  </w:compat>
+  <w:rsids>
+    <w:rsidRoot w:val="00E60E8A"/>
+    <w:rsid w:val="004E4034"/>
+    <w:rsid w:val="00E60E8A"/>
+  </w:rsids>
+  <m:mathPr>
+    <m:mathFont m:val="Cambria Math"/>
+    <m:brkBin m:val="before"/>
+    <m:brkBinSub m:val="--"/>
+    <m:smallFrac m:val="0"/>
+    <m:dispDef/>
+    <m:lMargin m:val="0"/>
+    <m:rMargin m:val="0"/>
+    <m:defJc m:val="centerGroup"/>
+    <m:wrapIndent m:val="1440"/>
+    <m:intLim m:val="subSup"/>
+    <m:naryLim m:val="undOvr"/>
+  </m:mathPr>
+  <w:themeFontLang w:val="en-US"/>
+  <w:clrSchemeMapping w:bg1="light1" w:t1="dark1" w:bg2="light2" w:t2="dark2" w:accent1="accent1" w:accent2="accent2" w:accent3="accent3" w:accent4="accent4" w:accent5="accent5" w:accent6="accent6" w:hyperlink="hyperlink" w:followedHyperlink="followedHyperlink"/>
+  <w:decimalSymbol w:val="."/>
+  <w:listSeparator w:val=","/>
+  <w15:chartTrackingRefBased/>
+</w:settings>
+</file>
+
+<file path=word/glossary/styles.xml><?xml version="1.0" encoding="utf-8"?>
+<w:styles xmlns:mc="http://schemas.openxmlformats.org/markup-compatibility/2006" xmlns:r="http://schemas.openxmlformats.org/officeDocument/2006/relationships" xmlns:w="http://schemas.openxmlformats.org/wordprocessingml/2006/main" xmlns:w14="http://schemas.microsoft.com/office/word/2010/wordml" xmlns:w15="http://schemas.microsoft.com/office/word/2012/wordml" xmlns:w16cid="http://schemas.microsoft.com/office/word/2016/wordml/cid" xmlns:w16se="http://schemas.microsoft.com/office/word/2015/wordml/symex" mc:Ignorable="w14 w15 w16se w16cid">
+  <w:docDefaults>
+    <w:rPrDefault>
+      <w:rPr>
+        <w:rFonts w:asciiTheme="minorHAnsi" w:eastAsiaTheme="minorEastAsia" w:hAnsiTheme="minorHAnsi" w:cstheme="minorBidi"/>
+        <w:sz w:val="22"/>
+        <w:szCs w:val="22"/>
+        <w:lang w:val="en-US" w:eastAsia="en-US" w:bidi="ar-SA"/>
+      </w:rPr>
+    </w:rPrDefault>
+    <w:pPrDefault>
+      <w:pPr>
+        <w:spacing w:after="160" w:line="259" w:lineRule="auto"/>
+      </w:pPr>
+    </w:pPrDefault>
+  </w:docDefaults>
+  <w:latentStyles w:defLockedState="0" w:defUIPriority="99" w:defSemiHidden="0" w:defUnhideWhenUsed="0" w:defQFormat="0" w:count="375">
+    <w:lsdException w:name="Normal" w:uiPriority="0" w:qFormat="1"/>
+    <w:lsdException w:name="heading 1" w:uiPriority="9" w:qFormat="1"/>
+    <w:lsdException w:name="heading 2" w:semiHidden="1" w:uiPriority="9" w:unhideWhenUsed="1" w:qFormat="1"/>
+    <w:lsdException w:name="heading 3" w:semiHidden="1" w:uiPriority="9" w:unhideWhenUsed="1" w:qFormat="1"/>
+    <w:lsdException w:name="heading 4" w:semiHidden="1" w:uiPriority="9" w:unhideWhenUsed="1" w:qFormat="1"/>
+    <w:lsdException w:name="heading 5" w:semiHidden="1" w:uiPriority="9" w:unhideWhenUsed="1" w:qFormat="1"/>
+    <w:lsdException w:name="heading 6" w:semiHidden="1" w:uiPriority="9" w:unhideWhenUsed="1" w:qFormat="1"/>
+    <w:lsdException w:name="heading 7" w:semiHidden="1" w:uiPriority="9" w:unhideWhenUsed="1" w:qFormat="1"/>
+    <w:lsdException w:name="heading 8" w:semiHidden="1" w:uiPriority="9" w:unhideWhenUsed="1" w:qFormat="1"/>
+    <w:lsdException w:name="heading 9" w:semiHidden="1" w:uiPriority="9" w:unhideWhenUsed="1" w:qFormat="1"/>
+    <w:lsdException w:name="index 1" w:semiHidden="1" w:unhideWhenUsed="1"/>
+    <w:lsdException w:name="index 2" w:semiHidden="1" w:unhideWhenUsed="1"/>
+    <w:lsdException w:name="index 3" w:semiHidden="1" w:unhideWhenUsed="1"/>
+    <w:lsdException w:name="index 4" w:semiHidden="1" w:unhideWhenUsed="1"/>
+    <w:lsdException w:name="index 5" w:semiHidden="1" w:unhideWhenUsed="1"/>
+    <w:lsdException w:name="index 6" w:semiHidden="1" w:unhideWhenUsed="1"/>
+    <w:lsdException w:name="index 7" w:semiHidden="1" w:unhideWhenUsed="1"/>
+    <w:lsdException w:name="index 8" w:semiHidden="1" w:unhideWhenUsed="1"/>
+    <w:lsdException w:name="index 9" w:semiHidden="1" w:unhideWhenUsed="1"/>
+    <w:lsdException w:name="toc 1" w:semiHidden="1" w:uiPriority="39" w:unhideWhenUsed="1"/>
+    <w:lsdException w:name="toc 2" w:semiHidden="1" w:uiPriority="39" w:unhideWhenUsed="1"/>
+    <w:lsdException w:name="toc 3" w:semiHidden="1" w:uiPriority="39" w:unhideWhenUsed="1"/>
+    <w:lsdException w:name="toc 4" w:semiHidden="1" w:uiPriority="39" w:unhideWhenUsed="1"/>
+    <w:lsdException w:name="toc 5" w:semiHidden="1" w:uiPriority="39" w:unhideWhenUsed="1"/>
+    <w:lsdException w:name="toc 6" w:semiHidden="1" w:uiPriority="39" w:unhideWhenUsed="1"/>
+    <w:lsdException w:name="toc 7" w:semiHidden="1" w:uiPriority="39" w:unhideWhenUsed="1"/>
+    <w:lsdException w:name="toc 8" w:semiHidden="1" w:uiPriority="39" w:unhideWhenUsed="1"/>
+    <w:lsdException w:name="toc 9" w:semiHidden="1" w:uiPriority="39" w:unhideWhenUsed="1"/>
+    <w:lsdException w:name="Normal Indent" w:semiHidden="1" w:unhideWhenUsed="1"/>
+    <w:lsdException w:name="footnote text" w:semiHidden="1" w:unhideWhenUsed="1"/>
+    <w:lsdException w:name="annotation text" w:semiHidden="1" w:unhideWhenUsed="1"/>
+    <w:lsdException w:name="header" w:semiHidden="1" w:unhideWhenUsed="1"/>
+    <w:lsdException w:name="footer" w:semiHidden="1" w:unhideWhenUsed="1"/>
+    <w:lsdException w:name="index heading" w:semiHidden="1" w:unhideWhenUsed="1"/>
+    <w:lsdException w:name="caption" w:semiHidden="1" w:uiPriority="35" w:unhideWhenUsed="1" w:qFormat="1"/>
+    <w:lsdException w:name="table of figures" w:semiHidden="1" w:unhideWhenUsed="1"/>
+    <w:lsdException w:name="envelope address" w:semiHidden="1" w:unhideWhenUsed="1"/>
+    <w:lsdException w:name="envelope return" w:semiHidden="1" w:unhideWhenUsed="1"/>
+    <w:lsdException w:name="footnote reference" w:semiHidden="1" w:unhideWhenUsed="1"/>
+    <w:lsdException w:name="annotation reference" w:semiHidden="1" w:unhideWhenUsed="1"/>
+    <w:lsdException w:name="line number" w:semiHidden="1" w:unhideWhenUsed="1"/>
+    <w:lsdException w:name="page number" w:semiHidden="1" w:unhideWhenUsed="1"/>
+    <w:lsdException w:name="endnote reference" w:semiHidden="1" w:unhideWhenUsed="1"/>
+    <w:lsdException w:name="endnote text" w:semiHidden="1" w:unhideWhenUsed="1"/>
+    <w:lsdException w:name="table of authorities" w:semiHidden="1" w:unhideWhenUsed="1"/>
+    <w:lsdException w:name="macro" w:semiHidden="1" w:unhideWhenUsed="1"/>
+    <w:lsdException w:name="toa heading" w:semiHidden="1" w:unhideWhenUsed="1"/>
+    <w:lsdException w:name="List" w:semiHidden="1" w:unhideWhenUsed="1"/>
+    <w:lsdException w:name="List Bullet" w:semiHidden="1" w:unhideWhenUsed="1"/>
+    <w:lsdException w:name="List Number" w:semiHidden="1" w:unhideWhenUsed="1"/>
+    <w:lsdException w:name="List 2" w:semiHidden="1" w:unhideWhenUsed="1"/>
+    <w:lsdException w:name="List 3" w:semiHidden="1" w:unhideWhenUsed="1"/>
+    <w:lsdException w:name="List 4" w:semiHidden="1" w:unhideWhenUsed="1"/>
+    <w:lsdException w:name="List 5" w:semiHidden="1" w:unhideWhenUsed="1"/>
+    <w:lsdException w:name="List Bullet 2" w:semiHidden="1" w:unhideWhenUsed="1"/>
+    <w:lsdException w:name="List Bullet 3" w:semiHidden="1" w:unhideWhenUsed="1"/>
+    <w:lsdException w:name="List Bullet 4" w:semiHidden="1" w:unhideWhenUsed="1"/>
+    <w:lsdException w:name="List Bullet 5" w:semiHidden="1" w:unhideWhenUsed="1"/>
+    <w:lsdException w:name="List Number 2" w:semiHidden="1" w:unhideWhenUsed="1"/>
+    <w:lsdException w:name="List Number 3" w:semiHidden="1" w:unhideWhenUsed="1"/>
+    <w:lsdException w:name="List Number 4" w:semiHidden="1" w:unhideWhenUsed="1"/>
+    <w:lsdException w:name="List Number 5" w:semiHidden="1" w:unhideWhenUsed="1"/>
+    <w:lsdException w:name="Title" w:uiPriority="10" w:qFormat="1"/>
+    <w:lsdException w:name="Closing" w:semiHidden="1" w:unhideWhenUsed="1"/>
+    <w:lsdException w:name="Signature" w:semiHidden="1" w:unhideWhenUsed="1"/>
+    <w:lsdException w:name="Default Paragraph Font" w:semiHidden="1" w:uiPriority="1" w:unhideWhenUsed="1"/>
+    <w:lsdException w:name="Body Text" w:semiHidden="1" w:unhideWhenUsed="1"/>
+    <w:lsdException w:name="Body Text Indent" w:semiHidden="1" w:unhideWhenUsed="1"/>
+    <w:lsdException w:name="List Continue" w:semiHidden="1" w:unhideWhenUsed="1"/>
+    <w:lsdException w:name="List Continue 2" w:semiHidden="1" w:unhideWhenUsed="1"/>
+    <w:lsdException w:name="List Continue 3" w:semiHidden="1" w:unhideWhenUsed="1"/>
+    <w:lsdException w:name="List Continue 4" w:semiHidden="1" w:unhideWhenUsed="1"/>
+    <w:lsdException w:name="List Continue 5" w:semiHidden="1" w:unhideWhenUsed="1"/>
+    <w:lsdException w:name="Message Header" w:semiHidden="1" w:unhideWhenUsed="1"/>
+    <w:lsdException w:name="Subtitle" w:uiPriority="11" w:qFormat="1"/>
+    <w:lsdException w:name="Salutation" w:semiHidden="1" w:unhideWhenUsed="1"/>
+    <w:lsdException w:name="Date" w:semiHidden="1" w:unhideWhenUsed="1"/>
+    <w:lsdException w:name="Body Text First Indent" w:semiHidden="1" w:unhideWhenUsed="1"/>
+    <w:lsdException w:name="Body Text First Indent 2" w:semiHidden="1" w:unhideWhenUsed="1"/>
+    <w:lsdException w:name="Note Heading" w:semiHidden="1" w:unhideWhenUsed="1"/>
+    <w:lsdException w:name="Body Text 2" w:semiHidden="1" w:unhideWhenUsed="1"/>
+    <w:lsdException w:name="Body Text 3" w:semiHidden="1" w:unhideWhenUsed="1"/>
+    <w:lsdException w:name="Body Text Indent 2" w:semiHidden="1" w:unhideWhenUsed="1"/>
+    <w:lsdException w:name="Body Text Indent 3" w:semiHidden="1" w:unhideWhenUsed="1"/>
+    <w:lsdException w:name="Block Text" w:semiHidden="1" w:unhideWhenUsed="1"/>
+    <w:lsdException w:name="Hyperlink" w:semiHidden="1" w:unhideWhenUsed="1"/>
+    <w:lsdException w:name="FollowedHyperlink" w:semiHidden="1" w:unhideWhenUsed="1"/>
+    <w:lsdException w:name="Strong" w:uiPriority="22" w:qFormat="1"/>
+    <w:lsdException w:name="Emphasis" w:uiPriority="20" w:qFormat="1"/>
+    <w:lsdException w:name="Document Map" w:semiHidden="1" w:unhideWhenUsed="1"/>
+    <w:lsdException w:name="Plain Text" w:semiHidden="1" w:unhideWhenUsed="1"/>
+    <w:lsdException w:name="E-mail Signature" w:semiHidden="1" w:unhideWhenUsed="1"/>
+    <w:lsdException w:name="HTML Top of Form" w:semiHidden="1" w:unhideWhenUsed="1"/>
+    <w:lsdException w:name="HTML Bottom of Form" w:semiHidden="1" w:unhideWhenUsed="1"/>
+    <w:lsdException w:name="Normal (Web)" w:semiHidden="1" w:unhideWhenUsed="1"/>
+    <w:lsdException w:name="HTML Acronym" w:semiHidden="1" w:unhideWhenUsed="1"/>
+    <w:lsdException w:name="HTML Address" w:semiHidden="1" w:unhideWhenUsed="1"/>
+    <w:lsdException w:name="HTML Cite" w:semiHidden="1" w:unhideWhenUsed="1"/>
+    <w:lsdException w:name="HTML Code" w:semiHidden="1" w:unhideWhenUsed="1"/>
+    <w:lsdException w:name="HTML Definition" w:semiHidden="1" w:unhideWhenUsed="1"/>
+    <w:lsdException w:name="HTML Keyboard" w:semiHidden="1" w:unhideWhenUsed="1"/>
+    <w:lsdException w:name="HTML Preformatted" w:semiHidden="1" w:unhideWhenUsed="1"/>
+    <w:lsdException w:name="HTML Sample" w:semiHidden="1" w:unhideWhenUsed="1"/>
+    <w:lsdException w:name="HTML Typewriter" w:semiHidden="1" w:unhideWhenUsed="1"/>
+    <w:lsdException w:name="HTML Variable" w:semiHidden="1" w:unhideWhenUsed="1"/>
+    <w:lsdException w:name="Normal Table" w:semiHidden="1" w:unhideWhenUsed="1"/>
+    <w:lsdException w:name="annotation subject" w:semiHidden="1" w:unhideWhenUsed="1"/>
+    <w:lsdException w:name="No List" w:semiHidden="1" w:unhideWhenUsed="1"/>
+    <w:lsdException w:name="Outline List 1" w:semiHidden="1" w:unhideWhenUsed="1"/>
+    <w:lsdException w:name="Outline List 2" w:semiHidden="1" w:unhideWhenUsed="1"/>
+    <w:lsdException w:name="Outline List 3" w:semiHidden="1" w:unhideWhenUsed="1"/>
+    <w:lsdException w:name="Table Simple 1" w:semiHidden="1" w:unhideWhenUsed="1"/>
+    <w:lsdException w:name="Table Simple 2" w:semiHidden="1" w:unhideWhenUsed="1"/>
+    <w:lsdException w:name="Table Simple 3" w:semiHidden="1" w:unhideWhenUsed="1"/>
+    <w:lsdException w:name="Table Classic 1" w:semiHidden="1" w:unhideWhenUsed="1"/>
+    <w:lsdException w:name="Table Classic 2" w:semiHidden="1" w:unhideWhenUsed="1"/>
+    <w:lsdException w:name="Table Classic 3" w:semiHidden="1" w:unhideWhenUsed="1"/>
+    <w:lsdException w:name="Table Classic 4" w:semiHidden="1" w:unhideWhenUsed="1"/>
+    <w:lsdException w:name="Table Colorful 1" w:semiHidden="1" w:unhideWhenUsed="1"/>
+    <w:lsdException w:name="Table Colorful 2" w:semiHidden="1" w:unhideWhenUsed="1"/>
+    <w:lsdException w:name="Table Colorful 3" w:semiHidden="1" w:unhideWhenUsed="1"/>
+    <w:lsdException w:name="Table Columns 1" w:semiHidden="1" w:unhideWhenUsed="1"/>
+    <w:lsdException w:name="Table Columns 2" w:semiHidden="1" w:unhideWhenUsed="1"/>
+    <w:lsdException w:name="Table Columns 3" w:semiHidden="1" w:unhideWhenUsed="1"/>
+    <w:lsdException w:name="Table Columns 4" w:semiHidden="1" w:unhideWhenUsed="1"/>
+    <w:lsdException w:name="Table Columns 5" w:semiHidden="1" w:unhideWhenUsed="1"/>
+    <w:lsdException w:name="Table Grid 1" w:semiHidden="1" w:unhideWhenUsed="1"/>
+    <w:lsdException w:name="Table Grid 2" w:semiHidden="1" w:unhideWhenUsed="1"/>
+    <w:lsdException w:name="Table Grid 3" w:semiHidden="1" w:unhideWhenUsed="1"/>
+    <w:lsdException w:name="Table Grid 4" w:semiHidden="1" w:unhideWhenUsed="1"/>
+    <w:lsdException w:name="Table Grid 5" w:semiHidden="1" w:unhideWhenUsed="1"/>
+    <w:lsdException w:name="Table Grid 6" w:semiHidden="1" w:unhideWhenUsed="1"/>
+    <w:lsdException w:name="Table Grid 7" w:semiHidden="1" w:unhideWhenUsed="1"/>
+    <w:lsdException w:name="Table Grid 8" w:semiHidden="1" w:unhideWhenUsed="1"/>
+    <w:lsdException w:name="Table List 1" w:semiHidden="1" w:unhideWhenUsed="1"/>
+    <w:lsdException w:name="Table List 2" w:semiHidden="1" w:unhideWhenUsed="1"/>
+    <w:lsdException w:name="Table List 3" w:semiHidden="1" w:unhideWhenUsed="1"/>
+    <w:lsdException w:name="Table List 4" w:semiHidden="1" w:unhideWhenUsed="1"/>
+    <w:lsdException w:name="Table List 5" w:semiHidden="1" w:unhideWhenUsed="1"/>
+    <w:lsdException w:name="Table List 6" w:semiHidden="1" w:unhideWhenUsed="1"/>
+    <w:lsdException w:name="Table List 7" w:semiHidden="1" w:unhideWhenUsed="1"/>
+    <w:lsdException w:name="Table List 8" w:semiHidden="1" w:unhideWhenUsed="1"/>
+    <w:lsdException w:name="Table 3D effects 1" w:semiHidden="1" w:unhideWhenUsed="1"/>
+    <w:lsdException w:name="Table 3D effects 2" w:semiHidden="1" w:unhideWhenUsed="1"/>
+    <w:lsdException w:name="Table 3D effects 3" w:semiHidden="1" w:unhideWhenUsed="1"/>
+    <w:lsdException w:name="Table Contemporary" w:semiHidden="1" w:unhideWhenUsed="1"/>
+    <w:lsdException w:name="Table Elegant" w:semiHidden="1" w:unhideWhenUsed="1"/>
+    <w:lsdException w:name="Table Professional" w:semiHidden="1" w:unhideWhenUsed="1"/>
+    <w:lsdException w:name="Table Subtle 1" w:semiHidden="1" w:unhideWhenUsed="1"/>
+    <w:lsdException w:name="Table Subtle 2" w:semiHidden="1" w:unhideWhenUsed="1"/>
+    <w:lsdException w:name="Table Web 1" w:semiHidden="1" w:unhideWhenUsed="1"/>
+    <w:lsdException w:name="Table Web 2" w:semiHidden="1" w:unhideWhenUsed="1"/>
+    <w:lsdException w:name="Table Web 3" w:semiHidden="1" w:unhideWhenUsed="1"/>
+    <w:lsdException w:name="Balloon Text" w:semiHidden="1" w:unhideWhenUsed="1"/>
+    <w:lsdException w:name="Table Grid" w:uiPriority="39"/>
+    <w:lsdException w:name="Table Theme" w:semiHidden="1" w:unhideWhenUsed="1"/>
+    <w:lsdException w:name="Placeholder Text" w:semiHidden="1"/>
+    <w:lsdException w:name="No Spacing" w:uiPriority="1" w:qFormat="1"/>
+    <w:lsdException w:name="Light Shading" w:uiPriority="60"/>
+    <w:lsdException w:name="Light List" w:uiPriority="61"/>
+    <w:lsdException w:name="Light Grid" w:uiPriority="62"/>
+    <w:lsdException w:name="Medium Shading 1" w:uiPriority="63"/>
+    <w:lsdException w:name="Medium Shading 2" w:uiPriority="64"/>
+    <w:lsdException w:name="Medium List 1" w:uiPriority="65"/>
+    <w:lsdException w:name="Medium List 2" w:uiPriority="66"/>
+    <w:lsdException w:name="Medium Grid 1" w:uiPriority="67"/>
+    <w:lsdException w:name="Medium Grid 2" w:uiPriority="68"/>
+    <w:lsdException w:name="Medium Grid 3" w:uiPriority="69"/>
+    <w:lsdException w:name="Dark List" w:uiPriority="70"/>
+    <w:lsdException w:name="Colorful Shading" w:uiPriority="71"/>
+    <w:lsdException w:name="Colorful List" w:uiPriority="72"/>
+    <w:lsdException w:name="Colorful Grid" w:uiPriority="73"/>
+    <w:lsdException w:name="Light Shading Accent 1" w:uiPriority="60"/>
+    <w:lsdException w:name="Light List Accent 1" w:uiPriority="61"/>
+    <w:lsdException w:name="Light Grid Accent 1" w:uiPriority="62"/>
+    <w:lsdException w:name="Medium Shading 1 Accent 1" w:uiPriority="63"/>
+    <w:lsdException w:name="Medium Shading 2 Accent 1" w:uiPriority="64"/>
+    <w:lsdException w:name="Medium List 1 Accent 1" w:uiPriority="65"/>
+    <w:lsdException w:name="Revision" w:semiHidden="1"/>
+    <w:lsdException w:name="List Paragraph" w:uiPriority="34" w:qFormat="1"/>
+    <w:lsdException w:name="Quote" w:uiPriority="29" w:qFormat="1"/>
+    <w:lsdException w:name="Intense Quote" w:uiPriority="30" w:qFormat="1"/>
+    <w:lsdException w:name="Medium List 2 Accent 1" w:uiPriority="66"/>
+    <w:lsdException w:name="Medium Grid 1 Accent 1" w:uiPriority="67"/>
+    <w:lsdException w:name="Medium Grid 2 Accent 1" w:uiPriority="68"/>
+    <w:lsdException w:name="Medium Grid 3 Accent 1" w:uiPriority="69"/>
+    <w:lsdException w:name="Dark List Accent 1" w:uiPriority="70"/>
+    <w:lsdException w:name="Colorful Shading Accent 1" w:uiPriority="71"/>
+    <w:lsdException w:name="Colorful List Accent 1" w:uiPriority="72"/>
+    <w:lsdException w:name="Colorful Grid Accent 1" w:uiPriority="73"/>
+    <w:lsdException w:name="Light Shading Accent 2" w:uiPriority="60"/>
+    <w:lsdException w:name="Light List Accent 2" w:uiPriority="61"/>
+    <w:lsdException w:name="Light Grid Accent 2" w:uiPriority="62"/>
+    <w:lsdException w:name="Medium Shading 1 Accent 2" w:uiPriority="63"/>
+    <w:lsdException w:name="Medium Shading 2 Accent 2" w:uiPriority="64"/>
+    <w:lsdException w:name="Medium List 1 Accent 2" w:uiPriority="65"/>
+    <w:lsdException w:name="Medium List 2 Accent 2" w:uiPriority="66"/>
+    <w:lsdException w:name="Medium Grid 1 Accent 2" w:uiPriority="67"/>
+    <w:lsdException w:name="Medium Grid 2 Accent 2" w:uiPriority="68"/>
+    <w:lsdException w:name="Medium Grid 3 Accent 2" w:uiPriority="69"/>
+    <w:lsdException w:name="Dark List Accent 2" w:uiPriority="70"/>
+    <w:lsdException w:name="Colorful Shading Accent 2" w:uiPriority="71"/>
+    <w:lsdException w:name="Colorful List Accent 2" w:uiPriority="72"/>
+    <w:lsdException w:name="Colorful Grid Accent 2" w:uiPriority="73"/>
+    <w:lsdException w:name="Light Shading Accent 3" w:uiPriority="60"/>
+    <w:lsdException w:name="Light List Accent 3" w:uiPriority="61"/>
+    <w:lsdException w:name="Light Grid Accent 3" w:uiPriority="62"/>
+    <w:lsdException w:name="Medium Shading 1 Accent 3" w:uiPriority="63"/>
+    <w:lsdException w:name="Medium Shading 2 Accent 3" w:uiPriority="64"/>
+    <w:lsdException w:name="Medium List 1 Accent 3" w:uiPriority="65"/>
+    <w:lsdException w:name="Medium List 2 Accent 3" w:uiPriority="66"/>
+    <w:lsdException w:name="Medium Grid 1 Accent 3" w:uiPriority="67"/>
+    <w:lsdException w:name="Medium Grid 2 Accent 3" w:uiPriority="68"/>
+    <w:lsdException w:name="Medium Grid 3 Accent 3" w:uiPriority="69"/>
+    <w:lsdException w:name="Dark List Accent 3" w:uiPriority="70"/>
+    <w:lsdException w:name="Colorful Shading Accent 3" w:uiPriority="71"/>
+    <w:lsdException w:name="Colorful List Accent 3" w:uiPriority="72"/>
+    <w:lsdException w:name="Colorful Grid Accent 3" w:uiPriority="73"/>
+    <w:lsdException w:name="Light Shading Accent 4" w:uiPriority="60"/>
+    <w:lsdException w:name="Light List Accent 4" w:uiPriority="61"/>
+    <w:lsdException w:name="Light Grid Accent 4" w:uiPriority="62"/>
+    <w:lsdException w:name="Medium Shading 1 Accent 4" w:uiPriority="63"/>
+    <w:lsdException w:name="Medium Shading 2 Accent 4" w:uiPriority="64"/>
+    <w:lsdException w:name="Medium List 1 Accent 4" w:uiPriority="65"/>
+    <w:lsdException w:name="Medium List 2 Accent 4" w:uiPriority="66"/>
+    <w:lsdException w:name="Medium Grid 1 Accent 4" w:uiPriority="67"/>
+    <w:lsdException w:name="Medium Grid 2 Accent 4" w:uiPriority="68"/>
+    <w:lsdException w:name="Medium Grid 3 Accent 4" w:uiPriority="69"/>
+    <w:lsdException w:name="Dark List Accent 4" w:uiPriority="70"/>
+    <w:lsdException w:name="Colorful Shading Accent 4" w:uiPriority="71"/>
+    <w:lsdException w:name="Colorful List Accent 4" w:uiPriority="72"/>
+    <w:lsdException w:name="Colorful Grid Accent 4" w:uiPriority="73"/>
+    <w:lsdException w:name="Light Shading Accent 5" w:uiPriority="60"/>
+    <w:lsdException w:name="Light List Accent 5" w:uiPriority="61"/>
+    <w:lsdException w:name="Light Grid Accent 5" w:uiPriority="62"/>
+    <w:lsdException w:name="Medium Shading 1 Accent 5" w:uiPriority="63"/>
+    <w:lsdException w:name="Medium Shading 2 Accent 5" w:uiPriority="64"/>
+    <w:lsdException w:name="Medium List 1 Accent 5" w:uiPriority="65"/>
+    <w:lsdException w:name="Medium List 2 Accent 5" w:uiPriority="66"/>
+    <w:lsdException w:name="Medium Grid 1 Accent 5" w:uiPriority="67"/>
+    <w:lsdException w:name="Medium Grid 2 Accent 5" w:uiPriority="68"/>
+    <w:lsdException w:name="Medium Grid 3 Accent 5" w:uiPriority="69"/>
+    <w:lsdException w:name="Dark List Accent 5" w:uiPriority="70"/>
+    <w:lsdException w:name="Colorful Shading Accent 5" w:uiPriority="71"/>
+    <w:lsdException w:name="Colorful List Accent 5" w:uiPriority="72"/>
+    <w:lsdException w:name="Colorful Grid Accent 5" w:uiPriority="73"/>
+    <w:lsdException w:name="Light Shading Accent 6" w:uiPriority="60"/>
+    <w:lsdException w:name="Light List Accent 6" w:uiPriority="61"/>
+    <w:lsdException w:name="Light Grid Accent 6" w:uiPriority="62"/>
+    <w:lsdException w:name="Medium Shading 1 Accent 6" w:uiPriority="63"/>
+    <w:lsdException w:name="Medium Shading 2 Accent 6" w:uiPriority="64"/>
+    <w:lsdException w:name="Medium List 1 Accent 6" w:uiPriority="65"/>
+    <w:lsdException w:name="Medium List 2 Accent 6" w:uiPriority="66"/>
+    <w:lsdException w:name="Medium Grid 1 Accent 6" w:uiPriority="67"/>
+    <w:lsdException w:name="Medium Grid 2 Accent 6" w:uiPriority="68"/>
+    <w:lsdException w:name="Medium Grid 3 Accent 6" w:uiPriority="69"/>
+    <w:lsdException w:name="Dark List Accent 6" w:uiPriority="70"/>
+    <w:lsdException w:name="Colorful Shading Accent 6" w:uiPriority="71"/>
+    <w:lsdException w:name="Colorful List Accent 6" w:uiPriority="72"/>
+    <w:lsdException w:name="Colorful Grid Accent 6" w:uiPriority="73"/>
+    <w:lsdException w:name="Subtle Emphasis" w:uiPriority="19" w:qFormat="1"/>
+    <w:lsdException w:name="Intense Emphasis" w:uiPriority="21" w:qFormat="1"/>
+    <w:lsdException w:name="Subtle Reference" w:uiPriority="31" w:qFormat="1"/>
+    <w:lsdException w:name="Intense Reference" w:uiPriority="32" w:qFormat="1"/>
+    <w:lsdException w:name="Book Title" w:uiPriority="33" w:qFormat="1"/>
+    <w:lsdException w:name="Bibliography" w:semiHidden="1" w:uiPriority="37" w:unhideWhenUsed="1"/>
+    <w:lsdException w:name="TOC Heading" w:semiHidden="1" w:uiPriority="39" w:unhideWhenUsed="1" w:qFormat="1"/>
+    <w:lsdException w:name="Plain Table 1" w:uiPriority="41"/>
+    <w:lsdException w:name="Plain Table 2" w:uiPriority="42"/>
+    <w:lsdException w:name="Plain Table 3" w:uiPriority="43"/>
+    <w:lsdException w:name="Plain Table 4" w:uiPriority="44"/>
+    <w:lsdException w:name="Plain Table 5" w:uiPriority="45"/>
+    <w:lsdException w:name="Grid Table Light" w:uiPriority="40"/>
+    <w:lsdException w:name="Grid Table 1 Light" w:uiPriority="46"/>
+    <w:lsdException w:name="Grid Table 2" w:uiPriority="47"/>
+    <w:lsdException w:name="Grid Table 3" w:uiPriority="48"/>
+    <w:lsdException w:name="Grid Table 4" w:uiPriority="49"/>
+    <w:lsdException w:name="Grid Table 5 Dark" w:uiPriority="50"/>
+    <w:lsdException w:name="Grid Table 6 Colorful" w:uiPriority="51"/>
+    <w:lsdException w:name="Grid Table 7 Colorful" w:uiPriority="52"/>
+    <w:lsdException w:name="Grid Table 1 Light Accent 1" w:uiPriority="46"/>
+    <w:lsdException w:name="Grid Table 2 Accent 1" w:uiPriority="47"/>
+    <w:lsdException w:name="Grid Table 3 Accent 1" w:uiPriority="48"/>
+    <w:lsdException w:name="Grid Table 4 Accent 1" w:uiPriority="49"/>
+    <w:lsdException w:name="Grid Table 5 Dark Accent 1" w:uiPriority="50"/>
+    <w:lsdException w:name="Grid Table 6 Colorful Accent 1" w:uiPriority="51"/>
+    <w:lsdException w:name="Grid Table 7 Colorful Accent 1" w:uiPriority="52"/>
+    <w:lsdException w:name="Grid Table 1 Light Accent 2" w:uiPriority="46"/>
+    <w:lsdException w:name="Grid Table 2 Accent 2" w:uiPriority="47"/>
+    <w:lsdException w:name="Grid Table 3 Accent 2" w:uiPriority="48"/>
+    <w:lsdException w:name="Grid Table 4 Accent 2" w:uiPriority="49"/>
+    <w:lsdException w:name="Grid Table 5 Dark Accent 2" w:uiPriority="50"/>
+    <w:lsdException w:name="Grid Table 6 Colorful Accent 2" w:uiPriority="51"/>
+    <w:lsdException w:name="Grid Table 7 Colorful Accent 2" w:uiPriority="52"/>
+    <w:lsdException w:name="Grid Table 1 Light Accent 3" w:uiPriority="46"/>
+    <w:lsdException w:name="Grid Table 2 Accent 3" w:uiPriority="47"/>
+    <w:lsdException w:name="Grid Table 3 Accent 3" w:uiPriority="48"/>
+    <w:lsdException w:name="Grid Table 4 Accent 3" w:uiPriority="49"/>
+    <w:lsdException w:name="Grid Table 5 Dark Accent 3" w:uiPriority="50"/>
+    <w:lsdException w:name="Grid Table 6 Colorful Accent 3" w:uiPriority="51"/>
+    <w:lsdException w:name="Grid Table 7 Colorful Accent 3" w:uiPriority="52"/>
+    <w:lsdException w:name="Grid Table 1 Light Accent 4" w:uiPriority="46"/>
+    <w:lsdException w:name="Grid Table 2 Accent 4" w:uiPriority="47"/>
+    <w:lsdException w:name="Grid Table 3 Accent 4" w:uiPriority="48"/>
+    <w:lsdException w:name="Grid Table 4 Accent 4" w:uiPriority="49"/>
+    <w:lsdException w:name="Grid Table 5 Dark Accent 4" w:uiPriority="50"/>
+    <w:lsdException w:name="Grid Table 6 Colorful Accent 4" w:uiPriority="51"/>
+    <w:lsdException w:name="Grid Table 7 Colorful Accent 4" w:uiPriority="52"/>
+    <w:lsdException w:name="Grid Table 1 Light Accent 5" w:uiPriority="46"/>
+    <w:lsdException w:name="Grid Table 2 Accent 5" w:uiPriority="47"/>
+    <w:lsdException w:name="Grid Table 3 Accent 5" w:uiPriority="48"/>
+    <w:lsdException w:name="Grid Table 4 Accent 5" w:uiPriority="49"/>
+    <w:lsdException w:name="Grid Table 5 Dark Accent 5" w:uiPriority="50"/>
+    <w:lsdException w:name="Grid Table 6 Colorful Accent 5" w:uiPriority="51"/>
+    <w:lsdException w:name="Grid Table 7 Colorful Accent 5" w:uiPriority="52"/>
+    <w:lsdException w:name="Grid Table 1 Light Accent 6" w:uiPriority="46"/>
+    <w:lsdException w:name="Grid Table 2 Accent 6" w:uiPriority="47"/>
+    <w:lsdException w:name="Grid Table 3 Accent 6" w:uiPriority="48"/>
+    <w:lsdException w:name="Grid Table 4 Accent 6" w:uiPriority="49"/>
+    <w:lsdException w:name="Grid Table 5 Dark Accent 6" w:uiPriority="50"/>
+    <w:lsdException w:name="Grid Table 6 Colorful Accent 6" w:uiPriority="51"/>
+    <w:lsdException w:name="Grid Table 7 Colorful Accent 6" w:uiPriority="52"/>
+    <w:lsdException w:name="List Table 1 Light" w:uiPriority="46"/>
+    <w:lsdException w:name="List Table 2" w:uiPriority="47"/>
+    <w:lsdException w:name="List Table 3" w:uiPriority="48"/>
+    <w:lsdException w:name="List Table 4" w:uiPriority="49"/>
+    <w:lsdException w:name="List Table 5 Dark" w:uiPriority="50"/>
+    <w:lsdException w:name="List Table 6 Colorful" w:uiPriority="51"/>
+    <w:lsdException w:name="List Table 7 Colorful" w:uiPriority="52"/>
+    <w:lsdException w:name="List Table 1 Light Accent 1" w:uiPriority="46"/>
+    <w:lsdException w:name="List Table 2 Accent 1" w:uiPriority="47"/>
+    <w:lsdException w:name="List Table 3 Accent 1" w:uiPriority="48"/>
+    <w:lsdException w:name="List Table 4 Accent 1" w:uiPriority="49"/>
+    <w:lsdException w:name="List Table 5 Dark Accent 1" w:uiPriority="50"/>
+    <w:lsdException w:name="List Table 6 Colorful Accent 1" w:uiPriority="51"/>
+    <w:lsdException w:name="List Table 7 Colorful Accent 1" w:uiPriority="52"/>
+    <w:lsdException w:name="List Table 1 Light Accent 2" w:uiPriority="46"/>
+    <w:lsdException w:name="List Table 2 Accent 2" w:uiPriority="47"/>
+    <w:lsdException w:name="List Table 3 Accent 2" w:uiPriority="48"/>
+    <w:lsdException w:name="List Table 4 Accent 2" w:uiPriority="49"/>
+    <w:lsdException w:name="List Table 5 Dark Accent 2" w:uiPriority="50"/>
+    <w:lsdException w:name="List Table 6 Colorful Accent 2" w:uiPriority="51"/>
+    <w:lsdException w:name="List Table 7 Colorful Accent 2" w:uiPriority="52"/>
+    <w:lsdException w:name="List Table 1 Light Accent 3" w:uiPriority="46"/>
+    <w:lsdException w:name="List Table 2 Accent 3" w:uiPriority="47"/>
+    <w:lsdException w:name="List Table 3 Accent 3" w:uiPriority="48"/>
+    <w:lsdException w:name="List Table 4 Accent 3" w:uiPriority="49"/>
+    <w:lsdException w:name="List Table 5 Dark Accent 3" w:uiPriority="50"/>
+    <w:lsdException w:name="List Table 6 Colorful Accent 3" w:uiPriority="51"/>
+    <w:lsdException w:name="List Table 7 Colorful Accent 3" w:uiPriority="52"/>
+    <w:lsdException w:name="List Table 1 Light Accent 4" w:uiPriority="46"/>
+    <w:lsdException w:name="List Table 2 Accent 4" w:uiPriority="47"/>
+    <w:lsdException w:name="List Table 3 Accent 4" w:uiPriority="48"/>
+    <w:lsdException w:name="List Table 4 Accent 4" w:uiPriority="49"/>
+    <w:lsdException w:name="List Table 5 Dark Accent 4" w:uiPriority="50"/>
+    <w:lsdException w:name="List Table 6 Colorful Accent 4" w:uiPriority="51"/>
+    <w:lsdException w:name="List Table 7 Colorful Accent 4" w:uiPriority="52"/>
+    <w:lsdException w:name="List Table 1 Light Accent 5" w:uiPriority="46"/>
+    <w:lsdException w:name="List Table 2 Accent 5" w:uiPriority="47"/>
+    <w:lsdException w:name="List Table 3 Accent 5" w:uiPriority="48"/>
+    <w:lsdException w:name="List Table 4 Accent 5" w:uiPriority="49"/>
+    <w:lsdException w:name="List Table 5 Dark Accent 5" w:uiPriority="50"/>
+    <w:lsdException w:name="List Table 6 Colorful Accent 5" w:uiPriority="51"/>
+    <w:lsdException w:name="List Table 7 Colorful Accent 5" w:uiPriority="52"/>
+    <w:lsdException w:name="List Table 1 Light Accent 6" w:uiPriority="46"/>
+    <w:lsdException w:name="List Table 2 Accent 6" w:uiPriority="47"/>
+    <w:lsdException w:name="List Table 3 Accent 6" w:uiPriority="48"/>
+    <w:lsdException w:name="List Table 4 Accent 6" w:uiPriority="49"/>
+    <w:lsdException w:name="List Table 5 Dark Accent 6" w:uiPriority="50"/>
+    <w:lsdException w:name="List Table 6 Colorful Accent 6" w:uiPriority="51"/>
+    <w:lsdException w:name="List Table 7 Colorful Accent 6" w:uiPriority="52"/>
+    <w:lsdException w:name="Mention" w:semiHidden="1" w:unhideWhenUsed="1"/>
+    <w:lsdException w:name="Smart Hyperlink" w:semiHidden="1" w:unhideWhenUsed="1"/>
+    <w:lsdException w:name="Hashtag" w:semiHidden="1" w:unhideWhenUsed="1"/>
+    <w:lsdException w:name="Unresolved Mention" w:semiHidden="1" w:unhideWhenUsed="1"/>
+  </w:latentStyles>
+  <w:style w:type="paragraph" w:default="1" w:styleId="Normal">
+    <w:name w:val="Normal"/>
+    <w:qFormat/>
+  </w:style>
+  <w:style w:type="character" w:default="1" w:styleId="DefaultParagraphFont">
+    <w:name w:val="Default Paragraph Font"/>
+    <w:uiPriority w:val="1"/>
+    <w:semiHidden/>
+    <w:unhideWhenUsed/>
+  </w:style>
+  <w:style w:type="table" w:default="1" w:styleId="TableNormal">
+    <w:name w:val="Normal Table"/>
+    <w:uiPriority w:val="99"/>
+    <w:semiHidden/>
+    <w:unhideWhenUsed/>
+    <w:tblPr>
+      <w:tblInd w:w="0" w:type="dxa"/>
+      <w:tblCellMar>
+        <w:top w:w="0" w:type="dxa"/>
+        <w:left w:w="108" w:type="dxa"/>
+        <w:bottom w:w="0" w:type="dxa"/>
+        <w:right w:w="108" w:type="dxa"/>
+      </w:tblCellMar>
+    </w:tblPr>
+  </w:style>
+  <w:style w:type="numbering" w:default="1" w:styleId="NoList">
+    <w:name w:val="No List"/>
+    <w:uiPriority w:val="99"/>
+    <w:semiHidden/>
+    <w:unhideWhenUsed/>
+  </w:style>
+  <w:style w:type="character" w:styleId="PlaceholderText">
+    <w:name w:val="Placeholder Text"/>
+    <w:basedOn w:val="DefaultParagraphFont"/>
+    <w:uiPriority w:val="99"/>
+    <w:semiHidden/>
+    <w:rsid w:val="00E60E8A"/>
+    <w:rPr>
+      <w:color w:val="808080"/>
+    </w:rPr>
+  </w:style>
+</w:styles>
+</file>
+
+<file path=word/glossary/webSettings.xml><?xml version="1.0" encoding="utf-8"?>
+<w:webSettings xmlns:mc="http://schemas.openxmlformats.org/markup-compatibility/2006" xmlns:r="http://schemas.openxmlformats.org/officeDocument/2006/relationships" xmlns:w="http://schemas.openxmlformats.org/wordprocessingml/2006/main" xmlns:w14="http://schemas.microsoft.com/office/word/2010/wordml" xmlns:w15="http://schemas.microsoft.com/office/word/2012/wordml" xmlns:w16cid="http://schemas.microsoft.com/office/word/2016/wordml/cid" xmlns:w16se="http://schemas.microsoft.com/office/word/2015/wordml/symex" mc:Ignorable="w14 w15 w16se w16cid">
+  <w:optimizeForBrowser/>
+  <w:allowPNG/>
+</w:webSettings>
+</file>
+
 <file path=word/theme/theme1.xml><?xml version="1.0" encoding="utf-8"?>
 <a:theme xmlns:a="http://schemas.openxmlformats.org/drawingml/2006/main" name="Office Theme">
   <a:themeElements>
@@ -8114,6 +10711,32 @@
     </b:Author>
     <b:ProductionCompany>materials design</b:ProductionCompany>
     <b:URL>http://www.materialsdesign.com/appnote/energy-band-structure-germanium</b:URL>
+    <b:RefOrder>2</b:RefOrder>
+  </b:Source>
+  <b:Source>
+    <b:Tag>Phy06</b:Tag>
+    <b:SourceType>DocumentFromInternetSite</b:SourceType>
+    <b:Guid>{6C5478C3-B0A5-4D7F-9094-FD154EF2795E}</b:Guid>
+    <b:Title>The Hall Effect and the Conductivity of Semiconductors</b:Title>
+    <b:Year>2006</b:Year>
+    <b:City>Michigan</b:City>
+    <b:Publisher>University of Michigan</b:Publisher>
+    <b:Author>
+      <b:Author>
+        <b:NameList>
+          <b:Person>
+            <b:Last>Laboratory</b:Last>
+            <b:First>Physics</b:First>
+            <b:Middle>Advanced</b:Middle>
+          </b:Person>
+        </b:NameList>
+      </b:Author>
+    </b:Author>
+    <b:Month>February</b:Month>
+    <b:Day>22</b:Day>
+    <b:YearAccessed>2018</b:YearAccessed>
+    <b:MonthAccessed>May</b:MonthAccessed>
+    <b:URL>http://instructor.physics.lsa.umich.edu/adv-labs/Hall/hall_effect_2005.pdf</b:URL>
     <b:RefOrder>1</b:RefOrder>
   </b:Source>
 </b:Sources>
@@ -8128,7 +10751,7 @@
 </file>
 
 <file path=customXml/itemProps2.xml><?xml version="1.0" encoding="utf-8"?>
-<ds:datastoreItem xmlns:ds="http://schemas.openxmlformats.org/officeDocument/2006/customXml" ds:itemID="{4B360C4D-7EF3-498F-9F4B-1FA7F4218ADB}">
+<ds:datastoreItem xmlns:ds="http://schemas.openxmlformats.org/officeDocument/2006/customXml" ds:itemID="{FF0BFFFE-EA88-49DB-B261-F22931EC89A6}">
   <ds:schemaRefs>
     <ds:schemaRef ds:uri="http://schemas.openxmlformats.org/officeDocument/2006/bibliography"/>
   </ds:schemaRefs>

</xml_diff>

<commit_message>
Completed lab 4 - hall effect
</commit_message>
<xml_diff>
--- a/Labs/Lab 4 - Investigation of the Hall Effect in Semiconductors/3175353 - Report 4 - Investigation of the Hall Effect in Semiconductors.docx
+++ b/Labs/Lab 4 - Investigation of the Hall Effect in Semiconductors/3175353 - Report 4 - Investigation of the Hall Effect in Semiconductors.docx
@@ -162,7 +162,6 @@
                                     <w:dataBinding w:prefixMappings="xmlns:ns0='http://purl.org/dc/elements/1.1/' xmlns:ns1='http://schemas.openxmlformats.org/package/2006/metadata/core-properties' " w:xpath="/ns1:coreProperties[1]/ns0:creator[1]" w:storeItemID="{6C3C8BC8-F283-45AE-878A-BAB7291924A1}"/>
                                     <w:text/>
                                   </w:sdtPr>
-                                  <w:sdtEndPr/>
                                   <w:sdtContent>
                                     <w:p>
                                       <w:pPr>
@@ -203,7 +202,6 @@
                                       <w:dataBinding w:prefixMappings="xmlns:ns0='http://schemas.openxmlformats.org/officeDocument/2006/extended-properties' " w:xpath="/ns0:Properties[1]/ns0:Company[1]" w:storeItemID="{6668398D-A668-4E3E-A5EB-62B293D839F1}"/>
                                       <w:text/>
                                     </w:sdtPr>
-                                    <w:sdtEndPr/>
                                     <w:sdtContent>
                                       <w:r>
                                         <w:rPr>
@@ -231,7 +229,6 @@
                                       <w:dataBinding w:prefixMappings="xmlns:ns0='http://schemas.microsoft.com/office/2006/coverPageProps' " w:xpath="/ns0:CoverPageProperties[1]/ns0:CompanyAddress[1]" w:storeItemID="{55AF091B-3C7A-41E3-B477-F2FDAA23CFDA}"/>
                                       <w:text/>
                                     </w:sdtPr>
-                                    <w:sdtEndPr/>
                                     <w:sdtContent>
                                       <w:r>
                                         <w:rPr>
@@ -308,7 +305,6 @@
                                     <w:dataBinding w:prefixMappings="xmlns:ns0='http://purl.org/dc/elements/1.1/' xmlns:ns1='http://schemas.openxmlformats.org/package/2006/metadata/core-properties' " w:xpath="/ns1:coreProperties[1]/ns0:title[1]" w:storeItemID="{6C3C8BC8-F283-45AE-878A-BAB7291924A1}"/>
                                     <w:text/>
                                   </w:sdtPr>
-                                  <w:sdtEndPr/>
                                   <w:sdtContent>
                                     <w:p>
                                       <w:pPr>
@@ -398,7 +394,6 @@
                               <w:dataBinding w:prefixMappings="xmlns:ns0='http://purl.org/dc/elements/1.1/' xmlns:ns1='http://schemas.openxmlformats.org/package/2006/metadata/core-properties' " w:xpath="/ns1:coreProperties[1]/ns0:creator[1]" w:storeItemID="{6C3C8BC8-F283-45AE-878A-BAB7291924A1}"/>
                               <w:text/>
                             </w:sdtPr>
-                            <w:sdtEndPr/>
                             <w:sdtContent>
                               <w:p>
                                 <w:pPr>
@@ -439,7 +434,6 @@
                                 <w:dataBinding w:prefixMappings="xmlns:ns0='http://schemas.openxmlformats.org/officeDocument/2006/extended-properties' " w:xpath="/ns0:Properties[1]/ns0:Company[1]" w:storeItemID="{6668398D-A668-4E3E-A5EB-62B293D839F1}"/>
                                 <w:text/>
                               </w:sdtPr>
-                              <w:sdtEndPr/>
                               <w:sdtContent>
                                 <w:r>
                                   <w:rPr>
@@ -467,7 +461,6 @@
                                 <w:dataBinding w:prefixMappings="xmlns:ns0='http://schemas.microsoft.com/office/2006/coverPageProps' " w:xpath="/ns0:CoverPageProperties[1]/ns0:CompanyAddress[1]" w:storeItemID="{55AF091B-3C7A-41E3-B477-F2FDAA23CFDA}"/>
                                 <w:text/>
                               </w:sdtPr>
-                              <w:sdtEndPr/>
                               <w:sdtContent>
                                 <w:r>
                                   <w:rPr>
@@ -510,7 +503,6 @@
                               <w:dataBinding w:prefixMappings="xmlns:ns0='http://purl.org/dc/elements/1.1/' xmlns:ns1='http://schemas.openxmlformats.org/package/2006/metadata/core-properties' " w:xpath="/ns1:coreProperties[1]/ns0:title[1]" w:storeItemID="{6C3C8BC8-F283-45AE-878A-BAB7291924A1}"/>
                               <w:text/>
                             </w:sdtPr>
-                            <w:sdtEndPr/>
                             <w:sdtContent>
                               <w:p>
                                 <w:pPr>
@@ -767,7 +759,7 @@
           <w:r>
             <w:fldChar w:fldCharType="separate"/>
           </w:r>
-          <w:hyperlink w:anchor="_Toc513752246" w:history="1">
+          <w:hyperlink w:anchor="_Toc514859564" w:history="1">
             <w:r>
               <w:rPr>
                 <w:rStyle w:val="Hyperlink"/>
@@ -794,7 +786,7 @@
                 <w:noProof/>
                 <w:webHidden/>
               </w:rPr>
-              <w:instrText xml:space="preserve"> PAGEREF _Toc513752246 \h </w:instrText>
+              <w:instrText xml:space="preserve"> PAGEREF _Toc514859564 \h </w:instrText>
             </w:r>
             <w:r>
               <w:rPr>
@@ -837,7 +829,7 @@
               <w:lang w:val="en-US"/>
             </w:rPr>
           </w:pPr>
-          <w:hyperlink w:anchor="_Toc513752247" w:history="1">
+          <w:hyperlink w:anchor="_Toc514859565" w:history="1">
             <w:r>
               <w:rPr>
                 <w:rStyle w:val="Hyperlink"/>
@@ -864,7 +856,7 @@
                 <w:noProof/>
                 <w:webHidden/>
               </w:rPr>
-              <w:instrText xml:space="preserve"> PAGEREF _Toc513752247 \h </w:instrText>
+              <w:instrText xml:space="preserve"> PAGEREF _Toc514859565 \h </w:instrText>
             </w:r>
             <w:r>
               <w:rPr>
@@ -907,7 +899,7 @@
               <w:lang w:val="en-US"/>
             </w:rPr>
           </w:pPr>
-          <w:hyperlink w:anchor="_Toc513752248" w:history="1">
+          <w:hyperlink w:anchor="_Toc514859566" w:history="1">
             <w:r>
               <w:rPr>
                 <w:rStyle w:val="Hyperlink"/>
@@ -934,7 +926,7 @@
                 <w:noProof/>
                 <w:webHidden/>
               </w:rPr>
-              <w:instrText xml:space="preserve"> PAGEREF _Toc513752248 \h </w:instrText>
+              <w:instrText xml:space="preserve"> PAGEREF _Toc514859566 \h </w:instrText>
             </w:r>
             <w:r>
               <w:rPr>
@@ -954,7 +946,7 @@
                 <w:noProof/>
                 <w:webHidden/>
               </w:rPr>
-              <w:t>4</w:t>
+              <w:t>5</w:t>
             </w:r>
             <w:r>
               <w:rPr>
@@ -977,7 +969,7 @@
               <w:lang w:val="en-US"/>
             </w:rPr>
           </w:pPr>
-          <w:hyperlink w:anchor="_Toc513752249" w:history="1">
+          <w:hyperlink w:anchor="_Toc514859567" w:history="1">
             <w:r>
               <w:rPr>
                 <w:rStyle w:val="Hyperlink"/>
@@ -1004,7 +996,7 @@
                 <w:noProof/>
                 <w:webHidden/>
               </w:rPr>
-              <w:instrText xml:space="preserve"> PAGEREF _Toc513752249 \h </w:instrText>
+              <w:instrText xml:space="preserve"> PAGEREF _Toc514859567 \h </w:instrText>
             </w:r>
             <w:r>
               <w:rPr>
@@ -1024,7 +1016,7 @@
                 <w:noProof/>
                 <w:webHidden/>
               </w:rPr>
-              <w:t>5</w:t>
+              <w:t>6</w:t>
             </w:r>
             <w:r>
               <w:rPr>
@@ -1047,7 +1039,7 @@
               <w:lang w:val="en-US"/>
             </w:rPr>
           </w:pPr>
-          <w:hyperlink w:anchor="_Toc513752250" w:history="1">
+          <w:hyperlink w:anchor="_Toc514859568" w:history="1">
             <w:r>
               <w:rPr>
                 <w:rStyle w:val="Hyperlink"/>
@@ -1074,7 +1066,7 @@
                 <w:noProof/>
                 <w:webHidden/>
               </w:rPr>
-              <w:instrText xml:space="preserve"> PAGEREF _Toc513752250 \h </w:instrText>
+              <w:instrText xml:space="preserve"> PAGEREF _Toc514859568 \h </w:instrText>
             </w:r>
             <w:r>
               <w:rPr>
@@ -1094,7 +1086,7 @@
                 <w:noProof/>
                 <w:webHidden/>
               </w:rPr>
-              <w:t>6</w:t>
+              <w:t>8</w:t>
             </w:r>
             <w:r>
               <w:rPr>
@@ -1117,7 +1109,7 @@
               <w:lang w:val="en-US"/>
             </w:rPr>
           </w:pPr>
-          <w:hyperlink w:anchor="_Toc513752251" w:history="1">
+          <w:hyperlink w:anchor="_Toc514859569" w:history="1">
             <w:r>
               <w:rPr>
                 <w:rStyle w:val="Hyperlink"/>
@@ -1144,7 +1136,7 @@
                 <w:noProof/>
                 <w:webHidden/>
               </w:rPr>
-              <w:instrText xml:space="preserve"> PAGEREF _Toc513752251 \h </w:instrText>
+              <w:instrText xml:space="preserve"> PAGEREF _Toc514859569 \h </w:instrText>
             </w:r>
             <w:r>
               <w:rPr>
@@ -1164,7 +1156,7 @@
                 <w:noProof/>
                 <w:webHidden/>
               </w:rPr>
-              <w:t>6</w:t>
+              <w:t>8</w:t>
             </w:r>
             <w:r>
               <w:rPr>
@@ -1187,13 +1179,13 @@
               <w:lang w:val="en-US"/>
             </w:rPr>
           </w:pPr>
-          <w:hyperlink w:anchor="_Toc513752252" w:history="1">
+          <w:hyperlink w:anchor="_Toc514859570" w:history="1">
             <w:r>
               <w:rPr>
                 <w:rStyle w:val="Hyperlink"/>
                 <w:noProof/>
               </w:rPr>
-              <w:t>Data Analysis</w:t>
+              <w:t>Hall Effect Applications</w:t>
             </w:r>
             <w:r>
               <w:rPr>
@@ -1214,7 +1206,7 @@
                 <w:noProof/>
                 <w:webHidden/>
               </w:rPr>
-              <w:instrText xml:space="preserve"> PAGEREF _Toc513752252 \h </w:instrText>
+              <w:instrText xml:space="preserve"> PAGEREF _Toc514859570 \h </w:instrText>
             </w:r>
             <w:r>
               <w:rPr>
@@ -1234,7 +1226,77 @@
                 <w:noProof/>
                 <w:webHidden/>
               </w:rPr>
-              <w:t>7</w:t>
+              <w:t>8</w:t>
+            </w:r>
+            <w:r>
+              <w:rPr>
+                <w:noProof/>
+                <w:webHidden/>
+              </w:rPr>
+              <w:fldChar w:fldCharType="end"/>
+            </w:r>
+          </w:hyperlink>
+        </w:p>
+        <w:p>
+          <w:pPr>
+            <w:pStyle w:val="TOC2"/>
+            <w:tabs>
+              <w:tab w:val="right" w:leader="dot" w:pos="9016"/>
+            </w:tabs>
+            <w:rPr>
+              <w:rFonts w:eastAsiaTheme="minorEastAsia"/>
+              <w:noProof/>
+              <w:lang w:val="en-US"/>
+            </w:rPr>
+          </w:pPr>
+          <w:hyperlink w:anchor="_Toc514859571" w:history="1">
+            <w:r>
+              <w:rPr>
+                <w:rStyle w:val="Hyperlink"/>
+                <w:noProof/>
+              </w:rPr>
+              <w:t>Intrinsic Semiconductors</w:t>
+            </w:r>
+            <w:r>
+              <w:rPr>
+                <w:noProof/>
+                <w:webHidden/>
+              </w:rPr>
+              <w:tab/>
+            </w:r>
+            <w:r>
+              <w:rPr>
+                <w:noProof/>
+                <w:webHidden/>
+              </w:rPr>
+              <w:fldChar w:fldCharType="begin"/>
+            </w:r>
+            <w:r>
+              <w:rPr>
+                <w:noProof/>
+                <w:webHidden/>
+              </w:rPr>
+              <w:instrText xml:space="preserve"> PAGEREF _Toc514859571 \h </w:instrText>
+            </w:r>
+            <w:r>
+              <w:rPr>
+                <w:noProof/>
+                <w:webHidden/>
+              </w:rPr>
+            </w:r>
+            <w:r>
+              <w:rPr>
+                <w:noProof/>
+                <w:webHidden/>
+              </w:rPr>
+              <w:fldChar w:fldCharType="separate"/>
+            </w:r>
+            <w:r>
+              <w:rPr>
+                <w:noProof/>
+                <w:webHidden/>
+              </w:rPr>
+              <w:t>8</w:t>
             </w:r>
             <w:r>
               <w:rPr>
@@ -1257,7 +1319,7 @@
               <w:lang w:val="en-US"/>
             </w:rPr>
           </w:pPr>
-          <w:hyperlink w:anchor="_Toc513752253" w:history="1">
+          <w:hyperlink w:anchor="_Toc514859572" w:history="1">
             <w:r>
               <w:rPr>
                 <w:rStyle w:val="Hyperlink"/>
@@ -1284,7 +1346,7 @@
                 <w:noProof/>
                 <w:webHidden/>
               </w:rPr>
-              <w:instrText xml:space="preserve"> PAGEREF _Toc513752253 \h </w:instrText>
+              <w:instrText xml:space="preserve"> PAGEREF _Toc514859572 \h </w:instrText>
             </w:r>
             <w:r>
               <w:rPr>
@@ -1304,7 +1366,7 @@
                 <w:noProof/>
                 <w:webHidden/>
               </w:rPr>
-              <w:t>8</w:t>
+              <w:t>10</w:t>
             </w:r>
             <w:r>
               <w:rPr>
@@ -1327,13 +1389,13 @@
               <w:lang w:val="en-US"/>
             </w:rPr>
           </w:pPr>
-          <w:hyperlink w:anchor="_Toc513752254" w:history="1">
+          <w:hyperlink w:anchor="_Toc514859573" w:history="1">
             <w:r>
               <w:rPr>
                 <w:rStyle w:val="Hyperlink"/>
                 <w:noProof/>
               </w:rPr>
-              <w:t>Appendix</w:t>
+              <w:t>Bibliography</w:t>
             </w:r>
             <w:r>
               <w:rPr>
@@ -1354,7 +1416,7 @@
                 <w:noProof/>
                 <w:webHidden/>
               </w:rPr>
-              <w:instrText xml:space="preserve"> PAGEREF _Toc513752254 \h </w:instrText>
+              <w:instrText xml:space="preserve"> PAGEREF _Toc514859573 \h </w:instrText>
             </w:r>
             <w:r>
               <w:rPr>
@@ -1374,147 +1436,7 @@
                 <w:noProof/>
                 <w:webHidden/>
               </w:rPr>
-              <w:t>9</w:t>
-            </w:r>
-            <w:r>
-              <w:rPr>
-                <w:noProof/>
-                <w:webHidden/>
-              </w:rPr>
-              <w:fldChar w:fldCharType="end"/>
-            </w:r>
-          </w:hyperlink>
-        </w:p>
-        <w:p>
-          <w:pPr>
-            <w:pStyle w:val="TOC2"/>
-            <w:tabs>
-              <w:tab w:val="right" w:leader="dot" w:pos="9016"/>
-            </w:tabs>
-            <w:rPr>
-              <w:rFonts w:eastAsiaTheme="minorEastAsia"/>
-              <w:noProof/>
-              <w:lang w:val="en-US"/>
-            </w:rPr>
-          </w:pPr>
-          <w:hyperlink w:anchor="_Toc513752255" w:history="1">
-            <w:r>
-              <w:rPr>
-                <w:rStyle w:val="Hyperlink"/>
-                <w:noProof/>
-              </w:rPr>
-              <w:t>Calculations</w:t>
-            </w:r>
-            <w:r>
-              <w:rPr>
-                <w:noProof/>
-                <w:webHidden/>
-              </w:rPr>
-              <w:tab/>
-            </w:r>
-            <w:r>
-              <w:rPr>
-                <w:noProof/>
-                <w:webHidden/>
-              </w:rPr>
-              <w:fldChar w:fldCharType="begin"/>
-            </w:r>
-            <w:r>
-              <w:rPr>
-                <w:noProof/>
-                <w:webHidden/>
-              </w:rPr>
-              <w:instrText xml:space="preserve"> PAGEREF _Toc513752255 \h </w:instrText>
-            </w:r>
-            <w:r>
-              <w:rPr>
-                <w:noProof/>
-                <w:webHidden/>
-              </w:rPr>
-            </w:r>
-            <w:r>
-              <w:rPr>
-                <w:noProof/>
-                <w:webHidden/>
-              </w:rPr>
-              <w:fldChar w:fldCharType="separate"/>
-            </w:r>
-            <w:r>
-              <w:rPr>
-                <w:noProof/>
-                <w:webHidden/>
-              </w:rPr>
-              <w:t>9</w:t>
-            </w:r>
-            <w:r>
-              <w:rPr>
-                <w:noProof/>
-                <w:webHidden/>
-              </w:rPr>
-              <w:fldChar w:fldCharType="end"/>
-            </w:r>
-          </w:hyperlink>
-        </w:p>
-        <w:p>
-          <w:pPr>
-            <w:pStyle w:val="TOC1"/>
-            <w:tabs>
-              <w:tab w:val="right" w:leader="dot" w:pos="9016"/>
-            </w:tabs>
-            <w:rPr>
-              <w:rFonts w:eastAsiaTheme="minorEastAsia"/>
-              <w:noProof/>
-              <w:lang w:val="en-US"/>
-            </w:rPr>
-          </w:pPr>
-          <w:hyperlink w:anchor="_Toc513752256" w:history="1">
-            <w:r>
-              <w:rPr>
-                <w:rStyle w:val="Hyperlink"/>
-                <w:noProof/>
-              </w:rPr>
-              <w:t>Bibliography</w:t>
-            </w:r>
-            <w:r>
-              <w:rPr>
-                <w:noProof/>
-                <w:webHidden/>
-              </w:rPr>
-              <w:tab/>
-            </w:r>
-            <w:r>
-              <w:rPr>
-                <w:noProof/>
-                <w:webHidden/>
-              </w:rPr>
-              <w:fldChar w:fldCharType="begin"/>
-            </w:r>
-            <w:r>
-              <w:rPr>
-                <w:noProof/>
-                <w:webHidden/>
-              </w:rPr>
-              <w:instrText xml:space="preserve"> PAGEREF _Toc513752256 \h </w:instrText>
-            </w:r>
-            <w:r>
-              <w:rPr>
-                <w:noProof/>
-                <w:webHidden/>
-              </w:rPr>
-            </w:r>
-            <w:r>
-              <w:rPr>
-                <w:noProof/>
-                <w:webHidden/>
-              </w:rPr>
-              <w:fldChar w:fldCharType="separate"/>
-            </w:r>
-            <w:r>
-              <w:rPr>
-                <w:noProof/>
-                <w:webHidden/>
-              </w:rPr>
-              <w:t>10</w:t>
+              <w:t>11</w:t>
             </w:r>
             <w:r>
               <w:rPr>
@@ -1539,6 +1461,8 @@
     </w:sdt>
     <w:p/>
     <w:p>
+      <w:bookmarkStart w:id="0" w:name="_GoBack"/>
+      <w:bookmarkEnd w:id="0"/>
       <w:r>
         <w:br w:type="page"/>
       </w:r>
@@ -1547,12 +1471,12 @@
       <w:pPr>
         <w:pStyle w:val="Heading1"/>
       </w:pPr>
-      <w:bookmarkStart w:id="0" w:name="_Toc513752246"/>
+      <w:bookmarkStart w:id="1" w:name="_Toc514859564"/>
       <w:r>
         <w:lastRenderedPageBreak/>
         <w:t>Abstract</w:t>
       </w:r>
-      <w:bookmarkEnd w:id="0"/>
+      <w:bookmarkEnd w:id="1"/>
     </w:p>
     <w:p>
       <w:r>
@@ -1577,10 +1501,10 @@
         <w:t>1</w:t>
       </w:r>
       <w:r>
-        <w:t xml:space="preserve"> was found to be a p-type semiconductor and its carrier density was 3.</w:t>
-      </w:r>
-      <w:r>
-        <w:t>03x10</w:t>
+        <w:t xml:space="preserve"> was found to be a p-type semiconductor and its carrier density was </w:t>
+      </w:r>
+      <w:r>
+        <w:t>3.03 ± 0.16 x 10</w:t>
       </w:r>
       <w:r>
         <w:rPr>
@@ -1589,71 +1513,41 @@
         <w:t>13</w:t>
       </w:r>
       <w:r>
-        <w:t xml:space="preserve"> ± </w:t>
-      </w:r>
-      <w:r>
-        <w:rPr>
-          <w:b/>
-        </w:rPr>
-        <w:t xml:space="preserve">XX </w:t>
-      </w:r>
-      <w:r>
-        <w:t>cm</w:t>
+        <w:t xml:space="preserve">. Sample 3375 was found to be an n-type semiconductor with a carrier density of </w:t>
+      </w:r>
+      <w:r>
+        <w:t>3.12 ± 0.16 x 10</w:t>
       </w:r>
       <w:r>
         <w:rPr>
           <w:vertAlign w:val="superscript"/>
         </w:rPr>
-        <w:t>-3</w:t>
-      </w:r>
-      <w:r>
-        <w:t>. Sample 3375 was found to be an n-type semiconductor with a carrier density of 3.12 x10</w:t>
-      </w:r>
-      <w:r>
-        <w:rPr>
-          <w:vertAlign w:val="superscript"/>
-        </w:rPr>
-        <w:t xml:space="preserve">13 </w:t>
-      </w:r>
-      <w:r>
-        <w:t xml:space="preserve">± </w:t>
-      </w:r>
-      <w:r>
-        <w:rPr>
-          <w:b/>
-        </w:rPr>
-        <w:t xml:space="preserve">XX </w:t>
-      </w:r>
-      <w:r>
-        <w:t>cm</w:t>
-      </w:r>
-      <w:r>
-        <w:rPr>
-          <w:vertAlign w:val="superscript"/>
-        </w:rPr>
-        <w:t>-3</w:t>
+        <w:t>13</w:t>
       </w:r>
       <w:r>
         <w:t>.</w:t>
       </w:r>
       <w:r>
         <w:t xml:space="preserve"> </w:t>
+      </w:r>
+      <w:r>
+        <w:t>The difference in majority carrier types between the two “pure” crystals of germanium suggests that intrinsic semiconductors exhibit extrinsic conductive behaviour.</w:t>
       </w:r>
     </w:p>
     <w:p>
       <w:pPr>
         <w:pStyle w:val="Heading1"/>
       </w:pPr>
-      <w:bookmarkStart w:id="1" w:name="_Toc513752247"/>
     </w:p>
     <w:p>
       <w:pPr>
         <w:pStyle w:val="Heading1"/>
       </w:pPr>
+      <w:bookmarkStart w:id="2" w:name="_Toc514859565"/>
       <w:r>
         <w:t>Introduction</w:t>
       </w:r>
-      <w:bookmarkEnd w:id="1"/>
+      <w:bookmarkEnd w:id="2"/>
     </w:p>
     <w:p>
       <w:r>
@@ -1754,27 +1648,14 @@
       <w:r>
         <w:t xml:space="preserve">Figure </w:t>
       </w:r>
-      <w:r>
-        <w:fldChar w:fldCharType="begin"/>
-      </w:r>
-      <w:r>
-        <w:instrText xml:space="preserve"> SEQ Figure \* ARABIC </w:instrText>
-      </w:r>
-      <w:r>
-        <w:fldChar w:fldCharType="separate"/>
-      </w:r>
-      <w:r>
-        <w:rPr>
-          <w:noProof/>
-        </w:rPr>
-        <w:t>1</w:t>
-      </w:r>
-      <w:r>
-        <w:rPr>
-          <w:noProof/>
-        </w:rPr>
-        <w:fldChar w:fldCharType="end"/>
-      </w:r>
+      <w:fldSimple w:instr=" SEQ Figure \* ARABIC ">
+        <w:r>
+          <w:rPr>
+            <w:noProof/>
+          </w:rPr>
+          <w:t>1</w:t>
+        </w:r>
+      </w:fldSimple>
       <w:r>
         <w:t xml:space="preserve">: Magnetic field and current applied to a conductor generating a hall voltage (source: </w:t>
       </w:r>
@@ -1878,30 +1759,14 @@
       <w:r>
         <w:t xml:space="preserve">Figure </w:t>
       </w:r>
-      <w:r>
-        <w:fldChar w:fldCharType="begin"/>
-      </w:r>
-      <w:r>
-        <w:instrText xml:space="preserve"> SEQ Figur</w:instrText>
-      </w:r>
-      <w:r>
-        <w:instrText xml:space="preserve">e \* ARABIC </w:instrText>
-      </w:r>
-      <w:r>
-        <w:fldChar w:fldCharType="separate"/>
-      </w:r>
-      <w:r>
-        <w:rPr>
-          <w:noProof/>
-        </w:rPr>
-        <w:t>2</w:t>
-      </w:r>
-      <w:r>
-        <w:rPr>
-          <w:noProof/>
-        </w:rPr>
-        <w:fldChar w:fldCharType="end"/>
-      </w:r>
+      <w:fldSimple w:instr=" SEQ Figure \* ARABIC ">
+        <w:r>
+          <w:rPr>
+            <w:noProof/>
+          </w:rPr>
+          <w:t>2</w:t>
+        </w:r>
+      </w:fldSimple>
       <w:r>
         <w:t>: Right-hand rule, indicating the direction of force acting on a positive charge carrier.</w:t>
       </w:r>
@@ -1935,19 +1800,8 @@
             <w:rPr>
               <w:rFonts w:ascii="Cambria Math" w:hAnsi="Cambria Math"/>
             </w:rPr>
-            <m:t>F=</m:t>
-          </m:r>
-          <m:r>
-            <w:rPr>
-              <w:rFonts w:ascii="Cambria Math" w:hAnsi="Cambria Math"/>
-            </w:rPr>
-            <m:t>V</m:t>
-          </m:r>
-          <m:r>
-            <w:rPr>
-              <w:rFonts w:ascii="Cambria Math" w:hAnsi="Cambria Math"/>
-            </w:rPr>
-            <m:t xml:space="preserve"> </m:t>
+            <w:lastRenderedPageBreak/>
+            <m:t xml:space="preserve">F=V </m:t>
           </m:r>
           <m:r>
             <m:rPr>
@@ -1956,16 +1810,7 @@
             <w:rPr>
               <w:rFonts w:ascii="Cambria Math" w:hAnsi="Cambria Math"/>
             </w:rPr>
-            <m:t>x</m:t>
-          </m:r>
-          <m:r>
-            <m:rPr>
-              <m:sty m:val="p"/>
-            </m:rPr>
-            <w:rPr>
-              <w:rFonts w:ascii="Cambria Math" w:hAnsi="Cambria Math"/>
-            </w:rPr>
-            <m:t xml:space="preserve"> </m:t>
+            <m:t xml:space="preserve">x </m:t>
           </m:r>
           <m:r>
             <w:rPr>
@@ -1991,25 +1836,7 @@
             <w:rPr>
               <w:rFonts w:ascii="Cambria Math" w:hAnsi="Cambria Math"/>
             </w:rPr>
-            <m:t xml:space="preserve">Where F, </m:t>
-          </m:r>
-          <m:r>
-            <w:rPr>
-              <w:rFonts w:ascii="Cambria Math" w:hAnsi="Cambria Math"/>
-            </w:rPr>
-            <m:t>V</m:t>
-          </m:r>
-          <m:r>
-            <w:rPr>
-              <w:rFonts w:ascii="Cambria Math" w:hAnsi="Cambria Math"/>
-            </w:rPr>
-            <m:t xml:space="preserve"> and B are all vectors</m:t>
-          </m:r>
-          <m:r>
-            <w:rPr>
-              <w:rFonts w:ascii="Cambria Math" w:hAnsi="Cambria Math"/>
-            </w:rPr>
-            <m:t>.</m:t>
+            <m:t>Where F, V and B are all vectors.</m:t>
           </m:r>
         </m:oMath>
       </m:oMathPara>
@@ -2024,7 +1851,6 @@
         <w:rPr>
           <w:rFonts w:eastAsiaTheme="minorEastAsia"/>
         </w:rPr>
-        <w:lastRenderedPageBreak/>
         <w:t xml:space="preserve">The Hall voltage (V) is related to the magnetic field (B), current (I), charge (q), carrier density (p) and sample conductor thickness (t) by: </w:t>
       </w:r>
     </w:p>
@@ -2173,31 +1999,7 @@
           <w:rPr>
             <w:rFonts w:ascii="Cambria Math" w:hAnsi="Cambria Math"/>
           </w:rPr>
-          <m:t xml:space="preserve">F = </m:t>
-        </m:r>
-        <m:r>
-          <w:rPr>
-            <w:rFonts w:ascii="Cambria Math" w:hAnsi="Cambria Math"/>
-          </w:rPr>
-          <m:t>V</m:t>
-        </m:r>
-        <m:r>
-          <w:rPr>
-            <w:rFonts w:ascii="Cambria Math" w:hAnsi="Cambria Math"/>
-          </w:rPr>
-          <m:t xml:space="preserve"> </m:t>
-        </m:r>
-        <m:r>
-          <w:rPr>
-            <w:rFonts w:ascii="Cambria Math" w:hAnsi="Cambria Math"/>
-          </w:rPr>
-          <m:t>x</m:t>
-        </m:r>
-        <m:r>
-          <w:rPr>
-            <w:rFonts w:ascii="Cambria Math" w:hAnsi="Cambria Math"/>
-          </w:rPr>
-          <m:t xml:space="preserve"> B.</m:t>
+          <m:t>F = V x B.</m:t>
         </m:r>
       </m:oMath>
       <w:r>
@@ -2417,10 +2219,7 @@
         </w:rPr>
       </w:pPr>
       <w:r>
-        <w:t xml:space="preserve">If the magnitude of the magnetic field is increased the hall voltage will either increase or decrease relative to the initial reading. </w:t>
-      </w:r>
-      <w:r>
-        <w:t xml:space="preserve">Knowing that positive charges (holes) and negative charges (electrons) must be accumulating at the same terminal the majority charge carrier of the material can be determined. </w:t>
+        <w:t xml:space="preserve">If the magnitude of the magnetic field is increased the hall voltage will either increase or decrease relative to the initial reading. Knowing that positive charges (holes) and negative charges (electrons) must be accumulating at the same terminal the majority charge carrier of the material can be determined. </w:t>
       </w:r>
     </w:p>
     <w:p>
@@ -2506,33 +2305,21 @@
       <w:r>
         <w:t xml:space="preserve">Figure </w:t>
       </w:r>
-      <w:r>
-        <w:fldChar w:fldCharType="begin"/>
-      </w:r>
-      <w:r>
-        <w:instrText xml:space="preserve"> SEQ Figure \* ARABIC </w:instrText>
-      </w:r>
-      <w:r>
-        <w:fldChar w:fldCharType="separate"/>
-      </w:r>
-      <w:r>
-        <w:rPr>
-          <w:noProof/>
-        </w:rPr>
-        <w:t>3</w:t>
-      </w:r>
-      <w:r>
-        <w:rPr>
-          <w:noProof/>
-        </w:rPr>
-        <w:fldChar w:fldCharType="end"/>
-      </w:r>
+      <w:fldSimple w:instr=" SEQ Figure \* ARABIC ">
+        <w:r>
+          <w:rPr>
+            <w:noProof/>
+          </w:rPr>
+          <w:t>3</w:t>
+        </w:r>
+      </w:fldSimple>
       <w:r>
         <w:t>: Conducting material experiencing hall effect due to current and magnetic field.</w:t>
       </w:r>
     </w:p>
     <w:p>
       <w:r>
+        <w:lastRenderedPageBreak/>
         <w:t>Applying the right-hand-rule</w:t>
       </w:r>
       <w:r>
@@ -2568,7 +2355,6 @@
         </w:rPr>
       </w:pPr>
       <w:r>
-        <w:lastRenderedPageBreak/>
         <w:t xml:space="preserve">Furthermore, the </w:t>
       </w:r>
       <w:r>
@@ -2732,13 +2518,7 @@
             <w:rPr>
               <w:rFonts w:ascii="Cambria Math" w:eastAsiaTheme="minorEastAsia" w:hAnsi="Cambria Math"/>
             </w:rPr>
-            <m:t xml:space="preserve"> and carrier charge is q.</m:t>
-          </m:r>
-          <m:r>
-            <w:rPr>
-              <w:rFonts w:ascii="Cambria Math" w:eastAsiaTheme="minorEastAsia" w:hAnsi="Cambria Math"/>
-            </w:rPr>
-            <m:t xml:space="preserve"> </m:t>
+            <m:t xml:space="preserve"> and carrier charge is q. </m:t>
           </m:r>
         </m:oMath>
       </m:oMathPara>
@@ -2785,10 +2565,7 @@
         <w:t xml:space="preserve"> </w:t>
       </w:r>
       <w:r>
-        <w:t xml:space="preserve">may be determined, knowing the conductivity of the material </w:t>
-      </w:r>
-      <w:r>
-        <w:t>(</w:t>
+        <w:t>may be determined, knowing the conductivity of the material (</w:t>
       </w:r>
       <w:r>
         <w:rPr>
@@ -2896,25 +2673,16 @@
       <w:r>
         <w:br w:type="page"/>
       </w:r>
-      <w:bookmarkStart w:id="2" w:name="_Toc513752248"/>
+      <w:bookmarkStart w:id="3" w:name="_Toc514859566"/>
       <w:r>
         <w:lastRenderedPageBreak/>
         <w:t>Procedure</w:t>
       </w:r>
-      <w:bookmarkEnd w:id="2"/>
+      <w:bookmarkEnd w:id="3"/>
     </w:p>
     <w:p>
       <w:r>
-        <w:t xml:space="preserve">The magnetic field strength of </w:t>
-      </w:r>
-      <w:r>
-        <w:t>an</w:t>
-      </w:r>
-      <w:r>
-        <w:t xml:space="preserve"> electromagnet was recorded at increments of 0.25 A from 0 to 4A using a Gauss Probe.</w:t>
-      </w:r>
-      <w:r>
-        <w:t xml:space="preserve"> A</w:t>
+        <w:t>The magnetic field strength of an electromagnet was recorded at increments of 0.25 A from 0 to 4A using a Gauss Probe. A</w:t>
       </w:r>
       <w:r>
         <w:t xml:space="preserve"> conductive sample was placed between </w:t>
@@ -2992,25 +2760,7 @@
             <w:rPr>
               <w:rFonts w:ascii="Cambria Math" w:hAnsi="Cambria Math"/>
             </w:rPr>
-            <m:t xml:space="preserve">                          </m:t>
-          </m:r>
-          <m:r>
-            <w:rPr>
-              <w:rFonts w:ascii="Cambria Math" w:hAnsi="Cambria Math"/>
-            </w:rPr>
-            <m:t xml:space="preserve"> </m:t>
-          </m:r>
-          <m:r>
-            <w:rPr>
-              <w:rFonts w:ascii="Cambria Math" w:hAnsi="Cambria Math"/>
-            </w:rPr>
-            <m:t xml:space="preserve">                                      </m:t>
-          </m:r>
-          <m:r>
-            <w:rPr>
-              <w:rFonts w:ascii="Cambria Math" w:hAnsi="Cambria Math"/>
-            </w:rPr>
-            <m:t xml:space="preserve"> </m:t>
+            <m:t xml:space="preserve">                                                                  </m:t>
           </m:r>
           <m:sSub>
             <m:sSubPr>
@@ -3251,9 +3001,7 @@
         <w:t xml:space="preserve"> </w:t>
       </w:r>
     </w:p>
-    <w:p>
-      <w:bookmarkStart w:id="3" w:name="_Toc513752249"/>
-    </w:p>
+    <w:p/>
     <w:p/>
     <w:p>
       <w:r>
@@ -3264,11 +3012,12 @@
       <w:pPr>
         <w:pStyle w:val="Heading1"/>
       </w:pPr>
+      <w:bookmarkStart w:id="4" w:name="_Toc514859567"/>
       <w:r>
         <w:lastRenderedPageBreak/>
         <w:t>Results</w:t>
       </w:r>
-      <w:bookmarkEnd w:id="3"/>
+      <w:bookmarkEnd w:id="4"/>
     </w:p>
     <w:p/>
     <w:p>
@@ -3337,7 +3086,7 @@
           <w:noProof/>
         </w:rPr>
         <w:drawing>
-          <wp:inline distT="0" distB="0" distL="0" distR="0" wp14:anchorId="0B4790FC" wp14:editId="19AAED81">
+          <wp:inline distT="0" distB="0" distL="0" distR="0" wp14:anchorId="0B4790FC" wp14:editId="04E3BA92">
             <wp:extent cx="5731510" cy="3152140"/>
             <wp:effectExtent l="0" t="0" r="2540" b="10160"/>
             <wp:docPr id="10" name="Chart 10">
@@ -3603,10 +3352,7 @@
               <w:t xml:space="preserve">20600 ± </w:t>
             </w:r>
             <w:r>
-              <w:rPr>
-                <w:b/>
-              </w:rPr>
-              <w:t>XX</w:t>
+              <w:t>1080</w:t>
             </w:r>
           </w:p>
         </w:tc>
@@ -3616,7 +3362,19 @@
           </w:tcPr>
           <w:p>
             <w:r>
-              <w:t>3.03 x 10</w:t>
+              <w:t xml:space="preserve">3.03 </w:t>
+            </w:r>
+            <w:r>
+              <w:t>± 0.1</w:t>
+            </w:r>
+            <w:r>
+              <w:t>6</w:t>
+            </w:r>
+            <w:r>
+              <w:t xml:space="preserve"> </w:t>
+            </w:r>
+            <w:r>
+              <w:t>x 10</w:t>
             </w:r>
             <w:r>
               <w:rPr>
@@ -3629,15 +3387,6 @@
                 <w:vertAlign w:val="superscript"/>
               </w:rPr>
               <w:t xml:space="preserve"> </w:t>
-            </w:r>
-            <w:r>
-              <w:t xml:space="preserve">± </w:t>
-            </w:r>
-            <w:r>
-              <w:rPr>
-                <w:b/>
-              </w:rPr>
-              <w:t>XX</w:t>
             </w:r>
           </w:p>
         </w:tc>
@@ -3647,7 +3396,13 @@
           </w:tcPr>
           <w:p>
             <w:r>
-              <w:t>2.943 x 10</w:t>
+              <w:t xml:space="preserve">2.943 </w:t>
+            </w:r>
+            <w:r>
+              <w:t>± 0.17</w:t>
+            </w:r>
+            <w:r>
+              <w:t>x 10</w:t>
             </w:r>
             <w:r>
               <w:rPr>
@@ -3657,15 +3412,6 @@
             </w:r>
             <w:r>
               <w:t xml:space="preserve"> </w:t>
-            </w:r>
-            <w:r>
-              <w:t xml:space="preserve">± </w:t>
-            </w:r>
-            <w:r>
-              <w:rPr>
-                <w:b/>
-              </w:rPr>
-              <w:t>XX</w:t>
             </w:r>
           </w:p>
         </w:tc>
@@ -3705,10 +3451,7 @@
               <w:t xml:space="preserve">20000 ± </w:t>
             </w:r>
             <w:r>
-              <w:rPr>
-                <w:b/>
-              </w:rPr>
-              <w:t>XX</w:t>
+              <w:t>1080</w:t>
             </w:r>
           </w:p>
         </w:tc>
@@ -3718,25 +3461,22 @@
           </w:tcPr>
           <w:p>
             <w:r>
-              <w:t>3.12 x 10</w:t>
+              <w:t xml:space="preserve">3.12 </w:t>
+            </w:r>
+            <w:r>
+              <w:t>± 0.1</w:t>
+            </w:r>
+            <w:r>
+              <w:t>6</w:t>
+            </w:r>
+            <w:r>
+              <w:t xml:space="preserve"> x 10</w:t>
             </w:r>
             <w:r>
               <w:rPr>
                 <w:vertAlign w:val="superscript"/>
               </w:rPr>
               <w:t>13</w:t>
-            </w:r>
-            <w:r>
-              <w:t xml:space="preserve"> </w:t>
-            </w:r>
-            <w:r>
-              <w:t xml:space="preserve">± </w:t>
-            </w:r>
-            <w:r>
-              <w:rPr>
-                <w:b/>
-              </w:rPr>
-              <w:t>XX</w:t>
             </w:r>
           </w:p>
         </w:tc>
@@ -3751,28 +3491,19 @@
               </w:rPr>
             </w:pPr>
             <w:r>
-              <w:t>3.333 x 10</w:t>
+              <w:t xml:space="preserve">3.333 </w:t>
+            </w:r>
+            <w:r>
+              <w:t xml:space="preserve">± </w:t>
+            </w:r>
+            <w:r>
+              <w:t>0.17x 10</w:t>
             </w:r>
             <w:r>
               <w:rPr>
                 <w:vertAlign w:val="superscript"/>
               </w:rPr>
               <w:t>3</w:t>
-            </w:r>
-            <w:r>
-              <w:rPr>
-                <w:vertAlign w:val="superscript"/>
-              </w:rPr>
-              <w:t xml:space="preserve"> </w:t>
-            </w:r>
-            <w:r>
-              <w:t xml:space="preserve">± </w:t>
-            </w:r>
-            <w:r>
-              <w:rPr>
-                <w:b/>
-              </w:rPr>
-              <w:t>XX</w:t>
             </w:r>
           </w:p>
         </w:tc>
@@ -3799,8 +3530,6 @@
       <w:r>
         <w:t>E</w:t>
       </w:r>
-      <w:bookmarkStart w:id="4" w:name="_GoBack"/>
-      <w:bookmarkEnd w:id="4"/>
       <w:r>
         <w:t>quation</w:t>
       </w:r>
@@ -3826,7 +3555,7 @@
       <w:r>
         <w:br w:type="page"/>
       </w:r>
-      <w:bookmarkStart w:id="5" w:name="_Toc513752250"/>
+      <w:bookmarkStart w:id="5" w:name="_Toc514859568"/>
       <w:r>
         <w:lastRenderedPageBreak/>
         <w:t>Discussion</w:t>
@@ -3838,7 +3567,7 @@
       <w:pPr>
         <w:pStyle w:val="Heading2"/>
       </w:pPr>
-      <w:bookmarkStart w:id="6" w:name="_Toc513752251"/>
+      <w:bookmarkStart w:id="6" w:name="_Toc514859569"/>
       <w:r>
         <w:t>Inaccuracy</w:t>
       </w:r>
@@ -3846,235 +3575,227 @@
     </w:p>
     <w:p>
       <w:r>
-        <w:t xml:space="preserve">This experiment was conducted </w:t>
-      </w:r>
-      <w:r>
-        <w:t>affected by</w:t>
-      </w:r>
-      <w:r>
-        <w:t xml:space="preserve"> several inaccuracies. The instruments used all had associated inaccuracies, </w:t>
-      </w:r>
-      <w:r>
-        <w:t xml:space="preserve">for example </w:t>
-      </w:r>
-      <w:r>
-        <w:t>the thermometer</w:t>
-      </w:r>
-      <w:r>
-        <w:rPr>
-          <w:b/>
-        </w:rPr>
-        <w:t xml:space="preserve"> </w:t>
-      </w:r>
-      <w:r>
-        <w:t>±1 °C</w:t>
-      </w:r>
-      <w:r>
-        <w:t>. T</w:t>
-      </w:r>
-      <w:r>
-        <w:t xml:space="preserve">he </w:t>
-      </w:r>
-      <w:r>
-        <w:t xml:space="preserve">four-probe method assumes </w:t>
-      </w:r>
-      <w:r>
-        <w:t>a number of</w:t>
-      </w:r>
-      <w:r>
-        <w:t xml:space="preserve"> parameters are correctly setup such as </w:t>
-      </w:r>
-      <w:r>
-        <w:t>alignment</w:t>
-      </w:r>
-      <w:r>
-        <w:t xml:space="preserve"> of the probes and perfect contact of the probes. These things are easily executed imperfectly due to human error additionally the instrument has an associated inaccuracy of </w:t>
-      </w:r>
-      <w:r>
-        <w:t>±0.1% and ±0.1mV for the voltmeter and ±0.25% and ±0.1mA for the current generator</w:t>
-      </w:r>
-      <w:r>
-        <w:t xml:space="preserve">. </w:t>
+        <w:t xml:space="preserve">The experiment has a number of sources of inaccuracy. The instruments themselves have intrinsic inaccuracies. The voltmeter and current sources are accurate to ±0.1mV and ±0.1mA respectively. The Gauss probe had an accuracy of ±0.1 Gs. </w:t>
       </w:r>
     </w:p>
     <w:p>
       <w:r>
-        <w:t xml:space="preserve">In the calculation phase as the results did not produce an exactly linear plot (see Figure 5) the data was linearly fitted. The approximation affected the basis of the calculation to obtain the energy gap of the germanium sample (see Appendix- Calculations 1). Unsurprisingly the results obtained, 0.5160 eV for experimental data and 0.4429 eV for calculated data, were some 20 – 40% different to the actual value for the band gap of germanium which is 0.66 eV </w:t>
-      </w:r>
-      <w:sdt>
-        <w:sdtPr>
-          <w:id w:val="-57784942"/>
-          <w:citation/>
-        </w:sdtPr>
-        <w:sdtEndPr/>
-        <w:sdtContent>
-          <w:r>
-            <w:fldChar w:fldCharType="begin"/>
-          </w:r>
-          <w:r>
-            <w:instrText xml:space="preserve"> CITATION Mat18 \l 3081 </w:instrText>
-          </w:r>
-          <w:r>
-            <w:fldChar w:fldCharType="separate"/>
-          </w:r>
-          <w:r>
-            <w:rPr>
-              <w:noProof/>
-            </w:rPr>
-            <w:t>[1]</w:t>
-          </w:r>
-          <w:r>
-            <w:fldChar w:fldCharType="end"/>
-          </w:r>
-        </w:sdtContent>
-      </w:sdt>
-      <w:r>
-        <w:t>.</w:t>
-      </w:r>
-      <w:r>
-        <w:t xml:space="preserve"> Due to imperfect data </w:t>
-      </w:r>
-      <w:r>
-        <w:t>however,</w:t>
-      </w:r>
-      <w:r>
-        <w:t xml:space="preserve"> this compromise is necessary.</w:t>
-      </w:r>
-      <w:r>
-        <w:t xml:space="preserve"> </w:t>
+        <w:t>T</w:t>
+      </w:r>
+      <w:r>
+        <w:t xml:space="preserve">he gradient of the plots in Figure 5 &amp; 6 </w:t>
+      </w:r>
+      <w:r>
+        <w:t xml:space="preserve">were not perfectly linear and so an inaccuracy of ±5% was applied to the gradient </w:t>
+      </w:r>
+      <w:r>
+        <w:t xml:space="preserve">and </w:t>
+      </w:r>
+      <w:r>
+        <w:t>carried through the results calculations. T</w:t>
+      </w:r>
+      <w:r>
+        <w:t>he inaccuracy for the Hall Coefficient is ±</w:t>
+      </w:r>
+      <w:r>
+        <w:t>1080</w:t>
+      </w:r>
+      <w:r>
+        <w:t>, the carrier density is ±</w:t>
+      </w:r>
+      <w:r>
+        <w:t>0.16x10E13</w:t>
+      </w:r>
+      <w:r>
+        <w:t xml:space="preserve"> and the carrier mobility is ±</w:t>
+      </w:r>
+      <w:r>
+        <w:t>0.17x10E3.</w:t>
       </w:r>
     </w:p>
     <w:p>
       <w:r>
-        <w:t xml:space="preserve">There was a single outlier in the measured data (see Figure 5) which can </w:t>
-      </w:r>
-      <w:r>
-        <w:t xml:space="preserve">be </w:t>
-      </w:r>
-      <w:r>
-        <w:t xml:space="preserve">attributed to a displacement of the instrumentation causing imperfect contact with </w:t>
-      </w:r>
-      <w:r>
-        <w:t>t</w:t>
-      </w:r>
-      <w:r>
-        <w:t>he sample</w:t>
-      </w:r>
-      <w:r>
-        <w:t>.</w:t>
-      </w:r>
-      <w:r>
-        <w:t xml:space="preserve"> </w:t>
-      </w:r>
-      <w:r>
-        <w:t xml:space="preserve">It also could have been cause </w:t>
-      </w:r>
-      <w:r>
-        <w:t xml:space="preserve">random event in the hardware. </w:t>
+        <w:t xml:space="preserve">Additional sources of inaccuracy are the misalignment of voltmeter probe terminals though this should have been accounted for by calculating the offset voltage (see Equation 4). </w:t>
       </w:r>
     </w:p>
     <w:p>
       <w:r>
-        <w:t>The four-probe method, though imperfect, is still superior to other method of measuring the resistivity of a material. Because the millivoltmeter is applied in parallel with the sample</w:t>
-      </w:r>
-      <w:r>
-        <w:t xml:space="preserve"> (see Figure 6)</w:t>
-      </w:r>
-      <w:r>
-        <w:t xml:space="preserve"> and it has a high impedance</w:t>
-      </w:r>
-      <w:r>
-        <w:t xml:space="preserve"> (10MΩ)</w:t>
-      </w:r>
-      <w:r>
-        <w:t xml:space="preserve"> it does not draw any current out of the circuit and affect the calculation of the resistance of the material. This calculation is based on Ohm’s law.</w:t>
+        <w:t>The Ettingshausen</w:t>
+      </w:r>
+      <w:r>
+        <w:t xml:space="preserve"> and</w:t>
+      </w:r>
+      <w:r>
+        <w:t xml:space="preserve"> Nernst </w:t>
+      </w:r>
+      <w:r>
+        <w:t>(</w:t>
+      </w:r>
+      <w:r>
+        <w:t>Righi-Leduc</w:t>
+      </w:r>
+      <w:r>
+        <w:t>)</w:t>
+      </w:r>
+      <w:r>
+        <w:t xml:space="preserve"> Effects also contribute to errors in the data collected. The Ettingshausen </w:t>
+      </w:r>
+      <w:r>
+        <w:t xml:space="preserve">Effect </w:t>
+      </w:r>
+      <w:r>
+        <w:t xml:space="preserve">is where </w:t>
+      </w:r>
+      <w:r>
+        <w:t>charge carriers with a greater velocity are deflected more than others creating a</w:t>
+      </w:r>
+      <w:r>
+        <w:t xml:space="preserve"> temperature gradient that induces an </w:t>
+      </w:r>
+      <w:r>
+        <w:t>additional voltage which affects the hall voltage.</w:t>
+      </w:r>
+      <w:r>
+        <w:t xml:space="preserve"> The Nernst effect is also due to a temperature gradient which generates current perpendicular to the hall voltage and magnetic field, this also alters the reading of the hall voltage. </w:t>
+      </w:r>
+    </w:p>
+    <w:p>
+      <w:r>
+        <w:t>The Ettingshausen effect cannot be corrected by calculating an offset voltage for reversed magnetic field or current however the Nernst effect can be accounted for by reversing current. This process could be used to improve the experimental data</w:t>
+      </w:r>
+      <w:r>
+        <w:t xml:space="preserve"> in the future. </w:t>
+      </w:r>
+    </w:p>
+    <w:p>
+      <w:r>
+        <w:t xml:space="preserve">The magnitude of these effects on the data for this experiment have however been deemed negligible. </w:t>
       </w:r>
     </w:p>
     <w:p>
       <w:pPr>
+        <w:pStyle w:val="Heading2"/>
         <w:rPr>
           <w:rFonts w:eastAsiaTheme="minorEastAsia"/>
         </w:rPr>
       </w:pPr>
-      <m:oMathPara>
-        <m:oMath>
-          <m:r>
-            <w:rPr>
-              <w:rFonts w:ascii="Cambria Math" w:hAnsi="Cambria Math"/>
-            </w:rPr>
-            <m:t>R=</m:t>
-          </m:r>
-          <m:f>
-            <m:fPr>
-              <m:ctrlPr>
-                <w:rPr>
-                  <w:rFonts w:ascii="Cambria Math" w:hAnsi="Cambria Math"/>
-                  <w:i/>
-                </w:rPr>
-              </m:ctrlPr>
-            </m:fPr>
-            <m:num>
-              <m:r>
-                <w:rPr>
-                  <w:rFonts w:ascii="Cambria Math" w:hAnsi="Cambria Math"/>
-                </w:rPr>
-                <m:t>V</m:t>
-              </m:r>
-            </m:num>
-            <m:den>
-              <m:r>
-                <w:rPr>
-                  <w:rFonts w:ascii="Cambria Math" w:hAnsi="Cambria Math"/>
-                </w:rPr>
-                <m:t>I</m:t>
-              </m:r>
-            </m:den>
-          </m:f>
-        </m:oMath>
-      </m:oMathPara>
     </w:p>
     <w:p>
       <w:pPr>
+        <w:pStyle w:val="Heading2"/>
         <w:rPr>
           <w:rFonts w:eastAsiaTheme="minorEastAsia"/>
         </w:rPr>
       </w:pPr>
+      <w:bookmarkStart w:id="7" w:name="_Toc514859570"/>
       <w:r>
         <w:rPr>
           <w:rFonts w:eastAsiaTheme="minorEastAsia"/>
         </w:rPr>
-        <w:t>If the method of soldering wires onto the sample, the associated resistivity of the soldering and wires would contribute to the series resistance calculated by the probe that is mean to represent that of the sample.</w:t>
-      </w:r>
-      <w:r>
-        <w:rPr>
-          <w:rFonts w:eastAsiaTheme="minorEastAsia"/>
-        </w:rPr>
-        <w:t xml:space="preserve"> This in turn would generate inaccurate data, more so than data generated by the four-probe method. </w:t>
-      </w:r>
-      <w:r>
-        <w:rPr>
-          <w:rFonts w:eastAsiaTheme="minorEastAsia"/>
-        </w:rPr>
+        <w:t>Hall Effect Applications</w:t>
+      </w:r>
+      <w:bookmarkEnd w:id="7"/>
+    </w:p>
+    <w:p>
+      <w:r>
+        <w:t>The data obtained can and has been used to calculate the conductive properties of a semiconducting material. This is useful as the information can be used to determine the</w:t>
+      </w:r>
+      <w:r>
+        <w:t xml:space="preserve"> possible applications</w:t>
+      </w:r>
+      <w:r>
+        <w:t xml:space="preserve"> of a material for certain tasks, such</w:t>
+      </w:r>
+      <w:r>
+        <w:t xml:space="preserve"> transistors in small</w:t>
+      </w:r>
+      <w:r>
+        <w:t xml:space="preserve"> electronics.</w:t>
+      </w:r>
+      <w:r>
         <w:t xml:space="preserve"> </w:t>
       </w:r>
-      <w:r>
-        <w:rPr>
-          <w:rFonts w:eastAsiaTheme="minorEastAsia"/>
-        </w:rPr>
-        <w:t xml:space="preserve">Comparatively the series resistance contributed by the four-probe method is very small. </w:t>
+    </w:p>
+    <w:p>
+      <w:r>
+        <w:t>T</w:t>
+      </w:r>
+      <w:r>
+        <w:t xml:space="preserve">he hall effect can </w:t>
+      </w:r>
+      <w:r>
+        <w:t xml:space="preserve">also </w:t>
+      </w:r>
+      <w:r>
+        <w:t>be used in sensors. Many</w:t>
+      </w:r>
+      <w:r>
+        <w:t xml:space="preserve"> </w:t>
+      </w:r>
+      <w:r>
+        <w:t>pedal</w:t>
+      </w:r>
+      <w:r>
+        <w:t xml:space="preserve"> systems for vehicles use this effect to generate a voltage due to a moving magnetic field</w:t>
+      </w:r>
+      <w:r>
+        <w:t xml:space="preserve">. A magnet </w:t>
+      </w:r>
+      <w:r>
+        <w:t xml:space="preserve">is attached to a </w:t>
+      </w:r>
+      <w:r>
+        <w:t xml:space="preserve">pedal and </w:t>
+      </w:r>
+      <w:r>
+        <w:t xml:space="preserve">when the pedal moves </w:t>
+      </w:r>
+      <w:r>
+        <w:t xml:space="preserve">the </w:t>
+      </w:r>
+      <w:r>
+        <w:t xml:space="preserve">induced </w:t>
+      </w:r>
+      <w:r>
+        <w:t>voltage magnitude determines the angle that the pedal has been pushed to.</w:t>
+      </w:r>
+      <w:r>
+        <w:t xml:space="preserve"> Often switches in integrated circuits are triggered by a moving magnetic field inducing a voltage </w:t>
+      </w:r>
+      <w:r>
+        <w:t>i.e.</w:t>
+      </w:r>
+      <w:r>
+        <w:t xml:space="preserve"> the Hall Effect.</w:t>
       </w:r>
     </w:p>
     <w:p>
       <w:pPr>
-        <w:rPr>
-          <w:rFonts w:eastAsiaTheme="minorEastAsia"/>
-        </w:rPr>
+        <w:pStyle w:val="Heading2"/>
       </w:pPr>
-      <w:r>
-        <w:rPr>
-          <w:rFonts w:eastAsiaTheme="minorEastAsia"/>
-        </w:rPr>
-        <w:t>The experimental data’s qualities could be improved by an increased number of trials and greater care to implement the four-probe method’s setup.</w:t>
+    </w:p>
+    <w:p>
+      <w:pPr>
+        <w:pStyle w:val="Heading2"/>
+      </w:pPr>
+      <w:bookmarkStart w:id="8" w:name="_Toc514859571"/>
+      <w:r>
+        <w:t>Intrinsic Semiconductors</w:t>
+      </w:r>
+      <w:bookmarkEnd w:id="8"/>
+    </w:p>
+    <w:p>
+      <w:r>
+        <w:t xml:space="preserve">Intrinsic semiconductors do exhibit extrinsic conduction. Extrinsic conduction is caused by having </w:t>
+      </w:r>
+      <w:r>
+        <w:t>free</w:t>
+      </w:r>
+      <w:r>
+        <w:t xml:space="preserve"> holes or electrons, intrinsic conduction is caused by thermal agitation exciting electrons from the valence band to the conduction band of a material</w:t>
+      </w:r>
+      <w:r>
+        <w:t xml:space="preserve"> (see Figure 7).</w:t>
       </w:r>
     </w:p>
     <w:p>
@@ -4085,11 +3806,12 @@
         <w:rPr>
           <w:noProof/>
         </w:rPr>
+        <w:lastRenderedPageBreak/>
         <w:drawing>
-          <wp:inline distT="0" distB="0" distL="0" distR="0" wp14:anchorId="15CCFFE9" wp14:editId="6CC8AFD1">
-            <wp:extent cx="3705929" cy="1633796"/>
-            <wp:effectExtent l="38100" t="95250" r="46990" b="100330"/>
-            <wp:docPr id="2" name="Picture 2"/>
+          <wp:inline distT="0" distB="0" distL="0" distR="0" wp14:anchorId="27B299F8" wp14:editId="7E95FC29">
+            <wp:extent cx="3112888" cy="1479550"/>
+            <wp:effectExtent l="19050" t="19050" r="11430" b="25400"/>
+            <wp:docPr id="5" name="Picture 5"/>
             <wp:cNvGraphicFramePr>
               <a:graphicFrameLocks xmlns:a="http://schemas.openxmlformats.org/drawingml/2006/main" noChangeAspect="1"/>
             </wp:cNvGraphicFramePr>
@@ -4107,13 +3829,18 @@
                     </a:stretch>
                   </pic:blipFill>
                   <pic:spPr>
-                    <a:xfrm rot="21441968">
+                    <a:xfrm>
                       <a:off x="0" y="0"/>
-                      <a:ext cx="3745887" cy="1651412"/>
+                      <a:ext cx="3120603" cy="1483217"/>
                     </a:xfrm>
                     <a:prstGeom prst="rect">
                       <a:avLst/>
                     </a:prstGeom>
+                    <a:ln>
+                      <a:solidFill>
+                        <a:schemeClr val="tx1"/>
+                      </a:solidFill>
+                    </a:ln>
                   </pic:spPr>
                 </pic:pic>
               </a:graphicData>
@@ -4125,818 +3852,185 @@
     <w:p>
       <w:pPr>
         <w:pStyle w:val="Caption"/>
-        <w:rPr>
-          <w:rFonts w:eastAsiaTheme="minorEastAsia"/>
-        </w:rPr>
       </w:pPr>
       <w:r>
-        <w:t>Figure 6</w:t>
-      </w:r>
-      <w:r>
-        <w:t xml:space="preserve">: Four-probe method’s individual contacts diagram. </w:t>
+        <w:t xml:space="preserve">Figure </w:t>
+      </w:r>
+      <w:fldSimple w:instr=" SEQ Figure \* ARABIC ">
+        <w:r>
+          <w:rPr>
+            <w:noProof/>
+          </w:rPr>
+          <w:t>7</w:t>
+        </w:r>
+      </w:fldSimple>
+      <w:r>
+        <w:t>: Thermal agitation of electrons in a semiconductor to the conduction band form the valence band</w:t>
       </w:r>
       <w:r>
         <w:t xml:space="preserve"> </w:t>
+      </w:r>
+      <w:r>
+        <w:t>(aka intrinsic conduction).</w:t>
       </w:r>
     </w:p>
     <w:p>
-      <w:pPr>
-        <w:rPr>
-          <w:rFonts w:eastAsiaTheme="minorEastAsia"/>
-        </w:rPr>
-      </w:pPr>
+      <w:r>
+        <w:t xml:space="preserve">The samples of germanium in this experiment were kept at a relatively constant temperature. The increase in temperature due to heat dissipation in the material was negligible as the current was only 5mA. </w:t>
+      </w:r>
+      <w:r>
+        <w:t>Therefore,</w:t>
+      </w:r>
+      <w:r>
+        <w:t xml:space="preserve"> the </w:t>
+      </w:r>
+      <w:r>
+        <w:t>hall voltage generated</w:t>
+      </w:r>
+      <w:r>
+        <w:t xml:space="preserve"> must be attributed to extrinsic conduction</w:t>
+      </w:r>
+      <w:r>
+        <w:t xml:space="preserve"> and hence was observed for </w:t>
+      </w:r>
+      <w:proofErr w:type="gramStart"/>
+      <w:r>
+        <w:t>a</w:t>
+      </w:r>
+      <w:proofErr w:type="gramEnd"/>
+      <w:r>
+        <w:t xml:space="preserve"> intrinsic semiconductor. </w:t>
+      </w:r>
     </w:p>
+    <w:p>
+      <w:r>
+        <w:t xml:space="preserve">Based on the analysis of force direction described in the introduction </w:t>
+      </w:r>
+      <w:r>
+        <w:t xml:space="preserve">of this report </w:t>
+      </w:r>
+      <w:r>
+        <w:t>(see Figure 2) the materials</w:t>
+      </w:r>
+      <w:r>
+        <w:t>,</w:t>
+      </w:r>
+      <w:r>
+        <w:t xml:space="preserve"> though undoped</w:t>
+      </w:r>
+      <w:r>
+        <w:t>,</w:t>
+      </w:r>
+      <w:r>
+        <w:t xml:space="preserve"> exhibited </w:t>
+      </w:r>
+      <w:r>
+        <w:t xml:space="preserve">a </w:t>
+      </w:r>
+      <w:r>
+        <w:t xml:space="preserve">clear majority charge carrier. </w:t>
+      </w:r>
+      <w:r>
+        <w:t>This occurred despite pure semiconductors being modelled as having an equal number of holes and electrons.</w:t>
+      </w:r>
+      <w:r>
+        <w:t xml:space="preserve"> The results may be explained by crystallographic defects and imperfections in the material</w:t>
+      </w:r>
+      <w:r>
+        <w:t xml:space="preserve">. </w:t>
+      </w:r>
+    </w:p>
+    <w:p>
+      <w:r>
+        <w:t xml:space="preserve">Furthermore, the change in hall voltage with increasing magnetic field in combination with the right-hand rule demonstrated that germanium sample 3361 had positive majority charge carriers. This is as it is known that both positive and negative charge carriers are deflected in the same direction and hence </w:t>
+      </w:r>
+      <w:r>
+        <w:t xml:space="preserve">it could be determined which carrier was influences the change in voltage. </w:t>
+      </w:r>
+      <w:r>
+        <w:t>Similarly,</w:t>
+      </w:r>
+      <w:r>
+        <w:t xml:space="preserve"> the sample 3375 was determined to be an n-type material.</w:t>
+      </w:r>
+    </w:p>
+    <w:p/>
+    <w:p>
+      <w:r>
+        <w:tab/>
+      </w:r>
+    </w:p>
+    <w:p/>
+    <w:p/>
+    <w:p/>
+    <w:p/>
     <w:p>
       <w:pPr>
         <w:pStyle w:val="Heading2"/>
+      </w:pPr>
+      <w:r>
         <w:rPr>
-          <w:rFonts w:eastAsiaTheme="minorEastAsia"/>
+          <w:rFonts w:asciiTheme="minorHAnsi" w:eastAsiaTheme="minorHAnsi" w:hAnsiTheme="minorHAnsi" w:cstheme="minorBidi"/>
+          <w:color w:val="auto"/>
+          <w:sz w:val="22"/>
+          <w:szCs w:val="22"/>
         </w:rPr>
-      </w:pPr>
-      <w:bookmarkStart w:id="7" w:name="_Toc513752252"/>
-      <w:r>
-        <w:rPr>
-          <w:rFonts w:eastAsiaTheme="minorEastAsia"/>
-        </w:rPr>
-        <w:t>Data Analysis</w:t>
-      </w:r>
-      <w:bookmarkEnd w:id="7"/>
-    </w:p>
-    <w:p>
-      <w:pPr>
-        <w:rPr>
-          <w:rFonts w:eastAsiaTheme="minorEastAsia"/>
-        </w:rPr>
-      </w:pPr>
-      <w:r>
-        <w:rPr>
-          <w:rFonts w:eastAsiaTheme="minorEastAsia"/>
-        </w:rPr>
-        <w:t>The near-linear sections of the plot in Figure 5 which are positively sloped indicate that as the sample cooled the resistance of the sample rose. This implies that the materials conductivity increased with temperature.</w:t>
-      </w:r>
-    </w:p>
-    <w:p>
-      <w:pPr>
-        <w:rPr>
-          <w:rFonts w:eastAsiaTheme="minorEastAsia"/>
-        </w:rPr>
-      </w:pPr>
-      <m:oMathPara>
-        <m:oMath>
-          <m:r>
-            <w:rPr>
-              <w:rFonts w:ascii="Cambria Math" w:eastAsiaTheme="minorEastAsia" w:hAnsi="Cambria Math"/>
-            </w:rPr>
-            <m:t>σ=</m:t>
-          </m:r>
-          <m:f>
-            <m:fPr>
-              <m:ctrlPr>
-                <w:rPr>
-                  <w:rFonts w:ascii="Cambria Math" w:eastAsiaTheme="minorEastAsia" w:hAnsi="Cambria Math"/>
-                  <w:i/>
-                </w:rPr>
-              </m:ctrlPr>
-            </m:fPr>
-            <m:num>
-              <m:r>
-                <w:rPr>
-                  <w:rFonts w:ascii="Cambria Math" w:eastAsiaTheme="minorEastAsia" w:hAnsi="Cambria Math"/>
-                </w:rPr>
-                <m:t>1</m:t>
-              </m:r>
-            </m:num>
-            <m:den>
-              <m:r>
-                <w:rPr>
-                  <w:rFonts w:ascii="Cambria Math" w:eastAsiaTheme="minorEastAsia" w:hAnsi="Cambria Math"/>
-                </w:rPr>
-                <m:t>ρ</m:t>
-              </m:r>
-            </m:den>
-          </m:f>
-        </m:oMath>
-      </m:oMathPara>
-    </w:p>
-    <w:p>
-      <w:pPr>
-        <w:rPr>
-          <w:rFonts w:eastAsiaTheme="minorEastAsia"/>
-        </w:rPr>
-      </w:pPr>
-      <m:oMathPara>
-        <m:oMath>
-          <m:r>
-            <w:rPr>
-              <w:rFonts w:ascii="Cambria Math" w:eastAsiaTheme="minorEastAsia" w:hAnsi="Cambria Math"/>
-            </w:rPr>
-            <m:t>Where ρ=resistvity and σ=conductivity.</m:t>
-          </m:r>
-        </m:oMath>
-      </m:oMathPara>
-    </w:p>
-    <w:p>
-      <w:pPr>
-        <w:rPr>
-          <w:rFonts w:eastAsiaTheme="minorEastAsia"/>
-        </w:rPr>
-      </w:pPr>
-    </w:p>
-    <w:p>
-      <w:pPr>
-        <w:rPr>
-          <w:rFonts w:eastAsiaTheme="minorEastAsia"/>
-        </w:rPr>
-      </w:pPr>
-      <w:r>
-        <w:rPr>
-          <w:rFonts w:eastAsiaTheme="minorEastAsia"/>
-        </w:rPr>
-        <w:t>The reason that the germanium’s conductivity rose as the sample was heated is that the thermal energy is transferred to the electrons and agitates them. If the agitation is sufficiently large the electrons may be pushed across the band gap and into the conduction band</w:t>
-      </w:r>
-      <w:r>
-        <w:rPr>
-          <w:rFonts w:eastAsiaTheme="minorEastAsia"/>
-        </w:rPr>
-        <w:t xml:space="preserve">. This generates a hole in the valence band (p-type) which is a positive charge carrier. It also creates an extra electron in the conduction band (n-type) which is a negative charge carrier. This is called </w:t>
-      </w:r>
-      <w:r>
-        <w:rPr>
-          <w:rFonts w:eastAsiaTheme="minorEastAsia"/>
-          <w:i/>
-        </w:rPr>
-        <w:t>intrinsic</w:t>
-      </w:r>
-      <w:r>
-        <w:rPr>
-          <w:rFonts w:eastAsiaTheme="minorEastAsia"/>
-          <w:i/>
-        </w:rPr>
-        <w:t xml:space="preserve"> </w:t>
-      </w:r>
-      <w:r>
-        <w:rPr>
-          <w:rFonts w:eastAsiaTheme="minorEastAsia"/>
-        </w:rPr>
-        <w:t xml:space="preserve">conduction. </w:t>
-      </w:r>
-    </w:p>
-    <w:p>
-      <w:pPr>
-        <w:keepNext/>
-      </w:pPr>
-      <w:r>
-        <w:rPr>
-          <w:noProof/>
-        </w:rPr>
-        <w:drawing>
-          <wp:inline distT="0" distB="0" distL="0" distR="0" wp14:anchorId="4D485681" wp14:editId="6D62D1BF">
-            <wp:extent cx="4107976" cy="2217761"/>
-            <wp:effectExtent l="0" t="0" r="6985" b="11430"/>
-            <wp:docPr id="4" name="Chart 4">
-              <a:extLst xmlns:a="http://schemas.openxmlformats.org/drawingml/2006/main">
-                <a:ext uri="{FF2B5EF4-FFF2-40B4-BE49-F238E27FC236}">
-                  <a16:creationId xmlns:a16="http://schemas.microsoft.com/office/drawing/2014/main" id="{FA24AFCC-28FD-4136-AE46-61703B3CA231}"/>
-                </a:ext>
-              </a:extLst>
-            </wp:docPr>
-            <wp:cNvGraphicFramePr/>
-            <a:graphic xmlns:a="http://schemas.openxmlformats.org/drawingml/2006/main">
-              <a:graphicData uri="http://schemas.openxmlformats.org/drawingml/2006/chart">
-                <c:chart xmlns:c="http://schemas.openxmlformats.org/drawingml/2006/chart" xmlns:r="http://schemas.openxmlformats.org/officeDocument/2006/relationships" r:id="rId18"/>
-              </a:graphicData>
-            </a:graphic>
-          </wp:inline>
-        </w:drawing>
-      </w:r>
-    </w:p>
-    <w:p>
-      <w:pPr>
-        <w:pStyle w:val="Caption"/>
-        <w:rPr>
-          <w:rFonts w:eastAsiaTheme="minorEastAsia"/>
-        </w:rPr>
-      </w:pPr>
-      <w:r>
-        <w:t xml:space="preserve">Figure 7: Ideal plot of </w:t>
-      </w:r>
-      <w:r>
-        <w:t>change</w:t>
-      </w:r>
-      <w:r>
-        <w:t xml:space="preserve"> in conductivity due to temperature</w:t>
-      </w:r>
-    </w:p>
-    <w:p>
-      <w:pPr>
-        <w:rPr>
-          <w:rFonts w:eastAsiaTheme="minorEastAsia"/>
-        </w:rPr>
-      </w:pPr>
-      <w:r>
-        <w:rPr>
-          <w:rFonts w:eastAsiaTheme="minorEastAsia"/>
-        </w:rPr>
-        <w:t xml:space="preserve">In Figure 7 above, which is an ideally linear shaped dummy plot, the flat areas of the plot indicate regions of </w:t>
-      </w:r>
-      <w:r>
-        <w:rPr>
-          <w:rFonts w:eastAsiaTheme="minorEastAsia"/>
-          <w:i/>
-        </w:rPr>
-        <w:t xml:space="preserve">extrinsic </w:t>
-      </w:r>
-      <w:r>
-        <w:rPr>
-          <w:rFonts w:eastAsiaTheme="minorEastAsia"/>
-        </w:rPr>
-        <w:t xml:space="preserve">conductivity, as temperature has no affect on this region. Therefore, for sufficiently small temperatures insufficient energy is supplied </w:t>
-      </w:r>
-      <w:r>
-        <w:rPr>
-          <w:rFonts w:eastAsiaTheme="minorEastAsia"/>
-        </w:rPr>
-        <w:t xml:space="preserve">to electrons to cross the band gap. </w:t>
-      </w:r>
-      <w:r>
-        <w:rPr>
-          <w:rFonts w:eastAsiaTheme="minorEastAsia"/>
-        </w:rPr>
-        <w:t>This is the conductive behaviour of the material without extra energy and it can be improved via doping.</w:t>
-      </w:r>
-    </w:p>
-    <w:p>
-      <w:pPr>
-        <w:rPr>
-          <w:rFonts w:eastAsiaTheme="minorEastAsia"/>
-        </w:rPr>
-      </w:pPr>
-      <w:r>
-        <w:rPr>
-          <w:rFonts w:eastAsiaTheme="minorEastAsia"/>
-        </w:rPr>
-        <w:t>By accounting for errors of ±5% in the linear fit of the plots, the uncertainty in the band gap was found to be ±0.026 eV.</w:t>
-      </w:r>
-    </w:p>
-    <w:p>
-      <w:pPr>
-        <w:rPr>
-          <w:rFonts w:eastAsiaTheme="minorEastAsia"/>
-        </w:rPr>
-      </w:pPr>
+        <w:br w:type="page"/>
+      </w:r>
     </w:p>
     <w:p>
       <w:pPr>
         <w:pStyle w:val="Heading1"/>
       </w:pPr>
-      <w:r>
-        <w:br w:type="page"/>
-      </w:r>
-      <w:bookmarkStart w:id="8" w:name="_Toc513752253"/>
+      <w:bookmarkStart w:id="9" w:name="_Toc514859572"/>
       <w:r>
         <w:lastRenderedPageBreak/>
         <w:t>Conclusion</w:t>
       </w:r>
-      <w:bookmarkEnd w:id="8"/>
+      <w:bookmarkEnd w:id="9"/>
     </w:p>
     <w:p>
       <w:r>
-        <w:t>By using the relatively accurate four-probe method to measure the resistivity of a germanium wafer and observing the wafer’s changing resistivity as a function of temperature the band gap of germanium could be found. The measure value was 0.516</w:t>
-      </w:r>
-      <w:r>
-        <w:t xml:space="preserve"> ± 0.026</w:t>
-      </w:r>
-      <w:r>
-        <w:t xml:space="preserve"> eV and the calculated value was 0.4429 </w:t>
-      </w:r>
-      <w:r>
-        <w:t xml:space="preserve">± 0.026 </w:t>
-      </w:r>
-      <w:r>
-        <w:t xml:space="preserve">eV. Disparity between the calculation and the measured value is likely due inaccuracies in measurements also the nature of the linear fit method used in excel. </w:t>
-      </w:r>
-      <w:r>
-        <w:t>Likewise,</w:t>
-      </w:r>
-      <w:r>
-        <w:t xml:space="preserve"> this is the justification for the difference in found values and the actual value for germanium’s band gap of 0.66 eV</w:t>
-      </w:r>
-      <w:sdt>
-        <w:sdtPr>
-          <w:id w:val="567314726"/>
-          <w:citation/>
-        </w:sdtPr>
-        <w:sdtEndPr/>
-        <w:sdtContent>
-          <w:r>
-            <w:fldChar w:fldCharType="begin"/>
-          </w:r>
-          <w:r>
-            <w:instrText xml:space="preserve"> CITATION Mat18 \l 3081 </w:instrText>
-          </w:r>
-          <w:r>
-            <w:fldChar w:fldCharType="separate"/>
-          </w:r>
-          <w:r>
-            <w:rPr>
-              <w:noProof/>
-            </w:rPr>
-            <w:t xml:space="preserve"> </w:t>
-          </w:r>
-          <w:r>
-            <w:rPr>
-              <w:noProof/>
-            </w:rPr>
-            <w:t>[1]</w:t>
-          </w:r>
-          <w:r>
-            <w:fldChar w:fldCharType="end"/>
-          </w:r>
-        </w:sdtContent>
-      </w:sdt>
-      <w:r>
-        <w:t>.</w:t>
-      </w:r>
-    </w:p>
-    <w:p>
-      <w:pPr>
-        <w:pStyle w:val="Heading1"/>
-      </w:pPr>
-      <w:r>
-        <w:br w:type="page"/>
-      </w:r>
-      <w:bookmarkStart w:id="9" w:name="_Toc513752254"/>
-      <w:r>
-        <w:lastRenderedPageBreak/>
-        <w:t>Appendix</w:t>
-      </w:r>
-      <w:bookmarkEnd w:id="9"/>
-    </w:p>
-    <w:p/>
-    <w:p>
-      <w:pPr>
-        <w:pStyle w:val="Heading2"/>
-      </w:pPr>
-      <w:bookmarkStart w:id="10" w:name="_Toc513752255"/>
-      <w:r>
-        <w:t>Calculations</w:t>
-      </w:r>
-      <w:bookmarkEnd w:id="10"/>
-    </w:p>
-    <w:p/>
-    <w:p>
-      <w:pPr>
-        <w:pStyle w:val="ListParagraph"/>
-        <w:numPr>
-          <w:ilvl w:val="0"/>
-          <w:numId w:val="2"/>
-        </w:numPr>
+        <w:t xml:space="preserve">The hall effect was effectively used to determine the conductive properties of two samples of germanium. Most notably sample 3361 was found to be a p-type material with carrier density </w:t>
+      </w:r>
+      <w:r>
+        <w:t>3.03 ± 0.16 x 10</w:t>
+      </w:r>
+      <w:r>
         <w:rPr>
-          <w:i/>
+          <w:vertAlign w:val="superscript"/>
         </w:rPr>
-      </w:pPr>
+        <w:t xml:space="preserve">13 </w:t>
+      </w:r>
+      <w:r>
+        <w:t>cm</w:t>
+      </w:r>
       <w:r>
         <w:rPr>
-          <w:i/>
+          <w:vertAlign w:val="superscript"/>
         </w:rPr>
-        <w:t xml:space="preserve">Calculation of the bandgap from the gradient of the linear </w:t>
+        <w:t>-3</w:t>
+      </w:r>
+      <w:r>
+        <w:t>, validating the presence of positive charge carriers. Sample 3375 was found to be an n-type material with carrier density 3.12 ± 0.16 x 10</w:t>
       </w:r>
       <w:r>
         <w:rPr>
-          <w:i/>
+          <w:vertAlign w:val="superscript"/>
         </w:rPr>
-        <w:t>fit plot Figure 5.</w:t>
+        <w:t xml:space="preserve">13 </w:t>
+      </w:r>
+      <w:r>
+        <w:t>cm</w:t>
       </w:r>
       <w:r>
         <w:rPr>
-          <w:i/>
+          <w:vertAlign w:val="superscript"/>
         </w:rPr>
-        <w:t xml:space="preserve"> ln(</w:t>
-      </w:r>
-      <w:r>
-        <w:rPr>
-          <w:rFonts w:ascii="Segoe UI Historic" w:hAnsi="Segoe UI Historic" w:cs="Segoe UI Historic"/>
-          <w:i/>
-        </w:rPr>
-        <w:t>ⲣ) vs 1/</w:t>
-      </w:r>
-      <w:proofErr w:type="gramStart"/>
-      <w:r>
-        <w:rPr>
-          <w:rFonts w:ascii="Segoe UI Historic" w:hAnsi="Segoe UI Historic" w:cs="Segoe UI Historic"/>
-          <w:i/>
-        </w:rPr>
-        <w:t>T .</w:t>
-      </w:r>
-      <w:proofErr w:type="gramEnd"/>
-    </w:p>
-    <w:p>
-      <w:pPr>
-        <w:pStyle w:val="ListParagraph"/>
-        <w:rPr>
-          <w:i/>
-        </w:rPr>
-      </w:pPr>
-    </w:p>
-    <w:p>
-      <w:pPr>
-        <w:rPr>
-          <w:rFonts w:eastAsiaTheme="minorEastAsia"/>
-          <w:i/>
-        </w:rPr>
-      </w:pPr>
-      <m:oMathPara>
-        <m:oMath>
-          <m:func>
-            <m:funcPr>
-              <m:ctrlPr>
-                <w:rPr>
-                  <w:rFonts w:ascii="Cambria Math" w:hAnsi="Cambria Math"/>
-                  <w:i/>
-                </w:rPr>
-              </m:ctrlPr>
-            </m:funcPr>
-            <m:fName>
-              <m:r>
-                <m:rPr>
-                  <m:sty m:val="p"/>
-                </m:rPr>
-                <w:rPr>
-                  <w:rFonts w:ascii="Cambria Math" w:hAnsi="Cambria Math"/>
-                </w:rPr>
-                <m:t>ln</m:t>
-              </m:r>
-            </m:fName>
-            <m:e>
-              <m:d>
-                <m:dPr>
-                  <m:ctrlPr>
-                    <w:rPr>
-                      <w:rFonts w:ascii="Cambria Math" w:hAnsi="Cambria Math"/>
-                      <w:i/>
-                    </w:rPr>
-                  </m:ctrlPr>
-                </m:dPr>
-                <m:e>
-                  <m:r>
-                    <w:rPr>
-                      <w:rFonts w:ascii="Segoe UI Historic" w:hAnsi="Segoe UI Historic" w:cs="Segoe UI Historic"/>
-                    </w:rPr>
-                    <m:t>ⲣ</m:t>
-                  </m:r>
-                  <m:ctrlPr>
-                    <w:rPr>
-                      <w:rFonts w:ascii="Cambria Math" w:hAnsi="Segoe UI Historic" w:cs="Segoe UI Historic"/>
-                      <w:i/>
-                    </w:rPr>
-                  </m:ctrlPr>
-                </m:e>
-              </m:d>
-            </m:e>
-          </m:func>
-          <m:r>
-            <w:rPr>
-              <w:rFonts w:ascii="Cambria Math" w:hAnsi="Cambria Math"/>
-            </w:rPr>
-            <m:t>=</m:t>
-          </m:r>
-          <m:f>
-            <m:fPr>
-              <m:ctrlPr>
-                <w:rPr>
-                  <w:rFonts w:ascii="Cambria Math" w:hAnsi="Cambria Math"/>
-                  <w:i/>
-                </w:rPr>
-              </m:ctrlPr>
-            </m:fPr>
-            <m:num>
-              <m:sSub>
-                <m:sSubPr>
-                  <m:ctrlPr>
-                    <w:rPr>
-                      <w:rFonts w:ascii="Cambria Math" w:hAnsi="Cambria Math"/>
-                      <w:i/>
-                    </w:rPr>
-                  </m:ctrlPr>
-                </m:sSubPr>
-                <m:e>
-                  <m:r>
-                    <w:rPr>
-                      <w:rFonts w:ascii="Cambria Math" w:hAnsi="Cambria Math"/>
-                    </w:rPr>
-                    <m:t>E</m:t>
-                  </m:r>
-                </m:e>
-                <m:sub>
-                  <m:r>
-                    <w:rPr>
-                      <w:rFonts w:ascii="Cambria Math" w:hAnsi="Cambria Math"/>
-                    </w:rPr>
-                    <m:t>g</m:t>
-                  </m:r>
-                </m:sub>
-              </m:sSub>
-            </m:num>
-            <m:den>
-              <m:r>
-                <w:rPr>
-                  <w:rFonts w:ascii="Cambria Math" w:hAnsi="Cambria Math"/>
-                </w:rPr>
-                <m:t>2kT</m:t>
-              </m:r>
-            </m:den>
-          </m:f>
-          <m:r>
-            <w:rPr>
-              <w:rFonts w:ascii="Cambria Math" w:hAnsi="Cambria Math"/>
-            </w:rPr>
-            <m:t>-</m:t>
-          </m:r>
-          <m:func>
-            <m:funcPr>
-              <m:ctrlPr>
-                <w:rPr>
-                  <w:rFonts w:ascii="Cambria Math" w:hAnsi="Cambria Math"/>
-                  <w:i/>
-                </w:rPr>
-              </m:ctrlPr>
-            </m:funcPr>
-            <m:fName>
-              <m:r>
-                <m:rPr>
-                  <m:sty m:val="p"/>
-                </m:rPr>
-                <w:rPr>
-                  <w:rFonts w:ascii="Cambria Math" w:hAnsi="Cambria Math"/>
-                </w:rPr>
-                <m:t>ln</m:t>
-              </m:r>
-            </m:fName>
-            <m:e>
-              <m:d>
-                <m:dPr>
-                  <m:ctrlPr>
-                    <w:rPr>
-                      <w:rFonts w:ascii="Cambria Math" w:hAnsi="Cambria Math"/>
-                      <w:i/>
-                    </w:rPr>
-                  </m:ctrlPr>
-                </m:dPr>
-                <m:e>
-                  <m:r>
-                    <w:rPr>
-                      <w:rFonts w:ascii="Cambria Math" w:hAnsi="Cambria Math"/>
-                    </w:rPr>
-                    <m:t>k</m:t>
-                  </m:r>
-                </m:e>
-              </m:d>
-            </m:e>
-          </m:func>
-        </m:oMath>
-      </m:oMathPara>
-    </w:p>
-    <w:p>
-      <w:pPr>
-        <w:rPr>
-          <w:rFonts w:eastAsiaTheme="minorEastAsia"/>
-          <w:i/>
-        </w:rPr>
-      </w:pPr>
-      <m:oMathPara>
-        <m:oMath>
-          <m:r>
-            <w:rPr>
-              <w:rFonts w:ascii="Cambria Math" w:eastAsiaTheme="minorEastAsia" w:hAnsi="Cambria Math"/>
-            </w:rPr>
-            <m:t>&amp;</m:t>
-          </m:r>
-        </m:oMath>
-      </m:oMathPara>
-    </w:p>
-    <w:p>
-      <w:pPr>
-        <w:rPr>
-          <w:rFonts w:eastAsiaTheme="minorEastAsia"/>
-          <w:i/>
-        </w:rPr>
-      </w:pPr>
-      <m:oMathPara>
-        <m:oMath>
-          <m:func>
-            <m:funcPr>
-              <m:ctrlPr>
-                <w:rPr>
-                  <w:rFonts w:ascii="Cambria Math" w:eastAsiaTheme="minorEastAsia" w:hAnsi="Cambria Math"/>
-                </w:rPr>
-              </m:ctrlPr>
-            </m:funcPr>
-            <m:fName>
-              <m:r>
-                <m:rPr>
-                  <m:sty m:val="p"/>
-                </m:rPr>
-                <w:rPr>
-                  <w:rFonts w:ascii="Cambria Math" w:eastAsiaTheme="minorEastAsia" w:hAnsi="Cambria Math"/>
-                </w:rPr>
-                <m:t xml:space="preserve">y = </m:t>
-              </m:r>
-            </m:fName>
-            <m:e>
-              <m:r>
-                <w:rPr>
-                  <w:rFonts w:ascii="Cambria Math" w:eastAsiaTheme="minorEastAsia" w:hAnsi="Cambria Math"/>
-                </w:rPr>
-                <m:t>mx+b</m:t>
-              </m:r>
-            </m:e>
-          </m:func>
-        </m:oMath>
-      </m:oMathPara>
-    </w:p>
-    <w:p>
-      <w:pPr>
-        <w:rPr>
-          <w:rFonts w:eastAsiaTheme="minorEastAsia"/>
-          <w:i/>
-        </w:rPr>
-      </w:pPr>
-      <w:r>
-        <w:rPr>
-          <w:rFonts w:eastAsiaTheme="minorEastAsia"/>
-          <w:i/>
-        </w:rPr>
-        <w:t xml:space="preserve">Therefore, </w:t>
-      </w:r>
-    </w:p>
-    <w:p>
-      <w:pPr>
-        <w:rPr>
-          <w:rFonts w:eastAsiaTheme="minorEastAsia"/>
-          <w:i/>
-        </w:rPr>
-      </w:pPr>
-      <m:oMathPara>
-        <m:oMath>
-          <m:r>
-            <w:rPr>
-              <w:rFonts w:ascii="Cambria Math" w:eastAsiaTheme="minorEastAsia" w:hAnsi="Cambria Math"/>
-            </w:rPr>
-            <m:t>m=</m:t>
-          </m:r>
-          <m:f>
-            <m:fPr>
-              <m:ctrlPr>
-                <w:rPr>
-                  <w:rFonts w:ascii="Cambria Math" w:eastAsiaTheme="minorEastAsia" w:hAnsi="Cambria Math"/>
-                  <w:i/>
-                </w:rPr>
-              </m:ctrlPr>
-            </m:fPr>
-            <m:num>
-              <m:sSub>
-                <m:sSubPr>
-                  <m:ctrlPr>
-                    <w:rPr>
-                      <w:rFonts w:ascii="Cambria Math" w:eastAsiaTheme="minorEastAsia" w:hAnsi="Cambria Math"/>
-                      <w:i/>
-                    </w:rPr>
-                  </m:ctrlPr>
-                </m:sSubPr>
-                <m:e>
-                  <m:r>
-                    <w:rPr>
-                      <w:rFonts w:ascii="Cambria Math" w:eastAsiaTheme="minorEastAsia" w:hAnsi="Cambria Math"/>
-                    </w:rPr>
-                    <m:t>E</m:t>
-                  </m:r>
-                </m:e>
-                <m:sub>
-                  <m:r>
-                    <w:rPr>
-                      <w:rFonts w:ascii="Cambria Math" w:eastAsiaTheme="minorEastAsia" w:hAnsi="Cambria Math"/>
-                    </w:rPr>
-                    <m:t>g</m:t>
-                  </m:r>
-                </m:sub>
-              </m:sSub>
-            </m:num>
-            <m:den>
-              <m:r>
-                <w:rPr>
-                  <w:rFonts w:ascii="Cambria Math" w:eastAsiaTheme="minorEastAsia" w:hAnsi="Cambria Math"/>
-                </w:rPr>
-                <m:t>2k</m:t>
-              </m:r>
-            </m:den>
-          </m:f>
-        </m:oMath>
-      </m:oMathPara>
-    </w:p>
-    <w:p>
-      <w:pPr>
-        <w:rPr>
-          <w:rFonts w:eastAsiaTheme="minorEastAsia"/>
-          <w:i/>
-        </w:rPr>
-      </w:pPr>
-    </w:p>
-    <w:p>
-      <w:pPr>
-        <w:rPr>
-          <w:rFonts w:eastAsiaTheme="minorEastAsia"/>
-          <w:i/>
-        </w:rPr>
-      </w:pPr>
-      <w:r>
-        <w:rPr>
-          <w:rFonts w:eastAsiaTheme="minorEastAsia"/>
-          <w:i/>
-        </w:rPr>
-        <w:t>Hence,</w:t>
-      </w:r>
-      <w:r>
-        <w:rPr>
-          <w:rFonts w:eastAsiaTheme="minorEastAsia"/>
-          <w:i/>
-        </w:rPr>
-        <w:tab/>
-      </w:r>
-      <w:r>
-        <w:rPr>
-          <w:rFonts w:eastAsiaTheme="minorEastAsia"/>
-          <w:i/>
-        </w:rPr>
-        <w:tab/>
-      </w:r>
-      <w:r>
-        <w:rPr>
-          <w:rFonts w:eastAsiaTheme="minorEastAsia"/>
-          <w:i/>
-        </w:rPr>
-        <w:tab/>
-      </w:r>
-      <w:r>
-        <w:rPr>
-          <w:rFonts w:eastAsiaTheme="minorEastAsia"/>
-          <w:i/>
-        </w:rPr>
-        <w:tab/>
-      </w:r>
-      <w:r>
-        <w:rPr>
-          <w:rFonts w:eastAsiaTheme="minorEastAsia"/>
-          <w:i/>
-        </w:rPr>
-        <w:tab/>
-        <w:t xml:space="preserve">        </w:t>
-      </w:r>
-      <m:oMath>
-        <m:r>
-          <w:rPr>
-            <w:rFonts w:ascii="Cambria Math" w:hAnsi="Cambria Math"/>
-          </w:rPr>
-          <m:t xml:space="preserve"> </m:t>
-        </m:r>
-        <m:sSub>
-          <m:sSubPr>
-            <m:ctrlPr>
-              <w:rPr>
-                <w:rFonts w:ascii="Cambria Math" w:hAnsi="Cambria Math"/>
-                <w:i/>
-              </w:rPr>
-            </m:ctrlPr>
-          </m:sSubPr>
-          <m:e>
-            <m:r>
-              <w:rPr>
-                <w:rFonts w:ascii="Cambria Math" w:hAnsi="Cambria Math"/>
-              </w:rPr>
-              <m:t>E</m:t>
-            </m:r>
-          </m:e>
-          <m:sub>
-            <m:r>
-              <w:rPr>
-                <w:rFonts w:ascii="Cambria Math" w:hAnsi="Cambria Math"/>
-              </w:rPr>
-              <m:t>g</m:t>
-            </m:r>
-          </m:sub>
-        </m:sSub>
-        <m:r>
-          <w:rPr>
-            <w:rFonts w:ascii="Cambria Math" w:hAnsi="Cambria Math"/>
-          </w:rPr>
-          <m:t>=2km</m:t>
-        </m:r>
-      </m:oMath>
-      <w:r>
-        <w:rPr>
-          <w:rFonts w:eastAsiaTheme="minorEastAsia"/>
-          <w:i/>
-        </w:rPr>
-        <w:br/>
+        <w:t>-3</w:t>
+      </w:r>
+      <w:r>
+        <w:t xml:space="preserve">. This means that despite both samples being “intrinsic” materials there was a difference majority charge carrier for both hence even pure semiconductors exhibit extrinsic properties. </w:t>
       </w:r>
     </w:p>
     <w:p>
@@ -4950,14 +4044,10 @@
         </w:rPr>
       </w:pPr>
       <w:r>
-        <w:rPr>
-          <w:rFonts w:eastAsiaTheme="minorEastAsia"/>
-          <w:i/>
-        </w:rPr>
         <w:br w:type="page"/>
       </w:r>
     </w:p>
-    <w:bookmarkStart w:id="11" w:name="_Toc513752256" w:displacedByCustomXml="next"/>
+    <w:bookmarkStart w:id="10" w:name="_Toc514859573" w:displacedByCustomXml="next"/>
     <w:sdt>
       <w:sdtPr>
         <w:rPr>
@@ -4972,7 +4062,6 @@
           <w:docPartUnique/>
         </w:docPartObj>
       </w:sdtPr>
-      <w:sdtEndPr/>
       <w:sdtContent>
         <w:p>
           <w:pPr>
@@ -4987,14 +4076,13 @@
           <w:r>
             <w:t>Bibliography</w:t>
           </w:r>
-          <w:bookmarkEnd w:id="11"/>
+          <w:bookmarkEnd w:id="10"/>
         </w:p>
         <w:sdt>
           <w:sdtPr>
             <w:id w:val="111145805"/>
             <w:bibliography/>
           </w:sdtPr>
-          <w:sdtEndPr/>
           <w:sdtContent>
             <w:p>
               <w:pPr>
@@ -5030,7 +4118,7 @@
               </w:tblGrid>
               <w:tr>
                 <w:trPr>
-                  <w:divId w:val="718169564"/>
+                  <w:divId w:val="384765606"/>
                   <w:tblCellSpacing w:w="15" w:type="dxa"/>
                 </w:trPr>
                 <w:tc>
@@ -5071,6 +4159,52 @@
                       <w:rPr>
                         <w:noProof/>
                       </w:rPr>
+                      <w:t>P. A. Laboratory, “The Hall Effect and the Conductivity of Semiconductors,” 22 February 2006. [Online]. Available: http://instructor.physics.lsa.umich.edu/adv-labs/Hall/hall_effect_2005.pdf. [Accessed May 2018].</w:t>
+                    </w:r>
+                  </w:p>
+                </w:tc>
+              </w:tr>
+              <w:tr>
+                <w:trPr>
+                  <w:divId w:val="384765606"/>
+                  <w:tblCellSpacing w:w="15" w:type="dxa"/>
+                </w:trPr>
+                <w:tc>
+                  <w:tcPr>
+                    <w:tcW w:w="50" w:type="pct"/>
+                    <w:hideMark/>
+                  </w:tcPr>
+                  <w:p>
+                    <w:pPr>
+                      <w:pStyle w:val="Bibliography"/>
+                      <w:rPr>
+                        <w:noProof/>
+                      </w:rPr>
+                    </w:pPr>
+                    <w:r>
+                      <w:rPr>
+                        <w:noProof/>
+                      </w:rPr>
+                      <w:t xml:space="preserve">[2] </w:t>
+                    </w:r>
+                  </w:p>
+                </w:tc>
+                <w:tc>
+                  <w:tcPr>
+                    <w:tcW w:w="0" w:type="auto"/>
+                    <w:hideMark/>
+                  </w:tcPr>
+                  <w:p>
+                    <w:pPr>
+                      <w:pStyle w:val="Bibliography"/>
+                      <w:rPr>
+                        <w:noProof/>
+                      </w:rPr>
+                    </w:pPr>
+                    <w:r>
+                      <w:rPr>
+                        <w:noProof/>
+                      </w:rPr>
                       <w:t>M. Design, “Energy band structure of germanium,” materials design, 2018. [Online]. Available: http://www.materialsdesign.com/appnote/energy-band-structure-germanium.</w:t>
                     </w:r>
                   </w:p>
@@ -5079,7 +4213,7 @@
             </w:tbl>
             <w:p>
               <w:pPr>
-                <w:divId w:val="718169564"/>
+                <w:divId w:val="384765606"/>
                 <w:rPr>
                   <w:rFonts w:eastAsia="Times New Roman"/>
                   <w:noProof/>
@@ -5116,8 +4250,8 @@
       </w:pPr>
     </w:p>
     <w:sectPr>
-      <w:headerReference w:type="default" r:id="rId19"/>
-      <w:footerReference w:type="default" r:id="rId20"/>
+      <w:headerReference w:type="default" r:id="rId18"/>
+      <w:footerReference w:type="default" r:id="rId19"/>
       <w:pgSz w:w="11906" w:h="16838"/>
       <w:pgMar w:top="1440" w:right="1440" w:bottom="1440" w:left="1440" w:header="708" w:footer="708" w:gutter="0"/>
       <w:pgNumType w:start="0"/>
@@ -5164,7 +4298,6 @@
         <w:docPartUnique/>
       </w:docPartObj>
     </w:sdtPr>
-    <w:sdtEndPr/>
     <w:sdtContent>
       <w:sdt>
         <w:sdtPr>
@@ -5174,7 +4307,6 @@
             <w:docPartUnique/>
           </w:docPartObj>
         </w:sdtPr>
-        <w:sdtEndPr/>
         <w:sdtContent>
           <w:p>
             <w:pPr>
@@ -5320,10 +4452,7 @@
     </w:r>
     <w:r>
       <w:tab/>
-      <w:t xml:space="preserve">Report </w:t>
-    </w:r>
-    <w:r>
-      <w:t>Four</w:t>
+      <w:t>Report Four</w:t>
     </w:r>
   </w:p>
 </w:hdr>
@@ -7692,474 +6821,6 @@
 </c:chartSpace>
 </file>
 
-<file path=word/charts/chart3.xml><?xml version="1.0" encoding="utf-8"?>
-<c:chartSpace xmlns:c="http://schemas.openxmlformats.org/drawingml/2006/chart" xmlns:a="http://schemas.openxmlformats.org/drawingml/2006/main" xmlns:r="http://schemas.openxmlformats.org/officeDocument/2006/relationships" xmlns:c16r2="http://schemas.microsoft.com/office/drawing/2015/06/chart">
-  <c:date1904 val="0"/>
-  <c:lang val="en-US"/>
-  <c:roundedCorners val="0"/>
-  <mc:AlternateContent xmlns:mc="http://schemas.openxmlformats.org/markup-compatibility/2006">
-    <mc:Choice xmlns:c14="http://schemas.microsoft.com/office/drawing/2007/8/2/chart" Requires="c14">
-      <c14:style val="102"/>
-    </mc:Choice>
-    <mc:Fallback>
-      <c:style val="2"/>
-    </mc:Fallback>
-  </mc:AlternateContent>
-  <c:chart>
-    <c:title>
-      <c:tx>
-        <c:rich>
-          <a:bodyPr rot="0" spcFirstLastPara="1" vertOverflow="ellipsis" vert="horz" wrap="square" anchor="ctr" anchorCtr="1"/>
-          <a:lstStyle/>
-          <a:p>
-            <a:pPr>
-              <a:defRPr sz="1400" b="0" i="0" u="none" strike="noStrike" kern="1200" spc="0" baseline="0">
-                <a:solidFill>
-                  <a:schemeClr val="tx1">
-                    <a:lumMod val="65000"/>
-                    <a:lumOff val="35000"/>
-                  </a:schemeClr>
-                </a:solidFill>
-                <a:latin typeface="+mn-lt"/>
-                <a:ea typeface="+mn-ea"/>
-                <a:cs typeface="+mn-cs"/>
-              </a:defRPr>
-            </a:pPr>
-            <a:r>
-              <a:rPr lang="en-AU"/>
-              <a:t>Changing</a:t>
-            </a:r>
-            <a:r>
-              <a:rPr lang="en-AU" baseline="0"/>
-              <a:t> resistivity due to temperature of semiconductor</a:t>
-            </a:r>
-            <a:endParaRPr lang="en-AU"/>
-          </a:p>
-        </c:rich>
-      </c:tx>
-      <c:overlay val="0"/>
-      <c:spPr>
-        <a:noFill/>
-        <a:ln>
-          <a:noFill/>
-        </a:ln>
-        <a:effectLst/>
-      </c:spPr>
-      <c:txPr>
-        <a:bodyPr rot="0" spcFirstLastPara="1" vertOverflow="ellipsis" vert="horz" wrap="square" anchor="ctr" anchorCtr="1"/>
-        <a:lstStyle/>
-        <a:p>
-          <a:pPr>
-            <a:defRPr sz="1400" b="0" i="0" u="none" strike="noStrike" kern="1200" spc="0" baseline="0">
-              <a:solidFill>
-                <a:schemeClr val="tx1">
-                  <a:lumMod val="65000"/>
-                  <a:lumOff val="35000"/>
-                </a:schemeClr>
-              </a:solidFill>
-              <a:latin typeface="+mn-lt"/>
-              <a:ea typeface="+mn-ea"/>
-              <a:cs typeface="+mn-cs"/>
-            </a:defRPr>
-          </a:pPr>
-          <a:endParaRPr lang="en-US"/>
-        </a:p>
-      </c:txPr>
-    </c:title>
-    <c:autoTitleDeleted val="0"/>
-    <c:plotArea>
-      <c:layout/>
-      <c:scatterChart>
-        <c:scatterStyle val="smoothMarker"/>
-        <c:varyColors val="0"/>
-        <c:ser>
-          <c:idx val="0"/>
-          <c:order val="0"/>
-          <c:tx>
-            <c:strRef>
-              <c:f>Sheet1!$B$1</c:f>
-              <c:strCache>
-                <c:ptCount val="1"/>
-                <c:pt idx="0">
-                  <c:v>Resistance</c:v>
-                </c:pt>
-              </c:strCache>
-            </c:strRef>
-          </c:tx>
-          <c:spPr>
-            <a:ln w="19050" cap="rnd">
-              <a:solidFill>
-                <a:schemeClr val="accent1"/>
-              </a:solidFill>
-              <a:round/>
-            </a:ln>
-            <a:effectLst/>
-          </c:spPr>
-          <c:marker>
-            <c:symbol val="none"/>
-          </c:marker>
-          <c:xVal>
-            <c:numRef>
-              <c:f>Sheet1!$A$2:$A$19</c:f>
-              <c:numCache>
-                <c:formatCode>General</c:formatCode>
-                <c:ptCount val="18"/>
-                <c:pt idx="0">
-                  <c:v>1</c:v>
-                </c:pt>
-                <c:pt idx="1">
-                  <c:v>2</c:v>
-                </c:pt>
-                <c:pt idx="2">
-                  <c:v>3</c:v>
-                </c:pt>
-                <c:pt idx="3">
-                  <c:v>4</c:v>
-                </c:pt>
-                <c:pt idx="4">
-                  <c:v>5</c:v>
-                </c:pt>
-                <c:pt idx="5">
-                  <c:v>6</c:v>
-                </c:pt>
-                <c:pt idx="6">
-                  <c:v>7</c:v>
-                </c:pt>
-                <c:pt idx="7">
-                  <c:v>8</c:v>
-                </c:pt>
-                <c:pt idx="8">
-                  <c:v>9</c:v>
-                </c:pt>
-                <c:pt idx="9">
-                  <c:v>10</c:v>
-                </c:pt>
-                <c:pt idx="10">
-                  <c:v>11</c:v>
-                </c:pt>
-                <c:pt idx="11">
-                  <c:v>12</c:v>
-                </c:pt>
-                <c:pt idx="12">
-                  <c:v>13</c:v>
-                </c:pt>
-                <c:pt idx="13">
-                  <c:v>14</c:v>
-                </c:pt>
-                <c:pt idx="14">
-                  <c:v>15</c:v>
-                </c:pt>
-                <c:pt idx="15">
-                  <c:v>16</c:v>
-                </c:pt>
-                <c:pt idx="16">
-                  <c:v>17</c:v>
-                </c:pt>
-                <c:pt idx="17">
-                  <c:v>18</c:v>
-                </c:pt>
-              </c:numCache>
-            </c:numRef>
-          </c:xVal>
-          <c:yVal>
-            <c:numRef>
-              <c:f>Sheet1!$B$2:$B$21</c:f>
-              <c:numCache>
-                <c:formatCode>General</c:formatCode>
-                <c:ptCount val="20"/>
-                <c:pt idx="0">
-                  <c:v>1</c:v>
-                </c:pt>
-                <c:pt idx="1">
-                  <c:v>1</c:v>
-                </c:pt>
-                <c:pt idx="2">
-                  <c:v>1</c:v>
-                </c:pt>
-                <c:pt idx="3">
-                  <c:v>1</c:v>
-                </c:pt>
-                <c:pt idx="4">
-                  <c:v>1</c:v>
-                </c:pt>
-                <c:pt idx="5">
-                  <c:v>1</c:v>
-                </c:pt>
-                <c:pt idx="6">
-                  <c:v>1</c:v>
-                </c:pt>
-                <c:pt idx="7">
-                  <c:v>2</c:v>
-                </c:pt>
-                <c:pt idx="8">
-                  <c:v>3</c:v>
-                </c:pt>
-                <c:pt idx="9">
-                  <c:v>4</c:v>
-                </c:pt>
-                <c:pt idx="10">
-                  <c:v>5</c:v>
-                </c:pt>
-                <c:pt idx="11">
-                  <c:v>6</c:v>
-                </c:pt>
-                <c:pt idx="12">
-                  <c:v>7</c:v>
-                </c:pt>
-                <c:pt idx="13">
-                  <c:v>8</c:v>
-                </c:pt>
-                <c:pt idx="14">
-                  <c:v>9</c:v>
-                </c:pt>
-                <c:pt idx="15">
-                  <c:v>10</c:v>
-                </c:pt>
-                <c:pt idx="16">
-                  <c:v>11</c:v>
-                </c:pt>
-                <c:pt idx="17">
-                  <c:v>12</c:v>
-                </c:pt>
-              </c:numCache>
-            </c:numRef>
-          </c:yVal>
-          <c:smooth val="1"/>
-          <c:extLst>
-            <c:ext xmlns:c16="http://schemas.microsoft.com/office/drawing/2014/chart" uri="{C3380CC4-5D6E-409C-BE32-E72D297353CC}">
-              <c16:uniqueId val="{00000000-8271-4AC6-83D4-18746E45117D}"/>
-            </c:ext>
-          </c:extLst>
-        </c:ser>
-        <c:dLbls>
-          <c:showLegendKey val="0"/>
-          <c:showVal val="0"/>
-          <c:showCatName val="0"/>
-          <c:showSerName val="0"/>
-          <c:showPercent val="0"/>
-          <c:showBubbleSize val="0"/>
-        </c:dLbls>
-        <c:axId val="495672104"/>
-        <c:axId val="495667512"/>
-      </c:scatterChart>
-      <c:valAx>
-        <c:axId val="495672104"/>
-        <c:scaling>
-          <c:orientation val="minMax"/>
-        </c:scaling>
-        <c:delete val="1"/>
-        <c:axPos val="b"/>
-        <c:majorGridlines>
-          <c:spPr>
-            <a:ln w="9525" cap="flat" cmpd="sng" algn="ctr">
-              <a:solidFill>
-                <a:schemeClr val="tx1">
-                  <a:lumMod val="15000"/>
-                  <a:lumOff val="85000"/>
-                </a:schemeClr>
-              </a:solidFill>
-              <a:round/>
-            </a:ln>
-            <a:effectLst/>
-          </c:spPr>
-        </c:majorGridlines>
-        <c:title>
-          <c:tx>
-            <c:rich>
-              <a:bodyPr rot="0" spcFirstLastPara="1" vertOverflow="ellipsis" vert="horz" wrap="square" anchor="ctr" anchorCtr="1"/>
-              <a:lstStyle/>
-              <a:p>
-                <a:pPr>
-                  <a:defRPr sz="1000" b="0" i="0" u="none" strike="noStrike" kern="1200" baseline="0">
-                    <a:solidFill>
-                      <a:schemeClr val="tx1">
-                        <a:lumMod val="65000"/>
-                        <a:lumOff val="35000"/>
-                      </a:schemeClr>
-                    </a:solidFill>
-                    <a:latin typeface="+mn-lt"/>
-                    <a:ea typeface="+mn-ea"/>
-                    <a:cs typeface="+mn-cs"/>
-                  </a:defRPr>
-                </a:pPr>
-                <a:r>
-                  <a:rPr lang="en-US"/>
-                  <a:t>Temperature</a:t>
-                </a:r>
-              </a:p>
-            </c:rich>
-          </c:tx>
-          <c:overlay val="0"/>
-          <c:spPr>
-            <a:noFill/>
-            <a:ln>
-              <a:noFill/>
-            </a:ln>
-            <a:effectLst/>
-          </c:spPr>
-          <c:txPr>
-            <a:bodyPr rot="0" spcFirstLastPara="1" vertOverflow="ellipsis" vert="horz" wrap="square" anchor="ctr" anchorCtr="1"/>
-            <a:lstStyle/>
-            <a:p>
-              <a:pPr>
-                <a:defRPr sz="1000" b="0" i="0" u="none" strike="noStrike" kern="1200" baseline="0">
-                  <a:solidFill>
-                    <a:schemeClr val="tx1">
-                      <a:lumMod val="65000"/>
-                      <a:lumOff val="35000"/>
-                    </a:schemeClr>
-                  </a:solidFill>
-                  <a:latin typeface="+mn-lt"/>
-                  <a:ea typeface="+mn-ea"/>
-                  <a:cs typeface="+mn-cs"/>
-                </a:defRPr>
-              </a:pPr>
-              <a:endParaRPr lang="en-US"/>
-            </a:p>
-          </c:txPr>
-        </c:title>
-        <c:numFmt formatCode="General" sourceLinked="1"/>
-        <c:majorTickMark val="none"/>
-        <c:minorTickMark val="none"/>
-        <c:tickLblPos val="nextTo"/>
-        <c:crossAx val="495667512"/>
-        <c:crosses val="autoZero"/>
-        <c:crossBetween val="midCat"/>
-      </c:valAx>
-      <c:valAx>
-        <c:axId val="495667512"/>
-        <c:scaling>
-          <c:orientation val="minMax"/>
-        </c:scaling>
-        <c:delete val="1"/>
-        <c:axPos val="l"/>
-        <c:majorGridlines>
-          <c:spPr>
-            <a:ln w="9525" cap="flat" cmpd="sng" algn="ctr">
-              <a:solidFill>
-                <a:schemeClr val="tx1">
-                  <a:lumMod val="15000"/>
-                  <a:lumOff val="85000"/>
-                </a:schemeClr>
-              </a:solidFill>
-              <a:round/>
-            </a:ln>
-            <a:effectLst/>
-          </c:spPr>
-        </c:majorGridlines>
-        <c:title>
-          <c:tx>
-            <c:rich>
-              <a:bodyPr rot="-5400000" spcFirstLastPara="1" vertOverflow="ellipsis" vert="horz" wrap="square" anchor="ctr" anchorCtr="1"/>
-              <a:lstStyle/>
-              <a:p>
-                <a:pPr>
-                  <a:defRPr sz="1000" b="0" i="0" u="none" strike="noStrike" kern="1200" baseline="0">
-                    <a:solidFill>
-                      <a:schemeClr val="tx1">
-                        <a:lumMod val="65000"/>
-                        <a:lumOff val="35000"/>
-                      </a:schemeClr>
-                    </a:solidFill>
-                    <a:latin typeface="+mn-lt"/>
-                    <a:ea typeface="+mn-ea"/>
-                    <a:cs typeface="+mn-cs"/>
-                  </a:defRPr>
-                </a:pPr>
-                <a:r>
-                  <a:rPr lang="en-US"/>
-                  <a:t>Conductivity</a:t>
-                </a:r>
-              </a:p>
-            </c:rich>
-          </c:tx>
-          <c:overlay val="0"/>
-          <c:spPr>
-            <a:noFill/>
-            <a:ln>
-              <a:noFill/>
-            </a:ln>
-            <a:effectLst/>
-          </c:spPr>
-          <c:txPr>
-            <a:bodyPr rot="-5400000" spcFirstLastPara="1" vertOverflow="ellipsis" vert="horz" wrap="square" anchor="ctr" anchorCtr="1"/>
-            <a:lstStyle/>
-            <a:p>
-              <a:pPr>
-                <a:defRPr sz="1000" b="0" i="0" u="none" strike="noStrike" kern="1200" baseline="0">
-                  <a:solidFill>
-                    <a:schemeClr val="tx1">
-                      <a:lumMod val="65000"/>
-                      <a:lumOff val="35000"/>
-                    </a:schemeClr>
-                  </a:solidFill>
-                  <a:latin typeface="+mn-lt"/>
-                  <a:ea typeface="+mn-ea"/>
-                  <a:cs typeface="+mn-cs"/>
-                </a:defRPr>
-              </a:pPr>
-              <a:endParaRPr lang="en-US"/>
-            </a:p>
-          </c:txPr>
-        </c:title>
-        <c:numFmt formatCode="General" sourceLinked="1"/>
-        <c:majorTickMark val="none"/>
-        <c:minorTickMark val="none"/>
-        <c:tickLblPos val="nextTo"/>
-        <c:crossAx val="495672104"/>
-        <c:crosses val="autoZero"/>
-        <c:crossBetween val="midCat"/>
-      </c:valAx>
-      <c:spPr>
-        <a:noFill/>
-        <a:ln>
-          <a:noFill/>
-        </a:ln>
-        <a:effectLst/>
-      </c:spPr>
-    </c:plotArea>
-    <c:plotVisOnly val="1"/>
-    <c:dispBlanksAs val="gap"/>
-    <c:extLst>
-      <c:ext xmlns:c16r3="http://schemas.microsoft.com/office/drawing/2017/03/chart" uri="{56B9EC1D-385E-4148-901F-78D8002777C0}">
-        <c16r3:dataDisplayOptions16>
-          <c16r3:dispNaAsBlank val="1"/>
-        </c16r3:dataDisplayOptions16>
-      </c:ext>
-    </c:extLst>
-    <c:showDLblsOverMax val="0"/>
-  </c:chart>
-  <c:spPr>
-    <a:solidFill>
-      <a:schemeClr val="bg1"/>
-    </a:solidFill>
-    <a:ln w="9525" cap="flat" cmpd="sng" algn="ctr">
-      <a:solidFill>
-        <a:schemeClr val="tx1">
-          <a:lumMod val="15000"/>
-          <a:lumOff val="85000"/>
-        </a:schemeClr>
-      </a:solidFill>
-      <a:round/>
-    </a:ln>
-    <a:effectLst/>
-  </c:spPr>
-  <c:txPr>
-    <a:bodyPr/>
-    <a:lstStyle/>
-    <a:p>
-      <a:pPr>
-        <a:defRPr/>
-      </a:pPr>
-      <a:endParaRPr lang="en-US"/>
-    </a:p>
-  </c:txPr>
-  <c:externalData r:id="rId3">
-    <c:autoUpdate val="0"/>
-  </c:externalData>
-</c:chartSpace>
-</file>
-
 <file path=word/charts/colors1.xml><?xml version="1.0" encoding="utf-8"?>
 <cs:colorStyle xmlns:cs="http://schemas.microsoft.com/office/drawing/2012/chartStyle" xmlns:a="http://schemas.openxmlformats.org/drawingml/2006/main" meth="cycle" id="10">
   <a:schemeClr val="accent1"/>
@@ -8201,46 +6862,6 @@
 </file>
 
 <file path=word/charts/colors2.xml><?xml version="1.0" encoding="utf-8"?>
-<cs:colorStyle xmlns:cs="http://schemas.microsoft.com/office/drawing/2012/chartStyle" xmlns:a="http://schemas.openxmlformats.org/drawingml/2006/main" meth="cycle" id="10">
-  <a:schemeClr val="accent1"/>
-  <a:schemeClr val="accent2"/>
-  <a:schemeClr val="accent3"/>
-  <a:schemeClr val="accent4"/>
-  <a:schemeClr val="accent5"/>
-  <a:schemeClr val="accent6"/>
-  <cs:variation/>
-  <cs:variation>
-    <a:lumMod val="60000"/>
-  </cs:variation>
-  <cs:variation>
-    <a:lumMod val="80000"/>
-    <a:lumOff val="20000"/>
-  </cs:variation>
-  <cs:variation>
-    <a:lumMod val="80000"/>
-  </cs:variation>
-  <cs:variation>
-    <a:lumMod val="60000"/>
-    <a:lumOff val="40000"/>
-  </cs:variation>
-  <cs:variation>
-    <a:lumMod val="50000"/>
-  </cs:variation>
-  <cs:variation>
-    <a:lumMod val="70000"/>
-    <a:lumOff val="30000"/>
-  </cs:variation>
-  <cs:variation>
-    <a:lumMod val="70000"/>
-  </cs:variation>
-  <cs:variation>
-    <a:lumMod val="50000"/>
-    <a:lumOff val="50000"/>
-  </cs:variation>
-</cs:colorStyle>
-</file>
-
-<file path=word/charts/colors3.xml><?xml version="1.0" encoding="utf-8"?>
 <cs:colorStyle xmlns:cs="http://schemas.microsoft.com/office/drawing/2012/chartStyle" xmlns:a="http://schemas.openxmlformats.org/drawingml/2006/main" meth="cycle" id="10">
   <a:schemeClr val="accent1"/>
   <a:schemeClr val="accent2"/>
@@ -9312,1079 +7933,6 @@
 </cs:chartStyle>
 </file>
 
-<file path=word/charts/style3.xml><?xml version="1.0" encoding="utf-8"?>
-<cs:chartStyle xmlns:cs="http://schemas.microsoft.com/office/drawing/2012/chartStyle" xmlns:a="http://schemas.openxmlformats.org/drawingml/2006/main" id="240">
-  <cs:axisTitle>
-    <cs:lnRef idx="0"/>
-    <cs:fillRef idx="0"/>
-    <cs:effectRef idx="0"/>
-    <cs:fontRef idx="minor">
-      <a:schemeClr val="tx1">
-        <a:lumMod val="65000"/>
-        <a:lumOff val="35000"/>
-      </a:schemeClr>
-    </cs:fontRef>
-    <cs:defRPr sz="1000" kern="1200"/>
-  </cs:axisTitle>
-  <cs:categoryAxis>
-    <cs:lnRef idx="0"/>
-    <cs:fillRef idx="0"/>
-    <cs:effectRef idx="0"/>
-    <cs:fontRef idx="minor">
-      <a:schemeClr val="tx1">
-        <a:lumMod val="65000"/>
-        <a:lumOff val="35000"/>
-      </a:schemeClr>
-    </cs:fontRef>
-    <cs:spPr>
-      <a:ln w="9525" cap="flat" cmpd="sng" algn="ctr">
-        <a:solidFill>
-          <a:schemeClr val="tx1">
-            <a:lumMod val="25000"/>
-            <a:lumOff val="75000"/>
-          </a:schemeClr>
-        </a:solidFill>
-        <a:round/>
-      </a:ln>
-    </cs:spPr>
-    <cs:defRPr sz="900" kern="1200"/>
-  </cs:categoryAxis>
-  <cs:chartArea mods="allowNoFillOverride allowNoLineOverride">
-    <cs:lnRef idx="0"/>
-    <cs:fillRef idx="0"/>
-    <cs:effectRef idx="0"/>
-    <cs:fontRef idx="minor">
-      <a:schemeClr val="tx1"/>
-    </cs:fontRef>
-    <cs:spPr>
-      <a:solidFill>
-        <a:schemeClr val="bg1"/>
-      </a:solidFill>
-      <a:ln w="9525" cap="flat" cmpd="sng" algn="ctr">
-        <a:solidFill>
-          <a:schemeClr val="tx1">
-            <a:lumMod val="15000"/>
-            <a:lumOff val="85000"/>
-          </a:schemeClr>
-        </a:solidFill>
-        <a:round/>
-      </a:ln>
-    </cs:spPr>
-    <cs:defRPr sz="1000" kern="1200"/>
-  </cs:chartArea>
-  <cs:dataLabel>
-    <cs:lnRef idx="0"/>
-    <cs:fillRef idx="0"/>
-    <cs:effectRef idx="0"/>
-    <cs:fontRef idx="minor">
-      <a:schemeClr val="tx1">
-        <a:lumMod val="75000"/>
-        <a:lumOff val="25000"/>
-      </a:schemeClr>
-    </cs:fontRef>
-    <cs:defRPr sz="900" kern="1200"/>
-  </cs:dataLabel>
-  <cs:dataLabelCallout>
-    <cs:lnRef idx="0"/>
-    <cs:fillRef idx="0"/>
-    <cs:effectRef idx="0"/>
-    <cs:fontRef idx="minor">
-      <a:schemeClr val="dk1">
-        <a:lumMod val="65000"/>
-        <a:lumOff val="35000"/>
-      </a:schemeClr>
-    </cs:fontRef>
-    <cs:spPr>
-      <a:solidFill>
-        <a:schemeClr val="lt1"/>
-      </a:solidFill>
-      <a:ln>
-        <a:solidFill>
-          <a:schemeClr val="dk1">
-            <a:lumMod val="25000"/>
-            <a:lumOff val="75000"/>
-          </a:schemeClr>
-        </a:solidFill>
-      </a:ln>
-    </cs:spPr>
-    <cs:defRPr sz="900" kern="1200"/>
-    <cs:bodyPr rot="0" spcFirstLastPara="1" vertOverflow="clip" horzOverflow="clip" vert="horz" wrap="square" lIns="36576" tIns="18288" rIns="36576" bIns="18288" anchor="ctr" anchorCtr="1">
-      <a:spAutoFit/>
-    </cs:bodyPr>
-  </cs:dataLabelCallout>
-  <cs:dataPoint>
-    <cs:lnRef idx="0"/>
-    <cs:fillRef idx="1">
-      <cs:styleClr val="auto"/>
-    </cs:fillRef>
-    <cs:effectRef idx="0"/>
-    <cs:fontRef idx="minor">
-      <a:schemeClr val="tx1"/>
-    </cs:fontRef>
-  </cs:dataPoint>
-  <cs:dataPoint3D>
-    <cs:lnRef idx="0"/>
-    <cs:fillRef idx="1">
-      <cs:styleClr val="auto"/>
-    </cs:fillRef>
-    <cs:effectRef idx="0"/>
-    <cs:fontRef idx="minor">
-      <a:schemeClr val="tx1"/>
-    </cs:fontRef>
-  </cs:dataPoint3D>
-  <cs:dataPointLine>
-    <cs:lnRef idx="0">
-      <cs:styleClr val="auto"/>
-    </cs:lnRef>
-    <cs:fillRef idx="1"/>
-    <cs:effectRef idx="0"/>
-    <cs:fontRef idx="minor">
-      <a:schemeClr val="tx1"/>
-    </cs:fontRef>
-    <cs:spPr>
-      <a:ln w="19050" cap="rnd">
-        <a:solidFill>
-          <a:schemeClr val="phClr"/>
-        </a:solidFill>
-        <a:round/>
-      </a:ln>
-    </cs:spPr>
-  </cs:dataPointLine>
-  <cs:dataPointMarker>
-    <cs:lnRef idx="0">
-      <cs:styleClr val="auto"/>
-    </cs:lnRef>
-    <cs:fillRef idx="1">
-      <cs:styleClr val="auto"/>
-    </cs:fillRef>
-    <cs:effectRef idx="0"/>
-    <cs:fontRef idx="minor">
-      <a:schemeClr val="tx1"/>
-    </cs:fontRef>
-    <cs:spPr>
-      <a:ln w="9525">
-        <a:solidFill>
-          <a:schemeClr val="phClr"/>
-        </a:solidFill>
-      </a:ln>
-    </cs:spPr>
-  </cs:dataPointMarker>
-  <cs:dataPointMarkerLayout symbol="circle" size="5"/>
-  <cs:dataPointWireframe>
-    <cs:lnRef idx="0">
-      <cs:styleClr val="auto"/>
-    </cs:lnRef>
-    <cs:fillRef idx="0"/>
-    <cs:effectRef idx="0"/>
-    <cs:fontRef idx="minor">
-      <a:schemeClr val="dk1"/>
-    </cs:fontRef>
-    <cs:spPr>
-      <a:ln w="9525" cap="rnd">
-        <a:solidFill>
-          <a:schemeClr val="phClr"/>
-        </a:solidFill>
-        <a:round/>
-      </a:ln>
-    </cs:spPr>
-  </cs:dataPointWireframe>
-  <cs:dataTable>
-    <cs:lnRef idx="0"/>
-    <cs:fillRef idx="0"/>
-    <cs:effectRef idx="0"/>
-    <cs:fontRef idx="minor">
-      <a:schemeClr val="tx1">
-        <a:lumMod val="65000"/>
-        <a:lumOff val="35000"/>
-      </a:schemeClr>
-    </cs:fontRef>
-    <cs:spPr>
-      <a:noFill/>
-      <a:ln w="9525" cap="flat" cmpd="sng" algn="ctr">
-        <a:solidFill>
-          <a:schemeClr val="tx1">
-            <a:lumMod val="15000"/>
-            <a:lumOff val="85000"/>
-          </a:schemeClr>
-        </a:solidFill>
-        <a:round/>
-      </a:ln>
-    </cs:spPr>
-    <cs:defRPr sz="900" kern="1200"/>
-  </cs:dataTable>
-  <cs:downBar>
-    <cs:lnRef idx="0"/>
-    <cs:fillRef idx="0"/>
-    <cs:effectRef idx="0"/>
-    <cs:fontRef idx="minor">
-      <a:schemeClr val="tx1"/>
-    </cs:fontRef>
-    <cs:spPr>
-      <a:solidFill>
-        <a:schemeClr val="dk1">
-          <a:lumMod val="75000"/>
-          <a:lumOff val="25000"/>
-        </a:schemeClr>
-      </a:solidFill>
-      <a:ln w="9525" cap="flat" cmpd="sng" algn="ctr">
-        <a:solidFill>
-          <a:schemeClr val="tx1">
-            <a:lumMod val="65000"/>
-            <a:lumOff val="35000"/>
-          </a:schemeClr>
-        </a:solidFill>
-        <a:round/>
-      </a:ln>
-    </cs:spPr>
-  </cs:downBar>
-  <cs:dropLine>
-    <cs:lnRef idx="0"/>
-    <cs:fillRef idx="0"/>
-    <cs:effectRef idx="0"/>
-    <cs:fontRef idx="minor">
-      <a:schemeClr val="tx1"/>
-    </cs:fontRef>
-    <cs:spPr>
-      <a:ln w="9525" cap="flat" cmpd="sng" algn="ctr">
-        <a:solidFill>
-          <a:schemeClr val="tx1">
-            <a:lumMod val="35000"/>
-            <a:lumOff val="65000"/>
-          </a:schemeClr>
-        </a:solidFill>
-        <a:round/>
-      </a:ln>
-    </cs:spPr>
-  </cs:dropLine>
-  <cs:errorBar>
-    <cs:lnRef idx="0"/>
-    <cs:fillRef idx="0"/>
-    <cs:effectRef idx="0"/>
-    <cs:fontRef idx="minor">
-      <a:schemeClr val="tx1"/>
-    </cs:fontRef>
-    <cs:spPr>
-      <a:ln w="9525" cap="flat" cmpd="sng" algn="ctr">
-        <a:solidFill>
-          <a:schemeClr val="tx1">
-            <a:lumMod val="65000"/>
-            <a:lumOff val="35000"/>
-          </a:schemeClr>
-        </a:solidFill>
-        <a:round/>
-      </a:ln>
-    </cs:spPr>
-  </cs:errorBar>
-  <cs:floor>
-    <cs:lnRef idx="0"/>
-    <cs:fillRef idx="0"/>
-    <cs:effectRef idx="0"/>
-    <cs:fontRef idx="minor">
-      <a:schemeClr val="tx1"/>
-    </cs:fontRef>
-    <cs:spPr>
-      <a:noFill/>
-      <a:ln>
-        <a:noFill/>
-      </a:ln>
-    </cs:spPr>
-  </cs:floor>
-  <cs:gridlineMajor>
-    <cs:lnRef idx="0"/>
-    <cs:fillRef idx="0"/>
-    <cs:effectRef idx="0"/>
-    <cs:fontRef idx="minor">
-      <a:schemeClr val="tx1"/>
-    </cs:fontRef>
-    <cs:spPr>
-      <a:ln w="9525" cap="flat" cmpd="sng" algn="ctr">
-        <a:solidFill>
-          <a:schemeClr val="tx1">
-            <a:lumMod val="15000"/>
-            <a:lumOff val="85000"/>
-          </a:schemeClr>
-        </a:solidFill>
-        <a:round/>
-      </a:ln>
-    </cs:spPr>
-  </cs:gridlineMajor>
-  <cs:gridlineMinor>
-    <cs:lnRef idx="0"/>
-    <cs:fillRef idx="0"/>
-    <cs:effectRef idx="0"/>
-    <cs:fontRef idx="minor">
-      <a:schemeClr val="tx1"/>
-    </cs:fontRef>
-    <cs:spPr>
-      <a:ln w="9525" cap="flat" cmpd="sng" algn="ctr">
-        <a:solidFill>
-          <a:schemeClr val="tx1">
-            <a:lumMod val="5000"/>
-            <a:lumOff val="95000"/>
-          </a:schemeClr>
-        </a:solidFill>
-        <a:round/>
-      </a:ln>
-    </cs:spPr>
-  </cs:gridlineMinor>
-  <cs:hiLoLine>
-    <cs:lnRef idx="0"/>
-    <cs:fillRef idx="0"/>
-    <cs:effectRef idx="0"/>
-    <cs:fontRef idx="minor">
-      <a:schemeClr val="tx1"/>
-    </cs:fontRef>
-    <cs:spPr>
-      <a:ln w="9525" cap="flat" cmpd="sng" algn="ctr">
-        <a:solidFill>
-          <a:schemeClr val="tx1">
-            <a:lumMod val="50000"/>
-            <a:lumOff val="50000"/>
-          </a:schemeClr>
-        </a:solidFill>
-        <a:round/>
-      </a:ln>
-    </cs:spPr>
-  </cs:hiLoLine>
-  <cs:leaderLine>
-    <cs:lnRef idx="0"/>
-    <cs:fillRef idx="0"/>
-    <cs:effectRef idx="0"/>
-    <cs:fontRef idx="minor">
-      <a:schemeClr val="tx1"/>
-    </cs:fontRef>
-    <cs:spPr>
-      <a:ln w="9525" cap="flat" cmpd="sng" algn="ctr">
-        <a:solidFill>
-          <a:schemeClr val="tx1">
-            <a:lumMod val="35000"/>
-            <a:lumOff val="65000"/>
-          </a:schemeClr>
-        </a:solidFill>
-        <a:round/>
-      </a:ln>
-    </cs:spPr>
-  </cs:leaderLine>
-  <cs:legend>
-    <cs:lnRef idx="0"/>
-    <cs:fillRef idx="0"/>
-    <cs:effectRef idx="0"/>
-    <cs:fontRef idx="minor">
-      <a:schemeClr val="tx1">
-        <a:lumMod val="65000"/>
-        <a:lumOff val="35000"/>
-      </a:schemeClr>
-    </cs:fontRef>
-    <cs:defRPr sz="900" kern="1200"/>
-  </cs:legend>
-  <cs:plotArea mods="allowNoFillOverride allowNoLineOverride">
-    <cs:lnRef idx="0"/>
-    <cs:fillRef idx="0"/>
-    <cs:effectRef idx="0"/>
-    <cs:fontRef idx="minor">
-      <a:schemeClr val="tx1"/>
-    </cs:fontRef>
-  </cs:plotArea>
-  <cs:plotArea3D mods="allowNoFillOverride allowNoLineOverride">
-    <cs:lnRef idx="0"/>
-    <cs:fillRef idx="0"/>
-    <cs:effectRef idx="0"/>
-    <cs:fontRef idx="minor">
-      <a:schemeClr val="tx1"/>
-    </cs:fontRef>
-  </cs:plotArea3D>
-  <cs:seriesAxis>
-    <cs:lnRef idx="0"/>
-    <cs:fillRef idx="0"/>
-    <cs:effectRef idx="0"/>
-    <cs:fontRef idx="minor">
-      <a:schemeClr val="tx1">
-        <a:lumMod val="65000"/>
-        <a:lumOff val="35000"/>
-      </a:schemeClr>
-    </cs:fontRef>
-    <cs:defRPr sz="900" kern="1200"/>
-  </cs:seriesAxis>
-  <cs:seriesLine>
-    <cs:lnRef idx="0"/>
-    <cs:fillRef idx="0"/>
-    <cs:effectRef idx="0"/>
-    <cs:fontRef idx="minor">
-      <a:schemeClr val="tx1"/>
-    </cs:fontRef>
-    <cs:spPr>
-      <a:ln w="9525" cap="flat" cmpd="sng" algn="ctr">
-        <a:solidFill>
-          <a:schemeClr val="tx1">
-            <a:lumMod val="35000"/>
-            <a:lumOff val="65000"/>
-          </a:schemeClr>
-        </a:solidFill>
-        <a:round/>
-      </a:ln>
-    </cs:spPr>
-  </cs:seriesLine>
-  <cs:title>
-    <cs:lnRef idx="0"/>
-    <cs:fillRef idx="0"/>
-    <cs:effectRef idx="0"/>
-    <cs:fontRef idx="minor">
-      <a:schemeClr val="tx1">
-        <a:lumMod val="65000"/>
-        <a:lumOff val="35000"/>
-      </a:schemeClr>
-    </cs:fontRef>
-    <cs:defRPr sz="1400" b="0" kern="1200" spc="0" baseline="0"/>
-  </cs:title>
-  <cs:trendline>
-    <cs:lnRef idx="0">
-      <cs:styleClr val="auto"/>
-    </cs:lnRef>
-    <cs:fillRef idx="0"/>
-    <cs:effectRef idx="0"/>
-    <cs:fontRef idx="minor">
-      <a:schemeClr val="tx1"/>
-    </cs:fontRef>
-    <cs:spPr>
-      <a:ln w="19050" cap="rnd">
-        <a:solidFill>
-          <a:schemeClr val="phClr"/>
-        </a:solidFill>
-        <a:prstDash val="sysDot"/>
-      </a:ln>
-    </cs:spPr>
-  </cs:trendline>
-  <cs:trendlineLabel>
-    <cs:lnRef idx="0"/>
-    <cs:fillRef idx="0"/>
-    <cs:effectRef idx="0"/>
-    <cs:fontRef idx="minor">
-      <a:schemeClr val="tx1">
-        <a:lumMod val="65000"/>
-        <a:lumOff val="35000"/>
-      </a:schemeClr>
-    </cs:fontRef>
-    <cs:defRPr sz="900" kern="1200"/>
-  </cs:trendlineLabel>
-  <cs:upBar>
-    <cs:lnRef idx="0"/>
-    <cs:fillRef idx="0"/>
-    <cs:effectRef idx="0"/>
-    <cs:fontRef idx="minor">
-      <a:schemeClr val="tx1"/>
-    </cs:fontRef>
-    <cs:spPr>
-      <a:solidFill>
-        <a:schemeClr val="lt1"/>
-      </a:solidFill>
-      <a:ln w="9525" cap="flat" cmpd="sng" algn="ctr">
-        <a:solidFill>
-          <a:schemeClr val="tx1">
-            <a:lumMod val="65000"/>
-            <a:lumOff val="35000"/>
-          </a:schemeClr>
-        </a:solidFill>
-        <a:round/>
-      </a:ln>
-    </cs:spPr>
-  </cs:upBar>
-  <cs:valueAxis>
-    <cs:lnRef idx="0"/>
-    <cs:fillRef idx="0"/>
-    <cs:effectRef idx="0"/>
-    <cs:fontRef idx="minor">
-      <a:schemeClr val="tx1">
-        <a:lumMod val="65000"/>
-        <a:lumOff val="35000"/>
-      </a:schemeClr>
-    </cs:fontRef>
-    <cs:spPr>
-      <a:ln w="9525" cap="flat" cmpd="sng" algn="ctr">
-        <a:solidFill>
-          <a:schemeClr val="tx1">
-            <a:lumMod val="25000"/>
-            <a:lumOff val="75000"/>
-          </a:schemeClr>
-        </a:solidFill>
-        <a:round/>
-      </a:ln>
-    </cs:spPr>
-    <cs:defRPr sz="900" kern="1200"/>
-  </cs:valueAxis>
-  <cs:wall>
-    <cs:lnRef idx="0"/>
-    <cs:fillRef idx="0"/>
-    <cs:effectRef idx="0"/>
-    <cs:fontRef idx="minor">
-      <a:schemeClr val="tx1"/>
-    </cs:fontRef>
-    <cs:spPr>
-      <a:noFill/>
-      <a:ln>
-        <a:noFill/>
-      </a:ln>
-    </cs:spPr>
-  </cs:wall>
-</cs:chartStyle>
-</file>
-
-<file path=word/glossary/document.xml><?xml version="1.0" encoding="utf-8"?>
-<w:glossaryDocument xmlns:wpc="http://schemas.microsoft.com/office/word/2010/wordprocessingCanvas" xmlns:cx="http://schemas.microsoft.com/office/drawing/2014/chartex" xmlns:cx1="http://schemas.microsoft.com/office/drawing/2015/9/8/chartex" xmlns:cx2="http://schemas.microsoft.com/office/drawing/2015/10/21/chartex" xmlns:cx3="http://schemas.microsoft.com/office/drawing/2016/5/9/chartex" xmlns:cx4="http://schemas.microsoft.com/office/drawing/2016/5/10/chartex" xmlns:cx5="http://schemas.microsoft.com/office/drawing/2016/5/11/chartex" xmlns:cx6="http://schemas.microsoft.com/office/drawing/2016/5/12/chartex" xmlns:cx7="http://schemas.microsoft.com/office/drawing/2016/5/13/chartex" xmlns:cx8="http://schemas.microsoft.com/office/drawing/2016/5/14/chartex" xmlns:mc="http://schemas.openxmlformats.org/markup-compatibility/2006" xmlns:aink="http://schemas.microsoft.com/office/drawing/2016/ink" xmlns:am3d="http://schemas.microsoft.com/office/drawing/2017/model3d" xmlns:o="urn:schemas-microsoft-com:office:office" xmlns:r="http://schemas.openxmlformats.org/officeDocument/2006/relationships" xmlns:m="http://schemas.openxmlformats.org/officeDocument/2006/math" xmlns:v="urn:schemas-microsoft-com:vml" xmlns:wp14="http://schemas.microsoft.com/office/word/2010/wordprocessingDrawing" xmlns:wp="http://schemas.openxmlformats.org/drawingml/2006/wordprocessingDrawing" xmlns:w10="urn:schemas-microsoft-com:office:word" xmlns:w="http://schemas.openxmlformats.org/wordprocessingml/2006/main" xmlns:w14="http://schemas.microsoft.com/office/word/2010/wordml" xmlns:w15="http://schemas.microsoft.com/office/word/2012/wordml" xmlns:w16cid="http://schemas.microsoft.com/office/word/2016/wordml/cid" xmlns:w16se="http://schemas.microsoft.com/office/word/2015/wordml/symex" xmlns:wpg="http://schemas.microsoft.com/office/word/2010/wordprocessingGroup" xmlns:wpi="http://schemas.microsoft.com/office/word/2010/wordprocessingInk" xmlns:wne="http://schemas.microsoft.com/office/word/2006/wordml" xmlns:wps="http://schemas.microsoft.com/office/word/2010/wordprocessingShape" mc:Ignorable="w14 w15 w16se w16cid wp14"/>
-</file>
-
-<file path=word/glossary/fontTable.xml><?xml version="1.0" encoding="utf-8"?>
-<w:fonts xmlns:mc="http://schemas.openxmlformats.org/markup-compatibility/2006" xmlns:r="http://schemas.openxmlformats.org/officeDocument/2006/relationships" xmlns:w="http://schemas.openxmlformats.org/wordprocessingml/2006/main" xmlns:w14="http://schemas.microsoft.com/office/word/2010/wordml" xmlns:w15="http://schemas.microsoft.com/office/word/2012/wordml" xmlns:w16cid="http://schemas.microsoft.com/office/word/2016/wordml/cid" xmlns:w16se="http://schemas.microsoft.com/office/word/2015/wordml/symex" mc:Ignorable="w14 w15 w16se w16cid">
-  <w:font w:name="Times New Roman">
-    <w:panose1 w:val="02020603050405020304"/>
-    <w:charset w:val="00"/>
-    <w:family w:val="roman"/>
-    <w:pitch w:val="variable"/>
-    <w:sig w:usb0="E0002AFF" w:usb1="C0007843" w:usb2="00000009" w:usb3="00000000" w:csb0="000001FF" w:csb1="00000000"/>
-  </w:font>
-  <w:font w:name="Calibri">
-    <w:panose1 w:val="020F0502020204030204"/>
-    <w:charset w:val="00"/>
-    <w:family w:val="swiss"/>
-    <w:pitch w:val="variable"/>
-    <w:sig w:usb0="E0002AFF" w:usb1="4000ACFF" w:usb2="00000001" w:usb3="00000000" w:csb0="000001FF" w:csb1="00000000"/>
-  </w:font>
-  <w:font w:name="Courier New">
-    <w:panose1 w:val="02070309020205020404"/>
-    <w:charset w:val="00"/>
-    <w:family w:val="modern"/>
-    <w:pitch w:val="fixed"/>
-    <w:sig w:usb0="E0002EFF" w:usb1="C0007843" w:usb2="00000009" w:usb3="00000000" w:csb0="000001FF" w:csb1="00000000"/>
-  </w:font>
-  <w:font w:name="Wingdings">
-    <w:panose1 w:val="05000000000000000000"/>
-    <w:charset w:val="02"/>
-    <w:family w:val="auto"/>
-    <w:pitch w:val="variable"/>
-    <w:sig w:usb0="00000000" w:usb1="10000000" w:usb2="00000000" w:usb3="00000000" w:csb0="80000000" w:csb1="00000000"/>
-  </w:font>
-  <w:font w:name="Symbol">
-    <w:panose1 w:val="05050102010706020507"/>
-    <w:charset w:val="02"/>
-    <w:family w:val="roman"/>
-    <w:pitch w:val="variable"/>
-    <w:sig w:usb0="00000000" w:usb1="10000000" w:usb2="00000000" w:usb3="00000000" w:csb0="80000000" w:csb1="00000000"/>
-  </w:font>
-  <w:font w:name="Calibri Light">
-    <w:panose1 w:val="020F0302020204030204"/>
-    <w:charset w:val="00"/>
-    <w:family w:val="swiss"/>
-    <w:pitch w:val="variable"/>
-    <w:sig w:usb0="A0002AEF" w:usb1="4000207B" w:usb2="00000000" w:usb3="00000000" w:csb0="000001FF" w:csb1="00000000"/>
-  </w:font>
-  <w:font w:name="Segoe UI">
-    <w:panose1 w:val="020B0502040204020203"/>
-    <w:charset w:val="00"/>
-    <w:family w:val="swiss"/>
-    <w:pitch w:val="variable"/>
-    <w:sig w:usb0="E4002EFF" w:usb1="C000E47F" w:usb2="00000009" w:usb3="00000000" w:csb0="000001FF" w:csb1="00000000"/>
-  </w:font>
-  <w:font w:name="Cambria Math">
-    <w:panose1 w:val="02040503050406030204"/>
-    <w:charset w:val="00"/>
-    <w:family w:val="roman"/>
-    <w:pitch w:val="variable"/>
-    <w:sig w:usb0="E00006FF" w:usb1="420024FF" w:usb2="02000000" w:usb3="00000000" w:csb0="0000019F" w:csb1="00000000"/>
-  </w:font>
-  <w:font w:name="Segoe UI Historic">
-    <w:panose1 w:val="020B0502040204020203"/>
-    <w:charset w:val="00"/>
-    <w:family w:val="swiss"/>
-    <w:pitch w:val="variable"/>
-    <w:sig w:usb0="800001EF" w:usb1="02000002" w:usb2="0060C080" w:usb3="00000000" w:csb0="00000001" w:csb1="00000000"/>
-  </w:font>
-</w:fonts>
-</file>
-
-<file path=word/glossary/settings.xml><?xml version="1.0" encoding="utf-8"?>
-<w:settings xmlns:mc="http://schemas.openxmlformats.org/markup-compatibility/2006" xmlns:o="urn:schemas-microsoft-com:office:office" xmlns:r="http://schemas.openxmlformats.org/officeDocument/2006/relationships" xmlns:m="http://schemas.openxmlformats.org/officeDocument/2006/math" xmlns:v="urn:schemas-microsoft-com:vml" xmlns:w10="urn:schemas-microsoft-com:office:word" xmlns:w="http://schemas.openxmlformats.org/wordprocessingml/2006/main" xmlns:w14="http://schemas.microsoft.com/office/word/2010/wordml" xmlns:w15="http://schemas.microsoft.com/office/word/2012/wordml" xmlns:w16cid="http://schemas.microsoft.com/office/word/2016/wordml/cid" xmlns:w16se="http://schemas.microsoft.com/office/word/2015/wordml/symex" xmlns:sl="http://schemas.openxmlformats.org/schemaLibrary/2006/main" mc:Ignorable="w14 w15 w16se w16cid">
-  <w:view w:val="normal"/>
-  <w:defaultTabStop w:val="720"/>
-  <w:characterSpacingControl w:val="doNotCompress"/>
-  <w:compat>
-    <w:useFELayout/>
-    <w:compatSetting w:name="compatibilityMode" w:uri="http://schemas.microsoft.com/office/word" w:val="15"/>
-    <w:compatSetting w:name="overrideTableStyleFontSizeAndJustification" w:uri="http://schemas.microsoft.com/office/word" w:val="1"/>
-    <w:compatSetting w:name="enableOpenTypeFeatures" w:uri="http://schemas.microsoft.com/office/word" w:val="1"/>
-    <w:compatSetting w:name="doNotFlipMirrorIndents" w:uri="http://schemas.microsoft.com/office/word" w:val="1"/>
-    <w:compatSetting w:name="differentiateMultirowTableHeaders" w:uri="http://schemas.microsoft.com/office/word" w:val="1"/>
-    <w:compatSetting w:name="useWord2013TrackBottomHyphenation" w:uri="http://schemas.microsoft.com/office/word" w:val="0"/>
-  </w:compat>
-  <w:rsids>
-    <w:rsidRoot w:val="00E60E8A"/>
-    <w:rsid w:val="004E4034"/>
-    <w:rsid w:val="00E60E8A"/>
-  </w:rsids>
-  <m:mathPr>
-    <m:mathFont m:val="Cambria Math"/>
-    <m:brkBin m:val="before"/>
-    <m:brkBinSub m:val="--"/>
-    <m:smallFrac m:val="0"/>
-    <m:dispDef/>
-    <m:lMargin m:val="0"/>
-    <m:rMargin m:val="0"/>
-    <m:defJc m:val="centerGroup"/>
-    <m:wrapIndent m:val="1440"/>
-    <m:intLim m:val="subSup"/>
-    <m:naryLim m:val="undOvr"/>
-  </m:mathPr>
-  <w:themeFontLang w:val="en-US"/>
-  <w:clrSchemeMapping w:bg1="light1" w:t1="dark1" w:bg2="light2" w:t2="dark2" w:accent1="accent1" w:accent2="accent2" w:accent3="accent3" w:accent4="accent4" w:accent5="accent5" w:accent6="accent6" w:hyperlink="hyperlink" w:followedHyperlink="followedHyperlink"/>
-  <w:decimalSymbol w:val="."/>
-  <w:listSeparator w:val=","/>
-  <w15:chartTrackingRefBased/>
-</w:settings>
-</file>
-
-<file path=word/glossary/styles.xml><?xml version="1.0" encoding="utf-8"?>
-<w:styles xmlns:mc="http://schemas.openxmlformats.org/markup-compatibility/2006" xmlns:r="http://schemas.openxmlformats.org/officeDocument/2006/relationships" xmlns:w="http://schemas.openxmlformats.org/wordprocessingml/2006/main" xmlns:w14="http://schemas.microsoft.com/office/word/2010/wordml" xmlns:w15="http://schemas.microsoft.com/office/word/2012/wordml" xmlns:w16cid="http://schemas.microsoft.com/office/word/2016/wordml/cid" xmlns:w16se="http://schemas.microsoft.com/office/word/2015/wordml/symex" mc:Ignorable="w14 w15 w16se w16cid">
-  <w:docDefaults>
-    <w:rPrDefault>
-      <w:rPr>
-        <w:rFonts w:asciiTheme="minorHAnsi" w:eastAsiaTheme="minorEastAsia" w:hAnsiTheme="minorHAnsi" w:cstheme="minorBidi"/>
-        <w:sz w:val="22"/>
-        <w:szCs w:val="22"/>
-        <w:lang w:val="en-US" w:eastAsia="en-US" w:bidi="ar-SA"/>
-      </w:rPr>
-    </w:rPrDefault>
-    <w:pPrDefault>
-      <w:pPr>
-        <w:spacing w:after="160" w:line="259" w:lineRule="auto"/>
-      </w:pPr>
-    </w:pPrDefault>
-  </w:docDefaults>
-  <w:latentStyles w:defLockedState="0" w:defUIPriority="99" w:defSemiHidden="0" w:defUnhideWhenUsed="0" w:defQFormat="0" w:count="375">
-    <w:lsdException w:name="Normal" w:uiPriority="0" w:qFormat="1"/>
-    <w:lsdException w:name="heading 1" w:uiPriority="9" w:qFormat="1"/>
-    <w:lsdException w:name="heading 2" w:semiHidden="1" w:uiPriority="9" w:unhideWhenUsed="1" w:qFormat="1"/>
-    <w:lsdException w:name="heading 3" w:semiHidden="1" w:uiPriority="9" w:unhideWhenUsed="1" w:qFormat="1"/>
-    <w:lsdException w:name="heading 4" w:semiHidden="1" w:uiPriority="9" w:unhideWhenUsed="1" w:qFormat="1"/>
-    <w:lsdException w:name="heading 5" w:semiHidden="1" w:uiPriority="9" w:unhideWhenUsed="1" w:qFormat="1"/>
-    <w:lsdException w:name="heading 6" w:semiHidden="1" w:uiPriority="9" w:unhideWhenUsed="1" w:qFormat="1"/>
-    <w:lsdException w:name="heading 7" w:semiHidden="1" w:uiPriority="9" w:unhideWhenUsed="1" w:qFormat="1"/>
-    <w:lsdException w:name="heading 8" w:semiHidden="1" w:uiPriority="9" w:unhideWhenUsed="1" w:qFormat="1"/>
-    <w:lsdException w:name="heading 9" w:semiHidden="1" w:uiPriority="9" w:unhideWhenUsed="1" w:qFormat="1"/>
-    <w:lsdException w:name="index 1" w:semiHidden="1" w:unhideWhenUsed="1"/>
-    <w:lsdException w:name="index 2" w:semiHidden="1" w:unhideWhenUsed="1"/>
-    <w:lsdException w:name="index 3" w:semiHidden="1" w:unhideWhenUsed="1"/>
-    <w:lsdException w:name="index 4" w:semiHidden="1" w:unhideWhenUsed="1"/>
-    <w:lsdException w:name="index 5" w:semiHidden="1" w:unhideWhenUsed="1"/>
-    <w:lsdException w:name="index 6" w:semiHidden="1" w:unhideWhenUsed="1"/>
-    <w:lsdException w:name="index 7" w:semiHidden="1" w:unhideWhenUsed="1"/>
-    <w:lsdException w:name="index 8" w:semiHidden="1" w:unhideWhenUsed="1"/>
-    <w:lsdException w:name="index 9" w:semiHidden="1" w:unhideWhenUsed="1"/>
-    <w:lsdException w:name="toc 1" w:semiHidden="1" w:uiPriority="39" w:unhideWhenUsed="1"/>
-    <w:lsdException w:name="toc 2" w:semiHidden="1" w:uiPriority="39" w:unhideWhenUsed="1"/>
-    <w:lsdException w:name="toc 3" w:semiHidden="1" w:uiPriority="39" w:unhideWhenUsed="1"/>
-    <w:lsdException w:name="toc 4" w:semiHidden="1" w:uiPriority="39" w:unhideWhenUsed="1"/>
-    <w:lsdException w:name="toc 5" w:semiHidden="1" w:uiPriority="39" w:unhideWhenUsed="1"/>
-    <w:lsdException w:name="toc 6" w:semiHidden="1" w:uiPriority="39" w:unhideWhenUsed="1"/>
-    <w:lsdException w:name="toc 7" w:semiHidden="1" w:uiPriority="39" w:unhideWhenUsed="1"/>
-    <w:lsdException w:name="toc 8" w:semiHidden="1" w:uiPriority="39" w:unhideWhenUsed="1"/>
-    <w:lsdException w:name="toc 9" w:semiHidden="1" w:uiPriority="39" w:unhideWhenUsed="1"/>
-    <w:lsdException w:name="Normal Indent" w:semiHidden="1" w:unhideWhenUsed="1"/>
-    <w:lsdException w:name="footnote text" w:semiHidden="1" w:unhideWhenUsed="1"/>
-    <w:lsdException w:name="annotation text" w:semiHidden="1" w:unhideWhenUsed="1"/>
-    <w:lsdException w:name="header" w:semiHidden="1" w:unhideWhenUsed="1"/>
-    <w:lsdException w:name="footer" w:semiHidden="1" w:unhideWhenUsed="1"/>
-    <w:lsdException w:name="index heading" w:semiHidden="1" w:unhideWhenUsed="1"/>
-    <w:lsdException w:name="caption" w:semiHidden="1" w:uiPriority="35" w:unhideWhenUsed="1" w:qFormat="1"/>
-    <w:lsdException w:name="table of figures" w:semiHidden="1" w:unhideWhenUsed="1"/>
-    <w:lsdException w:name="envelope address" w:semiHidden="1" w:unhideWhenUsed="1"/>
-    <w:lsdException w:name="envelope return" w:semiHidden="1" w:unhideWhenUsed="1"/>
-    <w:lsdException w:name="footnote reference" w:semiHidden="1" w:unhideWhenUsed="1"/>
-    <w:lsdException w:name="annotation reference" w:semiHidden="1" w:unhideWhenUsed="1"/>
-    <w:lsdException w:name="line number" w:semiHidden="1" w:unhideWhenUsed="1"/>
-    <w:lsdException w:name="page number" w:semiHidden="1" w:unhideWhenUsed="1"/>
-    <w:lsdException w:name="endnote reference" w:semiHidden="1" w:unhideWhenUsed="1"/>
-    <w:lsdException w:name="endnote text" w:semiHidden="1" w:unhideWhenUsed="1"/>
-    <w:lsdException w:name="table of authorities" w:semiHidden="1" w:unhideWhenUsed="1"/>
-    <w:lsdException w:name="macro" w:semiHidden="1" w:unhideWhenUsed="1"/>
-    <w:lsdException w:name="toa heading" w:semiHidden="1" w:unhideWhenUsed="1"/>
-    <w:lsdException w:name="List" w:semiHidden="1" w:unhideWhenUsed="1"/>
-    <w:lsdException w:name="List Bullet" w:semiHidden="1" w:unhideWhenUsed="1"/>
-    <w:lsdException w:name="List Number" w:semiHidden="1" w:unhideWhenUsed="1"/>
-    <w:lsdException w:name="List 2" w:semiHidden="1" w:unhideWhenUsed="1"/>
-    <w:lsdException w:name="List 3" w:semiHidden="1" w:unhideWhenUsed="1"/>
-    <w:lsdException w:name="List 4" w:semiHidden="1" w:unhideWhenUsed="1"/>
-    <w:lsdException w:name="List 5" w:semiHidden="1" w:unhideWhenUsed="1"/>
-    <w:lsdException w:name="List Bullet 2" w:semiHidden="1" w:unhideWhenUsed="1"/>
-    <w:lsdException w:name="List Bullet 3" w:semiHidden="1" w:unhideWhenUsed="1"/>
-    <w:lsdException w:name="List Bullet 4" w:semiHidden="1" w:unhideWhenUsed="1"/>
-    <w:lsdException w:name="List Bullet 5" w:semiHidden="1" w:unhideWhenUsed="1"/>
-    <w:lsdException w:name="List Number 2" w:semiHidden="1" w:unhideWhenUsed="1"/>
-    <w:lsdException w:name="List Number 3" w:semiHidden="1" w:unhideWhenUsed="1"/>
-    <w:lsdException w:name="List Number 4" w:semiHidden="1" w:unhideWhenUsed="1"/>
-    <w:lsdException w:name="List Number 5" w:semiHidden="1" w:unhideWhenUsed="1"/>
-    <w:lsdException w:name="Title" w:uiPriority="10" w:qFormat="1"/>
-    <w:lsdException w:name="Closing" w:semiHidden="1" w:unhideWhenUsed="1"/>
-    <w:lsdException w:name="Signature" w:semiHidden="1" w:unhideWhenUsed="1"/>
-    <w:lsdException w:name="Default Paragraph Font" w:semiHidden="1" w:uiPriority="1" w:unhideWhenUsed="1"/>
-    <w:lsdException w:name="Body Text" w:semiHidden="1" w:unhideWhenUsed="1"/>
-    <w:lsdException w:name="Body Text Indent" w:semiHidden="1" w:unhideWhenUsed="1"/>
-    <w:lsdException w:name="List Continue" w:semiHidden="1" w:unhideWhenUsed="1"/>
-    <w:lsdException w:name="List Continue 2" w:semiHidden="1" w:unhideWhenUsed="1"/>
-    <w:lsdException w:name="List Continue 3" w:semiHidden="1" w:unhideWhenUsed="1"/>
-    <w:lsdException w:name="List Continue 4" w:semiHidden="1" w:unhideWhenUsed="1"/>
-    <w:lsdException w:name="List Continue 5" w:semiHidden="1" w:unhideWhenUsed="1"/>
-    <w:lsdException w:name="Message Header" w:semiHidden="1" w:unhideWhenUsed="1"/>
-    <w:lsdException w:name="Subtitle" w:uiPriority="11" w:qFormat="1"/>
-    <w:lsdException w:name="Salutation" w:semiHidden="1" w:unhideWhenUsed="1"/>
-    <w:lsdException w:name="Date" w:semiHidden="1" w:unhideWhenUsed="1"/>
-    <w:lsdException w:name="Body Text First Indent" w:semiHidden="1" w:unhideWhenUsed="1"/>
-    <w:lsdException w:name="Body Text First Indent 2" w:semiHidden="1" w:unhideWhenUsed="1"/>
-    <w:lsdException w:name="Note Heading" w:semiHidden="1" w:unhideWhenUsed="1"/>
-    <w:lsdException w:name="Body Text 2" w:semiHidden="1" w:unhideWhenUsed="1"/>
-    <w:lsdException w:name="Body Text 3" w:semiHidden="1" w:unhideWhenUsed="1"/>
-    <w:lsdException w:name="Body Text Indent 2" w:semiHidden="1" w:unhideWhenUsed="1"/>
-    <w:lsdException w:name="Body Text Indent 3" w:semiHidden="1" w:unhideWhenUsed="1"/>
-    <w:lsdException w:name="Block Text" w:semiHidden="1" w:unhideWhenUsed="1"/>
-    <w:lsdException w:name="Hyperlink" w:semiHidden="1" w:unhideWhenUsed="1"/>
-    <w:lsdException w:name="FollowedHyperlink" w:semiHidden="1" w:unhideWhenUsed="1"/>
-    <w:lsdException w:name="Strong" w:uiPriority="22" w:qFormat="1"/>
-    <w:lsdException w:name="Emphasis" w:uiPriority="20" w:qFormat="1"/>
-    <w:lsdException w:name="Document Map" w:semiHidden="1" w:unhideWhenUsed="1"/>
-    <w:lsdException w:name="Plain Text" w:semiHidden="1" w:unhideWhenUsed="1"/>
-    <w:lsdException w:name="E-mail Signature" w:semiHidden="1" w:unhideWhenUsed="1"/>
-    <w:lsdException w:name="HTML Top of Form" w:semiHidden="1" w:unhideWhenUsed="1"/>
-    <w:lsdException w:name="HTML Bottom of Form" w:semiHidden="1" w:unhideWhenUsed="1"/>
-    <w:lsdException w:name="Normal (Web)" w:semiHidden="1" w:unhideWhenUsed="1"/>
-    <w:lsdException w:name="HTML Acronym" w:semiHidden="1" w:unhideWhenUsed="1"/>
-    <w:lsdException w:name="HTML Address" w:semiHidden="1" w:unhideWhenUsed="1"/>
-    <w:lsdException w:name="HTML Cite" w:semiHidden="1" w:unhideWhenUsed="1"/>
-    <w:lsdException w:name="HTML Code" w:semiHidden="1" w:unhideWhenUsed="1"/>
-    <w:lsdException w:name="HTML Definition" w:semiHidden="1" w:unhideWhenUsed="1"/>
-    <w:lsdException w:name="HTML Keyboard" w:semiHidden="1" w:unhideWhenUsed="1"/>
-    <w:lsdException w:name="HTML Preformatted" w:semiHidden="1" w:unhideWhenUsed="1"/>
-    <w:lsdException w:name="HTML Sample" w:semiHidden="1" w:unhideWhenUsed="1"/>
-    <w:lsdException w:name="HTML Typewriter" w:semiHidden="1" w:unhideWhenUsed="1"/>
-    <w:lsdException w:name="HTML Variable" w:semiHidden="1" w:unhideWhenUsed="1"/>
-    <w:lsdException w:name="Normal Table" w:semiHidden="1" w:unhideWhenUsed="1"/>
-    <w:lsdException w:name="annotation subject" w:semiHidden="1" w:unhideWhenUsed="1"/>
-    <w:lsdException w:name="No List" w:semiHidden="1" w:unhideWhenUsed="1"/>
-    <w:lsdException w:name="Outline List 1" w:semiHidden="1" w:unhideWhenUsed="1"/>
-    <w:lsdException w:name="Outline List 2" w:semiHidden="1" w:unhideWhenUsed="1"/>
-    <w:lsdException w:name="Outline List 3" w:semiHidden="1" w:unhideWhenUsed="1"/>
-    <w:lsdException w:name="Table Simple 1" w:semiHidden="1" w:unhideWhenUsed="1"/>
-    <w:lsdException w:name="Table Simple 2" w:semiHidden="1" w:unhideWhenUsed="1"/>
-    <w:lsdException w:name="Table Simple 3" w:semiHidden="1" w:unhideWhenUsed="1"/>
-    <w:lsdException w:name="Table Classic 1" w:semiHidden="1" w:unhideWhenUsed="1"/>
-    <w:lsdException w:name="Table Classic 2" w:semiHidden="1" w:unhideWhenUsed="1"/>
-    <w:lsdException w:name="Table Classic 3" w:semiHidden="1" w:unhideWhenUsed="1"/>
-    <w:lsdException w:name="Table Classic 4" w:semiHidden="1" w:unhideWhenUsed="1"/>
-    <w:lsdException w:name="Table Colorful 1" w:semiHidden="1" w:unhideWhenUsed="1"/>
-    <w:lsdException w:name="Table Colorful 2" w:semiHidden="1" w:unhideWhenUsed="1"/>
-    <w:lsdException w:name="Table Colorful 3" w:semiHidden="1" w:unhideWhenUsed="1"/>
-    <w:lsdException w:name="Table Columns 1" w:semiHidden="1" w:unhideWhenUsed="1"/>
-    <w:lsdException w:name="Table Columns 2" w:semiHidden="1" w:unhideWhenUsed="1"/>
-    <w:lsdException w:name="Table Columns 3" w:semiHidden="1" w:unhideWhenUsed="1"/>
-    <w:lsdException w:name="Table Columns 4" w:semiHidden="1" w:unhideWhenUsed="1"/>
-    <w:lsdException w:name="Table Columns 5" w:semiHidden="1" w:unhideWhenUsed="1"/>
-    <w:lsdException w:name="Table Grid 1" w:semiHidden="1" w:unhideWhenUsed="1"/>
-    <w:lsdException w:name="Table Grid 2" w:semiHidden="1" w:unhideWhenUsed="1"/>
-    <w:lsdException w:name="Table Grid 3" w:semiHidden="1" w:unhideWhenUsed="1"/>
-    <w:lsdException w:name="Table Grid 4" w:semiHidden="1" w:unhideWhenUsed="1"/>
-    <w:lsdException w:name="Table Grid 5" w:semiHidden="1" w:unhideWhenUsed="1"/>
-    <w:lsdException w:name="Table Grid 6" w:semiHidden="1" w:unhideWhenUsed="1"/>
-    <w:lsdException w:name="Table Grid 7" w:semiHidden="1" w:unhideWhenUsed="1"/>
-    <w:lsdException w:name="Table Grid 8" w:semiHidden="1" w:unhideWhenUsed="1"/>
-    <w:lsdException w:name="Table List 1" w:semiHidden="1" w:unhideWhenUsed="1"/>
-    <w:lsdException w:name="Table List 2" w:semiHidden="1" w:unhideWhenUsed="1"/>
-    <w:lsdException w:name="Table List 3" w:semiHidden="1" w:unhideWhenUsed="1"/>
-    <w:lsdException w:name="Table List 4" w:semiHidden="1" w:unhideWhenUsed="1"/>
-    <w:lsdException w:name="Table List 5" w:semiHidden="1" w:unhideWhenUsed="1"/>
-    <w:lsdException w:name="Table List 6" w:semiHidden="1" w:unhideWhenUsed="1"/>
-    <w:lsdException w:name="Table List 7" w:semiHidden="1" w:unhideWhenUsed="1"/>
-    <w:lsdException w:name="Table List 8" w:semiHidden="1" w:unhideWhenUsed="1"/>
-    <w:lsdException w:name="Table 3D effects 1" w:semiHidden="1" w:unhideWhenUsed="1"/>
-    <w:lsdException w:name="Table 3D effects 2" w:semiHidden="1" w:unhideWhenUsed="1"/>
-    <w:lsdException w:name="Table 3D effects 3" w:semiHidden="1" w:unhideWhenUsed="1"/>
-    <w:lsdException w:name="Table Contemporary" w:semiHidden="1" w:unhideWhenUsed="1"/>
-    <w:lsdException w:name="Table Elegant" w:semiHidden="1" w:unhideWhenUsed="1"/>
-    <w:lsdException w:name="Table Professional" w:semiHidden="1" w:unhideWhenUsed="1"/>
-    <w:lsdException w:name="Table Subtle 1" w:semiHidden="1" w:unhideWhenUsed="1"/>
-    <w:lsdException w:name="Table Subtle 2" w:semiHidden="1" w:unhideWhenUsed="1"/>
-    <w:lsdException w:name="Table Web 1" w:semiHidden="1" w:unhideWhenUsed="1"/>
-    <w:lsdException w:name="Table Web 2" w:semiHidden="1" w:unhideWhenUsed="1"/>
-    <w:lsdException w:name="Table Web 3" w:semiHidden="1" w:unhideWhenUsed="1"/>
-    <w:lsdException w:name="Balloon Text" w:semiHidden="1" w:unhideWhenUsed="1"/>
-    <w:lsdException w:name="Table Grid" w:uiPriority="39"/>
-    <w:lsdException w:name="Table Theme" w:semiHidden="1" w:unhideWhenUsed="1"/>
-    <w:lsdException w:name="Placeholder Text" w:semiHidden="1"/>
-    <w:lsdException w:name="No Spacing" w:uiPriority="1" w:qFormat="1"/>
-    <w:lsdException w:name="Light Shading" w:uiPriority="60"/>
-    <w:lsdException w:name="Light List" w:uiPriority="61"/>
-    <w:lsdException w:name="Light Grid" w:uiPriority="62"/>
-    <w:lsdException w:name="Medium Shading 1" w:uiPriority="63"/>
-    <w:lsdException w:name="Medium Shading 2" w:uiPriority="64"/>
-    <w:lsdException w:name="Medium List 1" w:uiPriority="65"/>
-    <w:lsdException w:name="Medium List 2" w:uiPriority="66"/>
-    <w:lsdException w:name="Medium Grid 1" w:uiPriority="67"/>
-    <w:lsdException w:name="Medium Grid 2" w:uiPriority="68"/>
-    <w:lsdException w:name="Medium Grid 3" w:uiPriority="69"/>
-    <w:lsdException w:name="Dark List" w:uiPriority="70"/>
-    <w:lsdException w:name="Colorful Shading" w:uiPriority="71"/>
-    <w:lsdException w:name="Colorful List" w:uiPriority="72"/>
-    <w:lsdException w:name="Colorful Grid" w:uiPriority="73"/>
-    <w:lsdException w:name="Light Shading Accent 1" w:uiPriority="60"/>
-    <w:lsdException w:name="Light List Accent 1" w:uiPriority="61"/>
-    <w:lsdException w:name="Light Grid Accent 1" w:uiPriority="62"/>
-    <w:lsdException w:name="Medium Shading 1 Accent 1" w:uiPriority="63"/>
-    <w:lsdException w:name="Medium Shading 2 Accent 1" w:uiPriority="64"/>
-    <w:lsdException w:name="Medium List 1 Accent 1" w:uiPriority="65"/>
-    <w:lsdException w:name="Revision" w:semiHidden="1"/>
-    <w:lsdException w:name="List Paragraph" w:uiPriority="34" w:qFormat="1"/>
-    <w:lsdException w:name="Quote" w:uiPriority="29" w:qFormat="1"/>
-    <w:lsdException w:name="Intense Quote" w:uiPriority="30" w:qFormat="1"/>
-    <w:lsdException w:name="Medium List 2 Accent 1" w:uiPriority="66"/>
-    <w:lsdException w:name="Medium Grid 1 Accent 1" w:uiPriority="67"/>
-    <w:lsdException w:name="Medium Grid 2 Accent 1" w:uiPriority="68"/>
-    <w:lsdException w:name="Medium Grid 3 Accent 1" w:uiPriority="69"/>
-    <w:lsdException w:name="Dark List Accent 1" w:uiPriority="70"/>
-    <w:lsdException w:name="Colorful Shading Accent 1" w:uiPriority="71"/>
-    <w:lsdException w:name="Colorful List Accent 1" w:uiPriority="72"/>
-    <w:lsdException w:name="Colorful Grid Accent 1" w:uiPriority="73"/>
-    <w:lsdException w:name="Light Shading Accent 2" w:uiPriority="60"/>
-    <w:lsdException w:name="Light List Accent 2" w:uiPriority="61"/>
-    <w:lsdException w:name="Light Grid Accent 2" w:uiPriority="62"/>
-    <w:lsdException w:name="Medium Shading 1 Accent 2" w:uiPriority="63"/>
-    <w:lsdException w:name="Medium Shading 2 Accent 2" w:uiPriority="64"/>
-    <w:lsdException w:name="Medium List 1 Accent 2" w:uiPriority="65"/>
-    <w:lsdException w:name="Medium List 2 Accent 2" w:uiPriority="66"/>
-    <w:lsdException w:name="Medium Grid 1 Accent 2" w:uiPriority="67"/>
-    <w:lsdException w:name="Medium Grid 2 Accent 2" w:uiPriority="68"/>
-    <w:lsdException w:name="Medium Grid 3 Accent 2" w:uiPriority="69"/>
-    <w:lsdException w:name="Dark List Accent 2" w:uiPriority="70"/>
-    <w:lsdException w:name="Colorful Shading Accent 2" w:uiPriority="71"/>
-    <w:lsdException w:name="Colorful List Accent 2" w:uiPriority="72"/>
-    <w:lsdException w:name="Colorful Grid Accent 2" w:uiPriority="73"/>
-    <w:lsdException w:name="Light Shading Accent 3" w:uiPriority="60"/>
-    <w:lsdException w:name="Light List Accent 3" w:uiPriority="61"/>
-    <w:lsdException w:name="Light Grid Accent 3" w:uiPriority="62"/>
-    <w:lsdException w:name="Medium Shading 1 Accent 3" w:uiPriority="63"/>
-    <w:lsdException w:name="Medium Shading 2 Accent 3" w:uiPriority="64"/>
-    <w:lsdException w:name="Medium List 1 Accent 3" w:uiPriority="65"/>
-    <w:lsdException w:name="Medium List 2 Accent 3" w:uiPriority="66"/>
-    <w:lsdException w:name="Medium Grid 1 Accent 3" w:uiPriority="67"/>
-    <w:lsdException w:name="Medium Grid 2 Accent 3" w:uiPriority="68"/>
-    <w:lsdException w:name="Medium Grid 3 Accent 3" w:uiPriority="69"/>
-    <w:lsdException w:name="Dark List Accent 3" w:uiPriority="70"/>
-    <w:lsdException w:name="Colorful Shading Accent 3" w:uiPriority="71"/>
-    <w:lsdException w:name="Colorful List Accent 3" w:uiPriority="72"/>
-    <w:lsdException w:name="Colorful Grid Accent 3" w:uiPriority="73"/>
-    <w:lsdException w:name="Light Shading Accent 4" w:uiPriority="60"/>
-    <w:lsdException w:name="Light List Accent 4" w:uiPriority="61"/>
-    <w:lsdException w:name="Light Grid Accent 4" w:uiPriority="62"/>
-    <w:lsdException w:name="Medium Shading 1 Accent 4" w:uiPriority="63"/>
-    <w:lsdException w:name="Medium Shading 2 Accent 4" w:uiPriority="64"/>
-    <w:lsdException w:name="Medium List 1 Accent 4" w:uiPriority="65"/>
-    <w:lsdException w:name="Medium List 2 Accent 4" w:uiPriority="66"/>
-    <w:lsdException w:name="Medium Grid 1 Accent 4" w:uiPriority="67"/>
-    <w:lsdException w:name="Medium Grid 2 Accent 4" w:uiPriority="68"/>
-    <w:lsdException w:name="Medium Grid 3 Accent 4" w:uiPriority="69"/>
-    <w:lsdException w:name="Dark List Accent 4" w:uiPriority="70"/>
-    <w:lsdException w:name="Colorful Shading Accent 4" w:uiPriority="71"/>
-    <w:lsdException w:name="Colorful List Accent 4" w:uiPriority="72"/>
-    <w:lsdException w:name="Colorful Grid Accent 4" w:uiPriority="73"/>
-    <w:lsdException w:name="Light Shading Accent 5" w:uiPriority="60"/>
-    <w:lsdException w:name="Light List Accent 5" w:uiPriority="61"/>
-    <w:lsdException w:name="Light Grid Accent 5" w:uiPriority="62"/>
-    <w:lsdException w:name="Medium Shading 1 Accent 5" w:uiPriority="63"/>
-    <w:lsdException w:name="Medium Shading 2 Accent 5" w:uiPriority="64"/>
-    <w:lsdException w:name="Medium List 1 Accent 5" w:uiPriority="65"/>
-    <w:lsdException w:name="Medium List 2 Accent 5" w:uiPriority="66"/>
-    <w:lsdException w:name="Medium Grid 1 Accent 5" w:uiPriority="67"/>
-    <w:lsdException w:name="Medium Grid 2 Accent 5" w:uiPriority="68"/>
-    <w:lsdException w:name="Medium Grid 3 Accent 5" w:uiPriority="69"/>
-    <w:lsdException w:name="Dark List Accent 5" w:uiPriority="70"/>
-    <w:lsdException w:name="Colorful Shading Accent 5" w:uiPriority="71"/>
-    <w:lsdException w:name="Colorful List Accent 5" w:uiPriority="72"/>
-    <w:lsdException w:name="Colorful Grid Accent 5" w:uiPriority="73"/>
-    <w:lsdException w:name="Light Shading Accent 6" w:uiPriority="60"/>
-    <w:lsdException w:name="Light List Accent 6" w:uiPriority="61"/>
-    <w:lsdException w:name="Light Grid Accent 6" w:uiPriority="62"/>
-    <w:lsdException w:name="Medium Shading 1 Accent 6" w:uiPriority="63"/>
-    <w:lsdException w:name="Medium Shading 2 Accent 6" w:uiPriority="64"/>
-    <w:lsdException w:name="Medium List 1 Accent 6" w:uiPriority="65"/>
-    <w:lsdException w:name="Medium List 2 Accent 6" w:uiPriority="66"/>
-    <w:lsdException w:name="Medium Grid 1 Accent 6" w:uiPriority="67"/>
-    <w:lsdException w:name="Medium Grid 2 Accent 6" w:uiPriority="68"/>
-    <w:lsdException w:name="Medium Grid 3 Accent 6" w:uiPriority="69"/>
-    <w:lsdException w:name="Dark List Accent 6" w:uiPriority="70"/>
-    <w:lsdException w:name="Colorful Shading Accent 6" w:uiPriority="71"/>
-    <w:lsdException w:name="Colorful List Accent 6" w:uiPriority="72"/>
-    <w:lsdException w:name="Colorful Grid Accent 6" w:uiPriority="73"/>
-    <w:lsdException w:name="Subtle Emphasis" w:uiPriority="19" w:qFormat="1"/>
-    <w:lsdException w:name="Intense Emphasis" w:uiPriority="21" w:qFormat="1"/>
-    <w:lsdException w:name="Subtle Reference" w:uiPriority="31" w:qFormat="1"/>
-    <w:lsdException w:name="Intense Reference" w:uiPriority="32" w:qFormat="1"/>
-    <w:lsdException w:name="Book Title" w:uiPriority="33" w:qFormat="1"/>
-    <w:lsdException w:name="Bibliography" w:semiHidden="1" w:uiPriority="37" w:unhideWhenUsed="1"/>
-    <w:lsdException w:name="TOC Heading" w:semiHidden="1" w:uiPriority="39" w:unhideWhenUsed="1" w:qFormat="1"/>
-    <w:lsdException w:name="Plain Table 1" w:uiPriority="41"/>
-    <w:lsdException w:name="Plain Table 2" w:uiPriority="42"/>
-    <w:lsdException w:name="Plain Table 3" w:uiPriority="43"/>
-    <w:lsdException w:name="Plain Table 4" w:uiPriority="44"/>
-    <w:lsdException w:name="Plain Table 5" w:uiPriority="45"/>
-    <w:lsdException w:name="Grid Table Light" w:uiPriority="40"/>
-    <w:lsdException w:name="Grid Table 1 Light" w:uiPriority="46"/>
-    <w:lsdException w:name="Grid Table 2" w:uiPriority="47"/>
-    <w:lsdException w:name="Grid Table 3" w:uiPriority="48"/>
-    <w:lsdException w:name="Grid Table 4" w:uiPriority="49"/>
-    <w:lsdException w:name="Grid Table 5 Dark" w:uiPriority="50"/>
-    <w:lsdException w:name="Grid Table 6 Colorful" w:uiPriority="51"/>
-    <w:lsdException w:name="Grid Table 7 Colorful" w:uiPriority="52"/>
-    <w:lsdException w:name="Grid Table 1 Light Accent 1" w:uiPriority="46"/>
-    <w:lsdException w:name="Grid Table 2 Accent 1" w:uiPriority="47"/>
-    <w:lsdException w:name="Grid Table 3 Accent 1" w:uiPriority="48"/>
-    <w:lsdException w:name="Grid Table 4 Accent 1" w:uiPriority="49"/>
-    <w:lsdException w:name="Grid Table 5 Dark Accent 1" w:uiPriority="50"/>
-    <w:lsdException w:name="Grid Table 6 Colorful Accent 1" w:uiPriority="51"/>
-    <w:lsdException w:name="Grid Table 7 Colorful Accent 1" w:uiPriority="52"/>
-    <w:lsdException w:name="Grid Table 1 Light Accent 2" w:uiPriority="46"/>
-    <w:lsdException w:name="Grid Table 2 Accent 2" w:uiPriority="47"/>
-    <w:lsdException w:name="Grid Table 3 Accent 2" w:uiPriority="48"/>
-    <w:lsdException w:name="Grid Table 4 Accent 2" w:uiPriority="49"/>
-    <w:lsdException w:name="Grid Table 5 Dark Accent 2" w:uiPriority="50"/>
-    <w:lsdException w:name="Grid Table 6 Colorful Accent 2" w:uiPriority="51"/>
-    <w:lsdException w:name="Grid Table 7 Colorful Accent 2" w:uiPriority="52"/>
-    <w:lsdException w:name="Grid Table 1 Light Accent 3" w:uiPriority="46"/>
-    <w:lsdException w:name="Grid Table 2 Accent 3" w:uiPriority="47"/>
-    <w:lsdException w:name="Grid Table 3 Accent 3" w:uiPriority="48"/>
-    <w:lsdException w:name="Grid Table 4 Accent 3" w:uiPriority="49"/>
-    <w:lsdException w:name="Grid Table 5 Dark Accent 3" w:uiPriority="50"/>
-    <w:lsdException w:name="Grid Table 6 Colorful Accent 3" w:uiPriority="51"/>
-    <w:lsdException w:name="Grid Table 7 Colorful Accent 3" w:uiPriority="52"/>
-    <w:lsdException w:name="Grid Table 1 Light Accent 4" w:uiPriority="46"/>
-    <w:lsdException w:name="Grid Table 2 Accent 4" w:uiPriority="47"/>
-    <w:lsdException w:name="Grid Table 3 Accent 4" w:uiPriority="48"/>
-    <w:lsdException w:name="Grid Table 4 Accent 4" w:uiPriority="49"/>
-    <w:lsdException w:name="Grid Table 5 Dark Accent 4" w:uiPriority="50"/>
-    <w:lsdException w:name="Grid Table 6 Colorful Accent 4" w:uiPriority="51"/>
-    <w:lsdException w:name="Grid Table 7 Colorful Accent 4" w:uiPriority="52"/>
-    <w:lsdException w:name="Grid Table 1 Light Accent 5" w:uiPriority="46"/>
-    <w:lsdException w:name="Grid Table 2 Accent 5" w:uiPriority="47"/>
-    <w:lsdException w:name="Grid Table 3 Accent 5" w:uiPriority="48"/>
-    <w:lsdException w:name="Grid Table 4 Accent 5" w:uiPriority="49"/>
-    <w:lsdException w:name="Grid Table 5 Dark Accent 5" w:uiPriority="50"/>
-    <w:lsdException w:name="Grid Table 6 Colorful Accent 5" w:uiPriority="51"/>
-    <w:lsdException w:name="Grid Table 7 Colorful Accent 5" w:uiPriority="52"/>
-    <w:lsdException w:name="Grid Table 1 Light Accent 6" w:uiPriority="46"/>
-    <w:lsdException w:name="Grid Table 2 Accent 6" w:uiPriority="47"/>
-    <w:lsdException w:name="Grid Table 3 Accent 6" w:uiPriority="48"/>
-    <w:lsdException w:name="Grid Table 4 Accent 6" w:uiPriority="49"/>
-    <w:lsdException w:name="Grid Table 5 Dark Accent 6" w:uiPriority="50"/>
-    <w:lsdException w:name="Grid Table 6 Colorful Accent 6" w:uiPriority="51"/>
-    <w:lsdException w:name="Grid Table 7 Colorful Accent 6" w:uiPriority="52"/>
-    <w:lsdException w:name="List Table 1 Light" w:uiPriority="46"/>
-    <w:lsdException w:name="List Table 2" w:uiPriority="47"/>
-    <w:lsdException w:name="List Table 3" w:uiPriority="48"/>
-    <w:lsdException w:name="List Table 4" w:uiPriority="49"/>
-    <w:lsdException w:name="List Table 5 Dark" w:uiPriority="50"/>
-    <w:lsdException w:name="List Table 6 Colorful" w:uiPriority="51"/>
-    <w:lsdException w:name="List Table 7 Colorful" w:uiPriority="52"/>
-    <w:lsdException w:name="List Table 1 Light Accent 1" w:uiPriority="46"/>
-    <w:lsdException w:name="List Table 2 Accent 1" w:uiPriority="47"/>
-    <w:lsdException w:name="List Table 3 Accent 1" w:uiPriority="48"/>
-    <w:lsdException w:name="List Table 4 Accent 1" w:uiPriority="49"/>
-    <w:lsdException w:name="List Table 5 Dark Accent 1" w:uiPriority="50"/>
-    <w:lsdException w:name="List Table 6 Colorful Accent 1" w:uiPriority="51"/>
-    <w:lsdException w:name="List Table 7 Colorful Accent 1" w:uiPriority="52"/>
-    <w:lsdException w:name="List Table 1 Light Accent 2" w:uiPriority="46"/>
-    <w:lsdException w:name="List Table 2 Accent 2" w:uiPriority="47"/>
-    <w:lsdException w:name="List Table 3 Accent 2" w:uiPriority="48"/>
-    <w:lsdException w:name="List Table 4 Accent 2" w:uiPriority="49"/>
-    <w:lsdException w:name="List Table 5 Dark Accent 2" w:uiPriority="50"/>
-    <w:lsdException w:name="List Table 6 Colorful Accent 2" w:uiPriority="51"/>
-    <w:lsdException w:name="List Table 7 Colorful Accent 2" w:uiPriority="52"/>
-    <w:lsdException w:name="List Table 1 Light Accent 3" w:uiPriority="46"/>
-    <w:lsdException w:name="List Table 2 Accent 3" w:uiPriority="47"/>
-    <w:lsdException w:name="List Table 3 Accent 3" w:uiPriority="48"/>
-    <w:lsdException w:name="List Table 4 Accent 3" w:uiPriority="49"/>
-    <w:lsdException w:name="List Table 5 Dark Accent 3" w:uiPriority="50"/>
-    <w:lsdException w:name="List Table 6 Colorful Accent 3" w:uiPriority="51"/>
-    <w:lsdException w:name="List Table 7 Colorful Accent 3" w:uiPriority="52"/>
-    <w:lsdException w:name="List Table 1 Light Accent 4" w:uiPriority="46"/>
-    <w:lsdException w:name="List Table 2 Accent 4" w:uiPriority="47"/>
-    <w:lsdException w:name="List Table 3 Accent 4" w:uiPriority="48"/>
-    <w:lsdException w:name="List Table 4 Accent 4" w:uiPriority="49"/>
-    <w:lsdException w:name="List Table 5 Dark Accent 4" w:uiPriority="50"/>
-    <w:lsdException w:name="List Table 6 Colorful Accent 4" w:uiPriority="51"/>
-    <w:lsdException w:name="List Table 7 Colorful Accent 4" w:uiPriority="52"/>
-    <w:lsdException w:name="List Table 1 Light Accent 5" w:uiPriority="46"/>
-    <w:lsdException w:name="List Table 2 Accent 5" w:uiPriority="47"/>
-    <w:lsdException w:name="List Table 3 Accent 5" w:uiPriority="48"/>
-    <w:lsdException w:name="List Table 4 Accent 5" w:uiPriority="49"/>
-    <w:lsdException w:name="List Table 5 Dark Accent 5" w:uiPriority="50"/>
-    <w:lsdException w:name="List Table 6 Colorful Accent 5" w:uiPriority="51"/>
-    <w:lsdException w:name="List Table 7 Colorful Accent 5" w:uiPriority="52"/>
-    <w:lsdException w:name="List Table 1 Light Accent 6" w:uiPriority="46"/>
-    <w:lsdException w:name="List Table 2 Accent 6" w:uiPriority="47"/>
-    <w:lsdException w:name="List Table 3 Accent 6" w:uiPriority="48"/>
-    <w:lsdException w:name="List Table 4 Accent 6" w:uiPriority="49"/>
-    <w:lsdException w:name="List Table 5 Dark Accent 6" w:uiPriority="50"/>
-    <w:lsdException w:name="List Table 6 Colorful Accent 6" w:uiPriority="51"/>
-    <w:lsdException w:name="List Table 7 Colorful Accent 6" w:uiPriority="52"/>
-    <w:lsdException w:name="Mention" w:semiHidden="1" w:unhideWhenUsed="1"/>
-    <w:lsdException w:name="Smart Hyperlink" w:semiHidden="1" w:unhideWhenUsed="1"/>
-    <w:lsdException w:name="Hashtag" w:semiHidden="1" w:unhideWhenUsed="1"/>
-    <w:lsdException w:name="Unresolved Mention" w:semiHidden="1" w:unhideWhenUsed="1"/>
-  </w:latentStyles>
-  <w:style w:type="paragraph" w:default="1" w:styleId="Normal">
-    <w:name w:val="Normal"/>
-    <w:qFormat/>
-  </w:style>
-  <w:style w:type="character" w:default="1" w:styleId="DefaultParagraphFont">
-    <w:name w:val="Default Paragraph Font"/>
-    <w:uiPriority w:val="1"/>
-    <w:semiHidden/>
-    <w:unhideWhenUsed/>
-  </w:style>
-  <w:style w:type="table" w:default="1" w:styleId="TableNormal">
-    <w:name w:val="Normal Table"/>
-    <w:uiPriority w:val="99"/>
-    <w:semiHidden/>
-    <w:unhideWhenUsed/>
-    <w:tblPr>
-      <w:tblInd w:w="0" w:type="dxa"/>
-      <w:tblCellMar>
-        <w:top w:w="0" w:type="dxa"/>
-        <w:left w:w="108" w:type="dxa"/>
-        <w:bottom w:w="0" w:type="dxa"/>
-        <w:right w:w="108" w:type="dxa"/>
-      </w:tblCellMar>
-    </w:tblPr>
-  </w:style>
-  <w:style w:type="numbering" w:default="1" w:styleId="NoList">
-    <w:name w:val="No List"/>
-    <w:uiPriority w:val="99"/>
-    <w:semiHidden/>
-    <w:unhideWhenUsed/>
-  </w:style>
-  <w:style w:type="character" w:styleId="PlaceholderText">
-    <w:name w:val="Placeholder Text"/>
-    <w:basedOn w:val="DefaultParagraphFont"/>
-    <w:uiPriority w:val="99"/>
-    <w:semiHidden/>
-    <w:rsid w:val="00E60E8A"/>
-    <w:rPr>
-      <w:color w:val="808080"/>
-    </w:rPr>
-  </w:style>
-</w:styles>
-</file>
-
-<file path=word/glossary/webSettings.xml><?xml version="1.0" encoding="utf-8"?>
-<w:webSettings xmlns:mc="http://schemas.openxmlformats.org/markup-compatibility/2006" xmlns:r="http://schemas.openxmlformats.org/officeDocument/2006/relationships" xmlns:w="http://schemas.openxmlformats.org/wordprocessingml/2006/main" xmlns:w14="http://schemas.microsoft.com/office/word/2010/wordml" xmlns:w15="http://schemas.microsoft.com/office/word/2012/wordml" xmlns:w16cid="http://schemas.microsoft.com/office/word/2016/wordml/cid" xmlns:w16se="http://schemas.microsoft.com/office/word/2015/wordml/symex" mc:Ignorable="w14 w15 w16se w16cid">
-  <w:optimizeForBrowser/>
-  <w:allowPNG/>
-</w:webSettings>
-</file>
-
 <file path=word/theme/theme1.xml><?xml version="1.0" encoding="utf-8"?>
 <a:theme xmlns:a="http://schemas.openxmlformats.org/drawingml/2006/main" name="Office Theme">
   <a:themeElements>
@@ -10751,7 +8299,7 @@
 </file>
 
 <file path=customXml/itemProps2.xml><?xml version="1.0" encoding="utf-8"?>
-<ds:datastoreItem xmlns:ds="http://schemas.openxmlformats.org/officeDocument/2006/customXml" ds:itemID="{FF0BFFFE-EA88-49DB-B261-F22931EC89A6}">
+<ds:datastoreItem xmlns:ds="http://schemas.openxmlformats.org/officeDocument/2006/customXml" ds:itemID="{78A68BCF-726D-44C4-9CBE-9D5D781E38E6}">
   <ds:schemaRefs>
     <ds:schemaRef ds:uri="http://schemas.openxmlformats.org/officeDocument/2006/bibliography"/>
   </ds:schemaRefs>

</xml_diff>